<commit_message>
added notes from 5/30/2018(Day 7)
</commit_message>
<xml_diff>
--- a/Notes.docx
+++ b/Notes.docx
@@ -15,6 +15,20 @@
           <w:i/>
         </w:rPr>
         <w:t>5/21/2018 Notes:</w:t>
+      </w:r>
+    </w:p>
+    <w:p>
+      <w:pPr>
+        <w:rPr>
+          <w:b/>
+          <w:u w:val="single"/>
+        </w:rPr>
+      </w:pPr>
+      <w:r>
+        <w:rPr>
+          <w:i/>
+        </w:rPr>
+        <w:t>For jobs: I was a proofreader for 2 years and one of the best they had…I will be able to read through code and find syntax and logic errors better than most people.</w:t>
       </w:r>
     </w:p>
     <w:p>
@@ -139,7 +153,7 @@
                     <pic:cNvPicPr/>
                   </pic:nvPicPr>
                   <pic:blipFill>
-                    <a:blip r:embed="rId5"/>
+                    <a:blip r:embed="rId7"/>
                     <a:stretch>
                       <a:fillRect/>
                     </a:stretch>
@@ -200,6 +214,7 @@
     </w:p>
     <w:p>
       <w:r>
+        <w:lastRenderedPageBreak/>
         <w:t>Topics for GIT AND GITHUB today include: (1) Bash shell (see image above); (2) Command line interface (CLI); (3) File structure; and (4) Commands</w:t>
       </w:r>
     </w:p>
@@ -215,7 +230,6 @@
           <w:b/>
           <w:i/>
         </w:rPr>
-        <w:lastRenderedPageBreak/>
         <w:t>Bash shell:</w:t>
       </w:r>
     </w:p>
@@ -3051,7 +3065,7 @@
                     <pic:cNvPicPr/>
                   </pic:nvPicPr>
                   <pic:blipFill>
-                    <a:blip r:embed="rId6"/>
+                    <a:blip r:embed="rId8"/>
                     <a:stretch>
                       <a:fillRect/>
                     </a:stretch>
@@ -3503,7 +3517,7 @@
       <w:r>
         <w:t xml:space="preserve">We will push our assignments to greg via </w:t>
       </w:r>
-      <w:hyperlink r:id="rId7" w:history="1">
+      <w:hyperlink r:id="rId9" w:history="1">
         <w:r>
           <w:rPr>
             <w:rStyle w:val="Hyperlink"/>
@@ -3722,7 +3736,7 @@
       <w:r>
         <w:t xml:space="preserve">on </w:t>
       </w:r>
-      <w:hyperlink r:id="rId8" w:history="1">
+      <w:hyperlink r:id="rId10" w:history="1">
         <w:r>
           <w:rPr>
             <w:rStyle w:val="Hyperlink"/>
@@ -4392,25 +4406,831 @@
         </w:numPr>
       </w:pPr>
       <w:r>
-        <w:t>Note that struct does not have to contain the same type while arrays must all be the same type</w:t>
+        <w:t xml:space="preserve">Note that struct does not have to contain the same type while </w:t>
+      </w:r>
+      <w:r>
+        <w:t>arrays must all be the same type</w:t>
+      </w:r>
+    </w:p>
+    <w:p>
+      <w:r>
+        <w:br w:type="page"/>
+      </w:r>
+    </w:p>
+    <w:p>
+      <w:r>
+        <w:rPr>
+          <w:b/>
+          <w:i/>
+        </w:rPr>
+        <w:lastRenderedPageBreak/>
+        <w:t>5/30/2018 Notes</w:t>
+      </w:r>
+      <w:r>
+        <w:rPr>
+          <w:b/>
+          <w:i/>
+        </w:rPr>
+        <w:t xml:space="preserve"> (DAY 7)</w:t>
+      </w:r>
+      <w:r>
+        <w:rPr>
+          <w:b/>
+          <w:i/>
+        </w:rPr>
+        <w:t>:</w:t>
+      </w:r>
+    </w:p>
+    <w:p>
+      <w:pPr>
+        <w:rPr>
+          <w:b/>
+          <w:i/>
+        </w:rPr>
+      </w:pPr>
+      <w:r>
+        <w:rPr>
+          <w:b/>
+          <w:i/>
+        </w:rPr>
+        <w:t>Git -&gt; Github in Visual Studio:</w:t>
+      </w:r>
+    </w:p>
+    <w:p>
+      <w:pPr>
+        <w:pStyle w:val="ListParagraph"/>
+        <w:numPr>
+          <w:ilvl w:val="0"/>
+          <w:numId w:val="13"/>
+        </w:numPr>
+      </w:pPr>
+      <w:r>
+        <w:t>In visual studio to add a repository go to Team Explorer -&gt; Settings -&gt; Repository Settings -&gt; Remotes -&gt; Add and add as the window below shows</w:t>
+      </w:r>
+    </w:p>
+    <w:p>
+      <w:pPr>
+        <w:pStyle w:val="ListParagraph"/>
+      </w:pPr>
+      <w:r>
+        <w:rPr>
+          <w:noProof/>
+        </w:rPr>
+        <w:drawing>
+          <wp:inline distT="0" distB="0" distL="0" distR="0" wp14:anchorId="2ACFD6FB" wp14:editId="30A8B9C0">
+            <wp:extent cx="4762500" cy="1762125"/>
+            <wp:effectExtent l="0" t="0" r="0" b="9525"/>
+            <wp:docPr id="3" name="Picture 3"/>
+            <wp:cNvGraphicFramePr>
+              <a:graphicFrameLocks xmlns:a="http://schemas.openxmlformats.org/drawingml/2006/main" noChangeAspect="1"/>
+            </wp:cNvGraphicFramePr>
+            <a:graphic xmlns:a="http://schemas.openxmlformats.org/drawingml/2006/main">
+              <a:graphicData uri="http://schemas.openxmlformats.org/drawingml/2006/picture">
+                <pic:pic xmlns:pic="http://schemas.openxmlformats.org/drawingml/2006/picture">
+                  <pic:nvPicPr>
+                    <pic:cNvPr id="1" name=""/>
+                    <pic:cNvPicPr/>
+                  </pic:nvPicPr>
+                  <pic:blipFill>
+                    <a:blip r:embed="rId11"/>
+                    <a:stretch>
+                      <a:fillRect/>
+                    </a:stretch>
+                  </pic:blipFill>
+                  <pic:spPr>
+                    <a:xfrm>
+                      <a:off x="0" y="0"/>
+                      <a:ext cx="4762500" cy="1762125"/>
+                    </a:xfrm>
+                    <a:prstGeom prst="rect">
+                      <a:avLst/>
+                    </a:prstGeom>
+                  </pic:spPr>
+                </pic:pic>
+              </a:graphicData>
+            </a:graphic>
+          </wp:inline>
+        </w:drawing>
+      </w:r>
+    </w:p>
+    <w:p>
+      <w:pPr>
+        <w:pStyle w:val="ListParagraph"/>
+        <w:numPr>
+          <w:ilvl w:val="0"/>
+          <w:numId w:val="13"/>
+        </w:numPr>
+      </w:pPr>
+      <w:r>
+        <w:t>T</w:t>
+      </w:r>
+      <w:r>
+        <w:t>hen to commit go to</w:t>
+      </w:r>
+      <w:r>
+        <w:t xml:space="preserve"> Changes and enter a message for your commit, do a commit all then sync then push it remotely</w:t>
+      </w:r>
+    </w:p>
+    <w:p>
+      <w:pPr>
+        <w:pStyle w:val="ListParagraph"/>
+      </w:pPr>
+    </w:p>
+    <w:p>
+      <w:pPr>
+        <w:pStyle w:val="ListParagraph"/>
+        <w:numPr>
+          <w:ilvl w:val="0"/>
+          <w:numId w:val="13"/>
+        </w:numPr>
+      </w:pPr>
+      <w:r>
+        <w:t>S</w:t>
+      </w:r>
+      <w:r>
+        <w:t>ourcetree = gitbash but with a GUI</w:t>
+      </w:r>
+    </w:p>
+    <w:p>
+      <w:pPr>
+        <w:pStyle w:val="ListParagraph"/>
+        <w:numPr>
+          <w:ilvl w:val="1"/>
+          <w:numId w:val="13"/>
+        </w:numPr>
+      </w:pPr>
+      <w:r>
+        <w:t>Greg stated some people he knows use this instead of gitbash</w:t>
+      </w:r>
+    </w:p>
+    <w:p>
+      <w:pPr>
+        <w:ind w:left="360"/>
+      </w:pPr>
+    </w:p>
+    <w:p>
+      <w:pPr>
+        <w:rPr>
+          <w:b/>
+          <w:i/>
+        </w:rPr>
+      </w:pPr>
+      <w:r>
+        <w:rPr>
+          <w:b/>
+          <w:i/>
+        </w:rPr>
+        <w:t>Commenting code:</w:t>
+      </w:r>
+    </w:p>
+    <w:p>
+      <w:pPr>
+        <w:pStyle w:val="ListParagraph"/>
+        <w:numPr>
+          <w:ilvl w:val="0"/>
+          <w:numId w:val="13"/>
+        </w:numPr>
+      </w:pPr>
+      <w:r>
+        <w:t>Comment your code so that someone else can pick up and figure out what you are doing</w:t>
+      </w:r>
+    </w:p>
+    <w:p>
+      <w:pPr>
+        <w:pStyle w:val="ListParagraph"/>
+        <w:numPr>
+          <w:ilvl w:val="1"/>
+          <w:numId w:val="13"/>
+        </w:numPr>
+      </w:pPr>
+      <w:r>
+        <w:t>Can do so by “//”, “/*…*/”, and ///</w:t>
+      </w:r>
+    </w:p>
+    <w:p>
+      <w:pPr>
+        <w:pStyle w:val="ListParagraph"/>
+        <w:numPr>
+          <w:ilvl w:val="1"/>
+          <w:numId w:val="13"/>
+        </w:numPr>
+      </w:pPr>
+      <w:r>
+        <w:t>The three slashes can turn your documentation into a webpage and according to Greg is “the way to go”</w:t>
+      </w:r>
+      <w:r>
+        <w:t xml:space="preserve"> use &lt;summary&gt; …. &lt;/summar</w:t>
+      </w:r>
+      <w:r>
+        <w:t>y</w:t>
+      </w:r>
+      <w:r>
+        <w:t>&gt; for purposes of tagging the summary of your page for a website</w:t>
+      </w:r>
+    </w:p>
+    <w:p>
+      <w:pPr>
+        <w:pStyle w:val="ListParagraph"/>
+        <w:numPr>
+          <w:ilvl w:val="1"/>
+          <w:numId w:val="13"/>
+        </w:numPr>
+      </w:pPr>
+      <w:r>
+        <w:t>Also use &lt;param name = “args”&gt;Command line parameters as strings&lt;/param&gt;  -- didn’t catch what this was for</w:t>
+      </w:r>
+    </w:p>
+    <w:p>
+      <w:pPr>
+        <w:pStyle w:val="ListParagraph"/>
+        <w:numPr>
+          <w:ilvl w:val="0"/>
+          <w:numId w:val="13"/>
+        </w:numPr>
+      </w:pPr>
+      <w:r>
+        <w:t>To comment out lines you can highlight them then click then “ctrl+e,c”</w:t>
+      </w:r>
+    </w:p>
+    <w:p>
+      <w:pPr>
+        <w:pStyle w:val="ListParagraph"/>
+        <w:numPr>
+          <w:ilvl w:val="0"/>
+          <w:numId w:val="13"/>
+        </w:numPr>
+      </w:pPr>
+      <w:r>
+        <w:t>To uncomment lines you can highlight the block of code then “ctrl+e,u”</w:t>
+      </w:r>
+    </w:p>
+    <w:p>
+      <w:pPr>
+        <w:rPr>
+          <w:b/>
+          <w:i/>
+        </w:rPr>
+      </w:pPr>
+      <w:r>
+        <w:rPr>
+          <w:b/>
+          <w:i/>
+        </w:rPr>
+        <w:t>C#:</w:t>
+      </w:r>
+    </w:p>
+    <w:p>
+      <w:pPr>
+        <w:pStyle w:val="ListParagraph"/>
+        <w:numPr>
+          <w:ilvl w:val="0"/>
+          <w:numId w:val="14"/>
+        </w:numPr>
+      </w:pPr>
+      <w:r>
+        <w:t>Console.ReadLine() returns a string</w:t>
+      </w:r>
+    </w:p>
+    <w:p>
+      <w:pPr>
+        <w:pStyle w:val="ListParagraph"/>
+        <w:numPr>
+          <w:ilvl w:val="0"/>
+          <w:numId w:val="14"/>
+        </w:numPr>
+      </w:pPr>
+      <w:r>
+        <w:t>If statements:</w:t>
+      </w:r>
+    </w:p>
+    <w:p>
+      <w:pPr>
+        <w:pStyle w:val="NoSpacing"/>
+        <w:ind w:left="720" w:firstLine="720"/>
+      </w:pPr>
+      <w:r>
+        <w:t>If (Boolean expression)</w:t>
+      </w:r>
+    </w:p>
+    <w:p>
+      <w:pPr>
+        <w:pStyle w:val="NoSpacing"/>
+        <w:ind w:left="1440" w:firstLine="720"/>
+      </w:pPr>
+      <w:r>
+        <w:t>S</w:t>
+      </w:r>
+      <w:r>
+        <w:t>ta</w:t>
+      </w:r>
+      <w:r>
+        <w:t>tement | statement block</w:t>
+      </w:r>
+    </w:p>
+    <w:p>
+      <w:pPr>
+        <w:pStyle w:val="NoSpacing"/>
+      </w:pPr>
+      <w:r>
+        <w:tab/>
+      </w:r>
+      <w:r>
+        <w:tab/>
+        <w:t>Else</w:t>
+      </w:r>
+    </w:p>
+    <w:p>
+      <w:pPr>
+        <w:pStyle w:val="NoSpacing"/>
+      </w:pPr>
+      <w:r>
+        <w:tab/>
+      </w:r>
+      <w:r>
+        <w:tab/>
+      </w:r>
+      <w:r>
+        <w:tab/>
+        <w:t>Statement | Statement Block</w:t>
+      </w:r>
+    </w:p>
+    <w:p>
+      <w:pPr>
+        <w:pStyle w:val="ListParagraph"/>
+        <w:numPr>
+          <w:ilvl w:val="0"/>
+          <w:numId w:val="15"/>
+        </w:numPr>
+      </w:pPr>
+      <w:r>
+        <w:t xml:space="preserve">Always use curly braces for if statements/statement block even if it is only one line of </w:t>
+      </w:r>
+      <w:r>
+        <w:t>statement</w:t>
+      </w:r>
+    </w:p>
+    <w:p>
+      <w:pPr>
+        <w:pStyle w:val="ListParagraph"/>
+        <w:numPr>
+          <w:ilvl w:val="0"/>
+          <w:numId w:val="15"/>
+        </w:numPr>
+      </w:pPr>
+      <w:r>
+        <w:t>Ctrl+shift+b in visual studio does a build</w:t>
+      </w:r>
+    </w:p>
+    <w:p>
+      <w:pPr>
+        <w:pStyle w:val="ListParagraph"/>
+        <w:numPr>
+          <w:ilvl w:val="0"/>
+          <w:numId w:val="15"/>
+        </w:numPr>
+      </w:pPr>
+      <w:r>
+        <w:t xml:space="preserve">Don’t nest more than 3 if statements --- if you need more than that then use </w:t>
+      </w:r>
+    </w:p>
+    <w:p>
+      <w:pPr>
+        <w:pStyle w:val="ListParagraph"/>
+        <w:numPr>
+          <w:ilvl w:val="0"/>
+          <w:numId w:val="15"/>
+        </w:numPr>
+      </w:pPr>
+      <w:r>
+        <w:lastRenderedPageBreak/>
+        <w:t>While statements:</w:t>
+      </w:r>
+    </w:p>
+    <w:p>
+      <w:pPr>
+        <w:pStyle w:val="NoSpacing"/>
+        <w:ind w:left="720" w:firstLine="720"/>
+      </w:pPr>
+      <w:r>
+        <w:t>While</w:t>
+      </w:r>
+      <w:r>
+        <w:t xml:space="preserve"> (Boolean expression)</w:t>
+      </w:r>
+    </w:p>
+    <w:p>
+      <w:pPr>
+        <w:pStyle w:val="NoSpacing"/>
+        <w:ind w:left="1440" w:firstLine="720"/>
+      </w:pPr>
+      <w:r>
+        <w:t>Statement | statement block</w:t>
+      </w:r>
+    </w:p>
+    <w:p>
+      <w:pPr>
+        <w:pStyle w:val="NoSpacing"/>
+        <w:numPr>
+          <w:ilvl w:val="0"/>
+          <w:numId w:val="17"/>
+        </w:numPr>
+      </w:pPr>
+      <w:r>
+        <w:t>While statements keep looping through until the Boolean expression returns false</w:t>
+      </w:r>
+    </w:p>
+    <w:p>
+      <w:pPr>
+        <w:pStyle w:val="ListParagraph"/>
+        <w:numPr>
+          <w:ilvl w:val="0"/>
+          <w:numId w:val="16"/>
+        </w:numPr>
+      </w:pPr>
+      <w:r>
+        <w:t>Using “break;” in a while statement will break the while statement even if its Boolean expression is still true</w:t>
+      </w:r>
+    </w:p>
+    <w:p>
+      <w:r>
+        <w:rPr>
+          <w:b/>
+          <w:i/>
+        </w:rPr>
+        <w:t>C# Methods:</w:t>
+      </w:r>
+    </w:p>
+    <w:p>
+      <w:pPr>
+        <w:pStyle w:val="ListParagraph"/>
+        <w:numPr>
+          <w:ilvl w:val="0"/>
+          <w:numId w:val="16"/>
+        </w:numPr>
+      </w:pPr>
+      <w:r>
+        <w:t>Blocks of code that execute anywhere in your program to perform a function</w:t>
+      </w:r>
+      <w:r>
+        <w:t xml:space="preserve"> such as changing string to integer</w:t>
+      </w:r>
+    </w:p>
+    <w:p>
+      <w:pPr>
+        <w:pStyle w:val="ListParagraph"/>
+        <w:numPr>
+          <w:ilvl w:val="0"/>
+          <w:numId w:val="16"/>
+        </w:numPr>
+      </w:pPr>
+      <w:r>
+        <w:t>“Main” is a method in “static void Main(string[] args)”</w:t>
+      </w:r>
+    </w:p>
+    <w:p>
+      <w:pPr>
+        <w:pStyle w:val="ListParagraph"/>
+        <w:numPr>
+          <w:ilvl w:val="1"/>
+          <w:numId w:val="16"/>
+        </w:numPr>
+      </w:pPr>
+      <w:r>
+        <w:t>The method signature includes the name of the method, whether it returns anything, and the parameters</w:t>
+      </w:r>
+    </w:p>
+    <w:p>
+      <w:pPr>
+        <w:pStyle w:val="ListParagraph"/>
+        <w:numPr>
+          <w:ilvl w:val="0"/>
+          <w:numId w:val="16"/>
+        </w:numPr>
+      </w:pPr>
+      <w:r>
+        <w:t>It is generally bad practice to put one method inside of another method</w:t>
+      </w:r>
+    </w:p>
+    <w:p>
+      <w:pPr>
+        <w:pStyle w:val="ListParagraph"/>
+        <w:numPr>
+          <w:ilvl w:val="0"/>
+          <w:numId w:val="16"/>
+        </w:numPr>
+      </w:pPr>
+      <w:r>
+        <w:t>Put created methods above or below the “Main” method</w:t>
+      </w:r>
+    </w:p>
+    <w:p>
+      <w:pPr>
+        <w:pStyle w:val="ListParagraph"/>
+        <w:numPr>
+          <w:ilvl w:val="0"/>
+          <w:numId w:val="16"/>
+        </w:numPr>
+      </w:pPr>
+      <w:r>
+        <w:t xml:space="preserve">Methods may share the same name (called overloading) so you can pass </w:t>
+      </w:r>
+      <w:r>
+        <w:t>differing</w:t>
+      </w:r>
+      <w:r>
+        <w:t xml:space="preserve"> parameter types</w:t>
+      </w:r>
+      <w:r>
+        <w:t xml:space="preserve"> to the method </w:t>
+      </w:r>
+      <w:r>
+        <w:t>and get the result you want (e.g., a method called “Area” that can calculate areas of squares, rectangles, and circles depending on the type of input it receives)</w:t>
+      </w:r>
+    </w:p>
+    <w:p>
+      <w:pPr>
+        <w:pStyle w:val="ListParagraph"/>
+        <w:numPr>
+          <w:ilvl w:val="0"/>
+          <w:numId w:val="16"/>
+        </w:numPr>
+        <w:rPr>
+          <w:b/>
+          <w:i/>
+        </w:rPr>
+      </w:pPr>
+      <w:r>
+        <w:rPr>
+          <w:b/>
+          <w:i/>
+        </w:rPr>
+        <w:t>Scope:</w:t>
+      </w:r>
+    </w:p>
+    <w:p>
+      <w:pPr>
+        <w:pStyle w:val="ListParagraph"/>
+        <w:numPr>
+          <w:ilvl w:val="1"/>
+          <w:numId w:val="16"/>
+        </w:numPr>
+      </w:pPr>
+      <w:r>
+        <w:t>When you define something it is only available in that scope (e.g., variables declared in the main method are not available in other methods)</w:t>
+      </w:r>
+    </w:p>
+    <w:p>
+      <w:pPr>
+        <w:pStyle w:val="ListParagraph"/>
+        <w:numPr>
+          <w:ilvl w:val="1"/>
+          <w:numId w:val="16"/>
+        </w:numPr>
+      </w:pPr>
+      <w:r>
+        <w:t>If we create variables in things like nested if statements then they will not exist outside of the statements they are in so it is better to create those variables before running the if statements</w:t>
+      </w:r>
+    </w:p>
+    <w:p>
+      <w:pPr>
+        <w:pStyle w:val="ListParagraph"/>
+        <w:numPr>
+          <w:ilvl w:val="1"/>
+          <w:numId w:val="16"/>
+        </w:numPr>
+      </w:pPr>
+      <w:r>
+        <w:t>Wherever your variables are declared that is the scope so whatever that code block is</w:t>
+      </w:r>
+    </w:p>
+    <w:p>
+      <w:pPr>
+        <w:pStyle w:val="ListParagraph"/>
+        <w:numPr>
+          <w:ilvl w:val="0"/>
+          <w:numId w:val="16"/>
+        </w:numPr>
+      </w:pPr>
+      <w:r>
+        <w:t>Random #’s:</w:t>
+      </w:r>
+    </w:p>
+    <w:p>
+      <w:pPr>
+        <w:pStyle w:val="ListParagraph"/>
+        <w:numPr>
+          <w:ilvl w:val="1"/>
+          <w:numId w:val="16"/>
+        </w:numPr>
+      </w:pPr>
+      <w:r>
+        <w:t>Random rnd = new Random();</w:t>
+      </w:r>
+    </w:p>
+    <w:p>
+      <w:pPr>
+        <w:pStyle w:val="ListParagraph"/>
+        <w:numPr>
+          <w:ilvl w:val="1"/>
+          <w:numId w:val="16"/>
+        </w:numPr>
+      </w:pPr>
+      <w:r>
+        <w:t>&gt; int nbr = rnd.Next(</w:t>
+      </w:r>
+      <w:r>
+        <w:t>1,7</w:t>
+      </w:r>
+      <w:r>
+        <w:t>)</w:t>
+      </w:r>
+      <w:r>
+        <w:t xml:space="preserve"> – give me a random number between 1 and 6</w:t>
+      </w:r>
+    </w:p>
+    <w:p>
+      <w:pPr>
+        <w:pStyle w:val="ListParagraph"/>
+        <w:numPr>
+          <w:ilvl w:val="2"/>
+          <w:numId w:val="16"/>
+        </w:numPr>
+      </w:pPr>
+      <w:hyperlink r:id="rId12" w:history="1">
+        <w:r>
+          <w:rPr>
+            <w:rStyle w:val="Hyperlink"/>
+          </w:rPr>
+          <w:t>Random.Next Method (Int32, Int32)</w:t>
+        </w:r>
+      </w:hyperlink>
+    </w:p>
+    <w:p>
+      <w:pPr>
+        <w:pStyle w:val="ListParagraph"/>
+        <w:numPr>
+          <w:ilvl w:val="0"/>
+          <w:numId w:val="16"/>
+        </w:numPr>
+      </w:pPr>
+      <w:r>
+        <w:t>Method – breaking up</w:t>
+      </w:r>
+    </w:p>
+    <w:p>
+      <w:pPr>
+        <w:pStyle w:val="ListParagraph"/>
+        <w:numPr>
+          <w:ilvl w:val="1"/>
+          <w:numId w:val="16"/>
+        </w:numPr>
+      </w:pPr>
+      <w:r>
+        <w:t>You should break up methods</w:t>
+      </w:r>
+    </w:p>
+    <w:p>
+      <w:pPr>
+        <w:pStyle w:val="ListParagraph"/>
+        <w:numPr>
+          <w:ilvl w:val="1"/>
+          <w:numId w:val="16"/>
+        </w:numPr>
+      </w:pPr>
+      <w:r>
+        <w:t>A method should only do one thing</w:t>
+      </w:r>
+    </w:p>
+    <w:p>
+      <w:pPr>
+        <w:pStyle w:val="ListParagraph"/>
+        <w:numPr>
+          <w:ilvl w:val="1"/>
+          <w:numId w:val="16"/>
+        </w:numPr>
+      </w:pPr>
+      <w:r>
+        <w:t>You should be able to see every line of code of method on your screen (roughly 20 lines)…break up into smaller pieces if they get any bigger than this</w:t>
+      </w:r>
+    </w:p>
+    <w:p>
+      <w:pPr>
+        <w:pStyle w:val="ListParagraph"/>
+        <w:numPr>
+          <w:ilvl w:val="1"/>
+          <w:numId w:val="16"/>
+        </w:numPr>
+        <w:rPr>
+          <w:highlight w:val="yellow"/>
+        </w:rPr>
+      </w:pPr>
+      <w:r>
+        <w:rPr>
+          <w:highlight w:val="yellow"/>
+        </w:rPr>
+        <w:t>The best programming right now is being “loosely coupled”</w:t>
+      </w:r>
+      <w:r>
+        <w:rPr>
+          <w:highlight w:val="yellow"/>
+        </w:rPr>
+        <w:t xml:space="preserve"> (kind of like modular)</w:t>
+      </w:r>
+    </w:p>
+    <w:p>
+      <w:pPr>
+        <w:pStyle w:val="ListParagraph"/>
+        <w:numPr>
+          <w:ilvl w:val="0"/>
+          <w:numId w:val="16"/>
+        </w:numPr>
+      </w:pPr>
+      <w:r>
+        <w:t>To find bugs in code you can “step through” the code using visual studio:</w:t>
+      </w:r>
+    </w:p>
+    <w:p>
+      <w:pPr>
+        <w:pStyle w:val="ListParagraph"/>
+        <w:numPr>
+          <w:ilvl w:val="1"/>
+          <w:numId w:val="16"/>
+        </w:numPr>
+      </w:pPr>
+      <w:r>
+        <w:t>Debug -&gt; Start debugging (F5)</w:t>
+      </w:r>
+    </w:p>
+    <w:p>
+      <w:pPr>
+        <w:pStyle w:val="ListParagraph"/>
+        <w:numPr>
+          <w:ilvl w:val="1"/>
+          <w:numId w:val="16"/>
+        </w:numPr>
+      </w:pPr>
+      <w:r>
+        <w:t>Debug -&gt; Step Into (F11)</w:t>
+      </w:r>
+    </w:p>
+    <w:p>
+      <w:pPr>
+        <w:pStyle w:val="ListParagraph"/>
+        <w:numPr>
+          <w:ilvl w:val="2"/>
+          <w:numId w:val="16"/>
+        </w:numPr>
+      </w:pPr>
+      <w:r>
+        <w:t>steps into a method call</w:t>
+      </w:r>
+    </w:p>
+    <w:p>
+      <w:pPr>
+        <w:pStyle w:val="ListParagraph"/>
+        <w:numPr>
+          <w:ilvl w:val="1"/>
+          <w:numId w:val="16"/>
+        </w:numPr>
+      </w:pPr>
+      <w:r>
+        <w:t>Debug -&gt; Step Over (F10)</w:t>
+      </w:r>
+      <w:r>
+        <w:t xml:space="preserve"> </w:t>
+      </w:r>
+    </w:p>
+    <w:p>
+      <w:pPr>
+        <w:pStyle w:val="ListParagraph"/>
+        <w:numPr>
+          <w:ilvl w:val="2"/>
+          <w:numId w:val="16"/>
+        </w:numPr>
+      </w:pPr>
+      <w:r>
+        <w:t>steps over the method (i.e., execute the method and go to the next statement)</w:t>
+      </w:r>
+    </w:p>
+    <w:p>
+      <w:pPr>
+        <w:pStyle w:val="ListParagraph"/>
+        <w:numPr>
+          <w:ilvl w:val="1"/>
+          <w:numId w:val="16"/>
+        </w:numPr>
+      </w:pPr>
+      <w:r>
+        <w:t>highlight a line of code and right click and run to cursor will run the pr</w:t>
+      </w:r>
+      <w:r>
+        <w:t>ogram to that line and then stop</w:t>
       </w:r>
       <w:bookmarkStart w:id="0" w:name="_GoBack"/>
       <w:bookmarkEnd w:id="0"/>
     </w:p>
-    <w:p>
-      <w:pPr>
-        <w:rPr>
-          <w:i/>
-        </w:rPr>
-      </w:pPr>
-      <w:r>
-        <w:rPr>
-          <w:i/>
-        </w:rPr>
-        <w:t>For jobs: I was a proofreader for 2 years and one of the best they had…I will be able to read through code and find syntax and logic errors better than most people.</w:t>
-      </w:r>
-    </w:p>
     <w:sectPr>
+      <w:footerReference w:type="default" r:id="rId13"/>
       <w:pgSz w:w="12240" w:h="15840"/>
       <w:pgMar w:top="1440" w:right="1440" w:bottom="1440" w:left="1440" w:header="720" w:footer="720" w:gutter="0"/>
       <w:cols w:space="720"/>
@@ -4420,6 +5240,184 @@
 </w:document>
 </file>
 
+<file path=word/endnotes.xml><?xml version="1.0" encoding="utf-8"?>
+<w:endnotes xmlns:wpc="http://schemas.microsoft.com/office/word/2010/wordprocessingCanvas" xmlns:mc="http://schemas.openxmlformats.org/markup-compatibility/2006" xmlns:o="urn:schemas-microsoft-com:office:office" xmlns:r="http://schemas.openxmlformats.org/officeDocument/2006/relationships" xmlns:m="http://schemas.openxmlformats.org/officeDocument/2006/math" xmlns:v="urn:schemas-microsoft-com:vml" xmlns:wp14="http://schemas.microsoft.com/office/word/2010/wordprocessingDrawing" xmlns:wp="http://schemas.openxmlformats.org/drawingml/2006/wordprocessingDrawing" xmlns:w10="urn:schemas-microsoft-com:office:word" xmlns:w="http://schemas.openxmlformats.org/wordprocessingml/2006/main" xmlns:w14="http://schemas.microsoft.com/office/word/2010/wordml" xmlns:w15="http://schemas.microsoft.com/office/word/2012/wordml" xmlns:wpg="http://schemas.microsoft.com/office/word/2010/wordprocessingGroup" xmlns:wpi="http://schemas.microsoft.com/office/word/2010/wordprocessingInk" xmlns:wne="http://schemas.microsoft.com/office/word/2006/wordml" xmlns:wps="http://schemas.microsoft.com/office/word/2010/wordprocessingShape" mc:Ignorable="w14 w15 wp14">
+  <w:endnote w:type="separator" w:id="-1">
+    <w:p>
+      <w:pPr>
+        <w:spacing w:after="0" w:line="240" w:lineRule="auto"/>
+      </w:pPr>
+      <w:r>
+        <w:separator/>
+      </w:r>
+    </w:p>
+  </w:endnote>
+  <w:endnote w:type="continuationSeparator" w:id="0">
+    <w:p>
+      <w:pPr>
+        <w:spacing w:after="0" w:line="240" w:lineRule="auto"/>
+      </w:pPr>
+      <w:r>
+        <w:continuationSeparator/>
+      </w:r>
+    </w:p>
+  </w:endnote>
+</w:endnotes>
+</file>
+
+<file path=word/footer1.xml><?xml version="1.0" encoding="utf-8"?>
+<w:ftr xmlns:wpc="http://schemas.microsoft.com/office/word/2010/wordprocessingCanvas" xmlns:mc="http://schemas.openxmlformats.org/markup-compatibility/2006" xmlns:o="urn:schemas-microsoft-com:office:office" xmlns:r="http://schemas.openxmlformats.org/officeDocument/2006/relationships" xmlns:m="http://schemas.openxmlformats.org/officeDocument/2006/math" xmlns:v="urn:schemas-microsoft-com:vml" xmlns:wp14="http://schemas.microsoft.com/office/word/2010/wordprocessingDrawing" xmlns:wp="http://schemas.openxmlformats.org/drawingml/2006/wordprocessingDrawing" xmlns:w10="urn:schemas-microsoft-com:office:word" xmlns:w="http://schemas.openxmlformats.org/wordprocessingml/2006/main" xmlns:w14="http://schemas.microsoft.com/office/word/2010/wordml" xmlns:w15="http://schemas.microsoft.com/office/word/2012/wordml" xmlns:wpg="http://schemas.microsoft.com/office/word/2010/wordprocessingGroup" xmlns:wpi="http://schemas.microsoft.com/office/word/2010/wordprocessingInk" xmlns:wne="http://schemas.microsoft.com/office/word/2006/wordml" xmlns:wps="http://schemas.microsoft.com/office/word/2010/wordprocessingShape" mc:Ignorable="w14 w15 wp14">
+  <w:sdt>
+    <w:sdtPr>
+      <w:id w:val="-1558231492"/>
+      <w:docPartObj>
+        <w:docPartGallery w:val="Page Numbers (Bottom of Page)"/>
+        <w:docPartUnique/>
+      </w:docPartObj>
+    </w:sdtPr>
+    <w:sdtContent>
+      <w:sdt>
+        <w:sdtPr>
+          <w:id w:val="1728636285"/>
+          <w:docPartObj>
+            <w:docPartGallery w:val="Page Numbers (Top of Page)"/>
+            <w:docPartUnique/>
+          </w:docPartObj>
+        </w:sdtPr>
+        <w:sdtContent>
+          <w:p>
+            <w:pPr>
+              <w:pStyle w:val="Footer"/>
+              <w:jc w:val="center"/>
+            </w:pPr>
+            <w:r>
+              <w:t xml:space="preserve">Page </w:t>
+            </w:r>
+            <w:r>
+              <w:rPr>
+                <w:b/>
+                <w:bCs/>
+                <w:sz w:val="24"/>
+                <w:szCs w:val="24"/>
+              </w:rPr>
+              <w:fldChar w:fldCharType="begin"/>
+            </w:r>
+            <w:r>
+              <w:rPr>
+                <w:b/>
+                <w:bCs/>
+              </w:rPr>
+              <w:instrText xml:space="preserve"> PAGE </w:instrText>
+            </w:r>
+            <w:r>
+              <w:rPr>
+                <w:b/>
+                <w:bCs/>
+                <w:sz w:val="24"/>
+                <w:szCs w:val="24"/>
+              </w:rPr>
+              <w:fldChar w:fldCharType="separate"/>
+            </w:r>
+            <w:r>
+              <w:rPr>
+                <w:b/>
+                <w:bCs/>
+                <w:noProof/>
+              </w:rPr>
+              <w:t>11</w:t>
+            </w:r>
+            <w:r>
+              <w:rPr>
+                <w:b/>
+                <w:bCs/>
+                <w:sz w:val="24"/>
+                <w:szCs w:val="24"/>
+              </w:rPr>
+              <w:fldChar w:fldCharType="end"/>
+            </w:r>
+            <w:r>
+              <w:t xml:space="preserve"> of </w:t>
+            </w:r>
+            <w:r>
+              <w:rPr>
+                <w:b/>
+                <w:bCs/>
+                <w:sz w:val="24"/>
+                <w:szCs w:val="24"/>
+              </w:rPr>
+              <w:fldChar w:fldCharType="begin"/>
+            </w:r>
+            <w:r>
+              <w:rPr>
+                <w:b/>
+                <w:bCs/>
+              </w:rPr>
+              <w:instrText xml:space="preserve"> NUMPAGES  </w:instrText>
+            </w:r>
+            <w:r>
+              <w:rPr>
+                <w:b/>
+                <w:bCs/>
+                <w:sz w:val="24"/>
+                <w:szCs w:val="24"/>
+              </w:rPr>
+              <w:fldChar w:fldCharType="separate"/>
+            </w:r>
+            <w:r>
+              <w:rPr>
+                <w:b/>
+                <w:bCs/>
+                <w:noProof/>
+              </w:rPr>
+              <w:t>12</w:t>
+            </w:r>
+            <w:r>
+              <w:rPr>
+                <w:b/>
+                <w:bCs/>
+                <w:sz w:val="24"/>
+                <w:szCs w:val="24"/>
+              </w:rPr>
+              <w:fldChar w:fldCharType="end"/>
+            </w:r>
+          </w:p>
+        </w:sdtContent>
+      </w:sdt>
+    </w:sdtContent>
+  </w:sdt>
+  <w:p>
+    <w:pPr>
+      <w:pStyle w:val="Footer"/>
+    </w:pPr>
+  </w:p>
+</w:ftr>
+</file>
+
+<file path=word/footnotes.xml><?xml version="1.0" encoding="utf-8"?>
+<w:footnotes xmlns:wpc="http://schemas.microsoft.com/office/word/2010/wordprocessingCanvas" xmlns:mc="http://schemas.openxmlformats.org/markup-compatibility/2006" xmlns:o="urn:schemas-microsoft-com:office:office" xmlns:r="http://schemas.openxmlformats.org/officeDocument/2006/relationships" xmlns:m="http://schemas.openxmlformats.org/officeDocument/2006/math" xmlns:v="urn:schemas-microsoft-com:vml" xmlns:wp14="http://schemas.microsoft.com/office/word/2010/wordprocessingDrawing" xmlns:wp="http://schemas.openxmlformats.org/drawingml/2006/wordprocessingDrawing" xmlns:w10="urn:schemas-microsoft-com:office:word" xmlns:w="http://schemas.openxmlformats.org/wordprocessingml/2006/main" xmlns:w14="http://schemas.microsoft.com/office/word/2010/wordml" xmlns:w15="http://schemas.microsoft.com/office/word/2012/wordml" xmlns:wpg="http://schemas.microsoft.com/office/word/2010/wordprocessingGroup" xmlns:wpi="http://schemas.microsoft.com/office/word/2010/wordprocessingInk" xmlns:wne="http://schemas.microsoft.com/office/word/2006/wordml" xmlns:wps="http://schemas.microsoft.com/office/word/2010/wordprocessingShape" mc:Ignorable="w14 w15 wp14">
+  <w:footnote w:type="separator" w:id="-1">
+    <w:p>
+      <w:pPr>
+        <w:spacing w:after="0" w:line="240" w:lineRule="auto"/>
+      </w:pPr>
+      <w:r>
+        <w:separator/>
+      </w:r>
+    </w:p>
+  </w:footnote>
+  <w:footnote w:type="continuationSeparator" w:id="0">
+    <w:p>
+      <w:pPr>
+        <w:spacing w:after="0" w:line="240" w:lineRule="auto"/>
+      </w:pPr>
+      <w:r>
+        <w:continuationSeparator/>
+      </w:r>
+    </w:p>
+  </w:footnote>
+</w:footnotes>
+</file>
+
 <file path=word/numbering.xml><?xml version="1.0" encoding="utf-8"?>
 <w:numbering xmlns:wpc="http://schemas.microsoft.com/office/word/2010/wordprocessingCanvas" xmlns:mc="http://schemas.openxmlformats.org/markup-compatibility/2006" xmlns:o="urn:schemas-microsoft-com:office:office" xmlns:r="http://schemas.openxmlformats.org/officeDocument/2006/relationships" xmlns:m="http://schemas.openxmlformats.org/officeDocument/2006/math" xmlns:v="urn:schemas-microsoft-com:vml" xmlns:wp14="http://schemas.microsoft.com/office/word/2010/wordprocessingDrawing" xmlns:wp="http://schemas.openxmlformats.org/drawingml/2006/wordprocessingDrawing" xmlns:w10="urn:schemas-microsoft-com:office:word" xmlns:w="http://schemas.openxmlformats.org/wordprocessingml/2006/main" xmlns:w14="http://schemas.microsoft.com/office/word/2010/wordml" xmlns:w15="http://schemas.microsoft.com/office/word/2012/wordml" xmlns:wpg="http://schemas.microsoft.com/office/word/2010/wordprocessingGroup" xmlns:wpi="http://schemas.microsoft.com/office/word/2010/wordprocessingInk" xmlns:wne="http://schemas.microsoft.com/office/word/2006/wordml" xmlns:wps="http://schemas.microsoft.com/office/word/2010/wordprocessingShape" mc:Ignorable="w14 w15 wp14">
   <w:abstractNum w:abstractNumId="0" w15:restartNumberingAfterBreak="0">
@@ -4601,6 +5599,119 @@
     </w:lvl>
   </w:abstractNum>
   <w:abstractNum w:abstractNumId="2" w15:restartNumberingAfterBreak="0">
+    <w:nsid w:val="114B0B72"/>
+    <w:multiLevelType w:val="hybridMultilevel"/>
+    <w:tmpl w:val="84F630F2"/>
+    <w:lvl w:ilvl="0" w:tplc="04090001">
+      <w:start w:val="1"/>
+      <w:numFmt w:val="bullet"/>
+      <w:lvlText w:val=""/>
+      <w:lvlJc w:val="left"/>
+      <w:pPr>
+        <w:ind w:left="720" w:hanging="360"/>
+      </w:pPr>
+      <w:rPr>
+        <w:rFonts w:ascii="Symbol" w:hAnsi="Symbol" w:hint="default"/>
+      </w:rPr>
+    </w:lvl>
+    <w:lvl w:ilvl="1" w:tplc="04090003" w:tentative="1">
+      <w:start w:val="1"/>
+      <w:numFmt w:val="bullet"/>
+      <w:lvlText w:val="o"/>
+      <w:lvlJc w:val="left"/>
+      <w:pPr>
+        <w:ind w:left="1440" w:hanging="360"/>
+      </w:pPr>
+      <w:rPr>
+        <w:rFonts w:ascii="Courier New" w:hAnsi="Courier New" w:cs="Courier New" w:hint="default"/>
+      </w:rPr>
+    </w:lvl>
+    <w:lvl w:ilvl="2" w:tplc="04090005" w:tentative="1">
+      <w:start w:val="1"/>
+      <w:numFmt w:val="bullet"/>
+      <w:lvlText w:val=""/>
+      <w:lvlJc w:val="left"/>
+      <w:pPr>
+        <w:ind w:left="2160" w:hanging="360"/>
+      </w:pPr>
+      <w:rPr>
+        <w:rFonts w:ascii="Wingdings" w:hAnsi="Wingdings" w:hint="default"/>
+      </w:rPr>
+    </w:lvl>
+    <w:lvl w:ilvl="3" w:tplc="04090001" w:tentative="1">
+      <w:start w:val="1"/>
+      <w:numFmt w:val="bullet"/>
+      <w:lvlText w:val=""/>
+      <w:lvlJc w:val="left"/>
+      <w:pPr>
+        <w:ind w:left="2880" w:hanging="360"/>
+      </w:pPr>
+      <w:rPr>
+        <w:rFonts w:ascii="Symbol" w:hAnsi="Symbol" w:hint="default"/>
+      </w:rPr>
+    </w:lvl>
+    <w:lvl w:ilvl="4" w:tplc="04090003" w:tentative="1">
+      <w:start w:val="1"/>
+      <w:numFmt w:val="bullet"/>
+      <w:lvlText w:val="o"/>
+      <w:lvlJc w:val="left"/>
+      <w:pPr>
+        <w:ind w:left="3600" w:hanging="360"/>
+      </w:pPr>
+      <w:rPr>
+        <w:rFonts w:ascii="Courier New" w:hAnsi="Courier New" w:cs="Courier New" w:hint="default"/>
+      </w:rPr>
+    </w:lvl>
+    <w:lvl w:ilvl="5" w:tplc="04090005" w:tentative="1">
+      <w:start w:val="1"/>
+      <w:numFmt w:val="bullet"/>
+      <w:lvlText w:val=""/>
+      <w:lvlJc w:val="left"/>
+      <w:pPr>
+        <w:ind w:left="4320" w:hanging="360"/>
+      </w:pPr>
+      <w:rPr>
+        <w:rFonts w:ascii="Wingdings" w:hAnsi="Wingdings" w:hint="default"/>
+      </w:rPr>
+    </w:lvl>
+    <w:lvl w:ilvl="6" w:tplc="04090001" w:tentative="1">
+      <w:start w:val="1"/>
+      <w:numFmt w:val="bullet"/>
+      <w:lvlText w:val=""/>
+      <w:lvlJc w:val="left"/>
+      <w:pPr>
+        <w:ind w:left="5040" w:hanging="360"/>
+      </w:pPr>
+      <w:rPr>
+        <w:rFonts w:ascii="Symbol" w:hAnsi="Symbol" w:hint="default"/>
+      </w:rPr>
+    </w:lvl>
+    <w:lvl w:ilvl="7" w:tplc="04090003" w:tentative="1">
+      <w:start w:val="1"/>
+      <w:numFmt w:val="bullet"/>
+      <w:lvlText w:val="o"/>
+      <w:lvlJc w:val="left"/>
+      <w:pPr>
+        <w:ind w:left="5760" w:hanging="360"/>
+      </w:pPr>
+      <w:rPr>
+        <w:rFonts w:ascii="Courier New" w:hAnsi="Courier New" w:cs="Courier New" w:hint="default"/>
+      </w:rPr>
+    </w:lvl>
+    <w:lvl w:ilvl="8" w:tplc="04090005" w:tentative="1">
+      <w:start w:val="1"/>
+      <w:numFmt w:val="bullet"/>
+      <w:lvlText w:val=""/>
+      <w:lvlJc w:val="left"/>
+      <w:pPr>
+        <w:ind w:left="6480" w:hanging="360"/>
+      </w:pPr>
+      <w:rPr>
+        <w:rFonts w:ascii="Wingdings" w:hAnsi="Wingdings" w:hint="default"/>
+      </w:rPr>
+    </w:lvl>
+  </w:abstractNum>
+  <w:abstractNum w:abstractNumId="3" w15:restartNumberingAfterBreak="0">
     <w:nsid w:val="1481573B"/>
     <w:multiLevelType w:val="hybridMultilevel"/>
     <w:tmpl w:val="DD80FE62"/>
@@ -4713,7 +5824,120 @@
       </w:rPr>
     </w:lvl>
   </w:abstractNum>
-  <w:abstractNum w:abstractNumId="3" w15:restartNumberingAfterBreak="0">
+  <w:abstractNum w:abstractNumId="4" w15:restartNumberingAfterBreak="0">
+    <w:nsid w:val="15C029D7"/>
+    <w:multiLevelType w:val="hybridMultilevel"/>
+    <w:tmpl w:val="9E36ED80"/>
+    <w:lvl w:ilvl="0" w:tplc="04090001">
+      <w:start w:val="1"/>
+      <w:numFmt w:val="bullet"/>
+      <w:lvlText w:val=""/>
+      <w:lvlJc w:val="left"/>
+      <w:pPr>
+        <w:ind w:left="720" w:hanging="360"/>
+      </w:pPr>
+      <w:rPr>
+        <w:rFonts w:ascii="Symbol" w:hAnsi="Symbol" w:hint="default"/>
+      </w:rPr>
+    </w:lvl>
+    <w:lvl w:ilvl="1" w:tplc="04090003">
+      <w:start w:val="1"/>
+      <w:numFmt w:val="bullet"/>
+      <w:lvlText w:val="o"/>
+      <w:lvlJc w:val="left"/>
+      <w:pPr>
+        <w:ind w:left="1440" w:hanging="360"/>
+      </w:pPr>
+      <w:rPr>
+        <w:rFonts w:ascii="Courier New" w:hAnsi="Courier New" w:cs="Courier New" w:hint="default"/>
+      </w:rPr>
+    </w:lvl>
+    <w:lvl w:ilvl="2" w:tplc="04090005" w:tentative="1">
+      <w:start w:val="1"/>
+      <w:numFmt w:val="bullet"/>
+      <w:lvlText w:val=""/>
+      <w:lvlJc w:val="left"/>
+      <w:pPr>
+        <w:ind w:left="2160" w:hanging="360"/>
+      </w:pPr>
+      <w:rPr>
+        <w:rFonts w:ascii="Wingdings" w:hAnsi="Wingdings" w:hint="default"/>
+      </w:rPr>
+    </w:lvl>
+    <w:lvl w:ilvl="3" w:tplc="04090001" w:tentative="1">
+      <w:start w:val="1"/>
+      <w:numFmt w:val="bullet"/>
+      <w:lvlText w:val=""/>
+      <w:lvlJc w:val="left"/>
+      <w:pPr>
+        <w:ind w:left="2880" w:hanging="360"/>
+      </w:pPr>
+      <w:rPr>
+        <w:rFonts w:ascii="Symbol" w:hAnsi="Symbol" w:hint="default"/>
+      </w:rPr>
+    </w:lvl>
+    <w:lvl w:ilvl="4" w:tplc="04090003" w:tentative="1">
+      <w:start w:val="1"/>
+      <w:numFmt w:val="bullet"/>
+      <w:lvlText w:val="o"/>
+      <w:lvlJc w:val="left"/>
+      <w:pPr>
+        <w:ind w:left="3600" w:hanging="360"/>
+      </w:pPr>
+      <w:rPr>
+        <w:rFonts w:ascii="Courier New" w:hAnsi="Courier New" w:cs="Courier New" w:hint="default"/>
+      </w:rPr>
+    </w:lvl>
+    <w:lvl w:ilvl="5" w:tplc="04090005" w:tentative="1">
+      <w:start w:val="1"/>
+      <w:numFmt w:val="bullet"/>
+      <w:lvlText w:val=""/>
+      <w:lvlJc w:val="left"/>
+      <w:pPr>
+        <w:ind w:left="4320" w:hanging="360"/>
+      </w:pPr>
+      <w:rPr>
+        <w:rFonts w:ascii="Wingdings" w:hAnsi="Wingdings" w:hint="default"/>
+      </w:rPr>
+    </w:lvl>
+    <w:lvl w:ilvl="6" w:tplc="04090001" w:tentative="1">
+      <w:start w:val="1"/>
+      <w:numFmt w:val="bullet"/>
+      <w:lvlText w:val=""/>
+      <w:lvlJc w:val="left"/>
+      <w:pPr>
+        <w:ind w:left="5040" w:hanging="360"/>
+      </w:pPr>
+      <w:rPr>
+        <w:rFonts w:ascii="Symbol" w:hAnsi="Symbol" w:hint="default"/>
+      </w:rPr>
+    </w:lvl>
+    <w:lvl w:ilvl="7" w:tplc="04090003" w:tentative="1">
+      <w:start w:val="1"/>
+      <w:numFmt w:val="bullet"/>
+      <w:lvlText w:val="o"/>
+      <w:lvlJc w:val="left"/>
+      <w:pPr>
+        <w:ind w:left="5760" w:hanging="360"/>
+      </w:pPr>
+      <w:rPr>
+        <w:rFonts w:ascii="Courier New" w:hAnsi="Courier New" w:cs="Courier New" w:hint="default"/>
+      </w:rPr>
+    </w:lvl>
+    <w:lvl w:ilvl="8" w:tplc="04090005" w:tentative="1">
+      <w:start w:val="1"/>
+      <w:numFmt w:val="bullet"/>
+      <w:lvlText w:val=""/>
+      <w:lvlJc w:val="left"/>
+      <w:pPr>
+        <w:ind w:left="6480" w:hanging="360"/>
+      </w:pPr>
+      <w:rPr>
+        <w:rFonts w:ascii="Wingdings" w:hAnsi="Wingdings" w:hint="default"/>
+      </w:rPr>
+    </w:lvl>
+  </w:abstractNum>
+  <w:abstractNum w:abstractNumId="5" w15:restartNumberingAfterBreak="0">
     <w:nsid w:val="2A6C34FA"/>
     <w:multiLevelType w:val="hybridMultilevel"/>
     <w:tmpl w:val="56C4F0FE"/>
@@ -4826,7 +6050,120 @@
       </w:rPr>
     </w:lvl>
   </w:abstractNum>
-  <w:abstractNum w:abstractNumId="4" w15:restartNumberingAfterBreak="0">
+  <w:abstractNum w:abstractNumId="6" w15:restartNumberingAfterBreak="0">
+    <w:nsid w:val="39750864"/>
+    <w:multiLevelType w:val="hybridMultilevel"/>
+    <w:tmpl w:val="2E2CC8A0"/>
+    <w:lvl w:ilvl="0" w:tplc="04090001">
+      <w:start w:val="1"/>
+      <w:numFmt w:val="bullet"/>
+      <w:lvlText w:val=""/>
+      <w:lvlJc w:val="left"/>
+      <w:pPr>
+        <w:ind w:left="1440" w:hanging="360"/>
+      </w:pPr>
+      <w:rPr>
+        <w:rFonts w:ascii="Symbol" w:hAnsi="Symbol" w:hint="default"/>
+      </w:rPr>
+    </w:lvl>
+    <w:lvl w:ilvl="1" w:tplc="04090003" w:tentative="1">
+      <w:start w:val="1"/>
+      <w:numFmt w:val="bullet"/>
+      <w:lvlText w:val="o"/>
+      <w:lvlJc w:val="left"/>
+      <w:pPr>
+        <w:ind w:left="2160" w:hanging="360"/>
+      </w:pPr>
+      <w:rPr>
+        <w:rFonts w:ascii="Courier New" w:hAnsi="Courier New" w:cs="Courier New" w:hint="default"/>
+      </w:rPr>
+    </w:lvl>
+    <w:lvl w:ilvl="2" w:tplc="04090005" w:tentative="1">
+      <w:start w:val="1"/>
+      <w:numFmt w:val="bullet"/>
+      <w:lvlText w:val=""/>
+      <w:lvlJc w:val="left"/>
+      <w:pPr>
+        <w:ind w:left="2880" w:hanging="360"/>
+      </w:pPr>
+      <w:rPr>
+        <w:rFonts w:ascii="Wingdings" w:hAnsi="Wingdings" w:hint="default"/>
+      </w:rPr>
+    </w:lvl>
+    <w:lvl w:ilvl="3" w:tplc="04090001" w:tentative="1">
+      <w:start w:val="1"/>
+      <w:numFmt w:val="bullet"/>
+      <w:lvlText w:val=""/>
+      <w:lvlJc w:val="left"/>
+      <w:pPr>
+        <w:ind w:left="3600" w:hanging="360"/>
+      </w:pPr>
+      <w:rPr>
+        <w:rFonts w:ascii="Symbol" w:hAnsi="Symbol" w:hint="default"/>
+      </w:rPr>
+    </w:lvl>
+    <w:lvl w:ilvl="4" w:tplc="04090003" w:tentative="1">
+      <w:start w:val="1"/>
+      <w:numFmt w:val="bullet"/>
+      <w:lvlText w:val="o"/>
+      <w:lvlJc w:val="left"/>
+      <w:pPr>
+        <w:ind w:left="4320" w:hanging="360"/>
+      </w:pPr>
+      <w:rPr>
+        <w:rFonts w:ascii="Courier New" w:hAnsi="Courier New" w:cs="Courier New" w:hint="default"/>
+      </w:rPr>
+    </w:lvl>
+    <w:lvl w:ilvl="5" w:tplc="04090005" w:tentative="1">
+      <w:start w:val="1"/>
+      <w:numFmt w:val="bullet"/>
+      <w:lvlText w:val=""/>
+      <w:lvlJc w:val="left"/>
+      <w:pPr>
+        <w:ind w:left="5040" w:hanging="360"/>
+      </w:pPr>
+      <w:rPr>
+        <w:rFonts w:ascii="Wingdings" w:hAnsi="Wingdings" w:hint="default"/>
+      </w:rPr>
+    </w:lvl>
+    <w:lvl w:ilvl="6" w:tplc="04090001" w:tentative="1">
+      <w:start w:val="1"/>
+      <w:numFmt w:val="bullet"/>
+      <w:lvlText w:val=""/>
+      <w:lvlJc w:val="left"/>
+      <w:pPr>
+        <w:ind w:left="5760" w:hanging="360"/>
+      </w:pPr>
+      <w:rPr>
+        <w:rFonts w:ascii="Symbol" w:hAnsi="Symbol" w:hint="default"/>
+      </w:rPr>
+    </w:lvl>
+    <w:lvl w:ilvl="7" w:tplc="04090003" w:tentative="1">
+      <w:start w:val="1"/>
+      <w:numFmt w:val="bullet"/>
+      <w:lvlText w:val="o"/>
+      <w:lvlJc w:val="left"/>
+      <w:pPr>
+        <w:ind w:left="6480" w:hanging="360"/>
+      </w:pPr>
+      <w:rPr>
+        <w:rFonts w:ascii="Courier New" w:hAnsi="Courier New" w:cs="Courier New" w:hint="default"/>
+      </w:rPr>
+    </w:lvl>
+    <w:lvl w:ilvl="8" w:tplc="04090005" w:tentative="1">
+      <w:start w:val="1"/>
+      <w:numFmt w:val="bullet"/>
+      <w:lvlText w:val=""/>
+      <w:lvlJc w:val="left"/>
+      <w:pPr>
+        <w:ind w:left="7200" w:hanging="360"/>
+      </w:pPr>
+      <w:rPr>
+        <w:rFonts w:ascii="Wingdings" w:hAnsi="Wingdings" w:hint="default"/>
+      </w:rPr>
+    </w:lvl>
+  </w:abstractNum>
+  <w:abstractNum w:abstractNumId="7" w15:restartNumberingAfterBreak="0">
     <w:nsid w:val="3B81717A"/>
     <w:multiLevelType w:val="hybridMultilevel"/>
     <w:tmpl w:val="BEFEC756"/>
@@ -4939,7 +6276,7 @@
       </w:rPr>
     </w:lvl>
   </w:abstractNum>
-  <w:abstractNum w:abstractNumId="5" w15:restartNumberingAfterBreak="0">
+  <w:abstractNum w:abstractNumId="8" w15:restartNumberingAfterBreak="0">
     <w:nsid w:val="3DA5331B"/>
     <w:multiLevelType w:val="hybridMultilevel"/>
     <w:tmpl w:val="F4502758"/>
@@ -5028,7 +6365,120 @@
       </w:pPr>
     </w:lvl>
   </w:abstractNum>
-  <w:abstractNum w:abstractNumId="6" w15:restartNumberingAfterBreak="0">
+  <w:abstractNum w:abstractNumId="9" w15:restartNumberingAfterBreak="0">
+    <w:nsid w:val="463237C6"/>
+    <w:multiLevelType w:val="hybridMultilevel"/>
+    <w:tmpl w:val="AF389A24"/>
+    <w:lvl w:ilvl="0" w:tplc="04090001">
+      <w:start w:val="1"/>
+      <w:numFmt w:val="bullet"/>
+      <w:lvlText w:val=""/>
+      <w:lvlJc w:val="left"/>
+      <w:pPr>
+        <w:ind w:left="720" w:hanging="360"/>
+      </w:pPr>
+      <w:rPr>
+        <w:rFonts w:ascii="Symbol" w:hAnsi="Symbol" w:hint="default"/>
+      </w:rPr>
+    </w:lvl>
+    <w:lvl w:ilvl="1" w:tplc="04090003" w:tentative="1">
+      <w:start w:val="1"/>
+      <w:numFmt w:val="bullet"/>
+      <w:lvlText w:val="o"/>
+      <w:lvlJc w:val="left"/>
+      <w:pPr>
+        <w:ind w:left="1440" w:hanging="360"/>
+      </w:pPr>
+      <w:rPr>
+        <w:rFonts w:ascii="Courier New" w:hAnsi="Courier New" w:cs="Courier New" w:hint="default"/>
+      </w:rPr>
+    </w:lvl>
+    <w:lvl w:ilvl="2" w:tplc="04090005" w:tentative="1">
+      <w:start w:val="1"/>
+      <w:numFmt w:val="bullet"/>
+      <w:lvlText w:val=""/>
+      <w:lvlJc w:val="left"/>
+      <w:pPr>
+        <w:ind w:left="2160" w:hanging="360"/>
+      </w:pPr>
+      <w:rPr>
+        <w:rFonts w:ascii="Wingdings" w:hAnsi="Wingdings" w:hint="default"/>
+      </w:rPr>
+    </w:lvl>
+    <w:lvl w:ilvl="3" w:tplc="04090001" w:tentative="1">
+      <w:start w:val="1"/>
+      <w:numFmt w:val="bullet"/>
+      <w:lvlText w:val=""/>
+      <w:lvlJc w:val="left"/>
+      <w:pPr>
+        <w:ind w:left="2880" w:hanging="360"/>
+      </w:pPr>
+      <w:rPr>
+        <w:rFonts w:ascii="Symbol" w:hAnsi="Symbol" w:hint="default"/>
+      </w:rPr>
+    </w:lvl>
+    <w:lvl w:ilvl="4" w:tplc="04090003" w:tentative="1">
+      <w:start w:val="1"/>
+      <w:numFmt w:val="bullet"/>
+      <w:lvlText w:val="o"/>
+      <w:lvlJc w:val="left"/>
+      <w:pPr>
+        <w:ind w:left="3600" w:hanging="360"/>
+      </w:pPr>
+      <w:rPr>
+        <w:rFonts w:ascii="Courier New" w:hAnsi="Courier New" w:cs="Courier New" w:hint="default"/>
+      </w:rPr>
+    </w:lvl>
+    <w:lvl w:ilvl="5" w:tplc="04090005" w:tentative="1">
+      <w:start w:val="1"/>
+      <w:numFmt w:val="bullet"/>
+      <w:lvlText w:val=""/>
+      <w:lvlJc w:val="left"/>
+      <w:pPr>
+        <w:ind w:left="4320" w:hanging="360"/>
+      </w:pPr>
+      <w:rPr>
+        <w:rFonts w:ascii="Wingdings" w:hAnsi="Wingdings" w:hint="default"/>
+      </w:rPr>
+    </w:lvl>
+    <w:lvl w:ilvl="6" w:tplc="04090001" w:tentative="1">
+      <w:start w:val="1"/>
+      <w:numFmt w:val="bullet"/>
+      <w:lvlText w:val=""/>
+      <w:lvlJc w:val="left"/>
+      <w:pPr>
+        <w:ind w:left="5040" w:hanging="360"/>
+      </w:pPr>
+      <w:rPr>
+        <w:rFonts w:ascii="Symbol" w:hAnsi="Symbol" w:hint="default"/>
+      </w:rPr>
+    </w:lvl>
+    <w:lvl w:ilvl="7" w:tplc="04090003" w:tentative="1">
+      <w:start w:val="1"/>
+      <w:numFmt w:val="bullet"/>
+      <w:lvlText w:val="o"/>
+      <w:lvlJc w:val="left"/>
+      <w:pPr>
+        <w:ind w:left="5760" w:hanging="360"/>
+      </w:pPr>
+      <w:rPr>
+        <w:rFonts w:ascii="Courier New" w:hAnsi="Courier New" w:cs="Courier New" w:hint="default"/>
+      </w:rPr>
+    </w:lvl>
+    <w:lvl w:ilvl="8" w:tplc="04090005" w:tentative="1">
+      <w:start w:val="1"/>
+      <w:numFmt w:val="bullet"/>
+      <w:lvlText w:val=""/>
+      <w:lvlJc w:val="left"/>
+      <w:pPr>
+        <w:ind w:left="6480" w:hanging="360"/>
+      </w:pPr>
+      <w:rPr>
+        <w:rFonts w:ascii="Wingdings" w:hAnsi="Wingdings" w:hint="default"/>
+      </w:rPr>
+    </w:lvl>
+  </w:abstractNum>
+  <w:abstractNum w:abstractNumId="10" w15:restartNumberingAfterBreak="0">
     <w:nsid w:val="4CDB20F1"/>
     <w:multiLevelType w:val="hybridMultilevel"/>
     <w:tmpl w:val="C69E46F8"/>
@@ -5141,7 +6591,120 @@
       </w:rPr>
     </w:lvl>
   </w:abstractNum>
-  <w:abstractNum w:abstractNumId="7" w15:restartNumberingAfterBreak="0">
+  <w:abstractNum w:abstractNumId="11" w15:restartNumberingAfterBreak="0">
+    <w:nsid w:val="56913DDF"/>
+    <w:multiLevelType w:val="hybridMultilevel"/>
+    <w:tmpl w:val="E4ECACAA"/>
+    <w:lvl w:ilvl="0" w:tplc="04090001">
+      <w:start w:val="1"/>
+      <w:numFmt w:val="bullet"/>
+      <w:lvlText w:val=""/>
+      <w:lvlJc w:val="left"/>
+      <w:pPr>
+        <w:ind w:left="720" w:hanging="360"/>
+      </w:pPr>
+      <w:rPr>
+        <w:rFonts w:ascii="Symbol" w:hAnsi="Symbol" w:hint="default"/>
+      </w:rPr>
+    </w:lvl>
+    <w:lvl w:ilvl="1" w:tplc="04090003">
+      <w:start w:val="1"/>
+      <w:numFmt w:val="bullet"/>
+      <w:lvlText w:val="o"/>
+      <w:lvlJc w:val="left"/>
+      <w:pPr>
+        <w:ind w:left="1440" w:hanging="360"/>
+      </w:pPr>
+      <w:rPr>
+        <w:rFonts w:ascii="Courier New" w:hAnsi="Courier New" w:cs="Courier New" w:hint="default"/>
+      </w:rPr>
+    </w:lvl>
+    <w:lvl w:ilvl="2" w:tplc="04090005">
+      <w:start w:val="1"/>
+      <w:numFmt w:val="bullet"/>
+      <w:lvlText w:val=""/>
+      <w:lvlJc w:val="left"/>
+      <w:pPr>
+        <w:ind w:left="2160" w:hanging="360"/>
+      </w:pPr>
+      <w:rPr>
+        <w:rFonts w:ascii="Wingdings" w:hAnsi="Wingdings" w:hint="default"/>
+      </w:rPr>
+    </w:lvl>
+    <w:lvl w:ilvl="3" w:tplc="04090001" w:tentative="1">
+      <w:start w:val="1"/>
+      <w:numFmt w:val="bullet"/>
+      <w:lvlText w:val=""/>
+      <w:lvlJc w:val="left"/>
+      <w:pPr>
+        <w:ind w:left="2880" w:hanging="360"/>
+      </w:pPr>
+      <w:rPr>
+        <w:rFonts w:ascii="Symbol" w:hAnsi="Symbol" w:hint="default"/>
+      </w:rPr>
+    </w:lvl>
+    <w:lvl w:ilvl="4" w:tplc="04090003" w:tentative="1">
+      <w:start w:val="1"/>
+      <w:numFmt w:val="bullet"/>
+      <w:lvlText w:val="o"/>
+      <w:lvlJc w:val="left"/>
+      <w:pPr>
+        <w:ind w:left="3600" w:hanging="360"/>
+      </w:pPr>
+      <w:rPr>
+        <w:rFonts w:ascii="Courier New" w:hAnsi="Courier New" w:cs="Courier New" w:hint="default"/>
+      </w:rPr>
+    </w:lvl>
+    <w:lvl w:ilvl="5" w:tplc="04090005" w:tentative="1">
+      <w:start w:val="1"/>
+      <w:numFmt w:val="bullet"/>
+      <w:lvlText w:val=""/>
+      <w:lvlJc w:val="left"/>
+      <w:pPr>
+        <w:ind w:left="4320" w:hanging="360"/>
+      </w:pPr>
+      <w:rPr>
+        <w:rFonts w:ascii="Wingdings" w:hAnsi="Wingdings" w:hint="default"/>
+      </w:rPr>
+    </w:lvl>
+    <w:lvl w:ilvl="6" w:tplc="04090001" w:tentative="1">
+      <w:start w:val="1"/>
+      <w:numFmt w:val="bullet"/>
+      <w:lvlText w:val=""/>
+      <w:lvlJc w:val="left"/>
+      <w:pPr>
+        <w:ind w:left="5040" w:hanging="360"/>
+      </w:pPr>
+      <w:rPr>
+        <w:rFonts w:ascii="Symbol" w:hAnsi="Symbol" w:hint="default"/>
+      </w:rPr>
+    </w:lvl>
+    <w:lvl w:ilvl="7" w:tplc="04090003" w:tentative="1">
+      <w:start w:val="1"/>
+      <w:numFmt w:val="bullet"/>
+      <w:lvlText w:val="o"/>
+      <w:lvlJc w:val="left"/>
+      <w:pPr>
+        <w:ind w:left="5760" w:hanging="360"/>
+      </w:pPr>
+      <w:rPr>
+        <w:rFonts w:ascii="Courier New" w:hAnsi="Courier New" w:cs="Courier New" w:hint="default"/>
+      </w:rPr>
+    </w:lvl>
+    <w:lvl w:ilvl="8" w:tplc="04090005" w:tentative="1">
+      <w:start w:val="1"/>
+      <w:numFmt w:val="bullet"/>
+      <w:lvlText w:val=""/>
+      <w:lvlJc w:val="left"/>
+      <w:pPr>
+        <w:ind w:left="6480" w:hanging="360"/>
+      </w:pPr>
+      <w:rPr>
+        <w:rFonts w:ascii="Wingdings" w:hAnsi="Wingdings" w:hint="default"/>
+      </w:rPr>
+    </w:lvl>
+  </w:abstractNum>
+  <w:abstractNum w:abstractNumId="12" w15:restartNumberingAfterBreak="0">
     <w:nsid w:val="5B506322"/>
     <w:multiLevelType w:val="hybridMultilevel"/>
     <w:tmpl w:val="8C5AE6F2"/>
@@ -5254,7 +6817,7 @@
       </w:rPr>
     </w:lvl>
   </w:abstractNum>
-  <w:abstractNum w:abstractNumId="8" w15:restartNumberingAfterBreak="0">
+  <w:abstractNum w:abstractNumId="13" w15:restartNumberingAfterBreak="0">
     <w:nsid w:val="5BE76D8F"/>
     <w:multiLevelType w:val="hybridMultilevel"/>
     <w:tmpl w:val="C9AA2640"/>
@@ -5367,7 +6930,7 @@
       </w:rPr>
     </w:lvl>
   </w:abstractNum>
-  <w:abstractNum w:abstractNumId="9" w15:restartNumberingAfterBreak="0">
+  <w:abstractNum w:abstractNumId="14" w15:restartNumberingAfterBreak="0">
     <w:nsid w:val="68B77FFA"/>
     <w:multiLevelType w:val="hybridMultilevel"/>
     <w:tmpl w:val="A642C844"/>
@@ -5454,37 +7017,284 @@
       <w:pPr>
         <w:ind w:left="6840" w:hanging="180"/>
       </w:pPr>
+    </w:lvl>
+  </w:abstractNum>
+  <w:abstractNum w:abstractNumId="15" w15:restartNumberingAfterBreak="0">
+    <w:nsid w:val="6DA22FF2"/>
+    <w:multiLevelType w:val="hybridMultilevel"/>
+    <w:tmpl w:val="E3525E8A"/>
+    <w:lvl w:ilvl="0" w:tplc="04090001">
+      <w:start w:val="1"/>
+      <w:numFmt w:val="bullet"/>
+      <w:lvlText w:val=""/>
+      <w:lvlJc w:val="left"/>
+      <w:pPr>
+        <w:ind w:left="720" w:hanging="360"/>
+      </w:pPr>
+      <w:rPr>
+        <w:rFonts w:ascii="Symbol" w:hAnsi="Symbol" w:hint="default"/>
+      </w:rPr>
+    </w:lvl>
+    <w:lvl w:ilvl="1" w:tplc="04090003">
+      <w:start w:val="1"/>
+      <w:numFmt w:val="bullet"/>
+      <w:lvlText w:val="o"/>
+      <w:lvlJc w:val="left"/>
+      <w:pPr>
+        <w:ind w:left="1440" w:hanging="360"/>
+      </w:pPr>
+      <w:rPr>
+        <w:rFonts w:ascii="Courier New" w:hAnsi="Courier New" w:cs="Courier New" w:hint="default"/>
+      </w:rPr>
+    </w:lvl>
+    <w:lvl w:ilvl="2" w:tplc="04090005" w:tentative="1">
+      <w:start w:val="1"/>
+      <w:numFmt w:val="bullet"/>
+      <w:lvlText w:val=""/>
+      <w:lvlJc w:val="left"/>
+      <w:pPr>
+        <w:ind w:left="2160" w:hanging="360"/>
+      </w:pPr>
+      <w:rPr>
+        <w:rFonts w:ascii="Wingdings" w:hAnsi="Wingdings" w:hint="default"/>
+      </w:rPr>
+    </w:lvl>
+    <w:lvl w:ilvl="3" w:tplc="04090001" w:tentative="1">
+      <w:start w:val="1"/>
+      <w:numFmt w:val="bullet"/>
+      <w:lvlText w:val=""/>
+      <w:lvlJc w:val="left"/>
+      <w:pPr>
+        <w:ind w:left="2880" w:hanging="360"/>
+      </w:pPr>
+      <w:rPr>
+        <w:rFonts w:ascii="Symbol" w:hAnsi="Symbol" w:hint="default"/>
+      </w:rPr>
+    </w:lvl>
+    <w:lvl w:ilvl="4" w:tplc="04090003" w:tentative="1">
+      <w:start w:val="1"/>
+      <w:numFmt w:val="bullet"/>
+      <w:lvlText w:val="o"/>
+      <w:lvlJc w:val="left"/>
+      <w:pPr>
+        <w:ind w:left="3600" w:hanging="360"/>
+      </w:pPr>
+      <w:rPr>
+        <w:rFonts w:ascii="Courier New" w:hAnsi="Courier New" w:cs="Courier New" w:hint="default"/>
+      </w:rPr>
+    </w:lvl>
+    <w:lvl w:ilvl="5" w:tplc="04090005" w:tentative="1">
+      <w:start w:val="1"/>
+      <w:numFmt w:val="bullet"/>
+      <w:lvlText w:val=""/>
+      <w:lvlJc w:val="left"/>
+      <w:pPr>
+        <w:ind w:left="4320" w:hanging="360"/>
+      </w:pPr>
+      <w:rPr>
+        <w:rFonts w:ascii="Wingdings" w:hAnsi="Wingdings" w:hint="default"/>
+      </w:rPr>
+    </w:lvl>
+    <w:lvl w:ilvl="6" w:tplc="04090001" w:tentative="1">
+      <w:start w:val="1"/>
+      <w:numFmt w:val="bullet"/>
+      <w:lvlText w:val=""/>
+      <w:lvlJc w:val="left"/>
+      <w:pPr>
+        <w:ind w:left="5040" w:hanging="360"/>
+      </w:pPr>
+      <w:rPr>
+        <w:rFonts w:ascii="Symbol" w:hAnsi="Symbol" w:hint="default"/>
+      </w:rPr>
+    </w:lvl>
+    <w:lvl w:ilvl="7" w:tplc="04090003" w:tentative="1">
+      <w:start w:val="1"/>
+      <w:numFmt w:val="bullet"/>
+      <w:lvlText w:val="o"/>
+      <w:lvlJc w:val="left"/>
+      <w:pPr>
+        <w:ind w:left="5760" w:hanging="360"/>
+      </w:pPr>
+      <w:rPr>
+        <w:rFonts w:ascii="Courier New" w:hAnsi="Courier New" w:cs="Courier New" w:hint="default"/>
+      </w:rPr>
+    </w:lvl>
+    <w:lvl w:ilvl="8" w:tplc="04090005" w:tentative="1">
+      <w:start w:val="1"/>
+      <w:numFmt w:val="bullet"/>
+      <w:lvlText w:val=""/>
+      <w:lvlJc w:val="left"/>
+      <w:pPr>
+        <w:ind w:left="6480" w:hanging="360"/>
+      </w:pPr>
+      <w:rPr>
+        <w:rFonts w:ascii="Wingdings" w:hAnsi="Wingdings" w:hint="default"/>
+      </w:rPr>
+    </w:lvl>
+  </w:abstractNum>
+  <w:abstractNum w:abstractNumId="16" w15:restartNumberingAfterBreak="0">
+    <w:nsid w:val="789B35D9"/>
+    <w:multiLevelType w:val="hybridMultilevel"/>
+    <w:tmpl w:val="069E2626"/>
+    <w:lvl w:ilvl="0" w:tplc="04090001">
+      <w:start w:val="1"/>
+      <w:numFmt w:val="bullet"/>
+      <w:lvlText w:val=""/>
+      <w:lvlJc w:val="left"/>
+      <w:pPr>
+        <w:ind w:left="720" w:hanging="360"/>
+      </w:pPr>
+      <w:rPr>
+        <w:rFonts w:ascii="Symbol" w:hAnsi="Symbol" w:hint="default"/>
+      </w:rPr>
+    </w:lvl>
+    <w:lvl w:ilvl="1" w:tplc="04090003">
+      <w:start w:val="1"/>
+      <w:numFmt w:val="bullet"/>
+      <w:lvlText w:val="o"/>
+      <w:lvlJc w:val="left"/>
+      <w:pPr>
+        <w:ind w:left="1440" w:hanging="360"/>
+      </w:pPr>
+      <w:rPr>
+        <w:rFonts w:ascii="Courier New" w:hAnsi="Courier New" w:cs="Courier New" w:hint="default"/>
+      </w:rPr>
+    </w:lvl>
+    <w:lvl w:ilvl="2" w:tplc="04090005" w:tentative="1">
+      <w:start w:val="1"/>
+      <w:numFmt w:val="bullet"/>
+      <w:lvlText w:val=""/>
+      <w:lvlJc w:val="left"/>
+      <w:pPr>
+        <w:ind w:left="2160" w:hanging="360"/>
+      </w:pPr>
+      <w:rPr>
+        <w:rFonts w:ascii="Wingdings" w:hAnsi="Wingdings" w:hint="default"/>
+      </w:rPr>
+    </w:lvl>
+    <w:lvl w:ilvl="3" w:tplc="04090001" w:tentative="1">
+      <w:start w:val="1"/>
+      <w:numFmt w:val="bullet"/>
+      <w:lvlText w:val=""/>
+      <w:lvlJc w:val="left"/>
+      <w:pPr>
+        <w:ind w:left="2880" w:hanging="360"/>
+      </w:pPr>
+      <w:rPr>
+        <w:rFonts w:ascii="Symbol" w:hAnsi="Symbol" w:hint="default"/>
+      </w:rPr>
+    </w:lvl>
+    <w:lvl w:ilvl="4" w:tplc="04090003" w:tentative="1">
+      <w:start w:val="1"/>
+      <w:numFmt w:val="bullet"/>
+      <w:lvlText w:val="o"/>
+      <w:lvlJc w:val="left"/>
+      <w:pPr>
+        <w:ind w:left="3600" w:hanging="360"/>
+      </w:pPr>
+      <w:rPr>
+        <w:rFonts w:ascii="Courier New" w:hAnsi="Courier New" w:cs="Courier New" w:hint="default"/>
+      </w:rPr>
+    </w:lvl>
+    <w:lvl w:ilvl="5" w:tplc="04090005" w:tentative="1">
+      <w:start w:val="1"/>
+      <w:numFmt w:val="bullet"/>
+      <w:lvlText w:val=""/>
+      <w:lvlJc w:val="left"/>
+      <w:pPr>
+        <w:ind w:left="4320" w:hanging="360"/>
+      </w:pPr>
+      <w:rPr>
+        <w:rFonts w:ascii="Wingdings" w:hAnsi="Wingdings" w:hint="default"/>
+      </w:rPr>
+    </w:lvl>
+    <w:lvl w:ilvl="6" w:tplc="04090001" w:tentative="1">
+      <w:start w:val="1"/>
+      <w:numFmt w:val="bullet"/>
+      <w:lvlText w:val=""/>
+      <w:lvlJc w:val="left"/>
+      <w:pPr>
+        <w:ind w:left="5040" w:hanging="360"/>
+      </w:pPr>
+      <w:rPr>
+        <w:rFonts w:ascii="Symbol" w:hAnsi="Symbol" w:hint="default"/>
+      </w:rPr>
+    </w:lvl>
+    <w:lvl w:ilvl="7" w:tplc="04090003" w:tentative="1">
+      <w:start w:val="1"/>
+      <w:numFmt w:val="bullet"/>
+      <w:lvlText w:val="o"/>
+      <w:lvlJc w:val="left"/>
+      <w:pPr>
+        <w:ind w:left="5760" w:hanging="360"/>
+      </w:pPr>
+      <w:rPr>
+        <w:rFonts w:ascii="Courier New" w:hAnsi="Courier New" w:cs="Courier New" w:hint="default"/>
+      </w:rPr>
+    </w:lvl>
+    <w:lvl w:ilvl="8" w:tplc="04090005" w:tentative="1">
+      <w:start w:val="1"/>
+      <w:numFmt w:val="bullet"/>
+      <w:lvlText w:val=""/>
+      <w:lvlJc w:val="left"/>
+      <w:pPr>
+        <w:ind w:left="6480" w:hanging="360"/>
+      </w:pPr>
+      <w:rPr>
+        <w:rFonts w:ascii="Wingdings" w:hAnsi="Wingdings" w:hint="default"/>
+      </w:rPr>
     </w:lvl>
   </w:abstractNum>
   <w:num w:numId="1">
     <w:abstractNumId w:val="1"/>
   </w:num>
   <w:num w:numId="2">
-    <w:abstractNumId w:val="2"/>
+    <w:abstractNumId w:val="3"/>
   </w:num>
   <w:num w:numId="3">
-    <w:abstractNumId w:val="9"/>
+    <w:abstractNumId w:val="14"/>
   </w:num>
   <w:num w:numId="4">
     <w:abstractNumId w:val="0"/>
   </w:num>
   <w:num w:numId="5">
+    <w:abstractNumId w:val="7"/>
+  </w:num>
+  <w:num w:numId="6">
+    <w:abstractNumId w:val="10"/>
+  </w:num>
+  <w:num w:numId="7">
+    <w:abstractNumId w:val="8"/>
+  </w:num>
+  <w:num w:numId="8">
+    <w:abstractNumId w:val="13"/>
+  </w:num>
+  <w:num w:numId="9">
+    <w:abstractNumId w:val="5"/>
+  </w:num>
+  <w:num w:numId="10">
+    <w:abstractNumId w:val="12"/>
+  </w:num>
+  <w:num w:numId="11">
+    <w:abstractNumId w:val="2"/>
+  </w:num>
+  <w:num w:numId="12">
+    <w:abstractNumId w:val="6"/>
+  </w:num>
+  <w:num w:numId="13">
+    <w:abstractNumId w:val="15"/>
+  </w:num>
+  <w:num w:numId="14">
+    <w:abstractNumId w:val="16"/>
+  </w:num>
+  <w:num w:numId="15">
     <w:abstractNumId w:val="4"/>
   </w:num>
-  <w:num w:numId="6">
-    <w:abstractNumId w:val="6"/>
+  <w:num w:numId="16">
+    <w:abstractNumId w:val="11"/>
   </w:num>
-  <w:num w:numId="7">
-    <w:abstractNumId w:val="5"/>
-  </w:num>
-  <w:num w:numId="8">
-    <w:abstractNumId w:val="8"/>
-  </w:num>
-  <w:num w:numId="9">
-    <w:abstractNumId w:val="3"/>
-  </w:num>
-  <w:num w:numId="10">
-    <w:abstractNumId w:val="7"/>
+  <w:num w:numId="17">
+    <w:abstractNumId w:val="9"/>
   </w:num>
 </w:numbering>
 </file>
@@ -5886,7 +7696,6 @@
   <w:style w:type="character" w:default="1" w:styleId="DefaultParagraphFont">
     <w:name w:val="Default Paragraph Font"/>
     <w:uiPriority w:val="1"/>
-    <w:semiHidden/>
     <w:unhideWhenUsed/>
   </w:style>
   <w:style w:type="table" w:default="1" w:styleId="TableNormal">
@@ -5962,6 +7771,59 @@
       <w:color w:val="954F72" w:themeColor="followedHyperlink"/>
       <w:u w:val="single"/>
     </w:rPr>
+  </w:style>
+  <w:style w:type="paragraph" w:styleId="Header">
+    <w:name w:val="header"/>
+    <w:basedOn w:val="Normal"/>
+    <w:link w:val="HeaderChar"/>
+    <w:uiPriority w:val="99"/>
+    <w:unhideWhenUsed/>
+    <w:rsid w:val="00221C2F"/>
+    <w:pPr>
+      <w:tabs>
+        <w:tab w:val="center" w:pos="4680"/>
+        <w:tab w:val="right" w:pos="9360"/>
+      </w:tabs>
+      <w:spacing w:after="0" w:line="240" w:lineRule="auto"/>
+    </w:pPr>
+  </w:style>
+  <w:style w:type="character" w:customStyle="1" w:styleId="HeaderChar">
+    <w:name w:val="Header Char"/>
+    <w:basedOn w:val="DefaultParagraphFont"/>
+    <w:link w:val="Header"/>
+    <w:uiPriority w:val="99"/>
+    <w:rsid w:val="00221C2F"/>
+  </w:style>
+  <w:style w:type="paragraph" w:styleId="Footer">
+    <w:name w:val="footer"/>
+    <w:basedOn w:val="Normal"/>
+    <w:link w:val="FooterChar"/>
+    <w:uiPriority w:val="99"/>
+    <w:unhideWhenUsed/>
+    <w:rsid w:val="00221C2F"/>
+    <w:pPr>
+      <w:tabs>
+        <w:tab w:val="center" w:pos="4680"/>
+        <w:tab w:val="right" w:pos="9360"/>
+      </w:tabs>
+      <w:spacing w:after="0" w:line="240" w:lineRule="auto"/>
+    </w:pPr>
+  </w:style>
+  <w:style w:type="character" w:customStyle="1" w:styleId="FooterChar">
+    <w:name w:val="Footer Char"/>
+    <w:basedOn w:val="DefaultParagraphFont"/>
+    <w:link w:val="Footer"/>
+    <w:uiPriority w:val="99"/>
+    <w:rsid w:val="00221C2F"/>
+  </w:style>
+  <w:style w:type="paragraph" w:styleId="NoSpacing">
+    <w:name w:val="No Spacing"/>
+    <w:uiPriority w:val="1"/>
+    <w:qFormat/>
+    <w:rsid w:val="0021223C"/>
+    <w:pPr>
+      <w:spacing w:after="0" w:line="240" w:lineRule="auto"/>
+    </w:pPr>
   </w:style>
 </w:styles>
 </file>

</xml_diff>

<commit_message>
added work from class on 5/31/2018
</commit_message>
<xml_diff>
--- a/Notes.docx
+++ b/Notes.docx
@@ -50,8 +50,21 @@
       <w:pPr>
         <w:ind w:left="720"/>
       </w:pPr>
-      <w:r>
-        <w:t>Git and github are 2 technologies that perform one function</w:t>
+      <w:proofErr w:type="spellStart"/>
+      <w:r>
+        <w:t>Git</w:t>
+      </w:r>
+      <w:proofErr w:type="spellEnd"/>
+      <w:r>
+        <w:t xml:space="preserve"> and </w:t>
+      </w:r>
+      <w:proofErr w:type="spellStart"/>
+      <w:r>
+        <w:t>github</w:t>
+      </w:r>
+      <w:proofErr w:type="spellEnd"/>
+      <w:r>
+        <w:t xml:space="preserve"> are 2 technologies that perform one function</w:t>
       </w:r>
     </w:p>
     <w:p>
@@ -66,7 +79,15 @@
         <w:t>GIT</w:t>
       </w:r>
       <w:r>
-        <w:t xml:space="preserve"> = source control management(SCM) / backs up to cloud</w:t>
+        <w:t xml:space="preserve"> = source control </w:t>
+      </w:r>
+      <w:proofErr w:type="gramStart"/>
+      <w:r>
+        <w:t>management(</w:t>
+      </w:r>
+      <w:proofErr w:type="gramEnd"/>
+      <w:r>
+        <w:t>SCM) / backs up to cloud</w:t>
       </w:r>
     </w:p>
     <w:p>
@@ -275,7 +296,30 @@
     <w:p>
       <w:r>
         <w:tab/>
-        <w:t>Git commands entered at command line (git cmd [opts}</w:t>
+      </w:r>
+      <w:proofErr w:type="spellStart"/>
+      <w:r>
+        <w:t>Git</w:t>
+      </w:r>
+      <w:proofErr w:type="spellEnd"/>
+      <w:r>
+        <w:t xml:space="preserve"> commands entered at command line (</w:t>
+      </w:r>
+      <w:proofErr w:type="spellStart"/>
+      <w:r>
+        <w:t>git</w:t>
+      </w:r>
+      <w:proofErr w:type="spellEnd"/>
+      <w:r>
+        <w:t xml:space="preserve"> </w:t>
+      </w:r>
+      <w:proofErr w:type="spellStart"/>
+      <w:r>
+        <w:t>cmd</w:t>
+      </w:r>
+      <w:proofErr w:type="spellEnd"/>
+      <w:r>
+        <w:t xml:space="preserve"> [opts}</w:t>
       </w:r>
     </w:p>
     <w:p>
@@ -287,19 +331,45 @@
     <w:p>
       <w:r>
         <w:tab/>
-        <w:t>git: program name</w:t>
+      </w:r>
+      <w:proofErr w:type="spellStart"/>
+      <w:proofErr w:type="gramStart"/>
+      <w:r>
+        <w:t>git</w:t>
+      </w:r>
+      <w:proofErr w:type="spellEnd"/>
+      <w:proofErr w:type="gramEnd"/>
+      <w:r>
+        <w:t>: program name</w:t>
       </w:r>
     </w:p>
     <w:p>
       <w:r>
         <w:tab/>
-        <w:t>cmd: what to do</w:t>
+      </w:r>
+      <w:proofErr w:type="spellStart"/>
+      <w:proofErr w:type="gramStart"/>
+      <w:r>
+        <w:t>cmd</w:t>
+      </w:r>
+      <w:proofErr w:type="spellEnd"/>
+      <w:proofErr w:type="gramEnd"/>
+      <w:r>
+        <w:t>: what to do</w:t>
       </w:r>
     </w:p>
     <w:p>
       <w:r>
         <w:tab/>
-        <w:t>[opts]: options based on command</w:t>
+        <w:t>[</w:t>
+      </w:r>
+      <w:proofErr w:type="gramStart"/>
+      <w:r>
+        <w:t>opts</w:t>
+      </w:r>
+      <w:proofErr w:type="gramEnd"/>
+      <w:r>
+        <w:t>]: options based on command</w:t>
       </w:r>
     </w:p>
     <w:p>
@@ -313,7 +383,15 @@
         <w:ind w:firstLine="720"/>
       </w:pPr>
       <w:r>
-        <w:t>&gt;Git status –s</w:t>
+        <w:t>&gt;</w:t>
+      </w:r>
+      <w:proofErr w:type="spellStart"/>
+      <w:r>
+        <w:t>Git</w:t>
+      </w:r>
+      <w:proofErr w:type="spellEnd"/>
+      <w:r>
+        <w:t xml:space="preserve"> status –s</w:t>
       </w:r>
     </w:p>
     <w:p>
@@ -346,7 +424,15 @@
     <w:p>
       <w:r>
         <w:tab/>
-        <w:t>If it has a .git folder inside then it is a repository</w:t>
+        <w:t>If it has a .</w:t>
+      </w:r>
+      <w:proofErr w:type="spellStart"/>
+      <w:r>
+        <w:t>git</w:t>
+      </w:r>
+      <w:proofErr w:type="spellEnd"/>
+      <w:r>
+        <w:t xml:space="preserve"> folder inside then it is a repository</w:t>
       </w:r>
     </w:p>
     <w:p>
@@ -358,7 +444,23 @@
     <w:p>
       <w:r>
         <w:tab/>
-        <w:t>Removing the .git folder removes git control</w:t>
+        <w:t>Removing the .</w:t>
+      </w:r>
+      <w:proofErr w:type="spellStart"/>
+      <w:r>
+        <w:t>git</w:t>
+      </w:r>
+      <w:proofErr w:type="spellEnd"/>
+      <w:r>
+        <w:t xml:space="preserve"> folder removes </w:t>
+      </w:r>
+      <w:proofErr w:type="spellStart"/>
+      <w:r>
+        <w:t>git</w:t>
+      </w:r>
+      <w:proofErr w:type="spellEnd"/>
+      <w:r>
+        <w:t xml:space="preserve"> control</w:t>
       </w:r>
     </w:p>
     <w:p>
@@ -379,23 +481,60 @@
     <w:p>
       <w:r>
         <w:tab/>
-        <w:t>All commands begin with git (lower case)</w:t>
+        <w:t xml:space="preserve">All commands begin with </w:t>
+      </w:r>
+      <w:proofErr w:type="spellStart"/>
+      <w:r>
+        <w:t>git</w:t>
+      </w:r>
+      <w:proofErr w:type="spellEnd"/>
+      <w:r>
+        <w:t xml:space="preserve"> (lower case)</w:t>
       </w:r>
     </w:p>
     <w:p>
       <w:r>
         <w:tab/>
-        <w:t>See GIT/GITHUB slide printouts for other commands such as init, remote, etc.</w:t>
-      </w:r>
-    </w:p>
-    <w:p>
-      <w:r>
-        <w:t>If you forget –m on message commits then add comments to top and “:X” in place of insert on text editor that pops up</w:t>
-      </w:r>
-    </w:p>
-    <w:p>
-      <w:r>
-        <w:t>Steps to add/commit things on github:(slide 17)</w:t>
+        <w:t xml:space="preserve">See GIT/GITHUB slide printouts for other commands such as </w:t>
+      </w:r>
+      <w:proofErr w:type="spellStart"/>
+      <w:r>
+        <w:t>init</w:t>
+      </w:r>
+      <w:proofErr w:type="spellEnd"/>
+      <w:r>
+        <w:t>, remote, etc.</w:t>
+      </w:r>
+    </w:p>
+    <w:p>
+      <w:r>
+        <w:t>If you forget –m on message commits then add comments to top and “</w:t>
+      </w:r>
+      <w:proofErr w:type="gramStart"/>
+      <w:r>
+        <w:t>:X</w:t>
+      </w:r>
+      <w:proofErr w:type="gramEnd"/>
+      <w:r>
+        <w:t>” in place of insert on text editor that pops up</w:t>
+      </w:r>
+    </w:p>
+    <w:p>
+      <w:r>
+        <w:t xml:space="preserve">Steps to add/commit things on </w:t>
+      </w:r>
+      <w:proofErr w:type="spellStart"/>
+      <w:proofErr w:type="gramStart"/>
+      <w:r>
+        <w:t>github</w:t>
+      </w:r>
+      <w:proofErr w:type="spellEnd"/>
+      <w:r>
+        <w:t>:</w:t>
+      </w:r>
+      <w:proofErr w:type="gramEnd"/>
+      <w:r>
+        <w:t>(slide 17)</w:t>
       </w:r>
     </w:p>
     <w:p>
@@ -406,9 +545,27 @@
           <w:numId w:val="3"/>
         </w:numPr>
       </w:pPr>
-      <w:r>
-        <w:t>git init adds folder to start with git</w:t>
-      </w:r>
+      <w:proofErr w:type="spellStart"/>
+      <w:r>
+        <w:t>git</w:t>
+      </w:r>
+      <w:proofErr w:type="spellEnd"/>
+      <w:r>
+        <w:t xml:space="preserve"> </w:t>
+      </w:r>
+      <w:proofErr w:type="spellStart"/>
+      <w:r>
+        <w:t>init</w:t>
+      </w:r>
+      <w:proofErr w:type="spellEnd"/>
+      <w:r>
+        <w:t xml:space="preserve"> adds folder to start with </w:t>
+      </w:r>
+      <w:proofErr w:type="spellStart"/>
+      <w:r>
+        <w:t>git</w:t>
+      </w:r>
+      <w:proofErr w:type="spellEnd"/>
     </w:p>
     <w:p>
       <w:pPr>
@@ -418,8 +575,13 @@
           <w:numId w:val="3"/>
         </w:numPr>
       </w:pPr>
-      <w:r>
-        <w:t>git add to start tracking</w:t>
+      <w:proofErr w:type="spellStart"/>
+      <w:r>
+        <w:t>git</w:t>
+      </w:r>
+      <w:proofErr w:type="spellEnd"/>
+      <w:r>
+        <w:t xml:space="preserve"> add to start tracking</w:t>
       </w:r>
     </w:p>
     <w:p>
@@ -430,8 +592,13 @@
           <w:numId w:val="3"/>
         </w:numPr>
       </w:pPr>
-      <w:r>
-        <w:t>git commit to commit (don’t forget to use -m for message)</w:t>
+      <w:proofErr w:type="spellStart"/>
+      <w:r>
+        <w:t>git</w:t>
+      </w:r>
+      <w:proofErr w:type="spellEnd"/>
+      <w:r>
+        <w:t xml:space="preserve"> commit to commit (don’t forget to use -m for message)</w:t>
       </w:r>
     </w:p>
     <w:p>
@@ -561,7 +728,23 @@
         </w:numPr>
       </w:pPr>
       <w:r>
-        <w:t>Primary key is a unique identifier (at least one column but can be more than one) when taken together makes the value of that row unique – can use integers and for the bootcamp we will always use “Id” incremented 1 integer at a time (i.e., 1,2,3,4…)</w:t>
+        <w:t xml:space="preserve">Primary key is a unique identifier (at least one column but can be more than one) when taken together makes the value of that row unique – can use integers and for the </w:t>
+      </w:r>
+      <w:proofErr w:type="spellStart"/>
+      <w:r>
+        <w:t>bootcamp</w:t>
+      </w:r>
+      <w:proofErr w:type="spellEnd"/>
+      <w:r>
+        <w:t xml:space="preserve"> we will always use “Id” incremented 1 integer at a time (i.e., 1</w:t>
+      </w:r>
+      <w:proofErr w:type="gramStart"/>
+      <w:r>
+        <w:t>,2,3,4</w:t>
+      </w:r>
+      <w:proofErr w:type="gramEnd"/>
+      <w:r>
+        <w:t>…)</w:t>
       </w:r>
     </w:p>
     <w:p>
@@ -609,7 +792,15 @@
         </w:numPr>
       </w:pPr>
       <w:r>
-        <w:t>can't have any columns in the list that do not have a correspoding "group by" when using a sum</w:t>
+        <w:t xml:space="preserve">can't have any columns in the list that do not have a </w:t>
+      </w:r>
+      <w:proofErr w:type="spellStart"/>
+      <w:r>
+        <w:t>correspoding</w:t>
+      </w:r>
+      <w:proofErr w:type="spellEnd"/>
+      <w:r>
+        <w:t xml:space="preserve"> "group by" when using a sum</w:t>
       </w:r>
     </w:p>
     <w:p>
@@ -723,8 +914,18 @@
                 <w:sz w:val="18"/>
                 <w:szCs w:val="18"/>
               </w:rPr>
-              <w:t>$ cd sqllesson</w:t>
-            </w:r>
+              <w:t xml:space="preserve">$ cd </w:t>
+            </w:r>
+            <w:proofErr w:type="spellStart"/>
+            <w:r>
+              <w:rPr>
+                <w:rFonts w:ascii="Lucida Console" w:hAnsi="Lucida Console" w:cs="Lucida Console"/>
+                <w:sz w:val="18"/>
+                <w:szCs w:val="18"/>
+              </w:rPr>
+              <w:t>sqllesson</w:t>
+            </w:r>
+            <w:proofErr w:type="spellEnd"/>
           </w:p>
           <w:p>
             <w:pPr>
@@ -775,8 +976,19 @@
                 <w:sz w:val="18"/>
                 <w:szCs w:val="18"/>
               </w:rPr>
-              <w:t>/c/repos/sqllesson</w:t>
-            </w:r>
+              <w:t>/c/repos/</w:t>
+            </w:r>
+            <w:proofErr w:type="spellStart"/>
+            <w:r>
+              <w:rPr>
+                <w:rFonts w:ascii="Lucida Console" w:hAnsi="Lucida Console" w:cs="Lucida Console"/>
+                <w:color w:val="BFBF00"/>
+                <w:sz w:val="18"/>
+                <w:szCs w:val="18"/>
+              </w:rPr>
+              <w:t>sqllesson</w:t>
+            </w:r>
+            <w:proofErr w:type="spellEnd"/>
             <w:r>
               <w:rPr>
                 <w:rFonts w:ascii="Lucida Console" w:hAnsi="Lucida Console" w:cs="Lucida Console"/>
@@ -804,7 +1016,25 @@
                 <w:sz w:val="18"/>
                 <w:szCs w:val="18"/>
               </w:rPr>
-              <w:t>$ git status</w:t>
+              <w:t xml:space="preserve">$ </w:t>
+            </w:r>
+            <w:proofErr w:type="spellStart"/>
+            <w:r>
+              <w:rPr>
+                <w:rFonts w:ascii="Lucida Console" w:hAnsi="Lucida Console" w:cs="Lucida Console"/>
+                <w:sz w:val="18"/>
+                <w:szCs w:val="18"/>
+              </w:rPr>
+              <w:t>git</w:t>
+            </w:r>
+            <w:proofErr w:type="spellEnd"/>
+            <w:r>
+              <w:rPr>
+                <w:rFonts w:ascii="Lucida Console" w:hAnsi="Lucida Console" w:cs="Lucida Console"/>
+                <w:sz w:val="18"/>
+                <w:szCs w:val="18"/>
+              </w:rPr>
+              <w:t xml:space="preserve"> status</w:t>
             </w:r>
           </w:p>
           <w:p>
@@ -896,7 +1126,25 @@
                 <w:sz w:val="18"/>
                 <w:szCs w:val="18"/>
               </w:rPr>
-              <w:t xml:space="preserve">  (use "git add &lt;file&gt;..." to include in what will be committed)</w:t>
+              <w:t xml:space="preserve">  (use "</w:t>
+            </w:r>
+            <w:proofErr w:type="spellStart"/>
+            <w:r>
+              <w:rPr>
+                <w:rFonts w:ascii="Lucida Console" w:hAnsi="Lucida Console" w:cs="Lucida Console"/>
+                <w:sz w:val="18"/>
+                <w:szCs w:val="18"/>
+              </w:rPr>
+              <w:t>git</w:t>
+            </w:r>
+            <w:proofErr w:type="spellEnd"/>
+            <w:r>
+              <w:rPr>
+                <w:rFonts w:ascii="Lucida Console" w:hAnsi="Lucida Console" w:cs="Lucida Console"/>
+                <w:sz w:val="18"/>
+                <w:szCs w:val="18"/>
+              </w:rPr>
+              <w:t xml:space="preserve"> add &lt;file&gt;..." to include in what will be committed)</w:t>
             </w:r>
           </w:p>
           <w:p>
@@ -931,6 +1179,7 @@
               </w:rPr>
               <w:t xml:space="preserve">        </w:t>
             </w:r>
+            <w:proofErr w:type="spellStart"/>
             <w:r>
               <w:rPr>
                 <w:rFonts w:ascii="Lucida Console" w:hAnsi="Lucida Console" w:cs="Lucida Console"/>
@@ -938,7 +1187,17 @@
                 <w:sz w:val="18"/>
                 <w:szCs w:val="18"/>
               </w:rPr>
-              <w:t>SqlLesson Queries/</w:t>
+              <w:t>SqlLesson</w:t>
+            </w:r>
+            <w:proofErr w:type="spellEnd"/>
+            <w:r>
+              <w:rPr>
+                <w:rFonts w:ascii="Lucida Console" w:hAnsi="Lucida Console" w:cs="Lucida Console"/>
+                <w:color w:val="BF0000"/>
+                <w:sz w:val="18"/>
+                <w:szCs w:val="18"/>
+              </w:rPr>
+              <w:t xml:space="preserve"> Queries/</w:t>
             </w:r>
           </w:p>
           <w:p>
@@ -971,7 +1230,25 @@
                 <w:sz w:val="18"/>
                 <w:szCs w:val="18"/>
               </w:rPr>
-              <w:t>nothing added to commit but untracked files present (use "git add" to track)</w:t>
+              <w:t>nothing added to commit but untracked files present (use "</w:t>
+            </w:r>
+            <w:proofErr w:type="spellStart"/>
+            <w:r>
+              <w:rPr>
+                <w:rFonts w:ascii="Lucida Console" w:hAnsi="Lucida Console" w:cs="Lucida Console"/>
+                <w:sz w:val="18"/>
+                <w:szCs w:val="18"/>
+              </w:rPr>
+              <w:t>git</w:t>
+            </w:r>
+            <w:proofErr w:type="spellEnd"/>
+            <w:r>
+              <w:rPr>
+                <w:rFonts w:ascii="Lucida Console" w:hAnsi="Lucida Console" w:cs="Lucida Console"/>
+                <w:sz w:val="18"/>
+                <w:szCs w:val="18"/>
+              </w:rPr>
+              <w:t xml:space="preserve"> add" to track)</w:t>
             </w:r>
           </w:p>
           <w:p>
@@ -1023,8 +1300,19 @@
                 <w:sz w:val="18"/>
                 <w:szCs w:val="18"/>
               </w:rPr>
-              <w:t>/c/repos/sqllesson</w:t>
-            </w:r>
+              <w:t>/c/repos/</w:t>
+            </w:r>
+            <w:proofErr w:type="spellStart"/>
+            <w:r>
+              <w:rPr>
+                <w:rFonts w:ascii="Lucida Console" w:hAnsi="Lucida Console" w:cs="Lucida Console"/>
+                <w:color w:val="BFBF00"/>
+                <w:sz w:val="18"/>
+                <w:szCs w:val="18"/>
+              </w:rPr>
+              <w:t>sqllesson</w:t>
+            </w:r>
+            <w:proofErr w:type="spellEnd"/>
             <w:r>
               <w:rPr>
                 <w:rFonts w:ascii="Lucida Console" w:hAnsi="Lucida Console" w:cs="Lucida Console"/>
@@ -1052,7 +1340,25 @@
                 <w:sz w:val="18"/>
                 <w:szCs w:val="18"/>
               </w:rPr>
-              <w:t>$ git remote -v</w:t>
+              <w:t xml:space="preserve">$ </w:t>
+            </w:r>
+            <w:proofErr w:type="spellStart"/>
+            <w:r>
+              <w:rPr>
+                <w:rFonts w:ascii="Lucida Console" w:hAnsi="Lucida Console" w:cs="Lucida Console"/>
+                <w:sz w:val="18"/>
+                <w:szCs w:val="18"/>
+              </w:rPr>
+              <w:t>git</w:t>
+            </w:r>
+            <w:proofErr w:type="spellEnd"/>
+            <w:r>
+              <w:rPr>
+                <w:rFonts w:ascii="Lucida Console" w:hAnsi="Lucida Console" w:cs="Lucida Console"/>
+                <w:sz w:val="18"/>
+                <w:szCs w:val="18"/>
+              </w:rPr>
+              <w:t xml:space="preserve"> remote -v</w:t>
             </w:r>
           </w:p>
           <w:p>
@@ -1144,8 +1450,19 @@
                 <w:sz w:val="18"/>
                 <w:szCs w:val="18"/>
               </w:rPr>
-              <w:t>/c/repos/sqllesson</w:t>
-            </w:r>
+              <w:t>/c/repos/</w:t>
+            </w:r>
+            <w:proofErr w:type="spellStart"/>
+            <w:r>
+              <w:rPr>
+                <w:rFonts w:ascii="Lucida Console" w:hAnsi="Lucida Console" w:cs="Lucida Console"/>
+                <w:color w:val="BFBF00"/>
+                <w:sz w:val="18"/>
+                <w:szCs w:val="18"/>
+              </w:rPr>
+              <w:t>sqllesson</w:t>
+            </w:r>
+            <w:proofErr w:type="spellEnd"/>
             <w:r>
               <w:rPr>
                 <w:rFonts w:ascii="Lucida Console" w:hAnsi="Lucida Console" w:cs="Lucida Console"/>
@@ -1173,7 +1490,25 @@
                 <w:sz w:val="18"/>
                 <w:szCs w:val="18"/>
               </w:rPr>
-              <w:t>$ git remote remove origin</w:t>
+              <w:t xml:space="preserve">$ </w:t>
+            </w:r>
+            <w:proofErr w:type="spellStart"/>
+            <w:r>
+              <w:rPr>
+                <w:rFonts w:ascii="Lucida Console" w:hAnsi="Lucida Console" w:cs="Lucida Console"/>
+                <w:sz w:val="18"/>
+                <w:szCs w:val="18"/>
+              </w:rPr>
+              <w:t>git</w:t>
+            </w:r>
+            <w:proofErr w:type="spellEnd"/>
+            <w:r>
+              <w:rPr>
+                <w:rFonts w:ascii="Lucida Console" w:hAnsi="Lucida Console" w:cs="Lucida Console"/>
+                <w:sz w:val="18"/>
+                <w:szCs w:val="18"/>
+              </w:rPr>
+              <w:t xml:space="preserve"> remote remove origin</w:t>
             </w:r>
           </w:p>
           <w:p>
@@ -1225,8 +1560,19 @@
                 <w:sz w:val="18"/>
                 <w:szCs w:val="18"/>
               </w:rPr>
-              <w:t>/c/repos/sqllesson</w:t>
-            </w:r>
+              <w:t>/c/repos/</w:t>
+            </w:r>
+            <w:proofErr w:type="spellStart"/>
+            <w:r>
+              <w:rPr>
+                <w:rFonts w:ascii="Lucida Console" w:hAnsi="Lucida Console" w:cs="Lucida Console"/>
+                <w:color w:val="BFBF00"/>
+                <w:sz w:val="18"/>
+                <w:szCs w:val="18"/>
+              </w:rPr>
+              <w:t>sqllesson</w:t>
+            </w:r>
+            <w:proofErr w:type="spellEnd"/>
             <w:r>
               <w:rPr>
                 <w:rFonts w:ascii="Lucida Console" w:hAnsi="Lucida Console" w:cs="Lucida Console"/>
@@ -1254,7 +1600,25 @@
                 <w:sz w:val="18"/>
                 <w:szCs w:val="18"/>
               </w:rPr>
-              <w:t>$ git remote -v</w:t>
+              <w:t xml:space="preserve">$ </w:t>
+            </w:r>
+            <w:proofErr w:type="spellStart"/>
+            <w:r>
+              <w:rPr>
+                <w:rFonts w:ascii="Lucida Console" w:hAnsi="Lucida Console" w:cs="Lucida Console"/>
+                <w:sz w:val="18"/>
+                <w:szCs w:val="18"/>
+              </w:rPr>
+              <w:t>git</w:t>
+            </w:r>
+            <w:proofErr w:type="spellEnd"/>
+            <w:r>
+              <w:rPr>
+                <w:rFonts w:ascii="Lucida Console" w:hAnsi="Lucida Console" w:cs="Lucida Console"/>
+                <w:sz w:val="18"/>
+                <w:szCs w:val="18"/>
+              </w:rPr>
+              <w:t xml:space="preserve"> remote -v</w:t>
             </w:r>
           </w:p>
           <w:p>
@@ -1318,8 +1682,19 @@
                 <w:sz w:val="18"/>
                 <w:szCs w:val="18"/>
               </w:rPr>
-              <w:t>/c/repos/sqllesson</w:t>
-            </w:r>
+              <w:t>/c/repos/</w:t>
+            </w:r>
+            <w:proofErr w:type="spellStart"/>
+            <w:r>
+              <w:rPr>
+                <w:rFonts w:ascii="Lucida Console" w:hAnsi="Lucida Console" w:cs="Lucida Console"/>
+                <w:color w:val="BFBF00"/>
+                <w:sz w:val="18"/>
+                <w:szCs w:val="18"/>
+              </w:rPr>
+              <w:t>sqllesson</w:t>
+            </w:r>
+            <w:proofErr w:type="spellEnd"/>
             <w:r>
               <w:rPr>
                 <w:rFonts w:ascii="Lucida Console" w:hAnsi="Lucida Console" w:cs="Lucida Console"/>
@@ -1347,7 +1722,25 @@
                 <w:sz w:val="18"/>
                 <w:szCs w:val="18"/>
               </w:rPr>
-              <w:t>$ git remote add origin https://github.com/michaelbuchanan23/sqllesson.git</w:t>
+              <w:t xml:space="preserve">$ </w:t>
+            </w:r>
+            <w:proofErr w:type="spellStart"/>
+            <w:r>
+              <w:rPr>
+                <w:rFonts w:ascii="Lucida Console" w:hAnsi="Lucida Console" w:cs="Lucida Console"/>
+                <w:sz w:val="18"/>
+                <w:szCs w:val="18"/>
+              </w:rPr>
+              <w:t>git</w:t>
+            </w:r>
+            <w:proofErr w:type="spellEnd"/>
+            <w:r>
+              <w:rPr>
+                <w:rFonts w:ascii="Lucida Console" w:hAnsi="Lucida Console" w:cs="Lucida Console"/>
+                <w:sz w:val="18"/>
+                <w:szCs w:val="18"/>
+              </w:rPr>
+              <w:t xml:space="preserve"> remote add origin https://github.com/michaelbuchanan23/sqllesson.git</w:t>
             </w:r>
           </w:p>
           <w:p>
@@ -1399,8 +1792,19 @@
                 <w:sz w:val="18"/>
                 <w:szCs w:val="18"/>
               </w:rPr>
-              <w:t>/c/repos/sqllesson</w:t>
-            </w:r>
+              <w:t>/c/repos/</w:t>
+            </w:r>
+            <w:proofErr w:type="spellStart"/>
+            <w:r>
+              <w:rPr>
+                <w:rFonts w:ascii="Lucida Console" w:hAnsi="Lucida Console" w:cs="Lucida Console"/>
+                <w:color w:val="BFBF00"/>
+                <w:sz w:val="18"/>
+                <w:szCs w:val="18"/>
+              </w:rPr>
+              <w:t>sqllesson</w:t>
+            </w:r>
+            <w:proofErr w:type="spellEnd"/>
             <w:r>
               <w:rPr>
                 <w:rFonts w:ascii="Lucida Console" w:hAnsi="Lucida Console" w:cs="Lucida Console"/>
@@ -1428,7 +1832,25 @@
                 <w:sz w:val="18"/>
                 <w:szCs w:val="18"/>
               </w:rPr>
-              <w:t>$ git remote -v</w:t>
+              <w:t xml:space="preserve">$ </w:t>
+            </w:r>
+            <w:proofErr w:type="spellStart"/>
+            <w:r>
+              <w:rPr>
+                <w:rFonts w:ascii="Lucida Console" w:hAnsi="Lucida Console" w:cs="Lucida Console"/>
+                <w:sz w:val="18"/>
+                <w:szCs w:val="18"/>
+              </w:rPr>
+              <w:t>git</w:t>
+            </w:r>
+            <w:proofErr w:type="spellEnd"/>
+            <w:r>
+              <w:rPr>
+                <w:rFonts w:ascii="Lucida Console" w:hAnsi="Lucida Console" w:cs="Lucida Console"/>
+                <w:sz w:val="18"/>
+                <w:szCs w:val="18"/>
+              </w:rPr>
+              <w:t xml:space="preserve"> remote -v</w:t>
             </w:r>
           </w:p>
           <w:p>
@@ -1520,8 +1942,19 @@
                 <w:sz w:val="18"/>
                 <w:szCs w:val="18"/>
               </w:rPr>
-              <w:t>/c/repos/sqllesson</w:t>
-            </w:r>
+              <w:t>/c/repos/</w:t>
+            </w:r>
+            <w:proofErr w:type="spellStart"/>
+            <w:r>
+              <w:rPr>
+                <w:rFonts w:ascii="Lucida Console" w:hAnsi="Lucida Console" w:cs="Lucida Console"/>
+                <w:color w:val="BFBF00"/>
+                <w:sz w:val="18"/>
+                <w:szCs w:val="18"/>
+              </w:rPr>
+              <w:t>sqllesson</w:t>
+            </w:r>
+            <w:proofErr w:type="spellEnd"/>
             <w:r>
               <w:rPr>
                 <w:rFonts w:ascii="Lucida Console" w:hAnsi="Lucida Console" w:cs="Lucida Console"/>
@@ -1549,7 +1982,25 @@
                 <w:sz w:val="18"/>
                 <w:szCs w:val="18"/>
               </w:rPr>
-              <w:t>$ git status</w:t>
+              <w:t xml:space="preserve">$ </w:t>
+            </w:r>
+            <w:proofErr w:type="spellStart"/>
+            <w:r>
+              <w:rPr>
+                <w:rFonts w:ascii="Lucida Console" w:hAnsi="Lucida Console" w:cs="Lucida Console"/>
+                <w:sz w:val="18"/>
+                <w:szCs w:val="18"/>
+              </w:rPr>
+              <w:t>git</w:t>
+            </w:r>
+            <w:proofErr w:type="spellEnd"/>
+            <w:r>
+              <w:rPr>
+                <w:rFonts w:ascii="Lucida Console" w:hAnsi="Lucida Console" w:cs="Lucida Console"/>
+                <w:sz w:val="18"/>
+                <w:szCs w:val="18"/>
+              </w:rPr>
+              <w:t xml:space="preserve"> status</w:t>
             </w:r>
           </w:p>
           <w:p>
@@ -1609,7 +2060,25 @@
                 <w:sz w:val="18"/>
                 <w:szCs w:val="18"/>
               </w:rPr>
-              <w:t xml:space="preserve">  (use "git add &lt;file&gt;..." to include in what will be committed)</w:t>
+              <w:t xml:space="preserve">  (use "</w:t>
+            </w:r>
+            <w:proofErr w:type="spellStart"/>
+            <w:r>
+              <w:rPr>
+                <w:rFonts w:ascii="Lucida Console" w:hAnsi="Lucida Console" w:cs="Lucida Console"/>
+                <w:sz w:val="18"/>
+                <w:szCs w:val="18"/>
+              </w:rPr>
+              <w:t>git</w:t>
+            </w:r>
+            <w:proofErr w:type="spellEnd"/>
+            <w:r>
+              <w:rPr>
+                <w:rFonts w:ascii="Lucida Console" w:hAnsi="Lucida Console" w:cs="Lucida Console"/>
+                <w:sz w:val="18"/>
+                <w:szCs w:val="18"/>
+              </w:rPr>
+              <w:t xml:space="preserve"> add &lt;file&gt;..." to include in what will be committed)</w:t>
             </w:r>
           </w:p>
           <w:p>
@@ -1644,6 +2113,7 @@
               </w:rPr>
               <w:t xml:space="preserve">        </w:t>
             </w:r>
+            <w:proofErr w:type="spellStart"/>
             <w:r>
               <w:rPr>
                 <w:rFonts w:ascii="Lucida Console" w:hAnsi="Lucida Console" w:cs="Lucida Console"/>
@@ -1651,7 +2121,17 @@
                 <w:sz w:val="18"/>
                 <w:szCs w:val="18"/>
               </w:rPr>
-              <w:t>SqlLesson Queries/</w:t>
+              <w:t>SqlLesson</w:t>
+            </w:r>
+            <w:proofErr w:type="spellEnd"/>
+            <w:r>
+              <w:rPr>
+                <w:rFonts w:ascii="Lucida Console" w:hAnsi="Lucida Console" w:cs="Lucida Console"/>
+                <w:color w:val="BF0000"/>
+                <w:sz w:val="18"/>
+                <w:szCs w:val="18"/>
+              </w:rPr>
+              <w:t xml:space="preserve"> Queries/</w:t>
             </w:r>
           </w:p>
           <w:p>
@@ -1684,7 +2164,25 @@
                 <w:sz w:val="18"/>
                 <w:szCs w:val="18"/>
               </w:rPr>
-              <w:t>nothing added to commit but untracked files present (use "git add" to track)</w:t>
+              <w:t>nothing added to commit but untracked files present (use "</w:t>
+            </w:r>
+            <w:proofErr w:type="spellStart"/>
+            <w:r>
+              <w:rPr>
+                <w:rFonts w:ascii="Lucida Console" w:hAnsi="Lucida Console" w:cs="Lucida Console"/>
+                <w:sz w:val="18"/>
+                <w:szCs w:val="18"/>
+              </w:rPr>
+              <w:t>git</w:t>
+            </w:r>
+            <w:proofErr w:type="spellEnd"/>
+            <w:r>
+              <w:rPr>
+                <w:rFonts w:ascii="Lucida Console" w:hAnsi="Lucida Console" w:cs="Lucida Console"/>
+                <w:sz w:val="18"/>
+                <w:szCs w:val="18"/>
+              </w:rPr>
+              <w:t xml:space="preserve"> add" to track)</w:t>
             </w:r>
           </w:p>
           <w:p>
@@ -1736,8 +2234,19 @@
                 <w:sz w:val="18"/>
                 <w:szCs w:val="18"/>
               </w:rPr>
-              <w:t>/c/repos/sqllesson</w:t>
-            </w:r>
+              <w:t>/c/repos/</w:t>
+            </w:r>
+            <w:proofErr w:type="spellStart"/>
+            <w:r>
+              <w:rPr>
+                <w:rFonts w:ascii="Lucida Console" w:hAnsi="Lucida Console" w:cs="Lucida Console"/>
+                <w:color w:val="BFBF00"/>
+                <w:sz w:val="18"/>
+                <w:szCs w:val="18"/>
+              </w:rPr>
+              <w:t>sqllesson</w:t>
+            </w:r>
+            <w:proofErr w:type="spellEnd"/>
             <w:r>
               <w:rPr>
                 <w:rFonts w:ascii="Lucida Console" w:hAnsi="Lucida Console" w:cs="Lucida Console"/>
@@ -1765,7 +2274,27 @@
                 <w:sz w:val="18"/>
                 <w:szCs w:val="18"/>
               </w:rPr>
-              <w:t>$ git add .</w:t>
+              <w:t xml:space="preserve">$ </w:t>
+            </w:r>
+            <w:proofErr w:type="spellStart"/>
+            <w:proofErr w:type="gramStart"/>
+            <w:r>
+              <w:rPr>
+                <w:rFonts w:ascii="Lucida Console" w:hAnsi="Lucida Console" w:cs="Lucida Console"/>
+                <w:sz w:val="18"/>
+                <w:szCs w:val="18"/>
+              </w:rPr>
+              <w:t>git</w:t>
+            </w:r>
+            <w:proofErr w:type="spellEnd"/>
+            <w:proofErr w:type="gramEnd"/>
+            <w:r>
+              <w:rPr>
+                <w:rFonts w:ascii="Lucida Console" w:hAnsi="Lucida Console" w:cs="Lucida Console"/>
+                <w:sz w:val="18"/>
+                <w:szCs w:val="18"/>
+              </w:rPr>
+              <w:t xml:space="preserve"> add .</w:t>
             </w:r>
           </w:p>
           <w:p>
@@ -1817,8 +2346,19 @@
                 <w:sz w:val="18"/>
                 <w:szCs w:val="18"/>
               </w:rPr>
-              <w:t>/c/repos/sqllesson</w:t>
-            </w:r>
+              <w:t>/c/repos/</w:t>
+            </w:r>
+            <w:proofErr w:type="spellStart"/>
+            <w:r>
+              <w:rPr>
+                <w:rFonts w:ascii="Lucida Console" w:hAnsi="Lucida Console" w:cs="Lucida Console"/>
+                <w:color w:val="BFBF00"/>
+                <w:sz w:val="18"/>
+                <w:szCs w:val="18"/>
+              </w:rPr>
+              <w:t>sqllesson</w:t>
+            </w:r>
+            <w:proofErr w:type="spellEnd"/>
             <w:r>
               <w:rPr>
                 <w:rFonts w:ascii="Lucida Console" w:hAnsi="Lucida Console" w:cs="Lucida Console"/>
@@ -1846,7 +2386,25 @@
                 <w:sz w:val="18"/>
                 <w:szCs w:val="18"/>
               </w:rPr>
-              <w:t>$ git status</w:t>
+              <w:t xml:space="preserve">$ </w:t>
+            </w:r>
+            <w:proofErr w:type="spellStart"/>
+            <w:r>
+              <w:rPr>
+                <w:rFonts w:ascii="Lucida Console" w:hAnsi="Lucida Console" w:cs="Lucida Console"/>
+                <w:sz w:val="18"/>
+                <w:szCs w:val="18"/>
+              </w:rPr>
+              <w:t>git</w:t>
+            </w:r>
+            <w:proofErr w:type="spellEnd"/>
+            <w:r>
+              <w:rPr>
+                <w:rFonts w:ascii="Lucida Console" w:hAnsi="Lucida Console" w:cs="Lucida Console"/>
+                <w:sz w:val="18"/>
+                <w:szCs w:val="18"/>
+              </w:rPr>
+              <w:t xml:space="preserve"> status</w:t>
             </w:r>
           </w:p>
           <w:p>
@@ -1906,7 +2464,43 @@
                 <w:sz w:val="18"/>
                 <w:szCs w:val="18"/>
               </w:rPr>
-              <w:t xml:space="preserve">  (use "git reset HEAD &lt;file&gt;..." to unstage)</w:t>
+              <w:t xml:space="preserve">  (use "</w:t>
+            </w:r>
+            <w:proofErr w:type="spellStart"/>
+            <w:r>
+              <w:rPr>
+                <w:rFonts w:ascii="Lucida Console" w:hAnsi="Lucida Console" w:cs="Lucida Console"/>
+                <w:sz w:val="18"/>
+                <w:szCs w:val="18"/>
+              </w:rPr>
+              <w:t>git</w:t>
+            </w:r>
+            <w:proofErr w:type="spellEnd"/>
+            <w:r>
+              <w:rPr>
+                <w:rFonts w:ascii="Lucida Console" w:hAnsi="Lucida Console" w:cs="Lucida Console"/>
+                <w:sz w:val="18"/>
+                <w:szCs w:val="18"/>
+              </w:rPr>
+              <w:t xml:space="preserve"> reset HEAD &lt;file&gt;..." to </w:t>
+            </w:r>
+            <w:proofErr w:type="spellStart"/>
+            <w:r>
+              <w:rPr>
+                <w:rFonts w:ascii="Lucida Console" w:hAnsi="Lucida Console" w:cs="Lucida Console"/>
+                <w:sz w:val="18"/>
+                <w:szCs w:val="18"/>
+              </w:rPr>
+              <w:t>unstage</w:t>
+            </w:r>
+            <w:proofErr w:type="spellEnd"/>
+            <w:r>
+              <w:rPr>
+                <w:rFonts w:ascii="Lucida Console" w:hAnsi="Lucida Console" w:cs="Lucida Console"/>
+                <w:sz w:val="18"/>
+                <w:szCs w:val="18"/>
+              </w:rPr>
+              <w:t>)</w:t>
             </w:r>
           </w:p>
           <w:p>
@@ -1948,8 +2542,59 @@
                 <w:sz w:val="18"/>
                 <w:szCs w:val="18"/>
               </w:rPr>
-              <w:t>new file:   SqlLesson Queries/Assignment(TotalByState).sql</w:t>
-            </w:r>
+              <w:t xml:space="preserve">new file:   </w:t>
+            </w:r>
+            <w:proofErr w:type="spellStart"/>
+            <w:r>
+              <w:rPr>
+                <w:rFonts w:ascii="Lucida Console" w:hAnsi="Lucida Console" w:cs="Lucida Console"/>
+                <w:color w:val="00BF00"/>
+                <w:sz w:val="18"/>
+                <w:szCs w:val="18"/>
+              </w:rPr>
+              <w:t>SqlLesson</w:t>
+            </w:r>
+            <w:proofErr w:type="spellEnd"/>
+            <w:r>
+              <w:rPr>
+                <w:rFonts w:ascii="Lucida Console" w:hAnsi="Lucida Console" w:cs="Lucida Console"/>
+                <w:color w:val="00BF00"/>
+                <w:sz w:val="18"/>
+                <w:szCs w:val="18"/>
+              </w:rPr>
+              <w:t xml:space="preserve"> Queries/Assignment(</w:t>
+            </w:r>
+            <w:proofErr w:type="spellStart"/>
+            <w:r>
+              <w:rPr>
+                <w:rFonts w:ascii="Lucida Console" w:hAnsi="Lucida Console" w:cs="Lucida Console"/>
+                <w:color w:val="00BF00"/>
+                <w:sz w:val="18"/>
+                <w:szCs w:val="18"/>
+              </w:rPr>
+              <w:t>TotalByState</w:t>
+            </w:r>
+            <w:proofErr w:type="spellEnd"/>
+            <w:r>
+              <w:rPr>
+                <w:rFonts w:ascii="Lucida Console" w:hAnsi="Lucida Console" w:cs="Lucida Console"/>
+                <w:color w:val="00BF00"/>
+                <w:sz w:val="18"/>
+                <w:szCs w:val="18"/>
+              </w:rPr>
+              <w:t>).</w:t>
+            </w:r>
+            <w:proofErr w:type="spellStart"/>
+            <w:r>
+              <w:rPr>
+                <w:rFonts w:ascii="Lucida Console" w:hAnsi="Lucida Console" w:cs="Lucida Console"/>
+                <w:color w:val="00BF00"/>
+                <w:sz w:val="18"/>
+                <w:szCs w:val="18"/>
+              </w:rPr>
+              <w:t>sql</w:t>
+            </w:r>
+            <w:proofErr w:type="spellEnd"/>
           </w:p>
           <w:p>
             <w:pPr>
@@ -1978,8 +2623,39 @@
                 <w:sz w:val="18"/>
                 <w:szCs w:val="18"/>
               </w:rPr>
-              <w:t>new file:   SqlLesson Queries/Average.sql</w:t>
-            </w:r>
+              <w:t xml:space="preserve">new file:   </w:t>
+            </w:r>
+            <w:proofErr w:type="spellStart"/>
+            <w:r>
+              <w:rPr>
+                <w:rFonts w:ascii="Lucida Console" w:hAnsi="Lucida Console" w:cs="Lucida Console"/>
+                <w:color w:val="00BF00"/>
+                <w:sz w:val="18"/>
+                <w:szCs w:val="18"/>
+              </w:rPr>
+              <w:t>SqlLesson</w:t>
+            </w:r>
+            <w:proofErr w:type="spellEnd"/>
+            <w:r>
+              <w:rPr>
+                <w:rFonts w:ascii="Lucida Console" w:hAnsi="Lucida Console" w:cs="Lucida Console"/>
+                <w:color w:val="00BF00"/>
+                <w:sz w:val="18"/>
+                <w:szCs w:val="18"/>
+              </w:rPr>
+              <w:t xml:space="preserve"> Queries/</w:t>
+            </w:r>
+            <w:proofErr w:type="spellStart"/>
+            <w:r>
+              <w:rPr>
+                <w:rFonts w:ascii="Lucida Console" w:hAnsi="Lucida Console" w:cs="Lucida Console"/>
+                <w:color w:val="00BF00"/>
+                <w:sz w:val="18"/>
+                <w:szCs w:val="18"/>
+              </w:rPr>
+              <w:t>Average.sql</w:t>
+            </w:r>
+            <w:proofErr w:type="spellEnd"/>
           </w:p>
           <w:p>
             <w:pPr>
@@ -2008,8 +2684,39 @@
                 <w:sz w:val="18"/>
                 <w:szCs w:val="18"/>
               </w:rPr>
-              <w:t>new file:   SqlLesson Queries/FromJupiterToSun.sql</w:t>
-            </w:r>
+              <w:t xml:space="preserve">new file:   </w:t>
+            </w:r>
+            <w:proofErr w:type="spellStart"/>
+            <w:r>
+              <w:rPr>
+                <w:rFonts w:ascii="Lucida Console" w:hAnsi="Lucida Console" w:cs="Lucida Console"/>
+                <w:color w:val="00BF00"/>
+                <w:sz w:val="18"/>
+                <w:szCs w:val="18"/>
+              </w:rPr>
+              <w:t>SqlLesson</w:t>
+            </w:r>
+            <w:proofErr w:type="spellEnd"/>
+            <w:r>
+              <w:rPr>
+                <w:rFonts w:ascii="Lucida Console" w:hAnsi="Lucida Console" w:cs="Lucida Console"/>
+                <w:color w:val="00BF00"/>
+                <w:sz w:val="18"/>
+                <w:szCs w:val="18"/>
+              </w:rPr>
+              <w:t xml:space="preserve"> Queries/</w:t>
+            </w:r>
+            <w:proofErr w:type="spellStart"/>
+            <w:r>
+              <w:rPr>
+                <w:rFonts w:ascii="Lucida Console" w:hAnsi="Lucida Console" w:cs="Lucida Console"/>
+                <w:color w:val="00BF00"/>
+                <w:sz w:val="18"/>
+                <w:szCs w:val="18"/>
+              </w:rPr>
+              <w:t>FromJupiterToSun.sql</w:t>
+            </w:r>
+            <w:proofErr w:type="spellEnd"/>
           </w:p>
           <w:p>
             <w:pPr>
@@ -2038,8 +2745,39 @@
                 <w:sz w:val="18"/>
                 <w:szCs w:val="18"/>
               </w:rPr>
-              <w:t>new file:   SqlLesson Queries/JoinSelectingOnlySpecificColumns.sql</w:t>
-            </w:r>
+              <w:t xml:space="preserve">new file:   </w:t>
+            </w:r>
+            <w:proofErr w:type="spellStart"/>
+            <w:r>
+              <w:rPr>
+                <w:rFonts w:ascii="Lucida Console" w:hAnsi="Lucida Console" w:cs="Lucida Console"/>
+                <w:color w:val="00BF00"/>
+                <w:sz w:val="18"/>
+                <w:szCs w:val="18"/>
+              </w:rPr>
+              <w:t>SqlLesson</w:t>
+            </w:r>
+            <w:proofErr w:type="spellEnd"/>
+            <w:r>
+              <w:rPr>
+                <w:rFonts w:ascii="Lucida Console" w:hAnsi="Lucida Console" w:cs="Lucida Console"/>
+                <w:color w:val="00BF00"/>
+                <w:sz w:val="18"/>
+                <w:szCs w:val="18"/>
+              </w:rPr>
+              <w:t xml:space="preserve"> Queries/</w:t>
+            </w:r>
+            <w:proofErr w:type="spellStart"/>
+            <w:r>
+              <w:rPr>
+                <w:rFonts w:ascii="Lucida Console" w:hAnsi="Lucida Console" w:cs="Lucida Console"/>
+                <w:color w:val="00BF00"/>
+                <w:sz w:val="18"/>
+                <w:szCs w:val="18"/>
+              </w:rPr>
+              <w:t>JoinSelectingOnlySpecificColumns.sql</w:t>
+            </w:r>
+            <w:proofErr w:type="spellEnd"/>
           </w:p>
           <w:p>
             <w:pPr>
@@ -2068,8 +2806,39 @@
                 <w:sz w:val="18"/>
                 <w:szCs w:val="18"/>
               </w:rPr>
-              <w:t>new file:   SqlLesson Queries/JoinViews.sql</w:t>
-            </w:r>
+              <w:t xml:space="preserve">new file:   </w:t>
+            </w:r>
+            <w:proofErr w:type="spellStart"/>
+            <w:r>
+              <w:rPr>
+                <w:rFonts w:ascii="Lucida Console" w:hAnsi="Lucida Console" w:cs="Lucida Console"/>
+                <w:color w:val="00BF00"/>
+                <w:sz w:val="18"/>
+                <w:szCs w:val="18"/>
+              </w:rPr>
+              <w:t>SqlLesson</w:t>
+            </w:r>
+            <w:proofErr w:type="spellEnd"/>
+            <w:r>
+              <w:rPr>
+                <w:rFonts w:ascii="Lucida Console" w:hAnsi="Lucida Console" w:cs="Lucida Console"/>
+                <w:color w:val="00BF00"/>
+                <w:sz w:val="18"/>
+                <w:szCs w:val="18"/>
+              </w:rPr>
+              <w:t xml:space="preserve"> Queries/</w:t>
+            </w:r>
+            <w:proofErr w:type="spellStart"/>
+            <w:r>
+              <w:rPr>
+                <w:rFonts w:ascii="Lucida Console" w:hAnsi="Lucida Console" w:cs="Lucida Console"/>
+                <w:color w:val="00BF00"/>
+                <w:sz w:val="18"/>
+                <w:szCs w:val="18"/>
+              </w:rPr>
+              <w:t>JoinViews.sql</w:t>
+            </w:r>
+            <w:proofErr w:type="spellEnd"/>
           </w:p>
           <w:p>
             <w:pPr>
@@ -2098,8 +2867,39 @@
                 <w:sz w:val="18"/>
                 <w:szCs w:val="18"/>
               </w:rPr>
-              <w:t>new file:   SqlLesson Queries/Name-City-State.sql</w:t>
-            </w:r>
+              <w:t xml:space="preserve">new file:   </w:t>
+            </w:r>
+            <w:proofErr w:type="spellStart"/>
+            <w:r>
+              <w:rPr>
+                <w:rFonts w:ascii="Lucida Console" w:hAnsi="Lucida Console" w:cs="Lucida Console"/>
+                <w:color w:val="00BF00"/>
+                <w:sz w:val="18"/>
+                <w:szCs w:val="18"/>
+              </w:rPr>
+              <w:t>SqlLesson</w:t>
+            </w:r>
+            <w:proofErr w:type="spellEnd"/>
+            <w:r>
+              <w:rPr>
+                <w:rFonts w:ascii="Lucida Console" w:hAnsi="Lucida Console" w:cs="Lucida Console"/>
+                <w:color w:val="00BF00"/>
+                <w:sz w:val="18"/>
+                <w:szCs w:val="18"/>
+              </w:rPr>
+              <w:t xml:space="preserve"> Queries/Name-City-</w:t>
+            </w:r>
+            <w:proofErr w:type="spellStart"/>
+            <w:r>
+              <w:rPr>
+                <w:rFonts w:ascii="Lucida Console" w:hAnsi="Lucida Console" w:cs="Lucida Console"/>
+                <w:color w:val="00BF00"/>
+                <w:sz w:val="18"/>
+                <w:szCs w:val="18"/>
+              </w:rPr>
+              <w:t>State.sql</w:t>
+            </w:r>
+            <w:proofErr w:type="spellEnd"/>
           </w:p>
           <w:p>
             <w:pPr>
@@ -2128,8 +2928,39 @@
                 <w:sz w:val="18"/>
                 <w:szCs w:val="18"/>
               </w:rPr>
-              <w:t>new file:   SqlLesson Queries/OuterJoinWithNullValue.sql</w:t>
-            </w:r>
+              <w:t xml:space="preserve">new file:   </w:t>
+            </w:r>
+            <w:proofErr w:type="spellStart"/>
+            <w:r>
+              <w:rPr>
+                <w:rFonts w:ascii="Lucida Console" w:hAnsi="Lucida Console" w:cs="Lucida Console"/>
+                <w:color w:val="00BF00"/>
+                <w:sz w:val="18"/>
+                <w:szCs w:val="18"/>
+              </w:rPr>
+              <w:t>SqlLesson</w:t>
+            </w:r>
+            <w:proofErr w:type="spellEnd"/>
+            <w:r>
+              <w:rPr>
+                <w:rFonts w:ascii="Lucida Console" w:hAnsi="Lucida Console" w:cs="Lucida Console"/>
+                <w:color w:val="00BF00"/>
+                <w:sz w:val="18"/>
+                <w:szCs w:val="18"/>
+              </w:rPr>
+              <w:t xml:space="preserve"> Queries/</w:t>
+            </w:r>
+            <w:proofErr w:type="spellStart"/>
+            <w:r>
+              <w:rPr>
+                <w:rFonts w:ascii="Lucida Console" w:hAnsi="Lucida Console" w:cs="Lucida Console"/>
+                <w:color w:val="00BF00"/>
+                <w:sz w:val="18"/>
+                <w:szCs w:val="18"/>
+              </w:rPr>
+              <w:t>OuterJoinWithNullValue.sql</w:t>
+            </w:r>
+            <w:proofErr w:type="spellEnd"/>
           </w:p>
           <w:p>
             <w:pPr>
@@ -2158,8 +2989,39 @@
                 <w:sz w:val="18"/>
                 <w:szCs w:val="18"/>
               </w:rPr>
-              <w:t>new file:   SqlLesson Queries/SelectAll.sql</w:t>
-            </w:r>
+              <w:t xml:space="preserve">new file:   </w:t>
+            </w:r>
+            <w:proofErr w:type="spellStart"/>
+            <w:r>
+              <w:rPr>
+                <w:rFonts w:ascii="Lucida Console" w:hAnsi="Lucida Console" w:cs="Lucida Console"/>
+                <w:color w:val="00BF00"/>
+                <w:sz w:val="18"/>
+                <w:szCs w:val="18"/>
+              </w:rPr>
+              <w:t>SqlLesson</w:t>
+            </w:r>
+            <w:proofErr w:type="spellEnd"/>
+            <w:r>
+              <w:rPr>
+                <w:rFonts w:ascii="Lucida Console" w:hAnsi="Lucida Console" w:cs="Lucida Console"/>
+                <w:color w:val="00BF00"/>
+                <w:sz w:val="18"/>
+                <w:szCs w:val="18"/>
+              </w:rPr>
+              <w:t xml:space="preserve"> Queries/</w:t>
+            </w:r>
+            <w:proofErr w:type="spellStart"/>
+            <w:r>
+              <w:rPr>
+                <w:rFonts w:ascii="Lucida Console" w:hAnsi="Lucida Console" w:cs="Lucida Console"/>
+                <w:color w:val="00BF00"/>
+                <w:sz w:val="18"/>
+                <w:szCs w:val="18"/>
+              </w:rPr>
+              <w:t>SelectAll.sql</w:t>
+            </w:r>
+            <w:proofErr w:type="spellEnd"/>
           </w:p>
           <w:p>
             <w:pPr>
@@ -2188,8 +3050,39 @@
                 <w:sz w:val="18"/>
                 <w:szCs w:val="18"/>
               </w:rPr>
-              <w:t>new file:   SqlLesson Queries/TotalSalesByCustomer.sql</w:t>
-            </w:r>
+              <w:t xml:space="preserve">new file:   </w:t>
+            </w:r>
+            <w:proofErr w:type="spellStart"/>
+            <w:r>
+              <w:rPr>
+                <w:rFonts w:ascii="Lucida Console" w:hAnsi="Lucida Console" w:cs="Lucida Console"/>
+                <w:color w:val="00BF00"/>
+                <w:sz w:val="18"/>
+                <w:szCs w:val="18"/>
+              </w:rPr>
+              <w:t>SqlLesson</w:t>
+            </w:r>
+            <w:proofErr w:type="spellEnd"/>
+            <w:r>
+              <w:rPr>
+                <w:rFonts w:ascii="Lucida Console" w:hAnsi="Lucida Console" w:cs="Lucida Console"/>
+                <w:color w:val="00BF00"/>
+                <w:sz w:val="18"/>
+                <w:szCs w:val="18"/>
+              </w:rPr>
+              <w:t xml:space="preserve"> Queries/</w:t>
+            </w:r>
+            <w:proofErr w:type="spellStart"/>
+            <w:r>
+              <w:rPr>
+                <w:rFonts w:ascii="Lucida Console" w:hAnsi="Lucida Console" w:cs="Lucida Console"/>
+                <w:color w:val="00BF00"/>
+                <w:sz w:val="18"/>
+                <w:szCs w:val="18"/>
+              </w:rPr>
+              <w:t>TotalSalesByCustomer.sql</w:t>
+            </w:r>
+            <w:proofErr w:type="spellEnd"/>
           </w:p>
           <w:p>
             <w:pPr>
@@ -2218,8 +3111,39 @@
                 <w:sz w:val="18"/>
                 <w:szCs w:val="18"/>
               </w:rPr>
-              <w:t>new file:   SqlLesson Queries/Union.sql</w:t>
-            </w:r>
+              <w:t xml:space="preserve">new file:   </w:t>
+            </w:r>
+            <w:proofErr w:type="spellStart"/>
+            <w:r>
+              <w:rPr>
+                <w:rFonts w:ascii="Lucida Console" w:hAnsi="Lucida Console" w:cs="Lucida Console"/>
+                <w:color w:val="00BF00"/>
+                <w:sz w:val="18"/>
+                <w:szCs w:val="18"/>
+              </w:rPr>
+              <w:t>SqlLesson</w:t>
+            </w:r>
+            <w:proofErr w:type="spellEnd"/>
+            <w:r>
+              <w:rPr>
+                <w:rFonts w:ascii="Lucida Console" w:hAnsi="Lucida Console" w:cs="Lucida Console"/>
+                <w:color w:val="00BF00"/>
+                <w:sz w:val="18"/>
+                <w:szCs w:val="18"/>
+              </w:rPr>
+              <w:t xml:space="preserve"> Queries/</w:t>
+            </w:r>
+            <w:proofErr w:type="spellStart"/>
+            <w:r>
+              <w:rPr>
+                <w:rFonts w:ascii="Lucida Console" w:hAnsi="Lucida Console" w:cs="Lucida Console"/>
+                <w:color w:val="00BF00"/>
+                <w:sz w:val="18"/>
+                <w:szCs w:val="18"/>
+              </w:rPr>
+              <w:t>Union.sql</w:t>
+            </w:r>
+            <w:proofErr w:type="spellEnd"/>
           </w:p>
           <w:p>
             <w:pPr>
@@ -2284,8 +3208,19 @@
                 <w:sz w:val="18"/>
                 <w:szCs w:val="18"/>
               </w:rPr>
-              <w:t>/c/repos/sqllesson</w:t>
-            </w:r>
+              <w:t>/c/repos/</w:t>
+            </w:r>
+            <w:proofErr w:type="spellStart"/>
+            <w:r>
+              <w:rPr>
+                <w:rFonts w:ascii="Lucida Console" w:hAnsi="Lucida Console" w:cs="Lucida Console"/>
+                <w:color w:val="BFBF00"/>
+                <w:sz w:val="18"/>
+                <w:szCs w:val="18"/>
+              </w:rPr>
+              <w:t>sqllesson</w:t>
+            </w:r>
+            <w:proofErr w:type="spellEnd"/>
             <w:r>
               <w:rPr>
                 <w:rFonts w:ascii="Lucida Console" w:hAnsi="Lucida Console" w:cs="Lucida Console"/>
@@ -2313,7 +3248,43 @@
                 <w:sz w:val="18"/>
                 <w:szCs w:val="18"/>
               </w:rPr>
-              <w:t>$ git commit -m "Updated Sql Lesson with Queries from class on 5/22/2018"</w:t>
+              <w:t xml:space="preserve">$ </w:t>
+            </w:r>
+            <w:proofErr w:type="spellStart"/>
+            <w:r>
+              <w:rPr>
+                <w:rFonts w:ascii="Lucida Console" w:hAnsi="Lucida Console" w:cs="Lucida Console"/>
+                <w:sz w:val="18"/>
+                <w:szCs w:val="18"/>
+              </w:rPr>
+              <w:t>git</w:t>
+            </w:r>
+            <w:proofErr w:type="spellEnd"/>
+            <w:r>
+              <w:rPr>
+                <w:rFonts w:ascii="Lucida Console" w:hAnsi="Lucida Console" w:cs="Lucida Console"/>
+                <w:sz w:val="18"/>
+                <w:szCs w:val="18"/>
+              </w:rPr>
+              <w:t xml:space="preserve"> commit -m "Updated </w:t>
+            </w:r>
+            <w:proofErr w:type="spellStart"/>
+            <w:r>
+              <w:rPr>
+                <w:rFonts w:ascii="Lucida Console" w:hAnsi="Lucida Console" w:cs="Lucida Console"/>
+                <w:sz w:val="18"/>
+                <w:szCs w:val="18"/>
+              </w:rPr>
+              <w:t>Sql</w:t>
+            </w:r>
+            <w:proofErr w:type="spellEnd"/>
+            <w:r>
+              <w:rPr>
+                <w:rFonts w:ascii="Lucida Console" w:hAnsi="Lucida Console" w:cs="Lucida Console"/>
+                <w:sz w:val="18"/>
+                <w:szCs w:val="18"/>
+              </w:rPr>
+              <w:t xml:space="preserve"> Lesson with Queries from class on 5/22/2018"</w:t>
             </w:r>
           </w:p>
           <w:p>
@@ -2333,7 +3304,25 @@
                 <w:sz w:val="18"/>
                 <w:szCs w:val="18"/>
               </w:rPr>
-              <w:t>[master 41f7d08] Updated Sql Lesson with Queries from class on 5/22/2018</w:t>
+              <w:t xml:space="preserve">[master 41f7d08] Updated </w:t>
+            </w:r>
+            <w:proofErr w:type="spellStart"/>
+            <w:r>
+              <w:rPr>
+                <w:rFonts w:ascii="Lucida Console" w:hAnsi="Lucida Console" w:cs="Lucida Console"/>
+                <w:sz w:val="18"/>
+                <w:szCs w:val="18"/>
+              </w:rPr>
+              <w:t>Sql</w:t>
+            </w:r>
+            <w:proofErr w:type="spellEnd"/>
+            <w:r>
+              <w:rPr>
+                <w:rFonts w:ascii="Lucida Console" w:hAnsi="Lucida Console" w:cs="Lucida Console"/>
+                <w:sz w:val="18"/>
+                <w:szCs w:val="18"/>
+              </w:rPr>
+              <w:t xml:space="preserve"> Lesson with Queries from class on 5/22/2018</w:t>
             </w:r>
           </w:p>
           <w:p>
@@ -2373,8 +3362,54 @@
                 <w:sz w:val="18"/>
                 <w:szCs w:val="18"/>
               </w:rPr>
-              <w:t xml:space="preserve"> create mode 100644 SqlLesson Queries/Assignment(TotalByState).sql</w:t>
-            </w:r>
+              <w:t xml:space="preserve"> create mode 100644 </w:t>
+            </w:r>
+            <w:proofErr w:type="spellStart"/>
+            <w:r>
+              <w:rPr>
+                <w:rFonts w:ascii="Lucida Console" w:hAnsi="Lucida Console" w:cs="Lucida Console"/>
+                <w:sz w:val="18"/>
+                <w:szCs w:val="18"/>
+              </w:rPr>
+              <w:t>SqlLesson</w:t>
+            </w:r>
+            <w:proofErr w:type="spellEnd"/>
+            <w:r>
+              <w:rPr>
+                <w:rFonts w:ascii="Lucida Console" w:hAnsi="Lucida Console" w:cs="Lucida Console"/>
+                <w:sz w:val="18"/>
+                <w:szCs w:val="18"/>
+              </w:rPr>
+              <w:t xml:space="preserve"> Queries/Assignment(</w:t>
+            </w:r>
+            <w:proofErr w:type="spellStart"/>
+            <w:r>
+              <w:rPr>
+                <w:rFonts w:ascii="Lucida Console" w:hAnsi="Lucida Console" w:cs="Lucida Console"/>
+                <w:sz w:val="18"/>
+                <w:szCs w:val="18"/>
+              </w:rPr>
+              <w:t>TotalByState</w:t>
+            </w:r>
+            <w:proofErr w:type="spellEnd"/>
+            <w:r>
+              <w:rPr>
+                <w:rFonts w:ascii="Lucida Console" w:hAnsi="Lucida Console" w:cs="Lucida Console"/>
+                <w:sz w:val="18"/>
+                <w:szCs w:val="18"/>
+              </w:rPr>
+              <w:t>).</w:t>
+            </w:r>
+            <w:proofErr w:type="spellStart"/>
+            <w:r>
+              <w:rPr>
+                <w:rFonts w:ascii="Lucida Console" w:hAnsi="Lucida Console" w:cs="Lucida Console"/>
+                <w:sz w:val="18"/>
+                <w:szCs w:val="18"/>
+              </w:rPr>
+              <w:t>sql</w:t>
+            </w:r>
+            <w:proofErr w:type="spellEnd"/>
           </w:p>
           <w:p>
             <w:pPr>
@@ -2393,8 +3428,36 @@
                 <w:sz w:val="18"/>
                 <w:szCs w:val="18"/>
               </w:rPr>
-              <w:t xml:space="preserve"> create mode 100644 SqlLesson Queries/Average.sql</w:t>
-            </w:r>
+              <w:t xml:space="preserve"> create mode 100644 </w:t>
+            </w:r>
+            <w:proofErr w:type="spellStart"/>
+            <w:r>
+              <w:rPr>
+                <w:rFonts w:ascii="Lucida Console" w:hAnsi="Lucida Console" w:cs="Lucida Console"/>
+                <w:sz w:val="18"/>
+                <w:szCs w:val="18"/>
+              </w:rPr>
+              <w:t>SqlLesson</w:t>
+            </w:r>
+            <w:proofErr w:type="spellEnd"/>
+            <w:r>
+              <w:rPr>
+                <w:rFonts w:ascii="Lucida Console" w:hAnsi="Lucida Console" w:cs="Lucida Console"/>
+                <w:sz w:val="18"/>
+                <w:szCs w:val="18"/>
+              </w:rPr>
+              <w:t xml:space="preserve"> Queries/</w:t>
+            </w:r>
+            <w:proofErr w:type="spellStart"/>
+            <w:r>
+              <w:rPr>
+                <w:rFonts w:ascii="Lucida Console" w:hAnsi="Lucida Console" w:cs="Lucida Console"/>
+                <w:sz w:val="18"/>
+                <w:szCs w:val="18"/>
+              </w:rPr>
+              <w:t>Average.sql</w:t>
+            </w:r>
+            <w:proofErr w:type="spellEnd"/>
           </w:p>
           <w:p>
             <w:pPr>
@@ -2413,8 +3476,36 @@
                 <w:sz w:val="18"/>
                 <w:szCs w:val="18"/>
               </w:rPr>
-              <w:t xml:space="preserve"> create mode 100644 SqlLesson Queries/FromJupiterToSun.sql</w:t>
-            </w:r>
+              <w:t xml:space="preserve"> create mode 100644 </w:t>
+            </w:r>
+            <w:proofErr w:type="spellStart"/>
+            <w:r>
+              <w:rPr>
+                <w:rFonts w:ascii="Lucida Console" w:hAnsi="Lucida Console" w:cs="Lucida Console"/>
+                <w:sz w:val="18"/>
+                <w:szCs w:val="18"/>
+              </w:rPr>
+              <w:t>SqlLesson</w:t>
+            </w:r>
+            <w:proofErr w:type="spellEnd"/>
+            <w:r>
+              <w:rPr>
+                <w:rFonts w:ascii="Lucida Console" w:hAnsi="Lucida Console" w:cs="Lucida Console"/>
+                <w:sz w:val="18"/>
+                <w:szCs w:val="18"/>
+              </w:rPr>
+              <w:t xml:space="preserve"> Queries/</w:t>
+            </w:r>
+            <w:proofErr w:type="spellStart"/>
+            <w:r>
+              <w:rPr>
+                <w:rFonts w:ascii="Lucida Console" w:hAnsi="Lucida Console" w:cs="Lucida Console"/>
+                <w:sz w:val="18"/>
+                <w:szCs w:val="18"/>
+              </w:rPr>
+              <w:t>FromJupiterToSun.sql</w:t>
+            </w:r>
+            <w:proofErr w:type="spellEnd"/>
           </w:p>
           <w:p>
             <w:pPr>
@@ -2433,8 +3524,36 @@
                 <w:sz w:val="18"/>
                 <w:szCs w:val="18"/>
               </w:rPr>
-              <w:t xml:space="preserve"> create mode 100644 SqlLesson Queries/JoinSelectingOnlySpecificColumns.sql</w:t>
-            </w:r>
+              <w:t xml:space="preserve"> create mode 100644 </w:t>
+            </w:r>
+            <w:proofErr w:type="spellStart"/>
+            <w:r>
+              <w:rPr>
+                <w:rFonts w:ascii="Lucida Console" w:hAnsi="Lucida Console" w:cs="Lucida Console"/>
+                <w:sz w:val="18"/>
+                <w:szCs w:val="18"/>
+              </w:rPr>
+              <w:t>SqlLesson</w:t>
+            </w:r>
+            <w:proofErr w:type="spellEnd"/>
+            <w:r>
+              <w:rPr>
+                <w:rFonts w:ascii="Lucida Console" w:hAnsi="Lucida Console" w:cs="Lucida Console"/>
+                <w:sz w:val="18"/>
+                <w:szCs w:val="18"/>
+              </w:rPr>
+              <w:t xml:space="preserve"> Queries/</w:t>
+            </w:r>
+            <w:proofErr w:type="spellStart"/>
+            <w:r>
+              <w:rPr>
+                <w:rFonts w:ascii="Lucida Console" w:hAnsi="Lucida Console" w:cs="Lucida Console"/>
+                <w:sz w:val="18"/>
+                <w:szCs w:val="18"/>
+              </w:rPr>
+              <w:t>JoinSelectingOnlySpecificColumns.sql</w:t>
+            </w:r>
+            <w:proofErr w:type="spellEnd"/>
           </w:p>
           <w:p>
             <w:pPr>
@@ -2453,8 +3572,36 @@
                 <w:sz w:val="18"/>
                 <w:szCs w:val="18"/>
               </w:rPr>
-              <w:t xml:space="preserve"> create mode 100644 SqlLesson Queries/JoinViews.sql</w:t>
-            </w:r>
+              <w:t xml:space="preserve"> create mode 100644 </w:t>
+            </w:r>
+            <w:proofErr w:type="spellStart"/>
+            <w:r>
+              <w:rPr>
+                <w:rFonts w:ascii="Lucida Console" w:hAnsi="Lucida Console" w:cs="Lucida Console"/>
+                <w:sz w:val="18"/>
+                <w:szCs w:val="18"/>
+              </w:rPr>
+              <w:t>SqlLesson</w:t>
+            </w:r>
+            <w:proofErr w:type="spellEnd"/>
+            <w:r>
+              <w:rPr>
+                <w:rFonts w:ascii="Lucida Console" w:hAnsi="Lucida Console" w:cs="Lucida Console"/>
+                <w:sz w:val="18"/>
+                <w:szCs w:val="18"/>
+              </w:rPr>
+              <w:t xml:space="preserve"> Queries/</w:t>
+            </w:r>
+            <w:proofErr w:type="spellStart"/>
+            <w:r>
+              <w:rPr>
+                <w:rFonts w:ascii="Lucida Console" w:hAnsi="Lucida Console" w:cs="Lucida Console"/>
+                <w:sz w:val="18"/>
+                <w:szCs w:val="18"/>
+              </w:rPr>
+              <w:t>JoinViews.sql</w:t>
+            </w:r>
+            <w:proofErr w:type="spellEnd"/>
           </w:p>
           <w:p>
             <w:pPr>
@@ -2473,8 +3620,36 @@
                 <w:sz w:val="18"/>
                 <w:szCs w:val="18"/>
               </w:rPr>
-              <w:t xml:space="preserve"> create mode 100644 SqlLesson Queries/Name-City-State.sql</w:t>
-            </w:r>
+              <w:t xml:space="preserve"> create mode 100644 </w:t>
+            </w:r>
+            <w:proofErr w:type="spellStart"/>
+            <w:r>
+              <w:rPr>
+                <w:rFonts w:ascii="Lucida Console" w:hAnsi="Lucida Console" w:cs="Lucida Console"/>
+                <w:sz w:val="18"/>
+                <w:szCs w:val="18"/>
+              </w:rPr>
+              <w:t>SqlLesson</w:t>
+            </w:r>
+            <w:proofErr w:type="spellEnd"/>
+            <w:r>
+              <w:rPr>
+                <w:rFonts w:ascii="Lucida Console" w:hAnsi="Lucida Console" w:cs="Lucida Console"/>
+                <w:sz w:val="18"/>
+                <w:szCs w:val="18"/>
+              </w:rPr>
+              <w:t xml:space="preserve"> Queries/Name-City-</w:t>
+            </w:r>
+            <w:proofErr w:type="spellStart"/>
+            <w:r>
+              <w:rPr>
+                <w:rFonts w:ascii="Lucida Console" w:hAnsi="Lucida Console" w:cs="Lucida Console"/>
+                <w:sz w:val="18"/>
+                <w:szCs w:val="18"/>
+              </w:rPr>
+              <w:t>State.sql</w:t>
+            </w:r>
+            <w:proofErr w:type="spellEnd"/>
           </w:p>
           <w:p>
             <w:pPr>
@@ -2493,8 +3668,36 @@
                 <w:sz w:val="18"/>
                 <w:szCs w:val="18"/>
               </w:rPr>
-              <w:t xml:space="preserve"> create mode 100644 SqlLesson Queries/OuterJoinWithNullValue.sql</w:t>
-            </w:r>
+              <w:t xml:space="preserve"> create mode 100644 </w:t>
+            </w:r>
+            <w:proofErr w:type="spellStart"/>
+            <w:r>
+              <w:rPr>
+                <w:rFonts w:ascii="Lucida Console" w:hAnsi="Lucida Console" w:cs="Lucida Console"/>
+                <w:sz w:val="18"/>
+                <w:szCs w:val="18"/>
+              </w:rPr>
+              <w:t>SqlLesson</w:t>
+            </w:r>
+            <w:proofErr w:type="spellEnd"/>
+            <w:r>
+              <w:rPr>
+                <w:rFonts w:ascii="Lucida Console" w:hAnsi="Lucida Console" w:cs="Lucida Console"/>
+                <w:sz w:val="18"/>
+                <w:szCs w:val="18"/>
+              </w:rPr>
+              <w:t xml:space="preserve"> Queries/</w:t>
+            </w:r>
+            <w:proofErr w:type="spellStart"/>
+            <w:r>
+              <w:rPr>
+                <w:rFonts w:ascii="Lucida Console" w:hAnsi="Lucida Console" w:cs="Lucida Console"/>
+                <w:sz w:val="18"/>
+                <w:szCs w:val="18"/>
+              </w:rPr>
+              <w:t>OuterJoinWithNullValue.sql</w:t>
+            </w:r>
+            <w:proofErr w:type="spellEnd"/>
           </w:p>
           <w:p>
             <w:pPr>
@@ -2513,8 +3716,36 @@
                 <w:sz w:val="18"/>
                 <w:szCs w:val="18"/>
               </w:rPr>
-              <w:t xml:space="preserve"> create mode 100644 SqlLesson Queries/SelectAll.sql</w:t>
-            </w:r>
+              <w:t xml:space="preserve"> create mode 100644 </w:t>
+            </w:r>
+            <w:proofErr w:type="spellStart"/>
+            <w:r>
+              <w:rPr>
+                <w:rFonts w:ascii="Lucida Console" w:hAnsi="Lucida Console" w:cs="Lucida Console"/>
+                <w:sz w:val="18"/>
+                <w:szCs w:val="18"/>
+              </w:rPr>
+              <w:t>SqlLesson</w:t>
+            </w:r>
+            <w:proofErr w:type="spellEnd"/>
+            <w:r>
+              <w:rPr>
+                <w:rFonts w:ascii="Lucida Console" w:hAnsi="Lucida Console" w:cs="Lucida Console"/>
+                <w:sz w:val="18"/>
+                <w:szCs w:val="18"/>
+              </w:rPr>
+              <w:t xml:space="preserve"> Queries/</w:t>
+            </w:r>
+            <w:proofErr w:type="spellStart"/>
+            <w:r>
+              <w:rPr>
+                <w:rFonts w:ascii="Lucida Console" w:hAnsi="Lucida Console" w:cs="Lucida Console"/>
+                <w:sz w:val="18"/>
+                <w:szCs w:val="18"/>
+              </w:rPr>
+              <w:t>SelectAll.sql</w:t>
+            </w:r>
+            <w:proofErr w:type="spellEnd"/>
           </w:p>
           <w:p>
             <w:pPr>
@@ -2533,8 +3764,36 @@
                 <w:sz w:val="18"/>
                 <w:szCs w:val="18"/>
               </w:rPr>
-              <w:t xml:space="preserve"> create mode 100644 SqlLesson Queries/TotalSalesByCustomer.sql</w:t>
-            </w:r>
+              <w:t xml:space="preserve"> create mode 100644 </w:t>
+            </w:r>
+            <w:proofErr w:type="spellStart"/>
+            <w:r>
+              <w:rPr>
+                <w:rFonts w:ascii="Lucida Console" w:hAnsi="Lucida Console" w:cs="Lucida Console"/>
+                <w:sz w:val="18"/>
+                <w:szCs w:val="18"/>
+              </w:rPr>
+              <w:t>SqlLesson</w:t>
+            </w:r>
+            <w:proofErr w:type="spellEnd"/>
+            <w:r>
+              <w:rPr>
+                <w:rFonts w:ascii="Lucida Console" w:hAnsi="Lucida Console" w:cs="Lucida Console"/>
+                <w:sz w:val="18"/>
+                <w:szCs w:val="18"/>
+              </w:rPr>
+              <w:t xml:space="preserve"> Queries/</w:t>
+            </w:r>
+            <w:proofErr w:type="spellStart"/>
+            <w:r>
+              <w:rPr>
+                <w:rFonts w:ascii="Lucida Console" w:hAnsi="Lucida Console" w:cs="Lucida Console"/>
+                <w:sz w:val="18"/>
+                <w:szCs w:val="18"/>
+              </w:rPr>
+              <w:t>TotalSalesByCustomer.sql</w:t>
+            </w:r>
+            <w:proofErr w:type="spellEnd"/>
           </w:p>
           <w:p>
             <w:pPr>
@@ -2553,8 +3812,36 @@
                 <w:sz w:val="18"/>
                 <w:szCs w:val="18"/>
               </w:rPr>
-              <w:t xml:space="preserve"> create mode 100644 SqlLesson Queries/Union.sql</w:t>
-            </w:r>
+              <w:t xml:space="preserve"> create mode 100644 </w:t>
+            </w:r>
+            <w:proofErr w:type="spellStart"/>
+            <w:r>
+              <w:rPr>
+                <w:rFonts w:ascii="Lucida Console" w:hAnsi="Lucida Console" w:cs="Lucida Console"/>
+                <w:sz w:val="18"/>
+                <w:szCs w:val="18"/>
+              </w:rPr>
+              <w:t>SqlLesson</w:t>
+            </w:r>
+            <w:proofErr w:type="spellEnd"/>
+            <w:r>
+              <w:rPr>
+                <w:rFonts w:ascii="Lucida Console" w:hAnsi="Lucida Console" w:cs="Lucida Console"/>
+                <w:sz w:val="18"/>
+                <w:szCs w:val="18"/>
+              </w:rPr>
+              <w:t xml:space="preserve"> Queries/</w:t>
+            </w:r>
+            <w:proofErr w:type="spellStart"/>
+            <w:r>
+              <w:rPr>
+                <w:rFonts w:ascii="Lucida Console" w:hAnsi="Lucida Console" w:cs="Lucida Console"/>
+                <w:sz w:val="18"/>
+                <w:szCs w:val="18"/>
+              </w:rPr>
+              <w:t>Union.sql</w:t>
+            </w:r>
+            <w:proofErr w:type="spellEnd"/>
           </w:p>
           <w:p>
             <w:pPr>
@@ -2605,8 +3892,19 @@
                 <w:sz w:val="18"/>
                 <w:szCs w:val="18"/>
               </w:rPr>
-              <w:t>/c/repos/sqllesson</w:t>
-            </w:r>
+              <w:t>/c/repos/</w:t>
+            </w:r>
+            <w:proofErr w:type="spellStart"/>
+            <w:r>
+              <w:rPr>
+                <w:rFonts w:ascii="Lucida Console" w:hAnsi="Lucida Console" w:cs="Lucida Console"/>
+                <w:color w:val="BFBF00"/>
+                <w:sz w:val="18"/>
+                <w:szCs w:val="18"/>
+              </w:rPr>
+              <w:t>sqllesson</w:t>
+            </w:r>
+            <w:proofErr w:type="spellEnd"/>
             <w:r>
               <w:rPr>
                 <w:rFonts w:ascii="Lucida Console" w:hAnsi="Lucida Console" w:cs="Lucida Console"/>
@@ -2634,7 +3932,25 @@
                 <w:sz w:val="18"/>
                 <w:szCs w:val="18"/>
               </w:rPr>
-              <w:t>$ git push origin master</w:t>
+              <w:t xml:space="preserve">$ </w:t>
+            </w:r>
+            <w:proofErr w:type="spellStart"/>
+            <w:r>
+              <w:rPr>
+                <w:rFonts w:ascii="Lucida Console" w:hAnsi="Lucida Console" w:cs="Lucida Console"/>
+                <w:sz w:val="18"/>
+                <w:szCs w:val="18"/>
+              </w:rPr>
+              <w:t>git</w:t>
+            </w:r>
+            <w:proofErr w:type="spellEnd"/>
+            <w:r>
+              <w:rPr>
+                <w:rFonts w:ascii="Lucida Console" w:hAnsi="Lucida Console" w:cs="Lucida Console"/>
+                <w:sz w:val="18"/>
+                <w:szCs w:val="18"/>
+              </w:rPr>
+              <w:t xml:space="preserve"> push origin master</w:t>
             </w:r>
           </w:p>
           <w:p>
@@ -2748,13 +4064,23 @@
                 <w:szCs w:val="18"/>
               </w:rPr>
             </w:pPr>
-            <w:r>
-              <w:rPr>
-                <w:rFonts w:ascii="Lucida Console" w:hAnsi="Lucida Console" w:cs="Lucida Console"/>
-                <w:sz w:val="18"/>
-                <w:szCs w:val="18"/>
-              </w:rPr>
-              <w:t>remote: Resolving deltas: 100% (6/6), done.</w:t>
+            <w:proofErr w:type="gramStart"/>
+            <w:r>
+              <w:rPr>
+                <w:rFonts w:ascii="Lucida Console" w:hAnsi="Lucida Console" w:cs="Lucida Console"/>
+                <w:sz w:val="18"/>
+                <w:szCs w:val="18"/>
+              </w:rPr>
+              <w:t>remote</w:t>
+            </w:r>
+            <w:proofErr w:type="gramEnd"/>
+            <w:r>
+              <w:rPr>
+                <w:rFonts w:ascii="Lucida Console" w:hAnsi="Lucida Console" w:cs="Lucida Console"/>
+                <w:sz w:val="18"/>
+                <w:szCs w:val="18"/>
+              </w:rPr>
+              <w:t>: Resolving deltas: 100% (6/6), done.</w:t>
             </w:r>
           </w:p>
           <w:p>
@@ -3022,7 +4348,15 @@
         </w:numPr>
       </w:pPr>
       <w:r>
-        <w:t>Join customer and order, sort by order amount biggest first so desc, no id fields but all other columns in</w:t>
+        <w:t xml:space="preserve">Join customer and order, sort by order amount biggest first so </w:t>
+      </w:r>
+      <w:proofErr w:type="spellStart"/>
+      <w:r>
+        <w:t>desc</w:t>
+      </w:r>
+      <w:proofErr w:type="spellEnd"/>
+      <w:r>
+        <w:t>, no id fields but all other columns in</w:t>
       </w:r>
     </w:p>
     <w:p>
@@ -3107,7 +4441,15 @@
         </w:numPr>
       </w:pPr>
       <w:r>
-        <w:t>You can highlighted certain portions of code in Sql Server if you only want to run that particular portion of the code</w:t>
+        <w:t xml:space="preserve">You can highlighted certain portions of code in </w:t>
+      </w:r>
+      <w:proofErr w:type="spellStart"/>
+      <w:r>
+        <w:t>Sql</w:t>
+      </w:r>
+      <w:proofErr w:type="spellEnd"/>
+      <w:r>
+        <w:t xml:space="preserve"> Server if you only want to run that particular portion of the code</w:t>
       </w:r>
     </w:p>
     <w:p>
@@ -3119,8 +4461,13 @@
         </w:numPr>
       </w:pPr>
       <w:r>
-        <w:t>Comment group of lines shortcut key is ctrl+k+c</w:t>
-      </w:r>
+        <w:t xml:space="preserve">Comment group of lines shortcut key is </w:t>
+      </w:r>
+      <w:proofErr w:type="spellStart"/>
+      <w:r>
+        <w:t>ctrl+k+c</w:t>
+      </w:r>
+      <w:proofErr w:type="spellEnd"/>
     </w:p>
     <w:p>
       <w:pPr>
@@ -3131,8 +4478,13 @@
         </w:numPr>
       </w:pPr>
       <w:r>
-        <w:t>Uncomment group of lines shortcut key is ctrl+k+u</w:t>
-      </w:r>
+        <w:t xml:space="preserve">Uncomment group of lines shortcut key is </w:t>
+      </w:r>
+      <w:proofErr w:type="spellStart"/>
+      <w:r>
+        <w:t>ctrl+k+u</w:t>
+      </w:r>
+      <w:proofErr w:type="spellEnd"/>
     </w:p>
     <w:p>
       <w:pPr>
@@ -3179,8 +4531,13 @@
           <w:numId w:val="8"/>
         </w:numPr>
       </w:pPr>
-      <w:r>
-        <w:t>nvarchar is now the new way to define a string because of international languages where you need a double byte</w:t>
+      <w:proofErr w:type="spellStart"/>
+      <w:r>
+        <w:t>nvarchar</w:t>
+      </w:r>
+      <w:proofErr w:type="spellEnd"/>
+      <w:r>
+        <w:t xml:space="preserve"> is now the new way to define a string because of international languages where you need a double byte</w:t>
       </w:r>
     </w:p>
     <w:p>
@@ -3277,7 +4634,15 @@
         </w:numPr>
       </w:pPr>
       <w:r>
-        <w:t>Usually used to add/drop column or change the type (e.g., change zip code from int to string)</w:t>
+        <w:t xml:space="preserve">Usually used to add/drop column or change the type (e.g., change zip code from </w:t>
+      </w:r>
+      <w:proofErr w:type="spellStart"/>
+      <w:r>
+        <w:t>int</w:t>
+      </w:r>
+      <w:proofErr w:type="spellEnd"/>
+      <w:r>
+        <w:t xml:space="preserve"> to string)</w:t>
       </w:r>
     </w:p>
     <w:p>
@@ -3361,7 +4726,15 @@
         </w:numPr>
       </w:pPr>
       <w:r>
-        <w:t>To create a unique inex on a table:</w:t>
+        <w:t xml:space="preserve">To create a unique </w:t>
+      </w:r>
+      <w:proofErr w:type="spellStart"/>
+      <w:r>
+        <w:t>inex</w:t>
+      </w:r>
+      <w:proofErr w:type="spellEnd"/>
+      <w:r>
+        <w:t xml:space="preserve"> on a table:</w:t>
       </w:r>
     </w:p>
     <w:p>
@@ -3373,7 +4746,20 @@
         </w:numPr>
       </w:pPr>
       <w:r>
-        <w:t>Create (unique) index [name] on [tablename](col1,col2,…)</w:t>
+        <w:t>Create (unique) index [name] on [</w:t>
+      </w:r>
+      <w:proofErr w:type="spellStart"/>
+      <w:r>
+        <w:t>tablename</w:t>
+      </w:r>
+      <w:proofErr w:type="spellEnd"/>
+      <w:proofErr w:type="gramStart"/>
+      <w:r>
+        <w:t>](</w:t>
+      </w:r>
+      <w:proofErr w:type="gramEnd"/>
+      <w:r>
+        <w:t>col1,col2,…)</w:t>
       </w:r>
     </w:p>
     <w:p>
@@ -3397,8 +4783,13 @@
         </w:numPr>
       </w:pPr>
       <w:r>
-        <w:t>Basically creating functions for sql</w:t>
-      </w:r>
+        <w:t xml:space="preserve">Basically creating functions for </w:t>
+      </w:r>
+      <w:proofErr w:type="spellStart"/>
+      <w:r>
+        <w:t>sql</w:t>
+      </w:r>
+      <w:proofErr w:type="spellEnd"/>
     </w:p>
     <w:p>
       <w:pPr>
@@ -3515,7 +4906,15 @@
         </w:numPr>
       </w:pPr>
       <w:r>
-        <w:t xml:space="preserve">We will push our assignments to greg via </w:t>
+        <w:t xml:space="preserve">We will push our assignments to </w:t>
+      </w:r>
+      <w:proofErr w:type="spellStart"/>
+      <w:r>
+        <w:t>greg</w:t>
+      </w:r>
+      <w:proofErr w:type="spellEnd"/>
+      <w:r>
+        <w:t xml:space="preserve"> via </w:t>
       </w:r>
       <w:hyperlink r:id="rId9" w:history="1">
         <w:r>
@@ -3535,7 +4934,15 @@
         </w:numPr>
       </w:pPr>
       <w:r>
-        <w:t>“git pull origin master” is how we pull</w:t>
+        <w:t>“</w:t>
+      </w:r>
+      <w:proofErr w:type="spellStart"/>
+      <w:r>
+        <w:t>git</w:t>
+      </w:r>
+      <w:proofErr w:type="spellEnd"/>
+      <w:r>
+        <w:t xml:space="preserve"> pull origin master” is how we pull</w:t>
       </w:r>
     </w:p>
     <w:p>
@@ -3547,7 +4954,23 @@
         </w:numPr>
       </w:pPr>
       <w:r>
-        <w:t>If we are having issues with pushing then we should pull down the most recent version of the folder via “git pull origin master” then attempt to “git push origin master” again</w:t>
+        <w:t>If we are having issues with pushing then we should pull down the most recent version of the folder via “</w:t>
+      </w:r>
+      <w:proofErr w:type="spellStart"/>
+      <w:r>
+        <w:t>git</w:t>
+      </w:r>
+      <w:proofErr w:type="spellEnd"/>
+      <w:r>
+        <w:t xml:space="preserve"> pull origin master” then attempt to “</w:t>
+      </w:r>
+      <w:proofErr w:type="spellStart"/>
+      <w:r>
+        <w:t>git</w:t>
+      </w:r>
+      <w:proofErr w:type="spellEnd"/>
+      <w:r>
+        <w:t xml:space="preserve"> push origin master” again</w:t>
       </w:r>
     </w:p>
     <w:p>
@@ -3613,7 +5036,15 @@
         </w:numPr>
       </w:pPr>
       <w:r>
-        <w:t>Allows one to code procedures in sql server</w:t>
+        <w:t xml:space="preserve">Allows one to code procedures in </w:t>
+      </w:r>
+      <w:proofErr w:type="spellStart"/>
+      <w:r>
+        <w:t>sql</w:t>
+      </w:r>
+      <w:proofErr w:type="spellEnd"/>
+      <w:r>
+        <w:t xml:space="preserve"> server</w:t>
       </w:r>
     </w:p>
     <w:p>
@@ -3731,18 +5162,28 @@
         <w:t xml:space="preserve">Ask Greg how to go about solving a problem like </w:t>
       </w:r>
       <w:r>
-        <w:t xml:space="preserve">Practice&gt;SQLBasic Join&gt;Challenges </w:t>
+        <w:t>Practice&gt;</w:t>
+      </w:r>
+      <w:proofErr w:type="spellStart"/>
+      <w:r>
+        <w:t>SQLBasic</w:t>
+      </w:r>
+      <w:proofErr w:type="spellEnd"/>
+      <w:r>
+        <w:t xml:space="preserve"> Join&gt;Challenges </w:t>
       </w:r>
       <w:r>
         <w:t xml:space="preserve">on </w:t>
       </w:r>
       <w:hyperlink r:id="rId10" w:history="1">
+        <w:proofErr w:type="spellStart"/>
         <w:r>
           <w:rPr>
             <w:rStyle w:val="Hyperlink"/>
           </w:rPr>
           <w:t>HackerRank</w:t>
         </w:r>
+        <w:proofErr w:type="spellEnd"/>
       </w:hyperlink>
       <w:r>
         <w:t xml:space="preserve"> </w:t>
@@ -3774,6 +5215,7 @@
       <w:r>
         <w:t xml:space="preserve">How to implement </w:t>
       </w:r>
+      <w:proofErr w:type="spellStart"/>
       <w:r>
         <w:rPr>
           <w:highlight w:val="yellow"/>
@@ -3786,14 +5228,37 @@
         </w:rPr>
         <w:t>_</w:t>
       </w:r>
+      <w:proofErr w:type="gramStart"/>
       <w:r>
         <w:rPr>
           <w:highlight w:val="yellow"/>
         </w:rPr>
-        <w:t>number()</w:t>
-      </w:r>
-      <w:r>
-        <w:t xml:space="preserve"> in sql?</w:t>
+        <w:t>number</w:t>
+      </w:r>
+      <w:proofErr w:type="spellEnd"/>
+      <w:r>
+        <w:rPr>
+          <w:highlight w:val="yellow"/>
+        </w:rPr>
+        <w:t>(</w:t>
+      </w:r>
+      <w:proofErr w:type="gramEnd"/>
+      <w:r>
+        <w:rPr>
+          <w:highlight w:val="yellow"/>
+        </w:rPr>
+        <w:t>)</w:t>
+      </w:r>
+      <w:r>
+        <w:t xml:space="preserve"> in </w:t>
+      </w:r>
+      <w:proofErr w:type="spellStart"/>
+      <w:r>
+        <w:t>sql</w:t>
+      </w:r>
+      <w:proofErr w:type="spellEnd"/>
+      <w:r>
+        <w:t>?</w:t>
       </w:r>
     </w:p>
     <w:p>
@@ -3820,8 +5285,13 @@
         <w:t>t</w:t>
       </w:r>
       <w:r>
-        <w:t xml:space="preserve"> in sql</w:t>
-      </w:r>
+        <w:t xml:space="preserve"> in </w:t>
+      </w:r>
+      <w:proofErr w:type="spellStart"/>
+      <w:r>
+        <w:t>sql</w:t>
+      </w:r>
+      <w:proofErr w:type="spellEnd"/>
     </w:p>
     <w:p>
       <w:pPr>
@@ -4150,7 +5620,15 @@
         </w:numPr>
       </w:pPr>
       <w:r>
-        <w:t>Properties are things like fields, variables, etc. (thing of them like nouns—person,places,things)</w:t>
+        <w:t>Properties are things like fields, variables, etc. (thing of them like nouns—</w:t>
+      </w:r>
+      <w:proofErr w:type="spellStart"/>
+      <w:r>
+        <w:t>person,places,things</w:t>
+      </w:r>
+      <w:proofErr w:type="spellEnd"/>
+      <w:r>
+        <w:t>)</w:t>
       </w:r>
     </w:p>
     <w:p>
@@ -4328,7 +5806,28 @@
         </w:numPr>
       </w:pPr>
       <w:r>
-        <w:t>Scalar (int, bool, DateTime,Decimal…)</w:t>
+        <w:t>Scalar (</w:t>
+      </w:r>
+      <w:proofErr w:type="spellStart"/>
+      <w:r>
+        <w:t>int</w:t>
+      </w:r>
+      <w:proofErr w:type="spellEnd"/>
+      <w:r>
+        <w:t xml:space="preserve">, bool, </w:t>
+      </w:r>
+      <w:proofErr w:type="spellStart"/>
+      <w:r>
+        <w:t>DateTime</w:t>
+      </w:r>
+      <w:proofErr w:type="gramStart"/>
+      <w:r>
+        <w:t>,Decimal</w:t>
+      </w:r>
+      <w:proofErr w:type="spellEnd"/>
+      <w:proofErr w:type="gramEnd"/>
+      <w:r>
+        <w:t>…)</w:t>
       </w:r>
     </w:p>
     <w:p>
@@ -4343,7 +5842,15 @@
         <w:t>Cannot be null by default</w:t>
       </w:r>
       <w:r>
-        <w:t xml:space="preserve"> – recently they have allowed null to help with sql issues where nulls are allowed in these data types</w:t>
+        <w:t xml:space="preserve"> – recently they have allowed null to help with </w:t>
+      </w:r>
+      <w:proofErr w:type="spellStart"/>
+      <w:r>
+        <w:t>sql</w:t>
+      </w:r>
+      <w:proofErr w:type="spellEnd"/>
+      <w:r>
+        <w:t xml:space="preserve"> issues where nulls are allowed in these data types</w:t>
       </w:r>
       <w:r>
         <w:tab/>
@@ -4382,7 +5889,23 @@
         </w:numPr>
       </w:pPr>
       <w:r>
-        <w:t>“int[]” is an array of integers whereas “int” is just an integer</w:t>
+        <w:t>“</w:t>
+      </w:r>
+      <w:proofErr w:type="spellStart"/>
+      <w:r>
+        <w:t>int</w:t>
+      </w:r>
+      <w:proofErr w:type="spellEnd"/>
+      <w:r>
+        <w:t>[]” is an array of integers whereas “</w:t>
+      </w:r>
+      <w:proofErr w:type="spellStart"/>
+      <w:r>
+        <w:t>int</w:t>
+      </w:r>
+      <w:proofErr w:type="spellEnd"/>
+      <w:r>
+        <w:t>” is just an integer</w:t>
       </w:r>
     </w:p>
     <w:p>
@@ -4394,7 +5917,15 @@
         </w:numPr>
       </w:pPr>
       <w:r>
-        <w:t>“struct” creates a new type that is a collection of other types</w:t>
+        <w:t>“</w:t>
+      </w:r>
+      <w:proofErr w:type="spellStart"/>
+      <w:r>
+        <w:t>struct</w:t>
+      </w:r>
+      <w:proofErr w:type="spellEnd"/>
+      <w:r>
+        <w:t>” creates a new type that is a collection of other types</w:t>
       </w:r>
     </w:p>
     <w:p>
@@ -4406,7 +5937,15 @@
         </w:numPr>
       </w:pPr>
       <w:r>
-        <w:t xml:space="preserve">Note that struct does not have to contain the same type while </w:t>
+        <w:t xml:space="preserve">Note that </w:t>
+      </w:r>
+      <w:proofErr w:type="spellStart"/>
+      <w:r>
+        <w:t>struct</w:t>
+      </w:r>
+      <w:proofErr w:type="spellEnd"/>
+      <w:r>
+        <w:t xml:space="preserve"> does not have to contain the same type while </w:t>
       </w:r>
       <w:r>
         <w:t>arrays must all be the same type</w:t>
@@ -4448,12 +5987,37 @@
           <w:i/>
         </w:rPr>
       </w:pPr>
+      <w:proofErr w:type="spellStart"/>
       <w:r>
         <w:rPr>
           <w:b/>
           <w:i/>
         </w:rPr>
-        <w:t>Git -&gt; Github in Visual Studio:</w:t>
+        <w:t>Git</w:t>
+      </w:r>
+      <w:proofErr w:type="spellEnd"/>
+      <w:r>
+        <w:rPr>
+          <w:b/>
+          <w:i/>
+        </w:rPr>
+        <w:t xml:space="preserve"> -&gt; </w:t>
+      </w:r>
+      <w:proofErr w:type="spellStart"/>
+      <w:r>
+        <w:rPr>
+          <w:b/>
+          <w:i/>
+        </w:rPr>
+        <w:t>Github</w:t>
+      </w:r>
+      <w:proofErr w:type="spellEnd"/>
+      <w:r>
+        <w:rPr>
+          <w:b/>
+          <w:i/>
+        </w:rPr>
+        <w:t xml:space="preserve"> in Visual Studio:</w:t>
       </w:r>
     </w:p>
     <w:p>
@@ -4544,11 +6108,24 @@
           <w:numId w:val="13"/>
         </w:numPr>
       </w:pPr>
+      <w:proofErr w:type="spellStart"/>
       <w:r>
         <w:t>S</w:t>
       </w:r>
       <w:r>
-        <w:t>ourcetree = gitbash but with a GUI</w:t>
+        <w:t>ourcetree</w:t>
+      </w:r>
+      <w:proofErr w:type="spellEnd"/>
+      <w:r>
+        <w:t xml:space="preserve"> = </w:t>
+      </w:r>
+      <w:proofErr w:type="spellStart"/>
+      <w:r>
+        <w:t>gitbash</w:t>
+      </w:r>
+      <w:proofErr w:type="spellEnd"/>
+      <w:r>
+        <w:t xml:space="preserve"> but with a GUI</w:t>
       </w:r>
     </w:p>
     <w:p>
@@ -4560,8 +6137,13 @@
         </w:numPr>
       </w:pPr>
       <w:r>
-        <w:t>Greg stated some people he knows use this instead of gitbash</w:t>
-      </w:r>
+        <w:t xml:space="preserve">Greg stated some people he knows use this instead of </w:t>
+      </w:r>
+      <w:proofErr w:type="spellStart"/>
+      <w:r>
+        <w:t>gitbash</w:t>
+      </w:r>
+      <w:proofErr w:type="spellEnd"/>
     </w:p>
     <w:p>
       <w:pPr>
@@ -4637,7 +6219,31 @@
         </w:numPr>
       </w:pPr>
       <w:r>
-        <w:t>Also use &lt;param name = “args”&gt;Command line parameters as strings&lt;/param&gt;  -- didn’t catch what this was for</w:t>
+        <w:t>Also use &lt;</w:t>
+      </w:r>
+      <w:proofErr w:type="spellStart"/>
+      <w:r>
+        <w:t>param</w:t>
+      </w:r>
+      <w:proofErr w:type="spellEnd"/>
+      <w:r>
+        <w:t xml:space="preserve"> name = “</w:t>
+      </w:r>
+      <w:proofErr w:type="spellStart"/>
+      <w:r>
+        <w:t>args</w:t>
+      </w:r>
+      <w:proofErr w:type="spellEnd"/>
+      <w:r>
+        <w:t>”&gt;Command line parameters as strings&lt;/</w:t>
+      </w:r>
+      <w:proofErr w:type="spellStart"/>
+      <w:r>
+        <w:t>param</w:t>
+      </w:r>
+      <w:proofErr w:type="spellEnd"/>
+      <w:r>
+        <w:t>&gt;  -- didn’t catch what this was for</w:t>
       </w:r>
     </w:p>
     <w:p>
@@ -4649,7 +6255,15 @@
         </w:numPr>
       </w:pPr>
       <w:r>
-        <w:t>To comment out lines you can highlight them then click then “ctrl+e,c”</w:t>
+        <w:t>To comment out lines you can highlight them then click then “</w:t>
+      </w:r>
+      <w:proofErr w:type="spellStart"/>
+      <w:r>
+        <w:t>ctrl+e,c</w:t>
+      </w:r>
+      <w:proofErr w:type="spellEnd"/>
+      <w:r>
+        <w:t>”</w:t>
       </w:r>
     </w:p>
     <w:p>
@@ -4661,7 +6275,15 @@
         </w:numPr>
       </w:pPr>
       <w:r>
-        <w:t>To uncomment lines you can highlight the block of code then “ctrl+e,u”</w:t>
+        <w:t>To uncomment lines you can highlight the block of code then “</w:t>
+      </w:r>
+      <w:proofErr w:type="spellStart"/>
+      <w:r>
+        <w:t>ctrl+e,u</w:t>
+      </w:r>
+      <w:proofErr w:type="spellEnd"/>
+      <w:r>
+        <w:t>”</w:t>
       </w:r>
     </w:p>
     <w:p>
@@ -4687,8 +6309,13 @@
           <w:numId w:val="14"/>
         </w:numPr>
       </w:pPr>
-      <w:r>
-        <w:t>Console.ReadLine() returns a string</w:t>
+      <w:proofErr w:type="spellStart"/>
+      <w:r>
+        <w:t>Console.ReadLine</w:t>
+      </w:r>
+      <w:proofErr w:type="spellEnd"/>
+      <w:r>
+        <w:t>() returns a string</w:t>
       </w:r>
     </w:p>
     <w:p>
@@ -4777,8 +6404,13 @@
           <w:numId w:val="15"/>
         </w:numPr>
       </w:pPr>
-      <w:r>
-        <w:t>Ctrl+shift+b in visual studio does a build</w:t>
+      <w:proofErr w:type="spellStart"/>
+      <w:r>
+        <w:t>Ctrl+shift+b</w:t>
+      </w:r>
+      <w:proofErr w:type="spellEnd"/>
+      <w:r>
+        <w:t xml:space="preserve"> in visual studio does a build</w:t>
       </w:r>
     </w:p>
     <w:p>
@@ -4812,10 +6444,7 @@
         <w:ind w:left="720" w:firstLine="720"/>
       </w:pPr>
       <w:r>
-        <w:t>While</w:t>
-      </w:r>
-      <w:r>
-        <w:t xml:space="preserve"> (Boolean expression)</w:t>
+        <w:t>While (Boolean expression)</w:t>
       </w:r>
     </w:p>
     <w:p>
@@ -4884,7 +6513,15 @@
         </w:numPr>
       </w:pPr>
       <w:r>
-        <w:t>“Main” is a method in “static void Main(string[] args)”</w:t>
+        <w:t xml:space="preserve">“Main” is a method in “static void Main(string[] </w:t>
+      </w:r>
+      <w:proofErr w:type="spellStart"/>
+      <w:r>
+        <w:t>args</w:t>
+      </w:r>
+      <w:proofErr w:type="spellEnd"/>
+      <w:r>
+        <w:t>)”</w:t>
       </w:r>
     </w:p>
     <w:p>
@@ -5024,7 +6661,15 @@
         </w:numPr>
       </w:pPr>
       <w:r>
-        <w:t>Random rnd = new Random();</w:t>
+        <w:t xml:space="preserve">Random </w:t>
+      </w:r>
+      <w:proofErr w:type="spellStart"/>
+      <w:r>
+        <w:t>rnd</w:t>
+      </w:r>
+      <w:proofErr w:type="spellEnd"/>
+      <w:r>
+        <w:t xml:space="preserve"> = new Random();</w:t>
       </w:r>
     </w:p>
     <w:p>
@@ -5036,7 +6681,31 @@
         </w:numPr>
       </w:pPr>
       <w:r>
-        <w:t>&gt; int nbr = rnd.Next(</w:t>
+        <w:t xml:space="preserve">&gt; </w:t>
+      </w:r>
+      <w:proofErr w:type="spellStart"/>
+      <w:r>
+        <w:t>int</w:t>
+      </w:r>
+      <w:proofErr w:type="spellEnd"/>
+      <w:r>
+        <w:t xml:space="preserve"> </w:t>
+      </w:r>
+      <w:proofErr w:type="spellStart"/>
+      <w:r>
+        <w:t>nbr</w:t>
+      </w:r>
+      <w:proofErr w:type="spellEnd"/>
+      <w:r>
+        <w:t xml:space="preserve"> = </w:t>
+      </w:r>
+      <w:proofErr w:type="spellStart"/>
+      <w:r>
+        <w:t>rnd.Next</w:t>
+      </w:r>
+      <w:proofErr w:type="spellEnd"/>
+      <w:r>
+        <w:t>(</w:t>
       </w:r>
       <w:r>
         <w:t>1,7</w:t>
@@ -5057,11 +6726,19 @@
         </w:numPr>
       </w:pPr>
       <w:hyperlink r:id="rId12" w:history="1">
+        <w:proofErr w:type="spellStart"/>
         <w:r>
           <w:rPr>
             <w:rStyle w:val="Hyperlink"/>
           </w:rPr>
-          <w:t>Random.Next Method (Int32, Int32)</w:t>
+          <w:t>Random.Next</w:t>
+        </w:r>
+        <w:proofErr w:type="spellEnd"/>
+        <w:r>
+          <w:rPr>
+            <w:rStyle w:val="Hyperlink"/>
+          </w:rPr>
+          <w:t xml:space="preserve"> Method (Int32, Int32)</w:t>
         </w:r>
       </w:hyperlink>
     </w:p>
@@ -5226,8 +6903,804 @@
       <w:r>
         <w:t>ogram to that line and then stop</w:t>
       </w:r>
+      <w:r>
+        <w:br w:type="page"/>
+      </w:r>
+    </w:p>
+    <w:p>
+      <w:pPr>
+        <w:rPr>
+          <w:b/>
+          <w:i/>
+        </w:rPr>
+      </w:pPr>
+      <w:r>
+        <w:rPr>
+          <w:b/>
+          <w:i/>
+        </w:rPr>
+        <w:lastRenderedPageBreak/>
+        <w:t>5/31/2018 (Day 8):</w:t>
+      </w:r>
+    </w:p>
+    <w:p>
+      <w:pPr>
+        <w:rPr>
+          <w:b/>
+          <w:i/>
+        </w:rPr>
+      </w:pPr>
+      <w:r>
+        <w:rPr>
+          <w:b/>
+          <w:i/>
+        </w:rPr>
+        <w:t>Class</w:t>
+      </w:r>
+      <w:r>
+        <w:rPr>
+          <w:b/>
+          <w:i/>
+        </w:rPr>
+        <w:t>:</w:t>
+      </w:r>
+    </w:p>
+    <w:p>
+      <w:pPr>
+        <w:pStyle w:val="ListParagraph"/>
+        <w:numPr>
+          <w:ilvl w:val="0"/>
+          <w:numId w:val="20"/>
+        </w:numPr>
+      </w:pPr>
+      <w:r>
+        <w:t xml:space="preserve">A </w:t>
+      </w:r>
+      <w:r>
+        <w:rPr>
+          <w:b/>
+          <w:i/>
+        </w:rPr>
+        <w:t>CLASS</w:t>
+      </w:r>
+      <w:r>
+        <w:t xml:space="preserve"> is a user defined type such as </w:t>
+      </w:r>
+      <w:proofErr w:type="spellStart"/>
+      <w:r>
+        <w:t>int</w:t>
+      </w:r>
+      <w:proofErr w:type="spellEnd"/>
+      <w:r>
+        <w:t>, string, bool, etc.</w:t>
+      </w:r>
+    </w:p>
+    <w:p>
+      <w:pPr>
+        <w:pStyle w:val="ListParagraph"/>
+        <w:numPr>
+          <w:ilvl w:val="1"/>
+          <w:numId w:val="20"/>
+        </w:numPr>
+      </w:pPr>
+      <w:r>
+        <w:t>So if we create a class named “Student” then “Student s” would create a variable  “s” of class type “Student”</w:t>
+      </w:r>
+    </w:p>
+    <w:p>
+      <w:pPr>
+        <w:pStyle w:val="ListParagraph"/>
+        <w:numPr>
+          <w:ilvl w:val="0"/>
+          <w:numId w:val="20"/>
+        </w:numPr>
+      </w:pPr>
+      <w:r>
+        <w:t>The class name has to be unique in the namespace</w:t>
+      </w:r>
+    </w:p>
+    <w:p>
+      <w:pPr>
+        <w:pStyle w:val="ListParagraph"/>
+        <w:numPr>
+          <w:ilvl w:val="0"/>
+          <w:numId w:val="20"/>
+        </w:numPr>
+      </w:pPr>
+      <w:r>
+        <w:t>There are only two types of things that can be in a class:</w:t>
+      </w:r>
+    </w:p>
+    <w:p>
+      <w:pPr>
+        <w:pStyle w:val="ListParagraph"/>
+        <w:numPr>
+          <w:ilvl w:val="1"/>
+          <w:numId w:val="20"/>
+        </w:numPr>
+      </w:pPr>
+      <w:r>
+        <w:t>Properties</w:t>
+      </w:r>
+      <w:r>
+        <w:t xml:space="preserve"> (</w:t>
+      </w:r>
+      <w:r>
+        <w:t>data/fields/variables</w:t>
+      </w:r>
+      <w:r>
+        <w:t>); and</w:t>
+      </w:r>
+    </w:p>
+    <w:p>
+      <w:pPr>
+        <w:pStyle w:val="ListParagraph"/>
+        <w:numPr>
+          <w:ilvl w:val="1"/>
+          <w:numId w:val="20"/>
+        </w:numPr>
+      </w:pPr>
+      <w:r>
+        <w:t>Methods</w:t>
+      </w:r>
+    </w:p>
+    <w:p>
+      <w:pPr>
+        <w:pStyle w:val="ListParagraph"/>
+        <w:numPr>
+          <w:ilvl w:val="0"/>
+          <w:numId w:val="20"/>
+        </w:numPr>
+      </w:pPr>
+      <w:r>
+        <w:t xml:space="preserve">The Class functionality was </w:t>
+      </w:r>
+      <w:r>
+        <w:t>created</w:t>
+      </w:r>
+      <w:r>
+        <w:t xml:space="preserve"> </w:t>
+      </w:r>
+      <w:r>
+        <w:t>because</w:t>
+      </w:r>
+      <w:r>
+        <w:t>:</w:t>
+      </w:r>
+    </w:p>
+    <w:p>
+      <w:pPr>
+        <w:pStyle w:val="ListParagraph"/>
+        <w:numPr>
+          <w:ilvl w:val="1"/>
+          <w:numId w:val="20"/>
+        </w:numPr>
+      </w:pPr>
+      <w:r>
+        <w:t>W</w:t>
+      </w:r>
+      <w:r>
+        <w:t>hen something breaks you only have to go one place to fix it versus going everywhere that the code has been copy-pasted</w:t>
+      </w:r>
+      <w:r>
+        <w:t xml:space="preserve"> --- </w:t>
+      </w:r>
+      <w:r>
+        <w:t>in other words i</w:t>
+      </w:r>
+      <w:r>
+        <w:t xml:space="preserve">t isolated pieces of code </w:t>
+      </w:r>
+    </w:p>
+    <w:p>
+      <w:pPr>
+        <w:pStyle w:val="ListParagraph"/>
+        <w:numPr>
+          <w:ilvl w:val="1"/>
+          <w:numId w:val="20"/>
+        </w:numPr>
+      </w:pPr>
+      <w:r>
+        <w:t>it also helps simplify complex systems</w:t>
+      </w:r>
+      <w:r>
+        <w:t xml:space="preserve"> </w:t>
+      </w:r>
+      <w:r>
+        <w:t xml:space="preserve">which </w:t>
+      </w:r>
+      <w:r>
+        <w:t>would then help with debugging</w:t>
+      </w:r>
+    </w:p>
+    <w:p>
+      <w:pPr>
+        <w:pStyle w:val="ListParagraph"/>
+        <w:numPr>
+          <w:ilvl w:val="0"/>
+          <w:numId w:val="20"/>
+        </w:numPr>
+      </w:pPr>
+      <w:r>
+        <w:t>Put all your class files in its own source file…the name of the source file should match the class</w:t>
+      </w:r>
+    </w:p>
+    <w:p>
+      <w:pPr>
+        <w:pStyle w:val="ListParagraph"/>
+        <w:numPr>
+          <w:ilvl w:val="1"/>
+          <w:numId w:val="20"/>
+        </w:numPr>
+      </w:pPr>
+      <w:r>
+        <w:t xml:space="preserve">To create a new source file: </w:t>
+      </w:r>
+    </w:p>
+    <w:p>
+      <w:pPr>
+        <w:pStyle w:val="ListParagraph"/>
+        <w:numPr>
+          <w:ilvl w:val="2"/>
+          <w:numId w:val="20"/>
+        </w:numPr>
+      </w:pPr>
+      <w:r>
+        <w:t>Go to solutions explorer, right click it, go to add, and then class</w:t>
+      </w:r>
+    </w:p>
+    <w:p>
+      <w:pPr>
+        <w:pStyle w:val="ListParagraph"/>
+        <w:numPr>
+          <w:ilvl w:val="2"/>
+          <w:numId w:val="20"/>
+        </w:numPr>
+      </w:pPr>
+      <w:proofErr w:type="spellStart"/>
+      <w:r>
+        <w:t>Shift+Alt+C</w:t>
+      </w:r>
+      <w:proofErr w:type="spellEnd"/>
+      <w:r>
+        <w:t xml:space="preserve"> also works</w:t>
+      </w:r>
+    </w:p>
+    <w:p>
+      <w:pPr>
+        <w:pStyle w:val="ListParagraph"/>
+        <w:numPr>
+          <w:ilvl w:val="2"/>
+          <w:numId w:val="20"/>
+        </w:numPr>
+      </w:pPr>
+      <w:r>
+        <w:t>Either way you do it above, after the window opens to add a class for this class we want “Class --- Visual C# Items”</w:t>
+      </w:r>
+    </w:p>
+    <w:p>
+      <w:pPr>
+        <w:pStyle w:val="ListParagraph"/>
+        <w:numPr>
+          <w:ilvl w:val="0"/>
+          <w:numId w:val="20"/>
+        </w:numPr>
+      </w:pPr>
+      <w:r>
+        <w:t>Process to create classes:</w:t>
+      </w:r>
+    </w:p>
+    <w:p>
+      <w:pPr>
+        <w:pStyle w:val="ListParagraph"/>
+        <w:numPr>
+          <w:ilvl w:val="1"/>
+          <w:numId w:val="20"/>
+        </w:numPr>
+      </w:pPr>
+      <w:r>
+        <w:t>What data do we need?</w:t>
+      </w:r>
+    </w:p>
+    <w:p>
+      <w:pPr>
+        <w:pStyle w:val="ListParagraph"/>
+        <w:numPr>
+          <w:ilvl w:val="2"/>
+          <w:numId w:val="20"/>
+        </w:numPr>
+      </w:pPr>
+      <w:r>
+        <w:t>For example, if a square then</w:t>
+      </w:r>
+      <w:r>
+        <w:t>:</w:t>
+      </w:r>
+    </w:p>
+    <w:p>
+      <w:pPr>
+        <w:pStyle w:val="ListParagraph"/>
+        <w:numPr>
+          <w:ilvl w:val="3"/>
+          <w:numId w:val="20"/>
+        </w:numPr>
+      </w:pPr>
+      <w:r>
+        <w:t xml:space="preserve"> We need the area (len</w:t>
+      </w:r>
+      <w:r>
+        <w:t>gth</w:t>
+      </w:r>
+      <w:r>
+        <w:t xml:space="preserve"> of side</w:t>
+      </w:r>
+      <w:r>
+        <w:rPr>
+          <w:vertAlign w:val="superscript"/>
+        </w:rPr>
+        <w:t>2</w:t>
+      </w:r>
+      <w:r>
+        <w:t>)</w:t>
+      </w:r>
+      <w:r>
+        <w:t xml:space="preserve"> or perimeter </w:t>
+      </w:r>
+      <w:r>
+        <w:t>(4x length of side)</w:t>
+      </w:r>
+      <w:r>
+        <w:t xml:space="preserve"> which can be found by gettin</w:t>
+      </w:r>
+      <w:r>
+        <w:t>g the length of one side</w:t>
+      </w:r>
+    </w:p>
+    <w:p>
+      <w:pPr>
+        <w:pStyle w:val="ListParagraph"/>
+        <w:numPr>
+          <w:ilvl w:val="0"/>
+          <w:numId w:val="20"/>
+        </w:numPr>
+      </w:pPr>
+      <w:r>
+        <w:t>[</w:t>
+      </w:r>
+      <w:proofErr w:type="spellStart"/>
+      <w:r>
+        <w:t>Classname</w:t>
+      </w:r>
+      <w:proofErr w:type="spellEnd"/>
+      <w:r>
+        <w:t>] [variable] = new [</w:t>
+      </w:r>
+      <w:proofErr w:type="spellStart"/>
+      <w:r>
+        <w:t>classname</w:t>
+      </w:r>
+      <w:proofErr w:type="spellEnd"/>
+      <w:r>
+        <w:t>] ();</w:t>
+      </w:r>
+    </w:p>
+    <w:p>
+      <w:pPr>
+        <w:pStyle w:val="ListParagraph"/>
+        <w:numPr>
+          <w:ilvl w:val="0"/>
+          <w:numId w:val="20"/>
+        </w:numPr>
+      </w:pPr>
+      <w:r>
+        <w:t xml:space="preserve">Interpolation ($”{a}”) – allows you to use variables in the quotes by putting dollar sign at beginning of </w:t>
+      </w:r>
+      <w:proofErr w:type="spellStart"/>
+      <w:r>
+        <w:t>Console.WriteLine</w:t>
+      </w:r>
+      <w:proofErr w:type="spellEnd"/>
+    </w:p>
+    <w:p>
+      <w:pPr>
+        <w:pStyle w:val="ListParagraph"/>
+        <w:numPr>
+          <w:ilvl w:val="0"/>
+          <w:numId w:val="20"/>
+        </w:numPr>
+      </w:pPr>
+      <w:r>
+        <w:rPr>
+          <w:b/>
+          <w:i/>
+        </w:rPr>
+        <w:t>E</w:t>
+      </w:r>
+      <w:r>
+        <w:rPr>
+          <w:b/>
+          <w:i/>
+        </w:rPr>
+        <w:t>NCAPSULATION</w:t>
+      </w:r>
+      <w:r>
+        <w:t>– bringing together the data and the methods that operate on that data into an object called a class --- Greg said to know this for interviews</w:t>
+      </w:r>
+    </w:p>
+    <w:p>
+      <w:pPr>
+        <w:pStyle w:val="ListParagraph"/>
+        <w:numPr>
+          <w:ilvl w:val="0"/>
+          <w:numId w:val="20"/>
+        </w:numPr>
+      </w:pPr>
+      <w:r>
+        <w:t>Use verbs when creating methods telling others what they do</w:t>
+      </w:r>
+    </w:p>
+    <w:p>
+      <w:pPr>
+        <w:pStyle w:val="ListParagraph"/>
+        <w:numPr>
+          <w:ilvl w:val="0"/>
+          <w:numId w:val="20"/>
+        </w:numPr>
+      </w:pPr>
+      <w:r>
+        <w:t>Coding challenge:</w:t>
+      </w:r>
+    </w:p>
+    <w:p>
+      <w:pPr>
+        <w:pStyle w:val="ListParagraph"/>
+        <w:numPr>
+          <w:ilvl w:val="1"/>
+          <w:numId w:val="20"/>
+        </w:numPr>
+      </w:pPr>
+      <w:r>
+        <w:t>Let’s Make A Deal 1,2,3 --- behind either curtain 1, 2, or 3 is a grand prize</w:t>
+      </w:r>
+    </w:p>
+    <w:p>
+      <w:pPr>
+        <w:pStyle w:val="ListParagraph"/>
+        <w:numPr>
+          <w:ilvl w:val="1"/>
+          <w:numId w:val="20"/>
+        </w:numPr>
+      </w:pPr>
+      <w:r>
+        <w:t>You pick a number 1, 2, or 3</w:t>
+      </w:r>
+    </w:p>
+    <w:p>
+      <w:pPr>
+        <w:pStyle w:val="ListParagraph"/>
+        <w:numPr>
+          <w:ilvl w:val="1"/>
+          <w:numId w:val="20"/>
+        </w:numPr>
+      </w:pPr>
+      <w:r>
+        <w:t>A number that you didn’t pick is revealed as not being the grand prize</w:t>
+      </w:r>
+    </w:p>
+    <w:p>
+      <w:pPr>
+        <w:pStyle w:val="ListParagraph"/>
+        <w:numPr>
+          <w:ilvl w:val="1"/>
+          <w:numId w:val="20"/>
+        </w:numPr>
+      </w:pPr>
+      <w:r>
+        <w:t>You are now given the option to change your guess…should you change it?</w:t>
+      </w:r>
+    </w:p>
+    <w:p>
+      <w:pPr>
+        <w:pStyle w:val="ListParagraph"/>
+        <w:numPr>
+          <w:ilvl w:val="1"/>
+          <w:numId w:val="20"/>
+        </w:numPr>
+      </w:pPr>
+      <w:r>
+        <w:t>Now write a program to simulate it</w:t>
+      </w:r>
+    </w:p>
+    <w:p>
+      <w:pPr>
+        <w:pStyle w:val="ListParagraph"/>
+        <w:numPr>
+          <w:ilvl w:val="0"/>
+          <w:numId w:val="20"/>
+        </w:numPr>
+      </w:pPr>
+      <w:r>
+        <w:t xml:space="preserve">For debugging Greg uses </w:t>
+      </w:r>
+      <w:r>
+        <w:t>“q</w:t>
+      </w:r>
+      <w:r>
+        <w:t>uick watch</w:t>
+      </w:r>
+      <w:r>
+        <w:t>” in visual studio</w:t>
+      </w:r>
+      <w:r>
+        <w:t xml:space="preserve"> a lot to check the state of variables</w:t>
+      </w:r>
+      <w:r>
+        <w:t xml:space="preserve"> – you can get there by putting your cursor after ending “}” for “</w:t>
+      </w:r>
+      <w:r>
+        <w:t xml:space="preserve">static void Main(string[] </w:t>
+      </w:r>
+      <w:proofErr w:type="spellStart"/>
+      <w:r>
+        <w:t>args</w:t>
+      </w:r>
+      <w:proofErr w:type="spellEnd"/>
+      <w:r>
+        <w:t>)</w:t>
+      </w:r>
+      <w:r>
+        <w:t>” then doing “Run to Cursor” then going back and right clicking on a given variable and going to “quick watch” via right click</w:t>
+      </w:r>
+    </w:p>
+    <w:p>
+      <w:pPr>
+        <w:pStyle w:val="ListParagraph"/>
+        <w:numPr>
+          <w:ilvl w:val="1"/>
+          <w:numId w:val="20"/>
+        </w:numPr>
+      </w:pPr>
+      <w:r>
+        <w:t>Great for checking error conditions to make sure it works when it</w:t>
+      </w:r>
+      <w:r>
+        <w:t>’</w:t>
+      </w:r>
+      <w:r>
+        <w:t>s supposed to</w:t>
+      </w:r>
+    </w:p>
+    <w:p>
+      <w:pPr>
+        <w:pStyle w:val="ListParagraph"/>
+        <w:numPr>
+          <w:ilvl w:val="1"/>
+          <w:numId w:val="20"/>
+        </w:numPr>
+      </w:pPr>
+      <w:r>
+        <w:t>Get familiar with the debugging tools in visual studio so we can quickly fix problems with our code</w:t>
+      </w:r>
+    </w:p>
+    <w:p>
+      <w:pPr>
+        <w:pStyle w:val="ListParagraph"/>
+        <w:numPr>
+          <w:ilvl w:val="0"/>
+          <w:numId w:val="20"/>
+        </w:numPr>
+        <w:rPr>
+          <w:b/>
+          <w:i/>
+        </w:rPr>
+      </w:pPr>
+      <w:r>
+        <w:rPr>
+          <w:b/>
+          <w:i/>
+        </w:rPr>
+        <w:lastRenderedPageBreak/>
+        <w:t>Arrays:</w:t>
+      </w:r>
+    </w:p>
+    <w:p>
+      <w:pPr>
+        <w:pStyle w:val="ListParagraph"/>
+        <w:numPr>
+          <w:ilvl w:val="1"/>
+          <w:numId w:val="20"/>
+        </w:numPr>
+        <w:rPr>
+          <w:b/>
+          <w:i/>
+        </w:rPr>
+      </w:pPr>
+      <w:r>
+        <w:t>Use List and Dictionary for arrays</w:t>
+      </w:r>
+      <w:r>
+        <w:t xml:space="preserve"> – usually list</w:t>
+      </w:r>
+      <w:r>
+        <w:t xml:space="preserve"> – list is the same as a fixed array except it is dynamic</w:t>
+      </w:r>
+    </w:p>
+    <w:p>
+      <w:pPr>
+        <w:pStyle w:val="ListParagraph"/>
+        <w:numPr>
+          <w:ilvl w:val="1"/>
+          <w:numId w:val="20"/>
+        </w:numPr>
+        <w:rPr>
+          <w:b/>
+          <w:i/>
+        </w:rPr>
+      </w:pPr>
+      <w:r>
+        <w:t>In a dictionary you assign each item in the array a key value (e.g., key = OH and value = Ohio)</w:t>
+      </w:r>
+    </w:p>
+    <w:p>
+      <w:pPr>
+        <w:pStyle w:val="ListParagraph"/>
+        <w:numPr>
+          <w:ilvl w:val="1"/>
+          <w:numId w:val="20"/>
+        </w:numPr>
+        <w:rPr>
+          <w:b/>
+          <w:i/>
+        </w:rPr>
+      </w:pPr>
+      <w:r>
+        <w:t>List &lt;Student&gt; says we are going to have a dynamic array of student instances</w:t>
+      </w:r>
+    </w:p>
+    <w:p>
+      <w:pPr>
+        <w:pStyle w:val="ListParagraph"/>
+        <w:numPr>
+          <w:ilvl w:val="2"/>
+          <w:numId w:val="20"/>
+        </w:numPr>
+      </w:pPr>
+      <w:r>
+        <w:t>public List&lt;Student&gt; Students = new List&lt;Student&gt;();</w:t>
+      </w:r>
+    </w:p>
+    <w:p>
+      <w:pPr>
+        <w:pStyle w:val="ListParagraph"/>
+        <w:numPr>
+          <w:ilvl w:val="1"/>
+          <w:numId w:val="20"/>
+        </w:numPr>
+      </w:pPr>
+      <w:r>
+        <w:t>to add things to a list use:</w:t>
+      </w:r>
+    </w:p>
+    <w:p>
+      <w:pPr>
+        <w:pStyle w:val="ListParagraph"/>
+        <w:numPr>
+          <w:ilvl w:val="2"/>
+          <w:numId w:val="20"/>
+        </w:numPr>
+      </w:pPr>
+      <w:r>
+        <w:t>dotnetbc4.Students.Add(foster);</w:t>
+      </w:r>
+    </w:p>
+    <w:p>
+      <w:pPr>
+        <w:pStyle w:val="ListParagraph"/>
+        <w:numPr>
+          <w:ilvl w:val="1"/>
+          <w:numId w:val="20"/>
+        </w:numPr>
+      </w:pPr>
+      <w:r>
+        <w:t>to remove things from a list use:</w:t>
+      </w:r>
+    </w:p>
+    <w:p>
+      <w:pPr>
+        <w:pStyle w:val="ListParagraph"/>
+        <w:numPr>
+          <w:ilvl w:val="2"/>
+          <w:numId w:val="20"/>
+        </w:numPr>
+      </w:pPr>
+      <w:r>
+        <w:t>dotnetbc4.Students.</w:t>
+      </w:r>
+      <w:r>
+        <w:t>Remove</w:t>
+      </w:r>
+      <w:r>
+        <w:t>(foster);</w:t>
+      </w:r>
+    </w:p>
+    <w:p>
+      <w:pPr>
+        <w:pStyle w:val="ListParagraph"/>
+        <w:numPr>
+          <w:ilvl w:val="0"/>
+          <w:numId w:val="20"/>
+        </w:numPr>
+        <w:rPr>
+          <w:b/>
+          <w:i/>
+        </w:rPr>
+      </w:pPr>
+      <w:r>
+        <w:rPr>
+          <w:b/>
+          <w:i/>
+        </w:rPr>
+        <w:t>Breakpoint:</w:t>
+      </w:r>
+    </w:p>
+    <w:p>
+      <w:pPr>
+        <w:pStyle w:val="ListParagraph"/>
+        <w:numPr>
+          <w:ilvl w:val="1"/>
+          <w:numId w:val="20"/>
+        </w:numPr>
+      </w:pPr>
+      <w:r>
+        <w:t>Click on the grey line at a line of code</w:t>
+      </w:r>
+    </w:p>
+    <w:p>
+      <w:pPr>
+        <w:pStyle w:val="ListParagraph"/>
+        <w:numPr>
+          <w:ilvl w:val="1"/>
+          <w:numId w:val="20"/>
+        </w:numPr>
+      </w:pPr>
+      <w:r>
+        <w:t>When debugging it will stop the program running on that particular point</w:t>
+      </w:r>
+    </w:p>
+    <w:p>
+      <w:pPr>
+        <w:pStyle w:val="ListParagraph"/>
+        <w:numPr>
+          <w:ilvl w:val="0"/>
+          <w:numId w:val="20"/>
+        </w:numPr>
+      </w:pPr>
       <w:bookmarkStart w:id="0" w:name="_GoBack"/>
       <w:bookmarkEnd w:id="0"/>
+    </w:p>
+    <w:p>
+      <w:r>
+        <w:br w:type="page"/>
+      </w:r>
+    </w:p>
+    <w:p>
+      <w:r>
+        <w:rPr>
+          <w:b/>
+          <w:i/>
+        </w:rPr>
+        <w:lastRenderedPageBreak/>
+        <w:t>Notes 6/1/2018:</w:t>
+      </w:r>
+    </w:p>
+    <w:p>
+      <w:pPr>
+        <w:pStyle w:val="ListParagraph"/>
+        <w:numPr>
+          <w:ilvl w:val="0"/>
+          <w:numId w:val="21"/>
+        </w:numPr>
+      </w:pPr>
     </w:p>
     <w:sectPr>
       <w:footerReference w:type="default" r:id="rId13"/>
@@ -5275,6 +7748,7 @@
         <w:docPartUnique/>
       </w:docPartObj>
     </w:sdtPr>
+    <w:sdtEndPr/>
     <w:sdtContent>
       <w:sdt>
         <w:sdtPr>
@@ -5284,6 +7758,7 @@
             <w:docPartUnique/>
           </w:docPartObj>
         </w:sdtPr>
+        <w:sdtEndPr/>
         <w:sdtContent>
           <w:p>
             <w:pPr>
@@ -5324,7 +7799,7 @@
                 <w:bCs/>
                 <w:noProof/>
               </w:rPr>
-              <w:t>11</w:t>
+              <w:t>15</w:t>
             </w:r>
             <w:r>
               <w:rPr>
@@ -5369,7 +7844,7 @@
                 <w:bCs/>
                 <w:noProof/>
               </w:rPr>
-              <w:t>12</w:t>
+              <w:t>15</w:t>
             </w:r>
             <w:r>
               <w:rPr>
@@ -5599,6 +8074,119 @@
     </w:lvl>
   </w:abstractNum>
   <w:abstractNum w:abstractNumId="2" w15:restartNumberingAfterBreak="0">
+    <w:nsid w:val="105B358D"/>
+    <w:multiLevelType w:val="hybridMultilevel"/>
+    <w:tmpl w:val="54B4FD22"/>
+    <w:lvl w:ilvl="0" w:tplc="04090001">
+      <w:start w:val="1"/>
+      <w:numFmt w:val="bullet"/>
+      <w:lvlText w:val=""/>
+      <w:lvlJc w:val="left"/>
+      <w:pPr>
+        <w:ind w:left="1440" w:hanging="360"/>
+      </w:pPr>
+      <w:rPr>
+        <w:rFonts w:ascii="Symbol" w:hAnsi="Symbol" w:hint="default"/>
+      </w:rPr>
+    </w:lvl>
+    <w:lvl w:ilvl="1" w:tplc="04090003" w:tentative="1">
+      <w:start w:val="1"/>
+      <w:numFmt w:val="bullet"/>
+      <w:lvlText w:val="o"/>
+      <w:lvlJc w:val="left"/>
+      <w:pPr>
+        <w:ind w:left="2160" w:hanging="360"/>
+      </w:pPr>
+      <w:rPr>
+        <w:rFonts w:ascii="Courier New" w:hAnsi="Courier New" w:cs="Courier New" w:hint="default"/>
+      </w:rPr>
+    </w:lvl>
+    <w:lvl w:ilvl="2" w:tplc="04090005" w:tentative="1">
+      <w:start w:val="1"/>
+      <w:numFmt w:val="bullet"/>
+      <w:lvlText w:val=""/>
+      <w:lvlJc w:val="left"/>
+      <w:pPr>
+        <w:ind w:left="2880" w:hanging="360"/>
+      </w:pPr>
+      <w:rPr>
+        <w:rFonts w:ascii="Wingdings" w:hAnsi="Wingdings" w:hint="default"/>
+      </w:rPr>
+    </w:lvl>
+    <w:lvl w:ilvl="3" w:tplc="04090001" w:tentative="1">
+      <w:start w:val="1"/>
+      <w:numFmt w:val="bullet"/>
+      <w:lvlText w:val=""/>
+      <w:lvlJc w:val="left"/>
+      <w:pPr>
+        <w:ind w:left="3600" w:hanging="360"/>
+      </w:pPr>
+      <w:rPr>
+        <w:rFonts w:ascii="Symbol" w:hAnsi="Symbol" w:hint="default"/>
+      </w:rPr>
+    </w:lvl>
+    <w:lvl w:ilvl="4" w:tplc="04090003" w:tentative="1">
+      <w:start w:val="1"/>
+      <w:numFmt w:val="bullet"/>
+      <w:lvlText w:val="o"/>
+      <w:lvlJc w:val="left"/>
+      <w:pPr>
+        <w:ind w:left="4320" w:hanging="360"/>
+      </w:pPr>
+      <w:rPr>
+        <w:rFonts w:ascii="Courier New" w:hAnsi="Courier New" w:cs="Courier New" w:hint="default"/>
+      </w:rPr>
+    </w:lvl>
+    <w:lvl w:ilvl="5" w:tplc="04090005" w:tentative="1">
+      <w:start w:val="1"/>
+      <w:numFmt w:val="bullet"/>
+      <w:lvlText w:val=""/>
+      <w:lvlJc w:val="left"/>
+      <w:pPr>
+        <w:ind w:left="5040" w:hanging="360"/>
+      </w:pPr>
+      <w:rPr>
+        <w:rFonts w:ascii="Wingdings" w:hAnsi="Wingdings" w:hint="default"/>
+      </w:rPr>
+    </w:lvl>
+    <w:lvl w:ilvl="6" w:tplc="04090001" w:tentative="1">
+      <w:start w:val="1"/>
+      <w:numFmt w:val="bullet"/>
+      <w:lvlText w:val=""/>
+      <w:lvlJc w:val="left"/>
+      <w:pPr>
+        <w:ind w:left="5760" w:hanging="360"/>
+      </w:pPr>
+      <w:rPr>
+        <w:rFonts w:ascii="Symbol" w:hAnsi="Symbol" w:hint="default"/>
+      </w:rPr>
+    </w:lvl>
+    <w:lvl w:ilvl="7" w:tplc="04090003" w:tentative="1">
+      <w:start w:val="1"/>
+      <w:numFmt w:val="bullet"/>
+      <w:lvlText w:val="o"/>
+      <w:lvlJc w:val="left"/>
+      <w:pPr>
+        <w:ind w:left="6480" w:hanging="360"/>
+      </w:pPr>
+      <w:rPr>
+        <w:rFonts w:ascii="Courier New" w:hAnsi="Courier New" w:cs="Courier New" w:hint="default"/>
+      </w:rPr>
+    </w:lvl>
+    <w:lvl w:ilvl="8" w:tplc="04090005" w:tentative="1">
+      <w:start w:val="1"/>
+      <w:numFmt w:val="bullet"/>
+      <w:lvlText w:val=""/>
+      <w:lvlJc w:val="left"/>
+      <w:pPr>
+        <w:ind w:left="7200" w:hanging="360"/>
+      </w:pPr>
+      <w:rPr>
+        <w:rFonts w:ascii="Wingdings" w:hAnsi="Wingdings" w:hint="default"/>
+      </w:rPr>
+    </w:lvl>
+  </w:abstractNum>
+  <w:abstractNum w:abstractNumId="3" w15:restartNumberingAfterBreak="0">
     <w:nsid w:val="114B0B72"/>
     <w:multiLevelType w:val="hybridMultilevel"/>
     <w:tmpl w:val="84F630F2"/>
@@ -5711,7 +8299,7 @@
       </w:rPr>
     </w:lvl>
   </w:abstractNum>
-  <w:abstractNum w:abstractNumId="3" w15:restartNumberingAfterBreak="0">
+  <w:abstractNum w:abstractNumId="4" w15:restartNumberingAfterBreak="0">
     <w:nsid w:val="1481573B"/>
     <w:multiLevelType w:val="hybridMultilevel"/>
     <w:tmpl w:val="DD80FE62"/>
@@ -5824,7 +8412,7 @@
       </w:rPr>
     </w:lvl>
   </w:abstractNum>
-  <w:abstractNum w:abstractNumId="4" w15:restartNumberingAfterBreak="0">
+  <w:abstractNum w:abstractNumId="5" w15:restartNumberingAfterBreak="0">
     <w:nsid w:val="15C029D7"/>
     <w:multiLevelType w:val="hybridMultilevel"/>
     <w:tmpl w:val="9E36ED80"/>
@@ -5937,7 +8525,233 @@
       </w:rPr>
     </w:lvl>
   </w:abstractNum>
-  <w:abstractNum w:abstractNumId="5" w15:restartNumberingAfterBreak="0">
+  <w:abstractNum w:abstractNumId="6" w15:restartNumberingAfterBreak="0">
+    <w:nsid w:val="164B72E4"/>
+    <w:multiLevelType w:val="hybridMultilevel"/>
+    <w:tmpl w:val="A6B27274"/>
+    <w:lvl w:ilvl="0" w:tplc="04090001">
+      <w:start w:val="1"/>
+      <w:numFmt w:val="bullet"/>
+      <w:lvlText w:val=""/>
+      <w:lvlJc w:val="left"/>
+      <w:pPr>
+        <w:ind w:left="720" w:hanging="360"/>
+      </w:pPr>
+      <w:rPr>
+        <w:rFonts w:ascii="Symbol" w:hAnsi="Symbol" w:hint="default"/>
+      </w:rPr>
+    </w:lvl>
+    <w:lvl w:ilvl="1" w:tplc="04090003" w:tentative="1">
+      <w:start w:val="1"/>
+      <w:numFmt w:val="bullet"/>
+      <w:lvlText w:val="o"/>
+      <w:lvlJc w:val="left"/>
+      <w:pPr>
+        <w:ind w:left="1440" w:hanging="360"/>
+      </w:pPr>
+      <w:rPr>
+        <w:rFonts w:ascii="Courier New" w:hAnsi="Courier New" w:cs="Courier New" w:hint="default"/>
+      </w:rPr>
+    </w:lvl>
+    <w:lvl w:ilvl="2" w:tplc="04090005" w:tentative="1">
+      <w:start w:val="1"/>
+      <w:numFmt w:val="bullet"/>
+      <w:lvlText w:val=""/>
+      <w:lvlJc w:val="left"/>
+      <w:pPr>
+        <w:ind w:left="2160" w:hanging="360"/>
+      </w:pPr>
+      <w:rPr>
+        <w:rFonts w:ascii="Wingdings" w:hAnsi="Wingdings" w:hint="default"/>
+      </w:rPr>
+    </w:lvl>
+    <w:lvl w:ilvl="3" w:tplc="04090001" w:tentative="1">
+      <w:start w:val="1"/>
+      <w:numFmt w:val="bullet"/>
+      <w:lvlText w:val=""/>
+      <w:lvlJc w:val="left"/>
+      <w:pPr>
+        <w:ind w:left="2880" w:hanging="360"/>
+      </w:pPr>
+      <w:rPr>
+        <w:rFonts w:ascii="Symbol" w:hAnsi="Symbol" w:hint="default"/>
+      </w:rPr>
+    </w:lvl>
+    <w:lvl w:ilvl="4" w:tplc="04090003" w:tentative="1">
+      <w:start w:val="1"/>
+      <w:numFmt w:val="bullet"/>
+      <w:lvlText w:val="o"/>
+      <w:lvlJc w:val="left"/>
+      <w:pPr>
+        <w:ind w:left="3600" w:hanging="360"/>
+      </w:pPr>
+      <w:rPr>
+        <w:rFonts w:ascii="Courier New" w:hAnsi="Courier New" w:cs="Courier New" w:hint="default"/>
+      </w:rPr>
+    </w:lvl>
+    <w:lvl w:ilvl="5" w:tplc="04090005" w:tentative="1">
+      <w:start w:val="1"/>
+      <w:numFmt w:val="bullet"/>
+      <w:lvlText w:val=""/>
+      <w:lvlJc w:val="left"/>
+      <w:pPr>
+        <w:ind w:left="4320" w:hanging="360"/>
+      </w:pPr>
+      <w:rPr>
+        <w:rFonts w:ascii="Wingdings" w:hAnsi="Wingdings" w:hint="default"/>
+      </w:rPr>
+    </w:lvl>
+    <w:lvl w:ilvl="6" w:tplc="04090001" w:tentative="1">
+      <w:start w:val="1"/>
+      <w:numFmt w:val="bullet"/>
+      <w:lvlText w:val=""/>
+      <w:lvlJc w:val="left"/>
+      <w:pPr>
+        <w:ind w:left="5040" w:hanging="360"/>
+      </w:pPr>
+      <w:rPr>
+        <w:rFonts w:ascii="Symbol" w:hAnsi="Symbol" w:hint="default"/>
+      </w:rPr>
+    </w:lvl>
+    <w:lvl w:ilvl="7" w:tplc="04090003" w:tentative="1">
+      <w:start w:val="1"/>
+      <w:numFmt w:val="bullet"/>
+      <w:lvlText w:val="o"/>
+      <w:lvlJc w:val="left"/>
+      <w:pPr>
+        <w:ind w:left="5760" w:hanging="360"/>
+      </w:pPr>
+      <w:rPr>
+        <w:rFonts w:ascii="Courier New" w:hAnsi="Courier New" w:cs="Courier New" w:hint="default"/>
+      </w:rPr>
+    </w:lvl>
+    <w:lvl w:ilvl="8" w:tplc="04090005" w:tentative="1">
+      <w:start w:val="1"/>
+      <w:numFmt w:val="bullet"/>
+      <w:lvlText w:val=""/>
+      <w:lvlJc w:val="left"/>
+      <w:pPr>
+        <w:ind w:left="6480" w:hanging="360"/>
+      </w:pPr>
+      <w:rPr>
+        <w:rFonts w:ascii="Wingdings" w:hAnsi="Wingdings" w:hint="default"/>
+      </w:rPr>
+    </w:lvl>
+  </w:abstractNum>
+  <w:abstractNum w:abstractNumId="7" w15:restartNumberingAfterBreak="0">
+    <w:nsid w:val="1E666743"/>
+    <w:multiLevelType w:val="hybridMultilevel"/>
+    <w:tmpl w:val="95AE9C7C"/>
+    <w:lvl w:ilvl="0" w:tplc="04090001">
+      <w:start w:val="1"/>
+      <w:numFmt w:val="bullet"/>
+      <w:lvlText w:val=""/>
+      <w:lvlJc w:val="left"/>
+      <w:pPr>
+        <w:ind w:left="720" w:hanging="360"/>
+      </w:pPr>
+      <w:rPr>
+        <w:rFonts w:ascii="Symbol" w:hAnsi="Symbol" w:hint="default"/>
+      </w:rPr>
+    </w:lvl>
+    <w:lvl w:ilvl="1" w:tplc="04090003" w:tentative="1">
+      <w:start w:val="1"/>
+      <w:numFmt w:val="bullet"/>
+      <w:lvlText w:val="o"/>
+      <w:lvlJc w:val="left"/>
+      <w:pPr>
+        <w:ind w:left="1440" w:hanging="360"/>
+      </w:pPr>
+      <w:rPr>
+        <w:rFonts w:ascii="Courier New" w:hAnsi="Courier New" w:cs="Courier New" w:hint="default"/>
+      </w:rPr>
+    </w:lvl>
+    <w:lvl w:ilvl="2" w:tplc="04090005" w:tentative="1">
+      <w:start w:val="1"/>
+      <w:numFmt w:val="bullet"/>
+      <w:lvlText w:val=""/>
+      <w:lvlJc w:val="left"/>
+      <w:pPr>
+        <w:ind w:left="2160" w:hanging="360"/>
+      </w:pPr>
+      <w:rPr>
+        <w:rFonts w:ascii="Wingdings" w:hAnsi="Wingdings" w:hint="default"/>
+      </w:rPr>
+    </w:lvl>
+    <w:lvl w:ilvl="3" w:tplc="04090001" w:tentative="1">
+      <w:start w:val="1"/>
+      <w:numFmt w:val="bullet"/>
+      <w:lvlText w:val=""/>
+      <w:lvlJc w:val="left"/>
+      <w:pPr>
+        <w:ind w:left="2880" w:hanging="360"/>
+      </w:pPr>
+      <w:rPr>
+        <w:rFonts w:ascii="Symbol" w:hAnsi="Symbol" w:hint="default"/>
+      </w:rPr>
+    </w:lvl>
+    <w:lvl w:ilvl="4" w:tplc="04090003" w:tentative="1">
+      <w:start w:val="1"/>
+      <w:numFmt w:val="bullet"/>
+      <w:lvlText w:val="o"/>
+      <w:lvlJc w:val="left"/>
+      <w:pPr>
+        <w:ind w:left="3600" w:hanging="360"/>
+      </w:pPr>
+      <w:rPr>
+        <w:rFonts w:ascii="Courier New" w:hAnsi="Courier New" w:cs="Courier New" w:hint="default"/>
+      </w:rPr>
+    </w:lvl>
+    <w:lvl w:ilvl="5" w:tplc="04090005" w:tentative="1">
+      <w:start w:val="1"/>
+      <w:numFmt w:val="bullet"/>
+      <w:lvlText w:val=""/>
+      <w:lvlJc w:val="left"/>
+      <w:pPr>
+        <w:ind w:left="4320" w:hanging="360"/>
+      </w:pPr>
+      <w:rPr>
+        <w:rFonts w:ascii="Wingdings" w:hAnsi="Wingdings" w:hint="default"/>
+      </w:rPr>
+    </w:lvl>
+    <w:lvl w:ilvl="6" w:tplc="04090001" w:tentative="1">
+      <w:start w:val="1"/>
+      <w:numFmt w:val="bullet"/>
+      <w:lvlText w:val=""/>
+      <w:lvlJc w:val="left"/>
+      <w:pPr>
+        <w:ind w:left="5040" w:hanging="360"/>
+      </w:pPr>
+      <w:rPr>
+        <w:rFonts w:ascii="Symbol" w:hAnsi="Symbol" w:hint="default"/>
+      </w:rPr>
+    </w:lvl>
+    <w:lvl w:ilvl="7" w:tplc="04090003" w:tentative="1">
+      <w:start w:val="1"/>
+      <w:numFmt w:val="bullet"/>
+      <w:lvlText w:val="o"/>
+      <w:lvlJc w:val="left"/>
+      <w:pPr>
+        <w:ind w:left="5760" w:hanging="360"/>
+      </w:pPr>
+      <w:rPr>
+        <w:rFonts w:ascii="Courier New" w:hAnsi="Courier New" w:cs="Courier New" w:hint="default"/>
+      </w:rPr>
+    </w:lvl>
+    <w:lvl w:ilvl="8" w:tplc="04090005" w:tentative="1">
+      <w:start w:val="1"/>
+      <w:numFmt w:val="bullet"/>
+      <w:lvlText w:val=""/>
+      <w:lvlJc w:val="left"/>
+      <w:pPr>
+        <w:ind w:left="6480" w:hanging="360"/>
+      </w:pPr>
+      <w:rPr>
+        <w:rFonts w:ascii="Wingdings" w:hAnsi="Wingdings" w:hint="default"/>
+      </w:rPr>
+    </w:lvl>
+  </w:abstractNum>
+  <w:abstractNum w:abstractNumId="8" w15:restartNumberingAfterBreak="0">
     <w:nsid w:val="2A6C34FA"/>
     <w:multiLevelType w:val="hybridMultilevel"/>
     <w:tmpl w:val="56C4F0FE"/>
@@ -6050,7 +8864,7 @@
       </w:rPr>
     </w:lvl>
   </w:abstractNum>
-  <w:abstractNum w:abstractNumId="6" w15:restartNumberingAfterBreak="0">
+  <w:abstractNum w:abstractNumId="9" w15:restartNumberingAfterBreak="0">
     <w:nsid w:val="39750864"/>
     <w:multiLevelType w:val="hybridMultilevel"/>
     <w:tmpl w:val="2E2CC8A0"/>
@@ -6163,7 +8977,7 @@
       </w:rPr>
     </w:lvl>
   </w:abstractNum>
-  <w:abstractNum w:abstractNumId="7" w15:restartNumberingAfterBreak="0">
+  <w:abstractNum w:abstractNumId="10" w15:restartNumberingAfterBreak="0">
     <w:nsid w:val="3B81717A"/>
     <w:multiLevelType w:val="hybridMultilevel"/>
     <w:tmpl w:val="BEFEC756"/>
@@ -6276,7 +9090,7 @@
       </w:rPr>
     </w:lvl>
   </w:abstractNum>
-  <w:abstractNum w:abstractNumId="8" w15:restartNumberingAfterBreak="0">
+  <w:abstractNum w:abstractNumId="11" w15:restartNumberingAfterBreak="0">
     <w:nsid w:val="3DA5331B"/>
     <w:multiLevelType w:val="hybridMultilevel"/>
     <w:tmpl w:val="F4502758"/>
@@ -6365,7 +9179,7 @@
       </w:pPr>
     </w:lvl>
   </w:abstractNum>
-  <w:abstractNum w:abstractNumId="9" w15:restartNumberingAfterBreak="0">
+  <w:abstractNum w:abstractNumId="12" w15:restartNumberingAfterBreak="0">
     <w:nsid w:val="463237C6"/>
     <w:multiLevelType w:val="hybridMultilevel"/>
     <w:tmpl w:val="AF389A24"/>
@@ -6478,7 +9292,120 @@
       </w:rPr>
     </w:lvl>
   </w:abstractNum>
-  <w:abstractNum w:abstractNumId="10" w15:restartNumberingAfterBreak="0">
+  <w:abstractNum w:abstractNumId="13" w15:restartNumberingAfterBreak="0">
+    <w:nsid w:val="4966010B"/>
+    <w:multiLevelType w:val="hybridMultilevel"/>
+    <w:tmpl w:val="65C83808"/>
+    <w:lvl w:ilvl="0" w:tplc="04090001">
+      <w:start w:val="1"/>
+      <w:numFmt w:val="bullet"/>
+      <w:lvlText w:val=""/>
+      <w:lvlJc w:val="left"/>
+      <w:pPr>
+        <w:ind w:left="720" w:hanging="360"/>
+      </w:pPr>
+      <w:rPr>
+        <w:rFonts w:ascii="Symbol" w:hAnsi="Symbol" w:hint="default"/>
+      </w:rPr>
+    </w:lvl>
+    <w:lvl w:ilvl="1" w:tplc="04090003">
+      <w:start w:val="1"/>
+      <w:numFmt w:val="bullet"/>
+      <w:lvlText w:val="o"/>
+      <w:lvlJc w:val="left"/>
+      <w:pPr>
+        <w:ind w:left="1440" w:hanging="360"/>
+      </w:pPr>
+      <w:rPr>
+        <w:rFonts w:ascii="Courier New" w:hAnsi="Courier New" w:cs="Courier New" w:hint="default"/>
+      </w:rPr>
+    </w:lvl>
+    <w:lvl w:ilvl="2" w:tplc="04090005">
+      <w:start w:val="1"/>
+      <w:numFmt w:val="bullet"/>
+      <w:lvlText w:val=""/>
+      <w:lvlJc w:val="left"/>
+      <w:pPr>
+        <w:ind w:left="2160" w:hanging="360"/>
+      </w:pPr>
+      <w:rPr>
+        <w:rFonts w:ascii="Wingdings" w:hAnsi="Wingdings" w:hint="default"/>
+      </w:rPr>
+    </w:lvl>
+    <w:lvl w:ilvl="3" w:tplc="04090001">
+      <w:start w:val="1"/>
+      <w:numFmt w:val="bullet"/>
+      <w:lvlText w:val=""/>
+      <w:lvlJc w:val="left"/>
+      <w:pPr>
+        <w:ind w:left="2880" w:hanging="360"/>
+      </w:pPr>
+      <w:rPr>
+        <w:rFonts w:ascii="Symbol" w:hAnsi="Symbol" w:hint="default"/>
+      </w:rPr>
+    </w:lvl>
+    <w:lvl w:ilvl="4" w:tplc="04090003" w:tentative="1">
+      <w:start w:val="1"/>
+      <w:numFmt w:val="bullet"/>
+      <w:lvlText w:val="o"/>
+      <w:lvlJc w:val="left"/>
+      <w:pPr>
+        <w:ind w:left="3600" w:hanging="360"/>
+      </w:pPr>
+      <w:rPr>
+        <w:rFonts w:ascii="Courier New" w:hAnsi="Courier New" w:cs="Courier New" w:hint="default"/>
+      </w:rPr>
+    </w:lvl>
+    <w:lvl w:ilvl="5" w:tplc="04090005" w:tentative="1">
+      <w:start w:val="1"/>
+      <w:numFmt w:val="bullet"/>
+      <w:lvlText w:val=""/>
+      <w:lvlJc w:val="left"/>
+      <w:pPr>
+        <w:ind w:left="4320" w:hanging="360"/>
+      </w:pPr>
+      <w:rPr>
+        <w:rFonts w:ascii="Wingdings" w:hAnsi="Wingdings" w:hint="default"/>
+      </w:rPr>
+    </w:lvl>
+    <w:lvl w:ilvl="6" w:tplc="04090001" w:tentative="1">
+      <w:start w:val="1"/>
+      <w:numFmt w:val="bullet"/>
+      <w:lvlText w:val=""/>
+      <w:lvlJc w:val="left"/>
+      <w:pPr>
+        <w:ind w:left="5040" w:hanging="360"/>
+      </w:pPr>
+      <w:rPr>
+        <w:rFonts w:ascii="Symbol" w:hAnsi="Symbol" w:hint="default"/>
+      </w:rPr>
+    </w:lvl>
+    <w:lvl w:ilvl="7" w:tplc="04090003" w:tentative="1">
+      <w:start w:val="1"/>
+      <w:numFmt w:val="bullet"/>
+      <w:lvlText w:val="o"/>
+      <w:lvlJc w:val="left"/>
+      <w:pPr>
+        <w:ind w:left="5760" w:hanging="360"/>
+      </w:pPr>
+      <w:rPr>
+        <w:rFonts w:ascii="Courier New" w:hAnsi="Courier New" w:cs="Courier New" w:hint="default"/>
+      </w:rPr>
+    </w:lvl>
+    <w:lvl w:ilvl="8" w:tplc="04090005" w:tentative="1">
+      <w:start w:val="1"/>
+      <w:numFmt w:val="bullet"/>
+      <w:lvlText w:val=""/>
+      <w:lvlJc w:val="left"/>
+      <w:pPr>
+        <w:ind w:left="6480" w:hanging="360"/>
+      </w:pPr>
+      <w:rPr>
+        <w:rFonts w:ascii="Wingdings" w:hAnsi="Wingdings" w:hint="default"/>
+      </w:rPr>
+    </w:lvl>
+  </w:abstractNum>
+  <w:abstractNum w:abstractNumId="14" w15:restartNumberingAfterBreak="0">
     <w:nsid w:val="4CDB20F1"/>
     <w:multiLevelType w:val="hybridMultilevel"/>
     <w:tmpl w:val="C69E46F8"/>
@@ -6591,7 +9518,7 @@
       </w:rPr>
     </w:lvl>
   </w:abstractNum>
-  <w:abstractNum w:abstractNumId="11" w15:restartNumberingAfterBreak="0">
+  <w:abstractNum w:abstractNumId="15" w15:restartNumberingAfterBreak="0">
     <w:nsid w:val="56913DDF"/>
     <w:multiLevelType w:val="hybridMultilevel"/>
     <w:tmpl w:val="E4ECACAA"/>
@@ -6704,7 +9631,7 @@
       </w:rPr>
     </w:lvl>
   </w:abstractNum>
-  <w:abstractNum w:abstractNumId="12" w15:restartNumberingAfterBreak="0">
+  <w:abstractNum w:abstractNumId="16" w15:restartNumberingAfterBreak="0">
     <w:nsid w:val="5B506322"/>
     <w:multiLevelType w:val="hybridMultilevel"/>
     <w:tmpl w:val="8C5AE6F2"/>
@@ -6817,7 +9744,7 @@
       </w:rPr>
     </w:lvl>
   </w:abstractNum>
-  <w:abstractNum w:abstractNumId="13" w15:restartNumberingAfterBreak="0">
+  <w:abstractNum w:abstractNumId="17" w15:restartNumberingAfterBreak="0">
     <w:nsid w:val="5BE76D8F"/>
     <w:multiLevelType w:val="hybridMultilevel"/>
     <w:tmpl w:val="C9AA2640"/>
@@ -6930,7 +9857,7 @@
       </w:rPr>
     </w:lvl>
   </w:abstractNum>
-  <w:abstractNum w:abstractNumId="14" w15:restartNumberingAfterBreak="0">
+  <w:abstractNum w:abstractNumId="18" w15:restartNumberingAfterBreak="0">
     <w:nsid w:val="68B77FFA"/>
     <w:multiLevelType w:val="hybridMultilevel"/>
     <w:tmpl w:val="A642C844"/>
@@ -7019,7 +9946,7 @@
       </w:pPr>
     </w:lvl>
   </w:abstractNum>
-  <w:abstractNum w:abstractNumId="15" w15:restartNumberingAfterBreak="0">
+  <w:abstractNum w:abstractNumId="19" w15:restartNumberingAfterBreak="0">
     <w:nsid w:val="6DA22FF2"/>
     <w:multiLevelType w:val="hybridMultilevel"/>
     <w:tmpl w:val="E3525E8A"/>
@@ -7132,7 +10059,7 @@
       </w:rPr>
     </w:lvl>
   </w:abstractNum>
-  <w:abstractNum w:abstractNumId="16" w15:restartNumberingAfterBreak="0">
+  <w:abstractNum w:abstractNumId="20" w15:restartNumberingAfterBreak="0">
     <w:nsid w:val="789B35D9"/>
     <w:multiLevelType w:val="hybridMultilevel"/>
     <w:tmpl w:val="069E2626"/>
@@ -7249,52 +10176,64 @@
     <w:abstractNumId w:val="1"/>
   </w:num>
   <w:num w:numId="2">
-    <w:abstractNumId w:val="3"/>
+    <w:abstractNumId w:val="4"/>
   </w:num>
   <w:num w:numId="3">
-    <w:abstractNumId w:val="14"/>
+    <w:abstractNumId w:val="18"/>
   </w:num>
   <w:num w:numId="4">
     <w:abstractNumId w:val="0"/>
   </w:num>
   <w:num w:numId="5">
+    <w:abstractNumId w:val="10"/>
+  </w:num>
+  <w:num w:numId="6">
+    <w:abstractNumId w:val="14"/>
+  </w:num>
+  <w:num w:numId="7">
+    <w:abstractNumId w:val="11"/>
+  </w:num>
+  <w:num w:numId="8">
+    <w:abstractNumId w:val="17"/>
+  </w:num>
+  <w:num w:numId="9">
+    <w:abstractNumId w:val="8"/>
+  </w:num>
+  <w:num w:numId="10">
+    <w:abstractNumId w:val="16"/>
+  </w:num>
+  <w:num w:numId="11">
+    <w:abstractNumId w:val="3"/>
+  </w:num>
+  <w:num w:numId="12">
+    <w:abstractNumId w:val="9"/>
+  </w:num>
+  <w:num w:numId="13">
+    <w:abstractNumId w:val="19"/>
+  </w:num>
+  <w:num w:numId="14">
+    <w:abstractNumId w:val="20"/>
+  </w:num>
+  <w:num w:numId="15">
+    <w:abstractNumId w:val="5"/>
+  </w:num>
+  <w:num w:numId="16">
+    <w:abstractNumId w:val="15"/>
+  </w:num>
+  <w:num w:numId="17">
+    <w:abstractNumId w:val="12"/>
+  </w:num>
+  <w:num w:numId="18">
     <w:abstractNumId w:val="7"/>
   </w:num>
-  <w:num w:numId="6">
-    <w:abstractNumId w:val="10"/>
+  <w:num w:numId="19">
+    <w:abstractNumId w:val="2"/>
   </w:num>
-  <w:num w:numId="7">
-    <w:abstractNumId w:val="8"/>
-  </w:num>
-  <w:num w:numId="8">
+  <w:num w:numId="20">
     <w:abstractNumId w:val="13"/>
   </w:num>
-  <w:num w:numId="9">
-    <w:abstractNumId w:val="5"/>
-  </w:num>
-  <w:num w:numId="10">
-    <w:abstractNumId w:val="12"/>
-  </w:num>
-  <w:num w:numId="11">
-    <w:abstractNumId w:val="2"/>
-  </w:num>
-  <w:num w:numId="12">
+  <w:num w:numId="21">
     <w:abstractNumId w:val="6"/>
-  </w:num>
-  <w:num w:numId="13">
-    <w:abstractNumId w:val="15"/>
-  </w:num>
-  <w:num w:numId="14">
-    <w:abstractNumId w:val="16"/>
-  </w:num>
-  <w:num w:numId="15">
-    <w:abstractNumId w:val="4"/>
-  </w:num>
-  <w:num w:numId="16">
-    <w:abstractNumId w:val="11"/>
-  </w:num>
-  <w:num w:numId="17">
-    <w:abstractNumId w:val="9"/>
   </w:num>
 </w:numbering>
 </file>

</xml_diff>

<commit_message>
added notes from afternoon class on 6-5-2018
</commit_message>
<xml_diff>
--- a/Notes.docx
+++ b/Notes.docx
@@ -50,8 +50,21 @@
       <w:pPr>
         <w:ind w:left="720"/>
       </w:pPr>
-      <w:r>
-        <w:t>Git and github are 2 technologies that perform one function</w:t>
+      <w:proofErr w:type="spellStart"/>
+      <w:r>
+        <w:t>Git</w:t>
+      </w:r>
+      <w:proofErr w:type="spellEnd"/>
+      <w:r>
+        <w:t xml:space="preserve"> and </w:t>
+      </w:r>
+      <w:proofErr w:type="spellStart"/>
+      <w:r>
+        <w:t>github</w:t>
+      </w:r>
+      <w:proofErr w:type="spellEnd"/>
+      <w:r>
+        <w:t xml:space="preserve"> are 2 technologies that perform one function</w:t>
       </w:r>
     </w:p>
     <w:p>
@@ -66,7 +79,15 @@
         <w:t>GIT</w:t>
       </w:r>
       <w:r>
-        <w:t xml:space="preserve"> = source control management(SCM) / backs up to cloud</w:t>
+        <w:t xml:space="preserve"> = source control </w:t>
+      </w:r>
+      <w:proofErr w:type="gramStart"/>
+      <w:r>
+        <w:t>management(</w:t>
+      </w:r>
+      <w:proofErr w:type="gramEnd"/>
+      <w:r>
+        <w:t>SCM) / backs up to cloud</w:t>
       </w:r>
     </w:p>
     <w:p>
@@ -275,7 +296,30 @@
     <w:p>
       <w:r>
         <w:tab/>
-        <w:t>Git commands entered at command line (git cmd [opts}</w:t>
+      </w:r>
+      <w:proofErr w:type="spellStart"/>
+      <w:r>
+        <w:t>Git</w:t>
+      </w:r>
+      <w:proofErr w:type="spellEnd"/>
+      <w:r>
+        <w:t xml:space="preserve"> commands entered at command line (</w:t>
+      </w:r>
+      <w:proofErr w:type="spellStart"/>
+      <w:r>
+        <w:t>git</w:t>
+      </w:r>
+      <w:proofErr w:type="spellEnd"/>
+      <w:r>
+        <w:t xml:space="preserve"> </w:t>
+      </w:r>
+      <w:proofErr w:type="spellStart"/>
+      <w:r>
+        <w:t>cmd</w:t>
+      </w:r>
+      <w:proofErr w:type="spellEnd"/>
+      <w:r>
+        <w:t xml:space="preserve"> [opts}</w:t>
       </w:r>
     </w:p>
     <w:p>
@@ -287,19 +331,45 @@
     <w:p>
       <w:r>
         <w:tab/>
-        <w:t>git: program name</w:t>
+      </w:r>
+      <w:proofErr w:type="spellStart"/>
+      <w:proofErr w:type="gramStart"/>
+      <w:r>
+        <w:t>git</w:t>
+      </w:r>
+      <w:proofErr w:type="spellEnd"/>
+      <w:proofErr w:type="gramEnd"/>
+      <w:r>
+        <w:t>: program name</w:t>
       </w:r>
     </w:p>
     <w:p>
       <w:r>
         <w:tab/>
-        <w:t>cmd: what to do</w:t>
+      </w:r>
+      <w:proofErr w:type="spellStart"/>
+      <w:proofErr w:type="gramStart"/>
+      <w:r>
+        <w:t>cmd</w:t>
+      </w:r>
+      <w:proofErr w:type="spellEnd"/>
+      <w:proofErr w:type="gramEnd"/>
+      <w:r>
+        <w:t>: what to do</w:t>
       </w:r>
     </w:p>
     <w:p>
       <w:r>
         <w:tab/>
-        <w:t>[opts]: options based on command</w:t>
+        <w:t>[</w:t>
+      </w:r>
+      <w:proofErr w:type="gramStart"/>
+      <w:r>
+        <w:t>opts</w:t>
+      </w:r>
+      <w:proofErr w:type="gramEnd"/>
+      <w:r>
+        <w:t>]: options based on command</w:t>
       </w:r>
     </w:p>
     <w:p>
@@ -313,7 +383,15 @@
         <w:ind w:firstLine="720"/>
       </w:pPr>
       <w:r>
-        <w:t>&gt;Git status –s</w:t>
+        <w:t>&gt;</w:t>
+      </w:r>
+      <w:proofErr w:type="spellStart"/>
+      <w:r>
+        <w:t>Git</w:t>
+      </w:r>
+      <w:proofErr w:type="spellEnd"/>
+      <w:r>
+        <w:t xml:space="preserve"> status –s</w:t>
       </w:r>
     </w:p>
     <w:p>
@@ -346,7 +424,15 @@
     <w:p>
       <w:r>
         <w:tab/>
-        <w:t>If it has a .git folder inside then it is a repository</w:t>
+        <w:t>If it has a .</w:t>
+      </w:r>
+      <w:proofErr w:type="spellStart"/>
+      <w:r>
+        <w:t>git</w:t>
+      </w:r>
+      <w:proofErr w:type="spellEnd"/>
+      <w:r>
+        <w:t xml:space="preserve"> folder inside then it is a repository</w:t>
       </w:r>
     </w:p>
     <w:p>
@@ -358,7 +444,23 @@
     <w:p>
       <w:r>
         <w:tab/>
-        <w:t>Removing the .git folder removes git control</w:t>
+        <w:t>Removing the .</w:t>
+      </w:r>
+      <w:proofErr w:type="spellStart"/>
+      <w:r>
+        <w:t>git</w:t>
+      </w:r>
+      <w:proofErr w:type="spellEnd"/>
+      <w:r>
+        <w:t xml:space="preserve"> folder removes </w:t>
+      </w:r>
+      <w:proofErr w:type="spellStart"/>
+      <w:r>
+        <w:t>git</w:t>
+      </w:r>
+      <w:proofErr w:type="spellEnd"/>
+      <w:r>
+        <w:t xml:space="preserve"> control</w:t>
       </w:r>
     </w:p>
     <w:p>
@@ -379,13 +481,29 @@
     <w:p>
       <w:r>
         <w:tab/>
-        <w:t>All commands begin with git (lower case)</w:t>
+        <w:t xml:space="preserve">All commands begin with </w:t>
+      </w:r>
+      <w:proofErr w:type="spellStart"/>
+      <w:r>
+        <w:t>git</w:t>
+      </w:r>
+      <w:proofErr w:type="spellEnd"/>
+      <w:r>
+        <w:t xml:space="preserve"> (lower case)</w:t>
       </w:r>
     </w:p>
     <w:p>
       <w:r>
         <w:tab/>
-        <w:t>See GIT/GITHUB slide printouts for other commands such as init, remote, etc.</w:t>
+        <w:t xml:space="preserve">See GIT/GITHUB slide printouts for other commands such as </w:t>
+      </w:r>
+      <w:proofErr w:type="spellStart"/>
+      <w:r>
+        <w:t>init</w:t>
+      </w:r>
+      <w:proofErr w:type="spellEnd"/>
+      <w:r>
+        <w:t>, remote, etc.</w:t>
       </w:r>
     </w:p>
     <w:p>
@@ -395,7 +513,15 @@
     </w:p>
     <w:p>
       <w:r>
-        <w:t>Steps to add/commit things on github:(slide 17)</w:t>
+        <w:t xml:space="preserve">Steps to add/commit things on </w:t>
+      </w:r>
+      <w:proofErr w:type="spellStart"/>
+      <w:r>
+        <w:t>github</w:t>
+      </w:r>
+      <w:proofErr w:type="spellEnd"/>
+      <w:r>
+        <w:t>:(slide 17)</w:t>
       </w:r>
     </w:p>
     <w:p>
@@ -406,9 +532,27 @@
           <w:numId w:val="3"/>
         </w:numPr>
       </w:pPr>
-      <w:r>
-        <w:t>git init adds folder to start with git</w:t>
-      </w:r>
+      <w:proofErr w:type="spellStart"/>
+      <w:r>
+        <w:t>git</w:t>
+      </w:r>
+      <w:proofErr w:type="spellEnd"/>
+      <w:r>
+        <w:t xml:space="preserve"> </w:t>
+      </w:r>
+      <w:proofErr w:type="spellStart"/>
+      <w:r>
+        <w:t>init</w:t>
+      </w:r>
+      <w:proofErr w:type="spellEnd"/>
+      <w:r>
+        <w:t xml:space="preserve"> adds folder to start with </w:t>
+      </w:r>
+      <w:proofErr w:type="spellStart"/>
+      <w:r>
+        <w:t>git</w:t>
+      </w:r>
+      <w:proofErr w:type="spellEnd"/>
     </w:p>
     <w:p>
       <w:pPr>
@@ -418,8 +562,13 @@
           <w:numId w:val="3"/>
         </w:numPr>
       </w:pPr>
-      <w:r>
-        <w:t>git add to start tracking</w:t>
+      <w:proofErr w:type="spellStart"/>
+      <w:r>
+        <w:t>git</w:t>
+      </w:r>
+      <w:proofErr w:type="spellEnd"/>
+      <w:r>
+        <w:t xml:space="preserve"> add to start tracking</w:t>
       </w:r>
     </w:p>
     <w:p>
@@ -430,8 +579,13 @@
           <w:numId w:val="3"/>
         </w:numPr>
       </w:pPr>
-      <w:r>
-        <w:t>git commit to commit (don’t forget to use -m for message)</w:t>
+      <w:proofErr w:type="spellStart"/>
+      <w:r>
+        <w:t>git</w:t>
+      </w:r>
+      <w:proofErr w:type="spellEnd"/>
+      <w:r>
+        <w:t xml:space="preserve"> commit to commit (don’t forget to use -m for message)</w:t>
       </w:r>
     </w:p>
     <w:p>
@@ -561,7 +715,15 @@
         </w:numPr>
       </w:pPr>
       <w:r>
-        <w:t>Primary key is a unique identifier (at least one column but can be more than one) when taken together makes the value of that row unique – can use integers and for the bootcamp we will always use “Id” incremented 1 integer at a time (i.e., 1,2,3,4…)</w:t>
+        <w:t xml:space="preserve">Primary key is a unique identifier (at least one column but can be more than one) when taken together makes the value of that row unique – can use integers and for the </w:t>
+      </w:r>
+      <w:proofErr w:type="spellStart"/>
+      <w:r>
+        <w:t>bootcamp</w:t>
+      </w:r>
+      <w:proofErr w:type="spellEnd"/>
+      <w:r>
+        <w:t xml:space="preserve"> we will always use “Id” incremented 1 integer at a time (i.e., 1,2,3,4…)</w:t>
       </w:r>
     </w:p>
     <w:p>
@@ -609,7 +771,15 @@
         </w:numPr>
       </w:pPr>
       <w:r>
-        <w:t>can't have any columns in the list that do not have a correspoding "group by" when using a sum</w:t>
+        <w:t xml:space="preserve">can't have any columns in the list that do not have a </w:t>
+      </w:r>
+      <w:proofErr w:type="spellStart"/>
+      <w:r>
+        <w:t>correspoding</w:t>
+      </w:r>
+      <w:proofErr w:type="spellEnd"/>
+      <w:r>
+        <w:t xml:space="preserve"> "group by" when using a sum</w:t>
       </w:r>
     </w:p>
     <w:p>
@@ -723,8 +893,18 @@
                 <w:sz w:val="18"/>
                 <w:szCs w:val="18"/>
               </w:rPr>
-              <w:t>$ cd sqllesson</w:t>
-            </w:r>
+              <w:t xml:space="preserve">$ cd </w:t>
+            </w:r>
+            <w:proofErr w:type="spellStart"/>
+            <w:r>
+              <w:rPr>
+                <w:rFonts w:ascii="Lucida Console" w:hAnsi="Lucida Console" w:cs="Lucida Console"/>
+                <w:sz w:val="18"/>
+                <w:szCs w:val="18"/>
+              </w:rPr>
+              <w:t>sqllesson</w:t>
+            </w:r>
+            <w:proofErr w:type="spellEnd"/>
           </w:p>
           <w:p>
             <w:pPr>
@@ -775,8 +955,19 @@
                 <w:sz w:val="18"/>
                 <w:szCs w:val="18"/>
               </w:rPr>
-              <w:t>/c/repos/sqllesson</w:t>
-            </w:r>
+              <w:t>/c/repos/</w:t>
+            </w:r>
+            <w:proofErr w:type="spellStart"/>
+            <w:r>
+              <w:rPr>
+                <w:rFonts w:ascii="Lucida Console" w:hAnsi="Lucida Console" w:cs="Lucida Console"/>
+                <w:color w:val="BFBF00"/>
+                <w:sz w:val="18"/>
+                <w:szCs w:val="18"/>
+              </w:rPr>
+              <w:t>sqllesson</w:t>
+            </w:r>
+            <w:proofErr w:type="spellEnd"/>
             <w:r>
               <w:rPr>
                 <w:rFonts w:ascii="Lucida Console" w:hAnsi="Lucida Console" w:cs="Lucida Console"/>
@@ -804,7 +995,25 @@
                 <w:sz w:val="18"/>
                 <w:szCs w:val="18"/>
               </w:rPr>
-              <w:t>$ git status</w:t>
+              <w:t xml:space="preserve">$ </w:t>
+            </w:r>
+            <w:proofErr w:type="spellStart"/>
+            <w:r>
+              <w:rPr>
+                <w:rFonts w:ascii="Lucida Console" w:hAnsi="Lucida Console" w:cs="Lucida Console"/>
+                <w:sz w:val="18"/>
+                <w:szCs w:val="18"/>
+              </w:rPr>
+              <w:t>git</w:t>
+            </w:r>
+            <w:proofErr w:type="spellEnd"/>
+            <w:r>
+              <w:rPr>
+                <w:rFonts w:ascii="Lucida Console" w:hAnsi="Lucida Console" w:cs="Lucida Console"/>
+                <w:sz w:val="18"/>
+                <w:szCs w:val="18"/>
+              </w:rPr>
+              <w:t xml:space="preserve"> status</w:t>
             </w:r>
           </w:p>
           <w:p>
@@ -896,7 +1105,25 @@
                 <w:sz w:val="18"/>
                 <w:szCs w:val="18"/>
               </w:rPr>
-              <w:t xml:space="preserve">  (use "git add &lt;file&gt;..." to include in what will be committed)</w:t>
+              <w:t xml:space="preserve">  (use "</w:t>
+            </w:r>
+            <w:proofErr w:type="spellStart"/>
+            <w:r>
+              <w:rPr>
+                <w:rFonts w:ascii="Lucida Console" w:hAnsi="Lucida Console" w:cs="Lucida Console"/>
+                <w:sz w:val="18"/>
+                <w:szCs w:val="18"/>
+              </w:rPr>
+              <w:t>git</w:t>
+            </w:r>
+            <w:proofErr w:type="spellEnd"/>
+            <w:r>
+              <w:rPr>
+                <w:rFonts w:ascii="Lucida Console" w:hAnsi="Lucida Console" w:cs="Lucida Console"/>
+                <w:sz w:val="18"/>
+                <w:szCs w:val="18"/>
+              </w:rPr>
+              <w:t xml:space="preserve"> add &lt;file&gt;..." to include in what will be committed)</w:t>
             </w:r>
           </w:p>
           <w:p>
@@ -931,6 +1158,7 @@
               </w:rPr>
               <w:t xml:space="preserve">        </w:t>
             </w:r>
+            <w:proofErr w:type="spellStart"/>
             <w:r>
               <w:rPr>
                 <w:rFonts w:ascii="Lucida Console" w:hAnsi="Lucida Console" w:cs="Lucida Console"/>
@@ -938,7 +1166,17 @@
                 <w:sz w:val="18"/>
                 <w:szCs w:val="18"/>
               </w:rPr>
-              <w:t>SqlLesson Queries/</w:t>
+              <w:t>SqlLesson</w:t>
+            </w:r>
+            <w:proofErr w:type="spellEnd"/>
+            <w:r>
+              <w:rPr>
+                <w:rFonts w:ascii="Lucida Console" w:hAnsi="Lucida Console" w:cs="Lucida Console"/>
+                <w:color w:val="BF0000"/>
+                <w:sz w:val="18"/>
+                <w:szCs w:val="18"/>
+              </w:rPr>
+              <w:t xml:space="preserve"> Queries/</w:t>
             </w:r>
           </w:p>
           <w:p>
@@ -971,7 +1209,25 @@
                 <w:sz w:val="18"/>
                 <w:szCs w:val="18"/>
               </w:rPr>
-              <w:t>nothing added to commit but untracked files present (use "git add" to track)</w:t>
+              <w:t>nothing added to commit but untracked files present (use "</w:t>
+            </w:r>
+            <w:proofErr w:type="spellStart"/>
+            <w:r>
+              <w:rPr>
+                <w:rFonts w:ascii="Lucida Console" w:hAnsi="Lucida Console" w:cs="Lucida Console"/>
+                <w:sz w:val="18"/>
+                <w:szCs w:val="18"/>
+              </w:rPr>
+              <w:t>git</w:t>
+            </w:r>
+            <w:proofErr w:type="spellEnd"/>
+            <w:r>
+              <w:rPr>
+                <w:rFonts w:ascii="Lucida Console" w:hAnsi="Lucida Console" w:cs="Lucida Console"/>
+                <w:sz w:val="18"/>
+                <w:szCs w:val="18"/>
+              </w:rPr>
+              <w:t xml:space="preserve"> add" to track)</w:t>
             </w:r>
           </w:p>
           <w:p>
@@ -1023,8 +1279,19 @@
                 <w:sz w:val="18"/>
                 <w:szCs w:val="18"/>
               </w:rPr>
-              <w:t>/c/repos/sqllesson</w:t>
-            </w:r>
+              <w:t>/c/repos/</w:t>
+            </w:r>
+            <w:proofErr w:type="spellStart"/>
+            <w:r>
+              <w:rPr>
+                <w:rFonts w:ascii="Lucida Console" w:hAnsi="Lucida Console" w:cs="Lucida Console"/>
+                <w:color w:val="BFBF00"/>
+                <w:sz w:val="18"/>
+                <w:szCs w:val="18"/>
+              </w:rPr>
+              <w:t>sqllesson</w:t>
+            </w:r>
+            <w:proofErr w:type="spellEnd"/>
             <w:r>
               <w:rPr>
                 <w:rFonts w:ascii="Lucida Console" w:hAnsi="Lucida Console" w:cs="Lucida Console"/>
@@ -1052,7 +1319,25 @@
                 <w:sz w:val="18"/>
                 <w:szCs w:val="18"/>
               </w:rPr>
-              <w:t>$ git remote -v</w:t>
+              <w:t xml:space="preserve">$ </w:t>
+            </w:r>
+            <w:proofErr w:type="spellStart"/>
+            <w:r>
+              <w:rPr>
+                <w:rFonts w:ascii="Lucida Console" w:hAnsi="Lucida Console" w:cs="Lucida Console"/>
+                <w:sz w:val="18"/>
+                <w:szCs w:val="18"/>
+              </w:rPr>
+              <w:t>git</w:t>
+            </w:r>
+            <w:proofErr w:type="spellEnd"/>
+            <w:r>
+              <w:rPr>
+                <w:rFonts w:ascii="Lucida Console" w:hAnsi="Lucida Console" w:cs="Lucida Console"/>
+                <w:sz w:val="18"/>
+                <w:szCs w:val="18"/>
+              </w:rPr>
+              <w:t xml:space="preserve"> remote -v</w:t>
             </w:r>
           </w:p>
           <w:p>
@@ -1144,8 +1429,19 @@
                 <w:sz w:val="18"/>
                 <w:szCs w:val="18"/>
               </w:rPr>
-              <w:t>/c/repos/sqllesson</w:t>
-            </w:r>
+              <w:t>/c/repos/</w:t>
+            </w:r>
+            <w:proofErr w:type="spellStart"/>
+            <w:r>
+              <w:rPr>
+                <w:rFonts w:ascii="Lucida Console" w:hAnsi="Lucida Console" w:cs="Lucida Console"/>
+                <w:color w:val="BFBF00"/>
+                <w:sz w:val="18"/>
+                <w:szCs w:val="18"/>
+              </w:rPr>
+              <w:t>sqllesson</w:t>
+            </w:r>
+            <w:proofErr w:type="spellEnd"/>
             <w:r>
               <w:rPr>
                 <w:rFonts w:ascii="Lucida Console" w:hAnsi="Lucida Console" w:cs="Lucida Console"/>
@@ -1173,7 +1469,25 @@
                 <w:sz w:val="18"/>
                 <w:szCs w:val="18"/>
               </w:rPr>
-              <w:t>$ git remote remove origin</w:t>
+              <w:t xml:space="preserve">$ </w:t>
+            </w:r>
+            <w:proofErr w:type="spellStart"/>
+            <w:r>
+              <w:rPr>
+                <w:rFonts w:ascii="Lucida Console" w:hAnsi="Lucida Console" w:cs="Lucida Console"/>
+                <w:sz w:val="18"/>
+                <w:szCs w:val="18"/>
+              </w:rPr>
+              <w:t>git</w:t>
+            </w:r>
+            <w:proofErr w:type="spellEnd"/>
+            <w:r>
+              <w:rPr>
+                <w:rFonts w:ascii="Lucida Console" w:hAnsi="Lucida Console" w:cs="Lucida Console"/>
+                <w:sz w:val="18"/>
+                <w:szCs w:val="18"/>
+              </w:rPr>
+              <w:t xml:space="preserve"> remote remove origin</w:t>
             </w:r>
           </w:p>
           <w:p>
@@ -1225,8 +1539,19 @@
                 <w:sz w:val="18"/>
                 <w:szCs w:val="18"/>
               </w:rPr>
-              <w:t>/c/repos/sqllesson</w:t>
-            </w:r>
+              <w:t>/c/repos/</w:t>
+            </w:r>
+            <w:proofErr w:type="spellStart"/>
+            <w:r>
+              <w:rPr>
+                <w:rFonts w:ascii="Lucida Console" w:hAnsi="Lucida Console" w:cs="Lucida Console"/>
+                <w:color w:val="BFBF00"/>
+                <w:sz w:val="18"/>
+                <w:szCs w:val="18"/>
+              </w:rPr>
+              <w:t>sqllesson</w:t>
+            </w:r>
+            <w:proofErr w:type="spellEnd"/>
             <w:r>
               <w:rPr>
                 <w:rFonts w:ascii="Lucida Console" w:hAnsi="Lucida Console" w:cs="Lucida Console"/>
@@ -1254,7 +1579,25 @@
                 <w:sz w:val="18"/>
                 <w:szCs w:val="18"/>
               </w:rPr>
-              <w:t>$ git remote -v</w:t>
+              <w:t xml:space="preserve">$ </w:t>
+            </w:r>
+            <w:proofErr w:type="spellStart"/>
+            <w:r>
+              <w:rPr>
+                <w:rFonts w:ascii="Lucida Console" w:hAnsi="Lucida Console" w:cs="Lucida Console"/>
+                <w:sz w:val="18"/>
+                <w:szCs w:val="18"/>
+              </w:rPr>
+              <w:t>git</w:t>
+            </w:r>
+            <w:proofErr w:type="spellEnd"/>
+            <w:r>
+              <w:rPr>
+                <w:rFonts w:ascii="Lucida Console" w:hAnsi="Lucida Console" w:cs="Lucida Console"/>
+                <w:sz w:val="18"/>
+                <w:szCs w:val="18"/>
+              </w:rPr>
+              <w:t xml:space="preserve"> remote -v</w:t>
             </w:r>
           </w:p>
           <w:p>
@@ -1318,8 +1661,19 @@
                 <w:sz w:val="18"/>
                 <w:szCs w:val="18"/>
               </w:rPr>
-              <w:t>/c/repos/sqllesson</w:t>
-            </w:r>
+              <w:t>/c/repos/</w:t>
+            </w:r>
+            <w:proofErr w:type="spellStart"/>
+            <w:r>
+              <w:rPr>
+                <w:rFonts w:ascii="Lucida Console" w:hAnsi="Lucida Console" w:cs="Lucida Console"/>
+                <w:color w:val="BFBF00"/>
+                <w:sz w:val="18"/>
+                <w:szCs w:val="18"/>
+              </w:rPr>
+              <w:t>sqllesson</w:t>
+            </w:r>
+            <w:proofErr w:type="spellEnd"/>
             <w:r>
               <w:rPr>
                 <w:rFonts w:ascii="Lucida Console" w:hAnsi="Lucida Console" w:cs="Lucida Console"/>
@@ -1347,7 +1701,25 @@
                 <w:sz w:val="18"/>
                 <w:szCs w:val="18"/>
               </w:rPr>
-              <w:t>$ git remote add origin https://github.com/michaelbuchanan23/sqllesson.git</w:t>
+              <w:t xml:space="preserve">$ </w:t>
+            </w:r>
+            <w:proofErr w:type="spellStart"/>
+            <w:r>
+              <w:rPr>
+                <w:rFonts w:ascii="Lucida Console" w:hAnsi="Lucida Console" w:cs="Lucida Console"/>
+                <w:sz w:val="18"/>
+                <w:szCs w:val="18"/>
+              </w:rPr>
+              <w:t>git</w:t>
+            </w:r>
+            <w:proofErr w:type="spellEnd"/>
+            <w:r>
+              <w:rPr>
+                <w:rFonts w:ascii="Lucida Console" w:hAnsi="Lucida Console" w:cs="Lucida Console"/>
+                <w:sz w:val="18"/>
+                <w:szCs w:val="18"/>
+              </w:rPr>
+              <w:t xml:space="preserve"> remote add origin https://github.com/michaelbuchanan23/sqllesson.git</w:t>
             </w:r>
           </w:p>
           <w:p>
@@ -1399,8 +1771,19 @@
                 <w:sz w:val="18"/>
                 <w:szCs w:val="18"/>
               </w:rPr>
-              <w:t>/c/repos/sqllesson</w:t>
-            </w:r>
+              <w:t>/c/repos/</w:t>
+            </w:r>
+            <w:proofErr w:type="spellStart"/>
+            <w:r>
+              <w:rPr>
+                <w:rFonts w:ascii="Lucida Console" w:hAnsi="Lucida Console" w:cs="Lucida Console"/>
+                <w:color w:val="BFBF00"/>
+                <w:sz w:val="18"/>
+                <w:szCs w:val="18"/>
+              </w:rPr>
+              <w:t>sqllesson</w:t>
+            </w:r>
+            <w:proofErr w:type="spellEnd"/>
             <w:r>
               <w:rPr>
                 <w:rFonts w:ascii="Lucida Console" w:hAnsi="Lucida Console" w:cs="Lucida Console"/>
@@ -1428,7 +1811,25 @@
                 <w:sz w:val="18"/>
                 <w:szCs w:val="18"/>
               </w:rPr>
-              <w:t>$ git remote -v</w:t>
+              <w:t xml:space="preserve">$ </w:t>
+            </w:r>
+            <w:proofErr w:type="spellStart"/>
+            <w:r>
+              <w:rPr>
+                <w:rFonts w:ascii="Lucida Console" w:hAnsi="Lucida Console" w:cs="Lucida Console"/>
+                <w:sz w:val="18"/>
+                <w:szCs w:val="18"/>
+              </w:rPr>
+              <w:t>git</w:t>
+            </w:r>
+            <w:proofErr w:type="spellEnd"/>
+            <w:r>
+              <w:rPr>
+                <w:rFonts w:ascii="Lucida Console" w:hAnsi="Lucida Console" w:cs="Lucida Console"/>
+                <w:sz w:val="18"/>
+                <w:szCs w:val="18"/>
+              </w:rPr>
+              <w:t xml:space="preserve"> remote -v</w:t>
             </w:r>
           </w:p>
           <w:p>
@@ -1520,8 +1921,19 @@
                 <w:sz w:val="18"/>
                 <w:szCs w:val="18"/>
               </w:rPr>
-              <w:t>/c/repos/sqllesson</w:t>
-            </w:r>
+              <w:t>/c/repos/</w:t>
+            </w:r>
+            <w:proofErr w:type="spellStart"/>
+            <w:r>
+              <w:rPr>
+                <w:rFonts w:ascii="Lucida Console" w:hAnsi="Lucida Console" w:cs="Lucida Console"/>
+                <w:color w:val="BFBF00"/>
+                <w:sz w:val="18"/>
+                <w:szCs w:val="18"/>
+              </w:rPr>
+              <w:t>sqllesson</w:t>
+            </w:r>
+            <w:proofErr w:type="spellEnd"/>
             <w:r>
               <w:rPr>
                 <w:rFonts w:ascii="Lucida Console" w:hAnsi="Lucida Console" w:cs="Lucida Console"/>
@@ -1549,7 +1961,25 @@
                 <w:sz w:val="18"/>
                 <w:szCs w:val="18"/>
               </w:rPr>
-              <w:t>$ git status</w:t>
+              <w:t xml:space="preserve">$ </w:t>
+            </w:r>
+            <w:proofErr w:type="spellStart"/>
+            <w:r>
+              <w:rPr>
+                <w:rFonts w:ascii="Lucida Console" w:hAnsi="Lucida Console" w:cs="Lucida Console"/>
+                <w:sz w:val="18"/>
+                <w:szCs w:val="18"/>
+              </w:rPr>
+              <w:t>git</w:t>
+            </w:r>
+            <w:proofErr w:type="spellEnd"/>
+            <w:r>
+              <w:rPr>
+                <w:rFonts w:ascii="Lucida Console" w:hAnsi="Lucida Console" w:cs="Lucida Console"/>
+                <w:sz w:val="18"/>
+                <w:szCs w:val="18"/>
+              </w:rPr>
+              <w:t xml:space="preserve"> status</w:t>
             </w:r>
           </w:p>
           <w:p>
@@ -1609,7 +2039,25 @@
                 <w:sz w:val="18"/>
                 <w:szCs w:val="18"/>
               </w:rPr>
-              <w:t xml:space="preserve">  (use "git add &lt;file&gt;..." to include in what will be committed)</w:t>
+              <w:t xml:space="preserve">  (use "</w:t>
+            </w:r>
+            <w:proofErr w:type="spellStart"/>
+            <w:r>
+              <w:rPr>
+                <w:rFonts w:ascii="Lucida Console" w:hAnsi="Lucida Console" w:cs="Lucida Console"/>
+                <w:sz w:val="18"/>
+                <w:szCs w:val="18"/>
+              </w:rPr>
+              <w:t>git</w:t>
+            </w:r>
+            <w:proofErr w:type="spellEnd"/>
+            <w:r>
+              <w:rPr>
+                <w:rFonts w:ascii="Lucida Console" w:hAnsi="Lucida Console" w:cs="Lucida Console"/>
+                <w:sz w:val="18"/>
+                <w:szCs w:val="18"/>
+              </w:rPr>
+              <w:t xml:space="preserve"> add &lt;file&gt;..." to include in what will be committed)</w:t>
             </w:r>
           </w:p>
           <w:p>
@@ -1644,6 +2092,7 @@
               </w:rPr>
               <w:t xml:space="preserve">        </w:t>
             </w:r>
+            <w:proofErr w:type="spellStart"/>
             <w:r>
               <w:rPr>
                 <w:rFonts w:ascii="Lucida Console" w:hAnsi="Lucida Console" w:cs="Lucida Console"/>
@@ -1651,7 +2100,17 @@
                 <w:sz w:val="18"/>
                 <w:szCs w:val="18"/>
               </w:rPr>
-              <w:t>SqlLesson Queries/</w:t>
+              <w:t>SqlLesson</w:t>
+            </w:r>
+            <w:proofErr w:type="spellEnd"/>
+            <w:r>
+              <w:rPr>
+                <w:rFonts w:ascii="Lucida Console" w:hAnsi="Lucida Console" w:cs="Lucida Console"/>
+                <w:color w:val="BF0000"/>
+                <w:sz w:val="18"/>
+                <w:szCs w:val="18"/>
+              </w:rPr>
+              <w:t xml:space="preserve"> Queries/</w:t>
             </w:r>
           </w:p>
           <w:p>
@@ -1684,7 +2143,25 @@
                 <w:sz w:val="18"/>
                 <w:szCs w:val="18"/>
               </w:rPr>
-              <w:t>nothing added to commit but untracked files present (use "git add" to track)</w:t>
+              <w:t>nothing added to commit but untracked files present (use "</w:t>
+            </w:r>
+            <w:proofErr w:type="spellStart"/>
+            <w:r>
+              <w:rPr>
+                <w:rFonts w:ascii="Lucida Console" w:hAnsi="Lucida Console" w:cs="Lucida Console"/>
+                <w:sz w:val="18"/>
+                <w:szCs w:val="18"/>
+              </w:rPr>
+              <w:t>git</w:t>
+            </w:r>
+            <w:proofErr w:type="spellEnd"/>
+            <w:r>
+              <w:rPr>
+                <w:rFonts w:ascii="Lucida Console" w:hAnsi="Lucida Console" w:cs="Lucida Console"/>
+                <w:sz w:val="18"/>
+                <w:szCs w:val="18"/>
+              </w:rPr>
+              <w:t xml:space="preserve"> add" to track)</w:t>
             </w:r>
           </w:p>
           <w:p>
@@ -1736,8 +2213,19 @@
                 <w:sz w:val="18"/>
                 <w:szCs w:val="18"/>
               </w:rPr>
-              <w:t>/c/repos/sqllesson</w:t>
-            </w:r>
+              <w:t>/c/repos/</w:t>
+            </w:r>
+            <w:proofErr w:type="spellStart"/>
+            <w:r>
+              <w:rPr>
+                <w:rFonts w:ascii="Lucida Console" w:hAnsi="Lucida Console" w:cs="Lucida Console"/>
+                <w:color w:val="BFBF00"/>
+                <w:sz w:val="18"/>
+                <w:szCs w:val="18"/>
+              </w:rPr>
+              <w:t>sqllesson</w:t>
+            </w:r>
+            <w:proofErr w:type="spellEnd"/>
             <w:r>
               <w:rPr>
                 <w:rFonts w:ascii="Lucida Console" w:hAnsi="Lucida Console" w:cs="Lucida Console"/>
@@ -1765,7 +2253,25 @@
                 <w:sz w:val="18"/>
                 <w:szCs w:val="18"/>
               </w:rPr>
-              <w:t>$ git add .</w:t>
+              <w:t xml:space="preserve">$ </w:t>
+            </w:r>
+            <w:proofErr w:type="spellStart"/>
+            <w:r>
+              <w:rPr>
+                <w:rFonts w:ascii="Lucida Console" w:hAnsi="Lucida Console" w:cs="Lucida Console"/>
+                <w:sz w:val="18"/>
+                <w:szCs w:val="18"/>
+              </w:rPr>
+              <w:t>git</w:t>
+            </w:r>
+            <w:proofErr w:type="spellEnd"/>
+            <w:r>
+              <w:rPr>
+                <w:rFonts w:ascii="Lucida Console" w:hAnsi="Lucida Console" w:cs="Lucida Console"/>
+                <w:sz w:val="18"/>
+                <w:szCs w:val="18"/>
+              </w:rPr>
+              <w:t xml:space="preserve"> add .</w:t>
             </w:r>
           </w:p>
           <w:p>
@@ -1817,8 +2323,19 @@
                 <w:sz w:val="18"/>
                 <w:szCs w:val="18"/>
               </w:rPr>
-              <w:t>/c/repos/sqllesson</w:t>
-            </w:r>
+              <w:t>/c/repos/</w:t>
+            </w:r>
+            <w:proofErr w:type="spellStart"/>
+            <w:r>
+              <w:rPr>
+                <w:rFonts w:ascii="Lucida Console" w:hAnsi="Lucida Console" w:cs="Lucida Console"/>
+                <w:color w:val="BFBF00"/>
+                <w:sz w:val="18"/>
+                <w:szCs w:val="18"/>
+              </w:rPr>
+              <w:t>sqllesson</w:t>
+            </w:r>
+            <w:proofErr w:type="spellEnd"/>
             <w:r>
               <w:rPr>
                 <w:rFonts w:ascii="Lucida Console" w:hAnsi="Lucida Console" w:cs="Lucida Console"/>
@@ -1846,7 +2363,25 @@
                 <w:sz w:val="18"/>
                 <w:szCs w:val="18"/>
               </w:rPr>
-              <w:t>$ git status</w:t>
+              <w:t xml:space="preserve">$ </w:t>
+            </w:r>
+            <w:proofErr w:type="spellStart"/>
+            <w:r>
+              <w:rPr>
+                <w:rFonts w:ascii="Lucida Console" w:hAnsi="Lucida Console" w:cs="Lucida Console"/>
+                <w:sz w:val="18"/>
+                <w:szCs w:val="18"/>
+              </w:rPr>
+              <w:t>git</w:t>
+            </w:r>
+            <w:proofErr w:type="spellEnd"/>
+            <w:r>
+              <w:rPr>
+                <w:rFonts w:ascii="Lucida Console" w:hAnsi="Lucida Console" w:cs="Lucida Console"/>
+                <w:sz w:val="18"/>
+                <w:szCs w:val="18"/>
+              </w:rPr>
+              <w:t xml:space="preserve"> status</w:t>
             </w:r>
           </w:p>
           <w:p>
@@ -1906,7 +2441,43 @@
                 <w:sz w:val="18"/>
                 <w:szCs w:val="18"/>
               </w:rPr>
-              <w:t xml:space="preserve">  (use "git reset HEAD &lt;file&gt;..." to unstage)</w:t>
+              <w:t xml:space="preserve">  (use "</w:t>
+            </w:r>
+            <w:proofErr w:type="spellStart"/>
+            <w:r>
+              <w:rPr>
+                <w:rFonts w:ascii="Lucida Console" w:hAnsi="Lucida Console" w:cs="Lucida Console"/>
+                <w:sz w:val="18"/>
+                <w:szCs w:val="18"/>
+              </w:rPr>
+              <w:t>git</w:t>
+            </w:r>
+            <w:proofErr w:type="spellEnd"/>
+            <w:r>
+              <w:rPr>
+                <w:rFonts w:ascii="Lucida Console" w:hAnsi="Lucida Console" w:cs="Lucida Console"/>
+                <w:sz w:val="18"/>
+                <w:szCs w:val="18"/>
+              </w:rPr>
+              <w:t xml:space="preserve"> reset HEAD &lt;file&gt;..." to </w:t>
+            </w:r>
+            <w:proofErr w:type="spellStart"/>
+            <w:r>
+              <w:rPr>
+                <w:rFonts w:ascii="Lucida Console" w:hAnsi="Lucida Console" w:cs="Lucida Console"/>
+                <w:sz w:val="18"/>
+                <w:szCs w:val="18"/>
+              </w:rPr>
+              <w:t>unstage</w:t>
+            </w:r>
+            <w:proofErr w:type="spellEnd"/>
+            <w:r>
+              <w:rPr>
+                <w:rFonts w:ascii="Lucida Console" w:hAnsi="Lucida Console" w:cs="Lucida Console"/>
+                <w:sz w:val="18"/>
+                <w:szCs w:val="18"/>
+              </w:rPr>
+              <w:t>)</w:t>
             </w:r>
           </w:p>
           <w:p>
@@ -1948,8 +2519,59 @@
                 <w:sz w:val="18"/>
                 <w:szCs w:val="18"/>
               </w:rPr>
-              <w:t>new file:   SqlLesson Queries/Assignment(TotalByState).sql</w:t>
-            </w:r>
+              <w:t xml:space="preserve">new file:   </w:t>
+            </w:r>
+            <w:proofErr w:type="spellStart"/>
+            <w:r>
+              <w:rPr>
+                <w:rFonts w:ascii="Lucida Console" w:hAnsi="Lucida Console" w:cs="Lucida Console"/>
+                <w:color w:val="00BF00"/>
+                <w:sz w:val="18"/>
+                <w:szCs w:val="18"/>
+              </w:rPr>
+              <w:t>SqlLesson</w:t>
+            </w:r>
+            <w:proofErr w:type="spellEnd"/>
+            <w:r>
+              <w:rPr>
+                <w:rFonts w:ascii="Lucida Console" w:hAnsi="Lucida Console" w:cs="Lucida Console"/>
+                <w:color w:val="00BF00"/>
+                <w:sz w:val="18"/>
+                <w:szCs w:val="18"/>
+              </w:rPr>
+              <w:t xml:space="preserve"> Queries/Assignment(</w:t>
+            </w:r>
+            <w:proofErr w:type="spellStart"/>
+            <w:r>
+              <w:rPr>
+                <w:rFonts w:ascii="Lucida Console" w:hAnsi="Lucida Console" w:cs="Lucida Console"/>
+                <w:color w:val="00BF00"/>
+                <w:sz w:val="18"/>
+                <w:szCs w:val="18"/>
+              </w:rPr>
+              <w:t>TotalByState</w:t>
+            </w:r>
+            <w:proofErr w:type="spellEnd"/>
+            <w:r>
+              <w:rPr>
+                <w:rFonts w:ascii="Lucida Console" w:hAnsi="Lucida Console" w:cs="Lucida Console"/>
+                <w:color w:val="00BF00"/>
+                <w:sz w:val="18"/>
+                <w:szCs w:val="18"/>
+              </w:rPr>
+              <w:t>).</w:t>
+            </w:r>
+            <w:proofErr w:type="spellStart"/>
+            <w:r>
+              <w:rPr>
+                <w:rFonts w:ascii="Lucida Console" w:hAnsi="Lucida Console" w:cs="Lucida Console"/>
+                <w:color w:val="00BF00"/>
+                <w:sz w:val="18"/>
+                <w:szCs w:val="18"/>
+              </w:rPr>
+              <w:t>sql</w:t>
+            </w:r>
+            <w:proofErr w:type="spellEnd"/>
           </w:p>
           <w:p>
             <w:pPr>
@@ -1978,8 +2600,39 @@
                 <w:sz w:val="18"/>
                 <w:szCs w:val="18"/>
               </w:rPr>
-              <w:t>new file:   SqlLesson Queries/Average.sql</w:t>
-            </w:r>
+              <w:t xml:space="preserve">new file:   </w:t>
+            </w:r>
+            <w:proofErr w:type="spellStart"/>
+            <w:r>
+              <w:rPr>
+                <w:rFonts w:ascii="Lucida Console" w:hAnsi="Lucida Console" w:cs="Lucida Console"/>
+                <w:color w:val="00BF00"/>
+                <w:sz w:val="18"/>
+                <w:szCs w:val="18"/>
+              </w:rPr>
+              <w:t>SqlLesson</w:t>
+            </w:r>
+            <w:proofErr w:type="spellEnd"/>
+            <w:r>
+              <w:rPr>
+                <w:rFonts w:ascii="Lucida Console" w:hAnsi="Lucida Console" w:cs="Lucida Console"/>
+                <w:color w:val="00BF00"/>
+                <w:sz w:val="18"/>
+                <w:szCs w:val="18"/>
+              </w:rPr>
+              <w:t xml:space="preserve"> Queries/</w:t>
+            </w:r>
+            <w:proofErr w:type="spellStart"/>
+            <w:r>
+              <w:rPr>
+                <w:rFonts w:ascii="Lucida Console" w:hAnsi="Lucida Console" w:cs="Lucida Console"/>
+                <w:color w:val="00BF00"/>
+                <w:sz w:val="18"/>
+                <w:szCs w:val="18"/>
+              </w:rPr>
+              <w:t>Average.sql</w:t>
+            </w:r>
+            <w:proofErr w:type="spellEnd"/>
           </w:p>
           <w:p>
             <w:pPr>
@@ -2008,8 +2661,39 @@
                 <w:sz w:val="18"/>
                 <w:szCs w:val="18"/>
               </w:rPr>
-              <w:t>new file:   SqlLesson Queries/FromJupiterToSun.sql</w:t>
-            </w:r>
+              <w:t xml:space="preserve">new file:   </w:t>
+            </w:r>
+            <w:proofErr w:type="spellStart"/>
+            <w:r>
+              <w:rPr>
+                <w:rFonts w:ascii="Lucida Console" w:hAnsi="Lucida Console" w:cs="Lucida Console"/>
+                <w:color w:val="00BF00"/>
+                <w:sz w:val="18"/>
+                <w:szCs w:val="18"/>
+              </w:rPr>
+              <w:t>SqlLesson</w:t>
+            </w:r>
+            <w:proofErr w:type="spellEnd"/>
+            <w:r>
+              <w:rPr>
+                <w:rFonts w:ascii="Lucida Console" w:hAnsi="Lucida Console" w:cs="Lucida Console"/>
+                <w:color w:val="00BF00"/>
+                <w:sz w:val="18"/>
+                <w:szCs w:val="18"/>
+              </w:rPr>
+              <w:t xml:space="preserve"> Queries/</w:t>
+            </w:r>
+            <w:proofErr w:type="spellStart"/>
+            <w:r>
+              <w:rPr>
+                <w:rFonts w:ascii="Lucida Console" w:hAnsi="Lucida Console" w:cs="Lucida Console"/>
+                <w:color w:val="00BF00"/>
+                <w:sz w:val="18"/>
+                <w:szCs w:val="18"/>
+              </w:rPr>
+              <w:t>FromJupiterToSun.sql</w:t>
+            </w:r>
+            <w:proofErr w:type="spellEnd"/>
           </w:p>
           <w:p>
             <w:pPr>
@@ -2038,8 +2722,39 @@
                 <w:sz w:val="18"/>
                 <w:szCs w:val="18"/>
               </w:rPr>
-              <w:t>new file:   SqlLesson Queries/JoinSelectingOnlySpecificColumns.sql</w:t>
-            </w:r>
+              <w:t xml:space="preserve">new file:   </w:t>
+            </w:r>
+            <w:proofErr w:type="spellStart"/>
+            <w:r>
+              <w:rPr>
+                <w:rFonts w:ascii="Lucida Console" w:hAnsi="Lucida Console" w:cs="Lucida Console"/>
+                <w:color w:val="00BF00"/>
+                <w:sz w:val="18"/>
+                <w:szCs w:val="18"/>
+              </w:rPr>
+              <w:t>SqlLesson</w:t>
+            </w:r>
+            <w:proofErr w:type="spellEnd"/>
+            <w:r>
+              <w:rPr>
+                <w:rFonts w:ascii="Lucida Console" w:hAnsi="Lucida Console" w:cs="Lucida Console"/>
+                <w:color w:val="00BF00"/>
+                <w:sz w:val="18"/>
+                <w:szCs w:val="18"/>
+              </w:rPr>
+              <w:t xml:space="preserve"> Queries/</w:t>
+            </w:r>
+            <w:proofErr w:type="spellStart"/>
+            <w:r>
+              <w:rPr>
+                <w:rFonts w:ascii="Lucida Console" w:hAnsi="Lucida Console" w:cs="Lucida Console"/>
+                <w:color w:val="00BF00"/>
+                <w:sz w:val="18"/>
+                <w:szCs w:val="18"/>
+              </w:rPr>
+              <w:t>JoinSelectingOnlySpecificColumns.sql</w:t>
+            </w:r>
+            <w:proofErr w:type="spellEnd"/>
           </w:p>
           <w:p>
             <w:pPr>
@@ -2068,8 +2783,39 @@
                 <w:sz w:val="18"/>
                 <w:szCs w:val="18"/>
               </w:rPr>
-              <w:t>new file:   SqlLesson Queries/JoinViews.sql</w:t>
-            </w:r>
+              <w:t xml:space="preserve">new file:   </w:t>
+            </w:r>
+            <w:proofErr w:type="spellStart"/>
+            <w:r>
+              <w:rPr>
+                <w:rFonts w:ascii="Lucida Console" w:hAnsi="Lucida Console" w:cs="Lucida Console"/>
+                <w:color w:val="00BF00"/>
+                <w:sz w:val="18"/>
+                <w:szCs w:val="18"/>
+              </w:rPr>
+              <w:t>SqlLesson</w:t>
+            </w:r>
+            <w:proofErr w:type="spellEnd"/>
+            <w:r>
+              <w:rPr>
+                <w:rFonts w:ascii="Lucida Console" w:hAnsi="Lucida Console" w:cs="Lucida Console"/>
+                <w:color w:val="00BF00"/>
+                <w:sz w:val="18"/>
+                <w:szCs w:val="18"/>
+              </w:rPr>
+              <w:t xml:space="preserve"> Queries/</w:t>
+            </w:r>
+            <w:proofErr w:type="spellStart"/>
+            <w:r>
+              <w:rPr>
+                <w:rFonts w:ascii="Lucida Console" w:hAnsi="Lucida Console" w:cs="Lucida Console"/>
+                <w:color w:val="00BF00"/>
+                <w:sz w:val="18"/>
+                <w:szCs w:val="18"/>
+              </w:rPr>
+              <w:t>JoinViews.sql</w:t>
+            </w:r>
+            <w:proofErr w:type="spellEnd"/>
           </w:p>
           <w:p>
             <w:pPr>
@@ -2098,8 +2844,39 @@
                 <w:sz w:val="18"/>
                 <w:szCs w:val="18"/>
               </w:rPr>
-              <w:t>new file:   SqlLesson Queries/Name-City-State.sql</w:t>
-            </w:r>
+              <w:t xml:space="preserve">new file:   </w:t>
+            </w:r>
+            <w:proofErr w:type="spellStart"/>
+            <w:r>
+              <w:rPr>
+                <w:rFonts w:ascii="Lucida Console" w:hAnsi="Lucida Console" w:cs="Lucida Console"/>
+                <w:color w:val="00BF00"/>
+                <w:sz w:val="18"/>
+                <w:szCs w:val="18"/>
+              </w:rPr>
+              <w:t>SqlLesson</w:t>
+            </w:r>
+            <w:proofErr w:type="spellEnd"/>
+            <w:r>
+              <w:rPr>
+                <w:rFonts w:ascii="Lucida Console" w:hAnsi="Lucida Console" w:cs="Lucida Console"/>
+                <w:color w:val="00BF00"/>
+                <w:sz w:val="18"/>
+                <w:szCs w:val="18"/>
+              </w:rPr>
+              <w:t xml:space="preserve"> Queries/Name-City-</w:t>
+            </w:r>
+            <w:proofErr w:type="spellStart"/>
+            <w:r>
+              <w:rPr>
+                <w:rFonts w:ascii="Lucida Console" w:hAnsi="Lucida Console" w:cs="Lucida Console"/>
+                <w:color w:val="00BF00"/>
+                <w:sz w:val="18"/>
+                <w:szCs w:val="18"/>
+              </w:rPr>
+              <w:t>State.sql</w:t>
+            </w:r>
+            <w:proofErr w:type="spellEnd"/>
           </w:p>
           <w:p>
             <w:pPr>
@@ -2128,8 +2905,39 @@
                 <w:sz w:val="18"/>
                 <w:szCs w:val="18"/>
               </w:rPr>
-              <w:t>new file:   SqlLesson Queries/OuterJoinWithNullValue.sql</w:t>
-            </w:r>
+              <w:t xml:space="preserve">new file:   </w:t>
+            </w:r>
+            <w:proofErr w:type="spellStart"/>
+            <w:r>
+              <w:rPr>
+                <w:rFonts w:ascii="Lucida Console" w:hAnsi="Lucida Console" w:cs="Lucida Console"/>
+                <w:color w:val="00BF00"/>
+                <w:sz w:val="18"/>
+                <w:szCs w:val="18"/>
+              </w:rPr>
+              <w:t>SqlLesson</w:t>
+            </w:r>
+            <w:proofErr w:type="spellEnd"/>
+            <w:r>
+              <w:rPr>
+                <w:rFonts w:ascii="Lucida Console" w:hAnsi="Lucida Console" w:cs="Lucida Console"/>
+                <w:color w:val="00BF00"/>
+                <w:sz w:val="18"/>
+                <w:szCs w:val="18"/>
+              </w:rPr>
+              <w:t xml:space="preserve"> Queries/</w:t>
+            </w:r>
+            <w:proofErr w:type="spellStart"/>
+            <w:r>
+              <w:rPr>
+                <w:rFonts w:ascii="Lucida Console" w:hAnsi="Lucida Console" w:cs="Lucida Console"/>
+                <w:color w:val="00BF00"/>
+                <w:sz w:val="18"/>
+                <w:szCs w:val="18"/>
+              </w:rPr>
+              <w:t>OuterJoinWithNullValue.sql</w:t>
+            </w:r>
+            <w:proofErr w:type="spellEnd"/>
           </w:p>
           <w:p>
             <w:pPr>
@@ -2158,8 +2966,39 @@
                 <w:sz w:val="18"/>
                 <w:szCs w:val="18"/>
               </w:rPr>
-              <w:t>new file:   SqlLesson Queries/SelectAll.sql</w:t>
-            </w:r>
+              <w:t xml:space="preserve">new file:   </w:t>
+            </w:r>
+            <w:proofErr w:type="spellStart"/>
+            <w:r>
+              <w:rPr>
+                <w:rFonts w:ascii="Lucida Console" w:hAnsi="Lucida Console" w:cs="Lucida Console"/>
+                <w:color w:val="00BF00"/>
+                <w:sz w:val="18"/>
+                <w:szCs w:val="18"/>
+              </w:rPr>
+              <w:t>SqlLesson</w:t>
+            </w:r>
+            <w:proofErr w:type="spellEnd"/>
+            <w:r>
+              <w:rPr>
+                <w:rFonts w:ascii="Lucida Console" w:hAnsi="Lucida Console" w:cs="Lucida Console"/>
+                <w:color w:val="00BF00"/>
+                <w:sz w:val="18"/>
+                <w:szCs w:val="18"/>
+              </w:rPr>
+              <w:t xml:space="preserve"> Queries/</w:t>
+            </w:r>
+            <w:proofErr w:type="spellStart"/>
+            <w:r>
+              <w:rPr>
+                <w:rFonts w:ascii="Lucida Console" w:hAnsi="Lucida Console" w:cs="Lucida Console"/>
+                <w:color w:val="00BF00"/>
+                <w:sz w:val="18"/>
+                <w:szCs w:val="18"/>
+              </w:rPr>
+              <w:t>SelectAll.sql</w:t>
+            </w:r>
+            <w:proofErr w:type="spellEnd"/>
           </w:p>
           <w:p>
             <w:pPr>
@@ -2188,8 +3027,39 @@
                 <w:sz w:val="18"/>
                 <w:szCs w:val="18"/>
               </w:rPr>
-              <w:t>new file:   SqlLesson Queries/TotalSalesByCustomer.sql</w:t>
-            </w:r>
+              <w:t xml:space="preserve">new file:   </w:t>
+            </w:r>
+            <w:proofErr w:type="spellStart"/>
+            <w:r>
+              <w:rPr>
+                <w:rFonts w:ascii="Lucida Console" w:hAnsi="Lucida Console" w:cs="Lucida Console"/>
+                <w:color w:val="00BF00"/>
+                <w:sz w:val="18"/>
+                <w:szCs w:val="18"/>
+              </w:rPr>
+              <w:t>SqlLesson</w:t>
+            </w:r>
+            <w:proofErr w:type="spellEnd"/>
+            <w:r>
+              <w:rPr>
+                <w:rFonts w:ascii="Lucida Console" w:hAnsi="Lucida Console" w:cs="Lucida Console"/>
+                <w:color w:val="00BF00"/>
+                <w:sz w:val="18"/>
+                <w:szCs w:val="18"/>
+              </w:rPr>
+              <w:t xml:space="preserve"> Queries/</w:t>
+            </w:r>
+            <w:proofErr w:type="spellStart"/>
+            <w:r>
+              <w:rPr>
+                <w:rFonts w:ascii="Lucida Console" w:hAnsi="Lucida Console" w:cs="Lucida Console"/>
+                <w:color w:val="00BF00"/>
+                <w:sz w:val="18"/>
+                <w:szCs w:val="18"/>
+              </w:rPr>
+              <w:t>TotalSalesByCustomer.sql</w:t>
+            </w:r>
+            <w:proofErr w:type="spellEnd"/>
           </w:p>
           <w:p>
             <w:pPr>
@@ -2218,8 +3088,39 @@
                 <w:sz w:val="18"/>
                 <w:szCs w:val="18"/>
               </w:rPr>
-              <w:t>new file:   SqlLesson Queries/Union.sql</w:t>
-            </w:r>
+              <w:t xml:space="preserve">new file:   </w:t>
+            </w:r>
+            <w:proofErr w:type="spellStart"/>
+            <w:r>
+              <w:rPr>
+                <w:rFonts w:ascii="Lucida Console" w:hAnsi="Lucida Console" w:cs="Lucida Console"/>
+                <w:color w:val="00BF00"/>
+                <w:sz w:val="18"/>
+                <w:szCs w:val="18"/>
+              </w:rPr>
+              <w:t>SqlLesson</w:t>
+            </w:r>
+            <w:proofErr w:type="spellEnd"/>
+            <w:r>
+              <w:rPr>
+                <w:rFonts w:ascii="Lucida Console" w:hAnsi="Lucida Console" w:cs="Lucida Console"/>
+                <w:color w:val="00BF00"/>
+                <w:sz w:val="18"/>
+                <w:szCs w:val="18"/>
+              </w:rPr>
+              <w:t xml:space="preserve"> Queries/</w:t>
+            </w:r>
+            <w:proofErr w:type="spellStart"/>
+            <w:r>
+              <w:rPr>
+                <w:rFonts w:ascii="Lucida Console" w:hAnsi="Lucida Console" w:cs="Lucida Console"/>
+                <w:color w:val="00BF00"/>
+                <w:sz w:val="18"/>
+                <w:szCs w:val="18"/>
+              </w:rPr>
+              <w:t>Union.sql</w:t>
+            </w:r>
+            <w:proofErr w:type="spellEnd"/>
           </w:p>
           <w:p>
             <w:pPr>
@@ -2284,8 +3185,19 @@
                 <w:sz w:val="18"/>
                 <w:szCs w:val="18"/>
               </w:rPr>
-              <w:t>/c/repos/sqllesson</w:t>
-            </w:r>
+              <w:t>/c/repos/</w:t>
+            </w:r>
+            <w:proofErr w:type="spellStart"/>
+            <w:r>
+              <w:rPr>
+                <w:rFonts w:ascii="Lucida Console" w:hAnsi="Lucida Console" w:cs="Lucida Console"/>
+                <w:color w:val="BFBF00"/>
+                <w:sz w:val="18"/>
+                <w:szCs w:val="18"/>
+              </w:rPr>
+              <w:t>sqllesson</w:t>
+            </w:r>
+            <w:proofErr w:type="spellEnd"/>
             <w:r>
               <w:rPr>
                 <w:rFonts w:ascii="Lucida Console" w:hAnsi="Lucida Console" w:cs="Lucida Console"/>
@@ -2313,7 +3225,43 @@
                 <w:sz w:val="18"/>
                 <w:szCs w:val="18"/>
               </w:rPr>
-              <w:t>$ git commit -m "Updated Sql Lesson with Queries from class on 5/22/2018"</w:t>
+              <w:t xml:space="preserve">$ </w:t>
+            </w:r>
+            <w:proofErr w:type="spellStart"/>
+            <w:r>
+              <w:rPr>
+                <w:rFonts w:ascii="Lucida Console" w:hAnsi="Lucida Console" w:cs="Lucida Console"/>
+                <w:sz w:val="18"/>
+                <w:szCs w:val="18"/>
+              </w:rPr>
+              <w:t>git</w:t>
+            </w:r>
+            <w:proofErr w:type="spellEnd"/>
+            <w:r>
+              <w:rPr>
+                <w:rFonts w:ascii="Lucida Console" w:hAnsi="Lucida Console" w:cs="Lucida Console"/>
+                <w:sz w:val="18"/>
+                <w:szCs w:val="18"/>
+              </w:rPr>
+              <w:t xml:space="preserve"> commit -m "Updated </w:t>
+            </w:r>
+            <w:proofErr w:type="spellStart"/>
+            <w:r>
+              <w:rPr>
+                <w:rFonts w:ascii="Lucida Console" w:hAnsi="Lucida Console" w:cs="Lucida Console"/>
+                <w:sz w:val="18"/>
+                <w:szCs w:val="18"/>
+              </w:rPr>
+              <w:t>Sql</w:t>
+            </w:r>
+            <w:proofErr w:type="spellEnd"/>
+            <w:r>
+              <w:rPr>
+                <w:rFonts w:ascii="Lucida Console" w:hAnsi="Lucida Console" w:cs="Lucida Console"/>
+                <w:sz w:val="18"/>
+                <w:szCs w:val="18"/>
+              </w:rPr>
+              <w:t xml:space="preserve"> Lesson with Queries from class on 5/22/2018"</w:t>
             </w:r>
           </w:p>
           <w:p>
@@ -2333,7 +3281,25 @@
                 <w:sz w:val="18"/>
                 <w:szCs w:val="18"/>
               </w:rPr>
-              <w:t>[master 41f7d08] Updated Sql Lesson with Queries from class on 5/22/2018</w:t>
+              <w:t xml:space="preserve">[master 41f7d08] Updated </w:t>
+            </w:r>
+            <w:proofErr w:type="spellStart"/>
+            <w:r>
+              <w:rPr>
+                <w:rFonts w:ascii="Lucida Console" w:hAnsi="Lucida Console" w:cs="Lucida Console"/>
+                <w:sz w:val="18"/>
+                <w:szCs w:val="18"/>
+              </w:rPr>
+              <w:t>Sql</w:t>
+            </w:r>
+            <w:proofErr w:type="spellEnd"/>
+            <w:r>
+              <w:rPr>
+                <w:rFonts w:ascii="Lucida Console" w:hAnsi="Lucida Console" w:cs="Lucida Console"/>
+                <w:sz w:val="18"/>
+                <w:szCs w:val="18"/>
+              </w:rPr>
+              <w:t xml:space="preserve"> Lesson with Queries from class on 5/22/2018</w:t>
             </w:r>
           </w:p>
           <w:p>
@@ -2373,8 +3339,54 @@
                 <w:sz w:val="18"/>
                 <w:szCs w:val="18"/>
               </w:rPr>
-              <w:t xml:space="preserve"> create mode 100644 SqlLesson Queries/Assignment(TotalByState).sql</w:t>
-            </w:r>
+              <w:t xml:space="preserve"> create mode 100644 </w:t>
+            </w:r>
+            <w:proofErr w:type="spellStart"/>
+            <w:r>
+              <w:rPr>
+                <w:rFonts w:ascii="Lucida Console" w:hAnsi="Lucida Console" w:cs="Lucida Console"/>
+                <w:sz w:val="18"/>
+                <w:szCs w:val="18"/>
+              </w:rPr>
+              <w:t>SqlLesson</w:t>
+            </w:r>
+            <w:proofErr w:type="spellEnd"/>
+            <w:r>
+              <w:rPr>
+                <w:rFonts w:ascii="Lucida Console" w:hAnsi="Lucida Console" w:cs="Lucida Console"/>
+                <w:sz w:val="18"/>
+                <w:szCs w:val="18"/>
+              </w:rPr>
+              <w:t xml:space="preserve"> Queries/Assignment(</w:t>
+            </w:r>
+            <w:proofErr w:type="spellStart"/>
+            <w:r>
+              <w:rPr>
+                <w:rFonts w:ascii="Lucida Console" w:hAnsi="Lucida Console" w:cs="Lucida Console"/>
+                <w:sz w:val="18"/>
+                <w:szCs w:val="18"/>
+              </w:rPr>
+              <w:t>TotalByState</w:t>
+            </w:r>
+            <w:proofErr w:type="spellEnd"/>
+            <w:r>
+              <w:rPr>
+                <w:rFonts w:ascii="Lucida Console" w:hAnsi="Lucida Console" w:cs="Lucida Console"/>
+                <w:sz w:val="18"/>
+                <w:szCs w:val="18"/>
+              </w:rPr>
+              <w:t>).</w:t>
+            </w:r>
+            <w:proofErr w:type="spellStart"/>
+            <w:r>
+              <w:rPr>
+                <w:rFonts w:ascii="Lucida Console" w:hAnsi="Lucida Console" w:cs="Lucida Console"/>
+                <w:sz w:val="18"/>
+                <w:szCs w:val="18"/>
+              </w:rPr>
+              <w:t>sql</w:t>
+            </w:r>
+            <w:proofErr w:type="spellEnd"/>
           </w:p>
           <w:p>
             <w:pPr>
@@ -2393,8 +3405,36 @@
                 <w:sz w:val="18"/>
                 <w:szCs w:val="18"/>
               </w:rPr>
-              <w:t xml:space="preserve"> create mode 100644 SqlLesson Queries/Average.sql</w:t>
-            </w:r>
+              <w:t xml:space="preserve"> create mode 100644 </w:t>
+            </w:r>
+            <w:proofErr w:type="spellStart"/>
+            <w:r>
+              <w:rPr>
+                <w:rFonts w:ascii="Lucida Console" w:hAnsi="Lucida Console" w:cs="Lucida Console"/>
+                <w:sz w:val="18"/>
+                <w:szCs w:val="18"/>
+              </w:rPr>
+              <w:t>SqlLesson</w:t>
+            </w:r>
+            <w:proofErr w:type="spellEnd"/>
+            <w:r>
+              <w:rPr>
+                <w:rFonts w:ascii="Lucida Console" w:hAnsi="Lucida Console" w:cs="Lucida Console"/>
+                <w:sz w:val="18"/>
+                <w:szCs w:val="18"/>
+              </w:rPr>
+              <w:t xml:space="preserve"> Queries/</w:t>
+            </w:r>
+            <w:proofErr w:type="spellStart"/>
+            <w:r>
+              <w:rPr>
+                <w:rFonts w:ascii="Lucida Console" w:hAnsi="Lucida Console" w:cs="Lucida Console"/>
+                <w:sz w:val="18"/>
+                <w:szCs w:val="18"/>
+              </w:rPr>
+              <w:t>Average.sql</w:t>
+            </w:r>
+            <w:proofErr w:type="spellEnd"/>
           </w:p>
           <w:p>
             <w:pPr>
@@ -2413,8 +3453,36 @@
                 <w:sz w:val="18"/>
                 <w:szCs w:val="18"/>
               </w:rPr>
-              <w:t xml:space="preserve"> create mode 100644 SqlLesson Queries/FromJupiterToSun.sql</w:t>
-            </w:r>
+              <w:t xml:space="preserve"> create mode 100644 </w:t>
+            </w:r>
+            <w:proofErr w:type="spellStart"/>
+            <w:r>
+              <w:rPr>
+                <w:rFonts w:ascii="Lucida Console" w:hAnsi="Lucida Console" w:cs="Lucida Console"/>
+                <w:sz w:val="18"/>
+                <w:szCs w:val="18"/>
+              </w:rPr>
+              <w:t>SqlLesson</w:t>
+            </w:r>
+            <w:proofErr w:type="spellEnd"/>
+            <w:r>
+              <w:rPr>
+                <w:rFonts w:ascii="Lucida Console" w:hAnsi="Lucida Console" w:cs="Lucida Console"/>
+                <w:sz w:val="18"/>
+                <w:szCs w:val="18"/>
+              </w:rPr>
+              <w:t xml:space="preserve"> Queries/</w:t>
+            </w:r>
+            <w:proofErr w:type="spellStart"/>
+            <w:r>
+              <w:rPr>
+                <w:rFonts w:ascii="Lucida Console" w:hAnsi="Lucida Console" w:cs="Lucida Console"/>
+                <w:sz w:val="18"/>
+                <w:szCs w:val="18"/>
+              </w:rPr>
+              <w:t>FromJupiterToSun.sql</w:t>
+            </w:r>
+            <w:proofErr w:type="spellEnd"/>
           </w:p>
           <w:p>
             <w:pPr>
@@ -2433,8 +3501,36 @@
                 <w:sz w:val="18"/>
                 <w:szCs w:val="18"/>
               </w:rPr>
-              <w:t xml:space="preserve"> create mode 100644 SqlLesson Queries/JoinSelectingOnlySpecificColumns.sql</w:t>
-            </w:r>
+              <w:t xml:space="preserve"> create mode 100644 </w:t>
+            </w:r>
+            <w:proofErr w:type="spellStart"/>
+            <w:r>
+              <w:rPr>
+                <w:rFonts w:ascii="Lucida Console" w:hAnsi="Lucida Console" w:cs="Lucida Console"/>
+                <w:sz w:val="18"/>
+                <w:szCs w:val="18"/>
+              </w:rPr>
+              <w:t>SqlLesson</w:t>
+            </w:r>
+            <w:proofErr w:type="spellEnd"/>
+            <w:r>
+              <w:rPr>
+                <w:rFonts w:ascii="Lucida Console" w:hAnsi="Lucida Console" w:cs="Lucida Console"/>
+                <w:sz w:val="18"/>
+                <w:szCs w:val="18"/>
+              </w:rPr>
+              <w:t xml:space="preserve"> Queries/</w:t>
+            </w:r>
+            <w:proofErr w:type="spellStart"/>
+            <w:r>
+              <w:rPr>
+                <w:rFonts w:ascii="Lucida Console" w:hAnsi="Lucida Console" w:cs="Lucida Console"/>
+                <w:sz w:val="18"/>
+                <w:szCs w:val="18"/>
+              </w:rPr>
+              <w:t>JoinSelectingOnlySpecificColumns.sql</w:t>
+            </w:r>
+            <w:proofErr w:type="spellEnd"/>
           </w:p>
           <w:p>
             <w:pPr>
@@ -2453,8 +3549,36 @@
                 <w:sz w:val="18"/>
                 <w:szCs w:val="18"/>
               </w:rPr>
-              <w:t xml:space="preserve"> create mode 100644 SqlLesson Queries/JoinViews.sql</w:t>
-            </w:r>
+              <w:t xml:space="preserve"> create mode 100644 </w:t>
+            </w:r>
+            <w:proofErr w:type="spellStart"/>
+            <w:r>
+              <w:rPr>
+                <w:rFonts w:ascii="Lucida Console" w:hAnsi="Lucida Console" w:cs="Lucida Console"/>
+                <w:sz w:val="18"/>
+                <w:szCs w:val="18"/>
+              </w:rPr>
+              <w:t>SqlLesson</w:t>
+            </w:r>
+            <w:proofErr w:type="spellEnd"/>
+            <w:r>
+              <w:rPr>
+                <w:rFonts w:ascii="Lucida Console" w:hAnsi="Lucida Console" w:cs="Lucida Console"/>
+                <w:sz w:val="18"/>
+                <w:szCs w:val="18"/>
+              </w:rPr>
+              <w:t xml:space="preserve"> Queries/</w:t>
+            </w:r>
+            <w:proofErr w:type="spellStart"/>
+            <w:r>
+              <w:rPr>
+                <w:rFonts w:ascii="Lucida Console" w:hAnsi="Lucida Console" w:cs="Lucida Console"/>
+                <w:sz w:val="18"/>
+                <w:szCs w:val="18"/>
+              </w:rPr>
+              <w:t>JoinViews.sql</w:t>
+            </w:r>
+            <w:proofErr w:type="spellEnd"/>
           </w:p>
           <w:p>
             <w:pPr>
@@ -2473,8 +3597,36 @@
                 <w:sz w:val="18"/>
                 <w:szCs w:val="18"/>
               </w:rPr>
-              <w:t xml:space="preserve"> create mode 100644 SqlLesson Queries/Name-City-State.sql</w:t>
-            </w:r>
+              <w:t xml:space="preserve"> create mode 100644 </w:t>
+            </w:r>
+            <w:proofErr w:type="spellStart"/>
+            <w:r>
+              <w:rPr>
+                <w:rFonts w:ascii="Lucida Console" w:hAnsi="Lucida Console" w:cs="Lucida Console"/>
+                <w:sz w:val="18"/>
+                <w:szCs w:val="18"/>
+              </w:rPr>
+              <w:t>SqlLesson</w:t>
+            </w:r>
+            <w:proofErr w:type="spellEnd"/>
+            <w:r>
+              <w:rPr>
+                <w:rFonts w:ascii="Lucida Console" w:hAnsi="Lucida Console" w:cs="Lucida Console"/>
+                <w:sz w:val="18"/>
+                <w:szCs w:val="18"/>
+              </w:rPr>
+              <w:t xml:space="preserve"> Queries/Name-City-</w:t>
+            </w:r>
+            <w:proofErr w:type="spellStart"/>
+            <w:r>
+              <w:rPr>
+                <w:rFonts w:ascii="Lucida Console" w:hAnsi="Lucida Console" w:cs="Lucida Console"/>
+                <w:sz w:val="18"/>
+                <w:szCs w:val="18"/>
+              </w:rPr>
+              <w:t>State.sql</w:t>
+            </w:r>
+            <w:proofErr w:type="spellEnd"/>
           </w:p>
           <w:p>
             <w:pPr>
@@ -2493,8 +3645,36 @@
                 <w:sz w:val="18"/>
                 <w:szCs w:val="18"/>
               </w:rPr>
-              <w:t xml:space="preserve"> create mode 100644 SqlLesson Queries/OuterJoinWithNullValue.sql</w:t>
-            </w:r>
+              <w:t xml:space="preserve"> create mode 100644 </w:t>
+            </w:r>
+            <w:proofErr w:type="spellStart"/>
+            <w:r>
+              <w:rPr>
+                <w:rFonts w:ascii="Lucida Console" w:hAnsi="Lucida Console" w:cs="Lucida Console"/>
+                <w:sz w:val="18"/>
+                <w:szCs w:val="18"/>
+              </w:rPr>
+              <w:t>SqlLesson</w:t>
+            </w:r>
+            <w:proofErr w:type="spellEnd"/>
+            <w:r>
+              <w:rPr>
+                <w:rFonts w:ascii="Lucida Console" w:hAnsi="Lucida Console" w:cs="Lucida Console"/>
+                <w:sz w:val="18"/>
+                <w:szCs w:val="18"/>
+              </w:rPr>
+              <w:t xml:space="preserve"> Queries/</w:t>
+            </w:r>
+            <w:proofErr w:type="spellStart"/>
+            <w:r>
+              <w:rPr>
+                <w:rFonts w:ascii="Lucida Console" w:hAnsi="Lucida Console" w:cs="Lucida Console"/>
+                <w:sz w:val="18"/>
+                <w:szCs w:val="18"/>
+              </w:rPr>
+              <w:t>OuterJoinWithNullValue.sql</w:t>
+            </w:r>
+            <w:proofErr w:type="spellEnd"/>
           </w:p>
           <w:p>
             <w:pPr>
@@ -2513,8 +3693,36 @@
                 <w:sz w:val="18"/>
                 <w:szCs w:val="18"/>
               </w:rPr>
-              <w:t xml:space="preserve"> create mode 100644 SqlLesson Queries/SelectAll.sql</w:t>
-            </w:r>
+              <w:t xml:space="preserve"> create mode 100644 </w:t>
+            </w:r>
+            <w:proofErr w:type="spellStart"/>
+            <w:r>
+              <w:rPr>
+                <w:rFonts w:ascii="Lucida Console" w:hAnsi="Lucida Console" w:cs="Lucida Console"/>
+                <w:sz w:val="18"/>
+                <w:szCs w:val="18"/>
+              </w:rPr>
+              <w:t>SqlLesson</w:t>
+            </w:r>
+            <w:proofErr w:type="spellEnd"/>
+            <w:r>
+              <w:rPr>
+                <w:rFonts w:ascii="Lucida Console" w:hAnsi="Lucida Console" w:cs="Lucida Console"/>
+                <w:sz w:val="18"/>
+                <w:szCs w:val="18"/>
+              </w:rPr>
+              <w:t xml:space="preserve"> Queries/</w:t>
+            </w:r>
+            <w:proofErr w:type="spellStart"/>
+            <w:r>
+              <w:rPr>
+                <w:rFonts w:ascii="Lucida Console" w:hAnsi="Lucida Console" w:cs="Lucida Console"/>
+                <w:sz w:val="18"/>
+                <w:szCs w:val="18"/>
+              </w:rPr>
+              <w:t>SelectAll.sql</w:t>
+            </w:r>
+            <w:proofErr w:type="spellEnd"/>
           </w:p>
           <w:p>
             <w:pPr>
@@ -2533,8 +3741,36 @@
                 <w:sz w:val="18"/>
                 <w:szCs w:val="18"/>
               </w:rPr>
-              <w:t xml:space="preserve"> create mode 100644 SqlLesson Queries/TotalSalesByCustomer.sql</w:t>
-            </w:r>
+              <w:t xml:space="preserve"> create mode 100644 </w:t>
+            </w:r>
+            <w:proofErr w:type="spellStart"/>
+            <w:r>
+              <w:rPr>
+                <w:rFonts w:ascii="Lucida Console" w:hAnsi="Lucida Console" w:cs="Lucida Console"/>
+                <w:sz w:val="18"/>
+                <w:szCs w:val="18"/>
+              </w:rPr>
+              <w:t>SqlLesson</w:t>
+            </w:r>
+            <w:proofErr w:type="spellEnd"/>
+            <w:r>
+              <w:rPr>
+                <w:rFonts w:ascii="Lucida Console" w:hAnsi="Lucida Console" w:cs="Lucida Console"/>
+                <w:sz w:val="18"/>
+                <w:szCs w:val="18"/>
+              </w:rPr>
+              <w:t xml:space="preserve"> Queries/</w:t>
+            </w:r>
+            <w:proofErr w:type="spellStart"/>
+            <w:r>
+              <w:rPr>
+                <w:rFonts w:ascii="Lucida Console" w:hAnsi="Lucida Console" w:cs="Lucida Console"/>
+                <w:sz w:val="18"/>
+                <w:szCs w:val="18"/>
+              </w:rPr>
+              <w:t>TotalSalesByCustomer.sql</w:t>
+            </w:r>
+            <w:proofErr w:type="spellEnd"/>
           </w:p>
           <w:p>
             <w:pPr>
@@ -2553,8 +3789,36 @@
                 <w:sz w:val="18"/>
                 <w:szCs w:val="18"/>
               </w:rPr>
-              <w:t xml:space="preserve"> create mode 100644 SqlLesson Queries/Union.sql</w:t>
-            </w:r>
+              <w:t xml:space="preserve"> create mode 100644 </w:t>
+            </w:r>
+            <w:proofErr w:type="spellStart"/>
+            <w:r>
+              <w:rPr>
+                <w:rFonts w:ascii="Lucida Console" w:hAnsi="Lucida Console" w:cs="Lucida Console"/>
+                <w:sz w:val="18"/>
+                <w:szCs w:val="18"/>
+              </w:rPr>
+              <w:t>SqlLesson</w:t>
+            </w:r>
+            <w:proofErr w:type="spellEnd"/>
+            <w:r>
+              <w:rPr>
+                <w:rFonts w:ascii="Lucida Console" w:hAnsi="Lucida Console" w:cs="Lucida Console"/>
+                <w:sz w:val="18"/>
+                <w:szCs w:val="18"/>
+              </w:rPr>
+              <w:t xml:space="preserve"> Queries/</w:t>
+            </w:r>
+            <w:proofErr w:type="spellStart"/>
+            <w:r>
+              <w:rPr>
+                <w:rFonts w:ascii="Lucida Console" w:hAnsi="Lucida Console" w:cs="Lucida Console"/>
+                <w:sz w:val="18"/>
+                <w:szCs w:val="18"/>
+              </w:rPr>
+              <w:t>Union.sql</w:t>
+            </w:r>
+            <w:proofErr w:type="spellEnd"/>
           </w:p>
           <w:p>
             <w:pPr>
@@ -2605,8 +3869,19 @@
                 <w:sz w:val="18"/>
                 <w:szCs w:val="18"/>
               </w:rPr>
-              <w:t>/c/repos/sqllesson</w:t>
-            </w:r>
+              <w:t>/c/repos/</w:t>
+            </w:r>
+            <w:proofErr w:type="spellStart"/>
+            <w:r>
+              <w:rPr>
+                <w:rFonts w:ascii="Lucida Console" w:hAnsi="Lucida Console" w:cs="Lucida Console"/>
+                <w:color w:val="BFBF00"/>
+                <w:sz w:val="18"/>
+                <w:szCs w:val="18"/>
+              </w:rPr>
+              <w:t>sqllesson</w:t>
+            </w:r>
+            <w:proofErr w:type="spellEnd"/>
             <w:r>
               <w:rPr>
                 <w:rFonts w:ascii="Lucida Console" w:hAnsi="Lucida Console" w:cs="Lucida Console"/>
@@ -2634,7 +3909,25 @@
                 <w:sz w:val="18"/>
                 <w:szCs w:val="18"/>
               </w:rPr>
-              <w:t>$ git push origin master</w:t>
+              <w:t xml:space="preserve">$ </w:t>
+            </w:r>
+            <w:proofErr w:type="spellStart"/>
+            <w:r>
+              <w:rPr>
+                <w:rFonts w:ascii="Lucida Console" w:hAnsi="Lucida Console" w:cs="Lucida Console"/>
+                <w:sz w:val="18"/>
+                <w:szCs w:val="18"/>
+              </w:rPr>
+              <w:t>git</w:t>
+            </w:r>
+            <w:proofErr w:type="spellEnd"/>
+            <w:r>
+              <w:rPr>
+                <w:rFonts w:ascii="Lucida Console" w:hAnsi="Lucida Console" w:cs="Lucida Console"/>
+                <w:sz w:val="18"/>
+                <w:szCs w:val="18"/>
+              </w:rPr>
+              <w:t xml:space="preserve"> push origin master</w:t>
             </w:r>
           </w:p>
           <w:p>
@@ -3022,7 +4315,15 @@
         </w:numPr>
       </w:pPr>
       <w:r>
-        <w:t>Join customer and order, sort by order amount biggest first so desc, no id fields but all other columns in</w:t>
+        <w:t xml:space="preserve">Join customer and order, sort by order amount biggest first so </w:t>
+      </w:r>
+      <w:proofErr w:type="spellStart"/>
+      <w:r>
+        <w:t>desc</w:t>
+      </w:r>
+      <w:proofErr w:type="spellEnd"/>
+      <w:r>
+        <w:t>, no id fields but all other columns in</w:t>
       </w:r>
     </w:p>
     <w:p>
@@ -3107,7 +4408,15 @@
         </w:numPr>
       </w:pPr>
       <w:r>
-        <w:t>You can highlighted certain portions of code in Sql Server if you only want to run that particular portion of the code</w:t>
+        <w:t xml:space="preserve">You can highlighted certain portions of code in </w:t>
+      </w:r>
+      <w:proofErr w:type="spellStart"/>
+      <w:r>
+        <w:t>Sql</w:t>
+      </w:r>
+      <w:proofErr w:type="spellEnd"/>
+      <w:r>
+        <w:t xml:space="preserve"> Server if you only want to run that particular portion of the code</w:t>
       </w:r>
     </w:p>
     <w:p>
@@ -3119,8 +4428,13 @@
         </w:numPr>
       </w:pPr>
       <w:r>
-        <w:t>Comment group of lines shortcut key is ctrl+k+c</w:t>
-      </w:r>
+        <w:t xml:space="preserve">Comment group of lines shortcut key is </w:t>
+      </w:r>
+      <w:proofErr w:type="spellStart"/>
+      <w:r>
+        <w:t>ctrl+k+c</w:t>
+      </w:r>
+      <w:proofErr w:type="spellEnd"/>
     </w:p>
     <w:p>
       <w:pPr>
@@ -3131,8 +4445,13 @@
         </w:numPr>
       </w:pPr>
       <w:r>
-        <w:t>Uncomment group of lines shortcut key is ctrl+k+u</w:t>
-      </w:r>
+        <w:t xml:space="preserve">Uncomment group of lines shortcut key is </w:t>
+      </w:r>
+      <w:proofErr w:type="spellStart"/>
+      <w:r>
+        <w:t>ctrl+k+u</w:t>
+      </w:r>
+      <w:proofErr w:type="spellEnd"/>
     </w:p>
     <w:p>
       <w:pPr>
@@ -3179,8 +4498,13 @@
           <w:numId w:val="8"/>
         </w:numPr>
       </w:pPr>
-      <w:r>
-        <w:t>nvarchar is now the new way to define a string because of international languages where you need a double byte</w:t>
+      <w:proofErr w:type="spellStart"/>
+      <w:r>
+        <w:t>nvarchar</w:t>
+      </w:r>
+      <w:proofErr w:type="spellEnd"/>
+      <w:r>
+        <w:t xml:space="preserve"> is now the new way to define a string because of international languages where you need a double byte</w:t>
       </w:r>
     </w:p>
     <w:p>
@@ -3361,7 +4685,15 @@
         </w:numPr>
       </w:pPr>
       <w:r>
-        <w:t>To create a unique inex on a table:</w:t>
+        <w:t xml:space="preserve">To create a unique </w:t>
+      </w:r>
+      <w:proofErr w:type="spellStart"/>
+      <w:r>
+        <w:t>inex</w:t>
+      </w:r>
+      <w:proofErr w:type="spellEnd"/>
+      <w:r>
+        <w:t xml:space="preserve"> on a table:</w:t>
       </w:r>
     </w:p>
     <w:p>
@@ -3373,7 +4705,15 @@
         </w:numPr>
       </w:pPr>
       <w:r>
-        <w:t>Create (unique) index [name] on [tablename](col1,col2,…)</w:t>
+        <w:t>Create (unique) index [name] on [</w:t>
+      </w:r>
+      <w:proofErr w:type="spellStart"/>
+      <w:r>
+        <w:t>tablename</w:t>
+      </w:r>
+      <w:proofErr w:type="spellEnd"/>
+      <w:r>
+        <w:t>](col1,col2,…)</w:t>
       </w:r>
     </w:p>
     <w:p>
@@ -3397,8 +4737,13 @@
         </w:numPr>
       </w:pPr>
       <w:r>
-        <w:t>Basically creating functions for sql</w:t>
-      </w:r>
+        <w:t xml:space="preserve">Basically creating functions for </w:t>
+      </w:r>
+      <w:proofErr w:type="spellStart"/>
+      <w:r>
+        <w:t>sql</w:t>
+      </w:r>
+      <w:proofErr w:type="spellEnd"/>
     </w:p>
     <w:p>
       <w:pPr>
@@ -3515,7 +4860,15 @@
         </w:numPr>
       </w:pPr>
       <w:r>
-        <w:t xml:space="preserve">We will push our assignments to greg via </w:t>
+        <w:t xml:space="preserve">We will push our assignments to </w:t>
+      </w:r>
+      <w:proofErr w:type="spellStart"/>
+      <w:r>
+        <w:t>greg</w:t>
+      </w:r>
+      <w:proofErr w:type="spellEnd"/>
+      <w:r>
+        <w:t xml:space="preserve"> via </w:t>
       </w:r>
       <w:hyperlink r:id="rId9" w:history="1">
         <w:r>
@@ -3535,7 +4888,15 @@
         </w:numPr>
       </w:pPr>
       <w:r>
-        <w:t>“git pull origin master” is how we pull</w:t>
+        <w:t>“</w:t>
+      </w:r>
+      <w:proofErr w:type="spellStart"/>
+      <w:r>
+        <w:t>git</w:t>
+      </w:r>
+      <w:proofErr w:type="spellEnd"/>
+      <w:r>
+        <w:t xml:space="preserve"> pull origin master” is how we pull</w:t>
       </w:r>
     </w:p>
     <w:p>
@@ -3547,7 +4908,23 @@
         </w:numPr>
       </w:pPr>
       <w:r>
-        <w:t>If we are having issues with pushing then we should pull down the most recent version of the folder via “git pull origin master” then attempt to “git push origin master” again</w:t>
+        <w:t>If we are having issues with pushing then we should pull down the most recent version of the folder via “</w:t>
+      </w:r>
+      <w:proofErr w:type="spellStart"/>
+      <w:r>
+        <w:t>git</w:t>
+      </w:r>
+      <w:proofErr w:type="spellEnd"/>
+      <w:r>
+        <w:t xml:space="preserve"> pull origin master” then attempt to “</w:t>
+      </w:r>
+      <w:proofErr w:type="spellStart"/>
+      <w:r>
+        <w:t>git</w:t>
+      </w:r>
+      <w:proofErr w:type="spellEnd"/>
+      <w:r>
+        <w:t xml:space="preserve"> push origin master” again</w:t>
       </w:r>
     </w:p>
     <w:p>
@@ -3613,7 +4990,15 @@
         </w:numPr>
       </w:pPr>
       <w:r>
-        <w:t>Allows one to code procedures in sql server</w:t>
+        <w:t xml:space="preserve">Allows one to code procedures in </w:t>
+      </w:r>
+      <w:proofErr w:type="spellStart"/>
+      <w:r>
+        <w:t>sql</w:t>
+      </w:r>
+      <w:proofErr w:type="spellEnd"/>
+      <w:r>
+        <w:t xml:space="preserve"> server</w:t>
       </w:r>
     </w:p>
     <w:p>
@@ -3731,18 +5116,28 @@
         <w:t xml:space="preserve">Ask Greg how to go about solving a problem like </w:t>
       </w:r>
       <w:r>
-        <w:t xml:space="preserve">Practice&gt;SQLBasic Join&gt;Challenges </w:t>
+        <w:t>Practice&gt;</w:t>
+      </w:r>
+      <w:proofErr w:type="spellStart"/>
+      <w:r>
+        <w:t>SQLBasic</w:t>
+      </w:r>
+      <w:proofErr w:type="spellEnd"/>
+      <w:r>
+        <w:t xml:space="preserve"> Join&gt;Challenges </w:t>
       </w:r>
       <w:r>
         <w:t xml:space="preserve">on </w:t>
       </w:r>
       <w:hyperlink r:id="rId10" w:history="1">
+        <w:proofErr w:type="spellStart"/>
         <w:r>
           <w:rPr>
             <w:rStyle w:val="Hyperlink"/>
           </w:rPr>
           <w:t>HackerRank</w:t>
         </w:r>
+        <w:proofErr w:type="spellEnd"/>
       </w:hyperlink>
       <w:r>
         <w:t xml:space="preserve"> </w:t>
@@ -3774,6 +5169,7 @@
       <w:r>
         <w:t xml:space="preserve">How to implement </w:t>
       </w:r>
+      <w:proofErr w:type="spellStart"/>
       <w:r>
         <w:rPr>
           <w:highlight w:val="yellow"/>
@@ -3790,10 +5186,25 @@
         <w:rPr>
           <w:highlight w:val="yellow"/>
         </w:rPr>
-        <w:t>number()</w:t>
-      </w:r>
-      <w:r>
-        <w:t xml:space="preserve"> in sql?</w:t>
+        <w:t>number</w:t>
+      </w:r>
+      <w:proofErr w:type="spellEnd"/>
+      <w:r>
+        <w:rPr>
+          <w:highlight w:val="yellow"/>
+        </w:rPr>
+        <w:t>()</w:t>
+      </w:r>
+      <w:r>
+        <w:t xml:space="preserve"> in </w:t>
+      </w:r>
+      <w:proofErr w:type="spellStart"/>
+      <w:r>
+        <w:t>sql</w:t>
+      </w:r>
+      <w:proofErr w:type="spellEnd"/>
+      <w:r>
+        <w:t>?</w:t>
       </w:r>
     </w:p>
     <w:p>
@@ -3820,8 +5231,13 @@
         <w:t>t</w:t>
       </w:r>
       <w:r>
-        <w:t xml:space="preserve"> in sql</w:t>
-      </w:r>
+        <w:t xml:space="preserve"> in </w:t>
+      </w:r>
+      <w:proofErr w:type="spellStart"/>
+      <w:r>
+        <w:t>sql</w:t>
+      </w:r>
+      <w:proofErr w:type="spellEnd"/>
     </w:p>
     <w:p>
       <w:pPr>
@@ -4150,7 +5566,15 @@
         </w:numPr>
       </w:pPr>
       <w:r>
-        <w:t>Properties are things like fields, variables, etc. (thing of them like nouns—person,places,things)</w:t>
+        <w:t>Properties are things like fields, variables, etc. (thing of them like nouns—</w:t>
+      </w:r>
+      <w:proofErr w:type="spellStart"/>
+      <w:r>
+        <w:t>person,places,things</w:t>
+      </w:r>
+      <w:proofErr w:type="spellEnd"/>
+      <w:r>
+        <w:t>)</w:t>
       </w:r>
     </w:p>
     <w:p>
@@ -4328,7 +5752,15 @@
         </w:numPr>
       </w:pPr>
       <w:r>
-        <w:t>Scalar (int, bool, DateTime,Decimal…)</w:t>
+        <w:t xml:space="preserve">Scalar (int, bool, </w:t>
+      </w:r>
+      <w:proofErr w:type="spellStart"/>
+      <w:r>
+        <w:t>DateTime,Decimal</w:t>
+      </w:r>
+      <w:proofErr w:type="spellEnd"/>
+      <w:r>
+        <w:t>…)</w:t>
       </w:r>
     </w:p>
     <w:p>
@@ -4343,7 +5775,15 @@
         <w:t>Cannot be null by default</w:t>
       </w:r>
       <w:r>
-        <w:t xml:space="preserve"> – recently they have allowed null to help with sql issues where nulls are allowed in these data types</w:t>
+        <w:t xml:space="preserve"> – recently they have allowed null to help with </w:t>
+      </w:r>
+      <w:proofErr w:type="spellStart"/>
+      <w:r>
+        <w:t>sql</w:t>
+      </w:r>
+      <w:proofErr w:type="spellEnd"/>
+      <w:r>
+        <w:t xml:space="preserve"> issues where nulls are allowed in these data types</w:t>
       </w:r>
       <w:r>
         <w:tab/>
@@ -4394,7 +5834,15 @@
         </w:numPr>
       </w:pPr>
       <w:r>
-        <w:t>“struct” creates a new type that is a collection of other types</w:t>
+        <w:t>“</w:t>
+      </w:r>
+      <w:proofErr w:type="spellStart"/>
+      <w:r>
+        <w:t>struct</w:t>
+      </w:r>
+      <w:proofErr w:type="spellEnd"/>
+      <w:r>
+        <w:t>” creates a new type that is a collection of other types</w:t>
       </w:r>
     </w:p>
     <w:p>
@@ -4406,7 +5854,15 @@
         </w:numPr>
       </w:pPr>
       <w:r>
-        <w:t xml:space="preserve">Note that struct does not have to contain the same type while </w:t>
+        <w:t xml:space="preserve">Note that </w:t>
+      </w:r>
+      <w:proofErr w:type="spellStart"/>
+      <w:r>
+        <w:t>struct</w:t>
+      </w:r>
+      <w:proofErr w:type="spellEnd"/>
+      <w:r>
+        <w:t xml:space="preserve"> does not have to contain the same type while </w:t>
       </w:r>
       <w:r>
         <w:t>arrays must all be the same type</w:t>
@@ -4448,12 +5904,37 @@
           <w:i/>
         </w:rPr>
       </w:pPr>
+      <w:proofErr w:type="spellStart"/>
       <w:r>
         <w:rPr>
           <w:b/>
           <w:i/>
         </w:rPr>
-        <w:t>Git -&gt; Github in Visual Studio:</w:t>
+        <w:t>Git</w:t>
+      </w:r>
+      <w:proofErr w:type="spellEnd"/>
+      <w:r>
+        <w:rPr>
+          <w:b/>
+          <w:i/>
+        </w:rPr>
+        <w:t xml:space="preserve"> -&gt; </w:t>
+      </w:r>
+      <w:proofErr w:type="spellStart"/>
+      <w:r>
+        <w:rPr>
+          <w:b/>
+          <w:i/>
+        </w:rPr>
+        <w:t>Github</w:t>
+      </w:r>
+      <w:proofErr w:type="spellEnd"/>
+      <w:r>
+        <w:rPr>
+          <w:b/>
+          <w:i/>
+        </w:rPr>
+        <w:t xml:space="preserve"> in Visual Studio:</w:t>
       </w:r>
     </w:p>
     <w:p>
@@ -4544,11 +6025,24 @@
           <w:numId w:val="13"/>
         </w:numPr>
       </w:pPr>
+      <w:proofErr w:type="spellStart"/>
       <w:r>
         <w:t>S</w:t>
       </w:r>
       <w:r>
-        <w:t>ourcetree = gitbash but with a GUI</w:t>
+        <w:t>ourcetree</w:t>
+      </w:r>
+      <w:proofErr w:type="spellEnd"/>
+      <w:r>
+        <w:t xml:space="preserve"> = </w:t>
+      </w:r>
+      <w:proofErr w:type="spellStart"/>
+      <w:r>
+        <w:t>gitbash</w:t>
+      </w:r>
+      <w:proofErr w:type="spellEnd"/>
+      <w:r>
+        <w:t xml:space="preserve"> but with a GUI</w:t>
       </w:r>
     </w:p>
     <w:p>
@@ -4560,8 +6054,13 @@
         </w:numPr>
       </w:pPr>
       <w:r>
-        <w:t>Greg stated some people he knows use this instead of gitbash</w:t>
-      </w:r>
+        <w:t xml:space="preserve">Greg stated some people he knows use this instead of </w:t>
+      </w:r>
+      <w:proofErr w:type="spellStart"/>
+      <w:r>
+        <w:t>gitbash</w:t>
+      </w:r>
+      <w:proofErr w:type="spellEnd"/>
     </w:p>
     <w:p>
       <w:pPr>
@@ -4637,7 +6136,31 @@
         </w:numPr>
       </w:pPr>
       <w:r>
-        <w:t>Also use &lt;param name = “args”&gt;Command line parameters as strings&lt;/param&gt;  -- didn’t catch what this was for</w:t>
+        <w:t>Also use &lt;</w:t>
+      </w:r>
+      <w:proofErr w:type="spellStart"/>
+      <w:r>
+        <w:t>param</w:t>
+      </w:r>
+      <w:proofErr w:type="spellEnd"/>
+      <w:r>
+        <w:t xml:space="preserve"> name = “</w:t>
+      </w:r>
+      <w:proofErr w:type="spellStart"/>
+      <w:r>
+        <w:t>args</w:t>
+      </w:r>
+      <w:proofErr w:type="spellEnd"/>
+      <w:r>
+        <w:t>”&gt;Command line parameters as strings&lt;/</w:t>
+      </w:r>
+      <w:proofErr w:type="spellStart"/>
+      <w:r>
+        <w:t>param</w:t>
+      </w:r>
+      <w:proofErr w:type="spellEnd"/>
+      <w:r>
+        <w:t>&gt;  -- didn’t catch what this was for</w:t>
       </w:r>
     </w:p>
     <w:p>
@@ -4649,7 +6172,15 @@
         </w:numPr>
       </w:pPr>
       <w:r>
-        <w:t>To comment out lines you can highlight them then click then “ctrl+e,c”</w:t>
+        <w:t>To comment out lines you can highlight them then click then “</w:t>
+      </w:r>
+      <w:proofErr w:type="spellStart"/>
+      <w:r>
+        <w:t>ctrl+e,c</w:t>
+      </w:r>
+      <w:proofErr w:type="spellEnd"/>
+      <w:r>
+        <w:t>”</w:t>
       </w:r>
     </w:p>
     <w:p>
@@ -4661,7 +6192,15 @@
         </w:numPr>
       </w:pPr>
       <w:r>
-        <w:t>To uncomment lines you can highlight the block of code then “ctrl+e,u”</w:t>
+        <w:t>To uncomment lines you can highlight the block of code then “</w:t>
+      </w:r>
+      <w:proofErr w:type="spellStart"/>
+      <w:r>
+        <w:t>ctrl+e,u</w:t>
+      </w:r>
+      <w:proofErr w:type="spellEnd"/>
+      <w:r>
+        <w:t>”</w:t>
       </w:r>
     </w:p>
     <w:p>
@@ -4687,8 +6226,13 @@
           <w:numId w:val="14"/>
         </w:numPr>
       </w:pPr>
-      <w:r>
-        <w:t>Console.ReadLine() returns a string</w:t>
+      <w:proofErr w:type="spellStart"/>
+      <w:r>
+        <w:t>Console.ReadLine</w:t>
+      </w:r>
+      <w:proofErr w:type="spellEnd"/>
+      <w:r>
+        <w:t>() returns a string</w:t>
       </w:r>
     </w:p>
     <w:p>
@@ -4777,8 +6321,13 @@
           <w:numId w:val="15"/>
         </w:numPr>
       </w:pPr>
-      <w:r>
-        <w:t>Ctrl+shift+b in visual studio does a build</w:t>
+      <w:proofErr w:type="spellStart"/>
+      <w:r>
+        <w:t>Ctrl+shift+b</w:t>
+      </w:r>
+      <w:proofErr w:type="spellEnd"/>
+      <w:r>
+        <w:t xml:space="preserve"> in visual studio does a build</w:t>
       </w:r>
     </w:p>
     <w:p>
@@ -4881,7 +6430,15 @@
         </w:numPr>
       </w:pPr>
       <w:r>
-        <w:t>“Main” is a method in “static void Main(string[] args)”</w:t>
+        <w:t xml:space="preserve">“Main” is a method in “static void Main(string[] </w:t>
+      </w:r>
+      <w:proofErr w:type="spellStart"/>
+      <w:r>
+        <w:t>args</w:t>
+      </w:r>
+      <w:proofErr w:type="spellEnd"/>
+      <w:r>
+        <w:t>)”</w:t>
       </w:r>
     </w:p>
     <w:p>
@@ -5021,7 +6578,15 @@
         </w:numPr>
       </w:pPr>
       <w:r>
-        <w:t>Random rnd = new Random();</w:t>
+        <w:t xml:space="preserve">Random </w:t>
+      </w:r>
+      <w:proofErr w:type="spellStart"/>
+      <w:r>
+        <w:t>rnd</w:t>
+      </w:r>
+      <w:proofErr w:type="spellEnd"/>
+      <w:r>
+        <w:t xml:space="preserve"> = new Random();</w:t>
       </w:r>
     </w:p>
     <w:p>
@@ -5033,7 +6598,23 @@
         </w:numPr>
       </w:pPr>
       <w:r>
-        <w:t>&gt; int nbr = rnd.Next(</w:t>
+        <w:t xml:space="preserve">&gt; int </w:t>
+      </w:r>
+      <w:proofErr w:type="spellStart"/>
+      <w:r>
+        <w:t>nbr</w:t>
+      </w:r>
+      <w:proofErr w:type="spellEnd"/>
+      <w:r>
+        <w:t xml:space="preserve"> = </w:t>
+      </w:r>
+      <w:proofErr w:type="spellStart"/>
+      <w:r>
+        <w:t>rnd.Next</w:t>
+      </w:r>
+      <w:proofErr w:type="spellEnd"/>
+      <w:r>
+        <w:t>(</w:t>
       </w:r>
       <w:r>
         <w:t>1,7</w:t>
@@ -5054,11 +6635,19 @@
         </w:numPr>
       </w:pPr>
       <w:hyperlink r:id="rId12" w:history="1">
+        <w:proofErr w:type="spellStart"/>
         <w:r>
           <w:rPr>
             <w:rStyle w:val="Hyperlink"/>
           </w:rPr>
-          <w:t>Random.Next Method (Int32, Int32)</w:t>
+          <w:t>Random.Next</w:t>
+        </w:r>
+        <w:proofErr w:type="spellEnd"/>
+        <w:r>
+          <w:rPr>
+            <w:rStyle w:val="Hyperlink"/>
+          </w:rPr>
+          <w:t xml:space="preserve"> Method (Int32, Int32)</w:t>
         </w:r>
       </w:hyperlink>
     </w:p>
@@ -5469,8 +7058,13 @@
           <w:numId w:val="20"/>
         </w:numPr>
       </w:pPr>
-      <w:r>
-        <w:t>Shift+Alt+C also works</w:t>
+      <w:proofErr w:type="spellStart"/>
+      <w:r>
+        <w:t>Shift+Alt+C</w:t>
+      </w:r>
+      <w:proofErr w:type="spellEnd"/>
+      <w:r>
+        <w:t xml:space="preserve"> also works</w:t>
       </w:r>
     </w:p>
     <w:p>
@@ -5572,7 +7166,23 @@
         </w:numPr>
       </w:pPr>
       <w:r>
-        <w:t>[Classname] [variable] = new [classname] ();</w:t>
+        <w:t>[</w:t>
+      </w:r>
+      <w:proofErr w:type="spellStart"/>
+      <w:r>
+        <w:t>Classname</w:t>
+      </w:r>
+      <w:proofErr w:type="spellEnd"/>
+      <w:r>
+        <w:t>] [variable] = new [</w:t>
+      </w:r>
+      <w:proofErr w:type="spellStart"/>
+      <w:r>
+        <w:t>classname</w:t>
+      </w:r>
+      <w:proofErr w:type="spellEnd"/>
+      <w:r>
+        <w:t>] ();</w:t>
       </w:r>
     </w:p>
     <w:p>
@@ -5724,7 +7334,15 @@
         <w:t xml:space="preserve"> – you can get there by putting your cursor after ending “}” for “</w:t>
       </w:r>
       <w:r>
-        <w:t>static void Main(string[] args)</w:t>
+        <w:t xml:space="preserve">static void Main(string[] </w:t>
+      </w:r>
+      <w:proofErr w:type="spellStart"/>
+      <w:r>
+        <w:t>args</w:t>
+      </w:r>
+      <w:proofErr w:type="spellEnd"/>
+      <w:r>
+        <w:t>)</w:t>
       </w:r>
       <w:r>
         <w:t>” then doing “Run to Cursor” then going back and right clicking on a given variable and going to “quick watch” via right click</w:t>
@@ -6170,7 +7788,15 @@
         </w:numPr>
       </w:pPr>
       <w:r>
-        <w:t>Key mapping (keymapping) in Visual Studio: Tools -&gt; Options -&gt; Environment -&gt; Keyboard</w:t>
+        <w:t>Key mapping (</w:t>
+      </w:r>
+      <w:proofErr w:type="spellStart"/>
+      <w:r>
+        <w:t>keymapping</w:t>
+      </w:r>
+      <w:proofErr w:type="spellEnd"/>
+      <w:r>
+        <w:t>) in Visual Studio: Tools -&gt; Options -&gt; Environment -&gt; Keyboard</w:t>
       </w:r>
     </w:p>
     <w:p>
@@ -6233,8 +7859,13 @@
         </w:numPr>
       </w:pPr>
       <w:r>
-        <w:t>You get there by clicking on “View Details” after doing our “Run to Cursor” at the last “}” in the program.cs</w:t>
-      </w:r>
+        <w:t xml:space="preserve">You get there by clicking on “View Details” after doing our “Run to Cursor” at the last “}” in the </w:t>
+      </w:r>
+      <w:proofErr w:type="spellStart"/>
+      <w:r>
+        <w:t>program.cs</w:t>
+      </w:r>
+      <w:proofErr w:type="spellEnd"/>
     </w:p>
     <w:p>
       <w:pPr>
@@ -6538,8 +8169,19 @@
           <w:sz w:val="16"/>
           <w:szCs w:val="19"/>
         </w:rPr>
-        <w:t>can also use the type of DivideByZeroException</w:t>
-      </w:r>
+        <w:t xml:space="preserve">can also use the type of </w:t>
+      </w:r>
+      <w:proofErr w:type="spellStart"/>
+      <w:r>
+        <w:rPr>
+          <w:rFonts w:ascii="Consolas" w:hAnsi="Consolas" w:cs="Consolas"/>
+          <w:color w:val="000000"/>
+          <w:sz w:val="16"/>
+          <w:szCs w:val="19"/>
+        </w:rPr>
+        <w:t>DivideByZeroException</w:t>
+      </w:r>
+      <w:proofErr w:type="spellEnd"/>
     </w:p>
     <w:p>
       <w:pPr>
@@ -7242,7 +8884,15 @@
         </w:numPr>
       </w:pPr>
       <w:r>
-        <w:t>One example would be something like “enum TransType” where 1 = send and 2 = receive</w:t>
+        <w:t xml:space="preserve">One example would be something like “enum </w:t>
+      </w:r>
+      <w:proofErr w:type="spellStart"/>
+      <w:r>
+        <w:t>TransType</w:t>
+      </w:r>
+      <w:proofErr w:type="spellEnd"/>
+      <w:r>
+        <w:t>” where 1 = send and 2 = receive</w:t>
       </w:r>
     </w:p>
     <w:p>
@@ -7257,7 +8907,15 @@
         <w:t>e</w:t>
       </w:r>
       <w:r>
-        <w:t>num TransType {</w:t>
+        <w:t xml:space="preserve">num </w:t>
+      </w:r>
+      <w:proofErr w:type="spellStart"/>
+      <w:r>
+        <w:t>TransType</w:t>
+      </w:r>
+      <w:proofErr w:type="spellEnd"/>
+      <w:r>
+        <w:t xml:space="preserve"> {</w:t>
       </w:r>
     </w:p>
     <w:p>
@@ -7302,13 +8960,45 @@
         </w:numPr>
       </w:pPr>
       <w:r>
-        <w:t>the difference it makes is that we can now use an if statement such as “if (TransId == TransType.Send)” in our if statement instead of “if (TransId ==1)”</w:t>
+        <w:t>the difference it makes is that we can now use an if statement such as “if (</w:t>
+      </w:r>
+      <w:proofErr w:type="spellStart"/>
+      <w:r>
+        <w:t>TransId</w:t>
+      </w:r>
+      <w:proofErr w:type="spellEnd"/>
+      <w:r>
+        <w:t xml:space="preserve"> == </w:t>
+      </w:r>
+      <w:proofErr w:type="spellStart"/>
+      <w:r>
+        <w:t>TransType.Send</w:t>
+      </w:r>
+      <w:proofErr w:type="spellEnd"/>
+      <w:r>
+        <w:t>)” in our if statement instead of “if (</w:t>
+      </w:r>
+      <w:proofErr w:type="spellStart"/>
+      <w:r>
+        <w:t>TransId</w:t>
+      </w:r>
+      <w:proofErr w:type="spellEnd"/>
+      <w:r>
+        <w:t xml:space="preserve"> ==1)”</w:t>
       </w:r>
       <w:r>
         <w:t xml:space="preserve"> –this documents our code a heck of a lot better</w:t>
       </w:r>
       <w:r>
-        <w:t xml:space="preserve"> – also this assumes that we are receiving TransId with a value of 1 or 2 </w:t>
+        <w:t xml:space="preserve"> – also this assumes that we are receiving </w:t>
+      </w:r>
+      <w:proofErr w:type="spellStart"/>
+      <w:r>
+        <w:t>TransId</w:t>
+      </w:r>
+      <w:proofErr w:type="spellEnd"/>
+      <w:r>
+        <w:t xml:space="preserve"> with a value of 1 or 2 </w:t>
       </w:r>
       <w:r>
         <w:t>where 1==</w:t>
@@ -7928,7 +9618,23 @@
         </w:numPr>
       </w:pPr>
       <w:r>
-        <w:t>This is where the virtual—override stuff comes in to choose the right print method, for instance, based on what the type really is vs. what variable we place it into – see the “InheritanceSolution” for anexample of this</w:t>
+        <w:t>This is where the virtual—override stuff comes in to choose the right print method, for instance, based on what the type really is vs. what variable we place it into – see the “</w:t>
+      </w:r>
+      <w:proofErr w:type="spellStart"/>
+      <w:r>
+        <w:t>InheritanceSolution</w:t>
+      </w:r>
+      <w:proofErr w:type="spellEnd"/>
+      <w:r>
+        <w:t xml:space="preserve">” for </w:t>
+      </w:r>
+      <w:proofErr w:type="spellStart"/>
+      <w:r>
+        <w:t>anexample</w:t>
+      </w:r>
+      <w:proofErr w:type="spellEnd"/>
+      <w:r>
+        <w:t xml:space="preserve"> of this</w:t>
       </w:r>
     </w:p>
     <w:p>
@@ -8113,8 +9819,13 @@
           <w:numId w:val="35"/>
         </w:numPr>
       </w:pPr>
-      <w:r>
-        <w:t>nbr (number)</w:t>
+      <w:proofErr w:type="spellStart"/>
+      <w:r>
+        <w:t>nbr</w:t>
+      </w:r>
+      <w:proofErr w:type="spellEnd"/>
+      <w:r>
+        <w:t xml:space="preserve"> (number)</w:t>
       </w:r>
       <w:r>
         <w:t xml:space="preserve"> //string</w:t>
@@ -8224,8 +9935,13 @@
           <w:numId w:val="35"/>
         </w:numPr>
       </w:pPr>
-      <w:r>
-        <w:t xml:space="preserve">GetBalance </w:t>
+      <w:proofErr w:type="spellStart"/>
+      <w:r>
+        <w:t>GetBalance</w:t>
+      </w:r>
+      <w:proofErr w:type="spellEnd"/>
+      <w:r>
+        <w:t xml:space="preserve"> </w:t>
       </w:r>
       <w:r>
         <w:t xml:space="preserve"> //return balance so decimal return type</w:t>
@@ -8254,8 +9970,13 @@
           <w:numId w:val="35"/>
         </w:numPr>
       </w:pPr>
-      <w:r>
-        <w:t>IntRate (double type since more than 2 decimals may be needed)j</w:t>
+      <w:proofErr w:type="spellStart"/>
+      <w:r>
+        <w:t>IntRate</w:t>
+      </w:r>
+      <w:proofErr w:type="spellEnd"/>
+      <w:r>
+        <w:t xml:space="preserve"> (double type since more than 2 decimals may be needed)j</w:t>
       </w:r>
     </w:p>
     <w:p>
@@ -8267,7 +9988,15 @@
         </w:numPr>
       </w:pPr>
       <w:r>
-        <w:t>Method for CalcInterest()</w:t>
+        <w:t xml:space="preserve">Method for </w:t>
+      </w:r>
+      <w:proofErr w:type="spellStart"/>
+      <w:r>
+        <w:t>CalcInterest</w:t>
+      </w:r>
+      <w:proofErr w:type="spellEnd"/>
+      <w:r>
+        <w:t>()</w:t>
       </w:r>
       <w:r>
         <w:t xml:space="preserve"> //do simple interest</w:t>
@@ -8334,6 +10063,32 @@
       </w:pPr>
       <w:r>
         <w:t>Always create a default constructor first when creating a new class – default meaning a constructor with no parameters</w:t>
+      </w:r>
+    </w:p>
+    <w:p>
+      <w:pPr>
+        <w:pStyle w:val="ListParagraph"/>
+        <w:numPr>
+          <w:ilvl w:val="0"/>
+          <w:numId w:val="36"/>
+        </w:numPr>
+      </w:pPr>
+      <w:r>
+        <w:t>When you have a method in a base class that will need to be used in a derived class differently</w:t>
+      </w:r>
+      <w:r>
+        <w:t>,</w:t>
+      </w:r>
+      <w:r>
+        <w:t xml:space="preserve"> </w:t>
+      </w:r>
+      <w:proofErr w:type="spellStart"/>
+      <w:r>
+        <w:t>then</w:t>
+      </w:r>
+      <w:proofErr w:type="spellEnd"/>
+      <w:r>
+        <w:t xml:space="preserve"> mark it as “virtual” and mark the method in the derived class “override”</w:t>
       </w:r>
       <w:bookmarkStart w:id="0" w:name="_GoBack"/>
       <w:bookmarkEnd w:id="0"/>

</xml_diff>

<commit_message>
added notes from morning 6-11-2018
</commit_message>
<xml_diff>
--- a/Notes.docx
+++ b/Notes.docx
@@ -9848,6 +9848,661 @@
       <w:r>
         <w:t>Entity framework sits between C# and SQL and basically makes communicating between the two easier</w:t>
       </w:r>
+    </w:p>
+    <w:p>
+      <w:pPr>
+        <w:pStyle w:val="NoSpacing"/>
+        <w:numPr>
+          <w:ilvl w:val="0"/>
+          <w:numId w:val="45"/>
+        </w:numPr>
+      </w:pPr>
+      <w:r>
+        <w:t>Entity Framework can be used in two modes:</w:t>
+      </w:r>
+    </w:p>
+    <w:p>
+      <w:pPr>
+        <w:pStyle w:val="NoSpacing"/>
+        <w:numPr>
+          <w:ilvl w:val="1"/>
+          <w:numId w:val="45"/>
+        </w:numPr>
+      </w:pPr>
+      <w:r>
+        <w:t>Database First</w:t>
+      </w:r>
+    </w:p>
+    <w:p>
+      <w:pPr>
+        <w:pStyle w:val="NoSpacing"/>
+        <w:numPr>
+          <w:ilvl w:val="2"/>
+          <w:numId w:val="45"/>
+        </w:numPr>
+      </w:pPr>
+      <w:r>
+        <w:t>Existing database: creates classes from existing database so no hard coding is needed</w:t>
+      </w:r>
+    </w:p>
+    <w:p>
+      <w:pPr>
+        <w:pStyle w:val="NoSpacing"/>
+        <w:numPr>
+          <w:ilvl w:val="1"/>
+          <w:numId w:val="45"/>
+        </w:numPr>
+      </w:pPr>
+      <w:r>
+        <w:t>Code first</w:t>
+      </w:r>
+    </w:p>
+    <w:p>
+      <w:pPr>
+        <w:pStyle w:val="NoSpacing"/>
+        <w:numPr>
+          <w:ilvl w:val="2"/>
+          <w:numId w:val="45"/>
+        </w:numPr>
+      </w:pPr>
+      <w:r>
+        <w:t xml:space="preserve">Creates databases from </w:t>
+      </w:r>
+      <w:r>
+        <w:t>C# class code</w:t>
+      </w:r>
+    </w:p>
+    <w:p>
+      <w:pPr>
+        <w:pStyle w:val="NoSpacing"/>
+        <w:numPr>
+          <w:ilvl w:val="0"/>
+          <w:numId w:val="45"/>
+        </w:numPr>
+      </w:pPr>
+      <w:r>
+        <w:t>DBContext</w:t>
+      </w:r>
+    </w:p>
+    <w:p>
+      <w:pPr>
+        <w:pStyle w:val="NoSpacing"/>
+        <w:numPr>
+          <w:ilvl w:val="1"/>
+          <w:numId w:val="45"/>
+        </w:numPr>
+      </w:pPr>
+      <w:r>
+        <w:t>A class that we will create where we point to all of the entity framework objects that we want to use in our application</w:t>
+      </w:r>
+    </w:p>
+    <w:p>
+      <w:pPr>
+        <w:pStyle w:val="NoSpacing"/>
+        <w:numPr>
+          <w:ilvl w:val="1"/>
+          <w:numId w:val="45"/>
+        </w:numPr>
+      </w:pPr>
+      <w:r>
+        <w:t>We can use Entity Framework to do the DBContext</w:t>
+      </w:r>
+    </w:p>
+    <w:p>
+      <w:pPr>
+        <w:pStyle w:val="NoSpacing"/>
+        <w:numPr>
+          <w:ilvl w:val="1"/>
+          <w:numId w:val="45"/>
+        </w:numPr>
+      </w:pPr>
+      <w:r>
+        <w:t>Include tables that</w:t>
+      </w:r>
+      <w:r>
+        <w:t xml:space="preserve"> we want for the application th</w:t>
+      </w:r>
+      <w:r>
+        <w:t>at we are writing</w:t>
+      </w:r>
+    </w:p>
+    <w:p>
+      <w:pPr>
+        <w:pStyle w:val="NoSpacing"/>
+        <w:numPr>
+          <w:ilvl w:val="1"/>
+          <w:numId w:val="45"/>
+        </w:numPr>
+      </w:pPr>
+      <w:r>
+        <w:t>DBContext is an Entity Framework object</w:t>
+      </w:r>
+    </w:p>
+    <w:p>
+      <w:pPr>
+        <w:pStyle w:val="NoSpacing"/>
+        <w:numPr>
+          <w:ilvl w:val="1"/>
+          <w:numId w:val="45"/>
+        </w:numPr>
+      </w:pPr>
+      <w:r>
+        <w:t>class AppDBContext: DBContext</w:t>
+      </w:r>
+    </w:p>
+    <w:p>
+      <w:pPr>
+        <w:pStyle w:val="NoSpacing"/>
+        <w:numPr>
+          <w:ilvl w:val="2"/>
+          <w:numId w:val="45"/>
+        </w:numPr>
+      </w:pPr>
+      <w:r>
+        <w:t>Our classes will inherit DBContext</w:t>
+      </w:r>
+    </w:p>
+    <w:p>
+      <w:pPr>
+        <w:pStyle w:val="NoSpacing"/>
+        <w:numPr>
+          <w:ilvl w:val="2"/>
+          <w:numId w:val="45"/>
+        </w:numPr>
+      </w:pPr>
+      <w:r>
+        <w:t>In our code we will create a variable such as “AppDBContext db = new AppDBContext();” – everyone calls this variable “db”</w:t>
+      </w:r>
+    </w:p>
+    <w:p>
+      <w:pPr>
+        <w:pStyle w:val="NoSpacing"/>
+        <w:numPr>
+          <w:ilvl w:val="1"/>
+          <w:numId w:val="45"/>
+        </w:numPr>
+      </w:pPr>
+      <w:r>
+        <w:t xml:space="preserve">You will use </w:t>
+      </w:r>
+      <w:r>
+        <w:t>“</w:t>
+      </w:r>
+      <w:r>
+        <w:t>db.*</w:t>
+      </w:r>
+      <w:r>
+        <w:t>”</w:t>
+      </w:r>
+      <w:r>
+        <w:t xml:space="preserve"> to call all of your SQL commands</w:t>
+      </w:r>
+      <w:r>
+        <w:t xml:space="preserve"> such as “db.Users.ToList();</w:t>
+      </w:r>
+      <w:r>
+        <w:t>”</w:t>
+      </w:r>
+    </w:p>
+    <w:p>
+      <w:pPr>
+        <w:pStyle w:val="NoSpacing"/>
+        <w:numPr>
+          <w:ilvl w:val="2"/>
+          <w:numId w:val="45"/>
+        </w:numPr>
+      </w:pPr>
+      <w:r>
+        <w:t>So db is the database, Users is the table, and ToList() is the method of what to call (i.e. the SQL query)</w:t>
+      </w:r>
+    </w:p>
+    <w:p>
+      <w:pPr>
+        <w:pStyle w:val="NoSpacing"/>
+        <w:numPr>
+          <w:ilvl w:val="1"/>
+          <w:numId w:val="45"/>
+        </w:numPr>
+      </w:pPr>
+      <w:r>
+        <w:t>Use LINQ to search for queries and the like</w:t>
+      </w:r>
+      <w:r>
+        <w:t xml:space="preserve"> LINQ and Entity Framework work together</w:t>
+      </w:r>
+    </w:p>
+    <w:p>
+      <w:pPr>
+        <w:pStyle w:val="NoSpacing"/>
+        <w:numPr>
+          <w:ilvl w:val="2"/>
+          <w:numId w:val="45"/>
+        </w:numPr>
+      </w:pPr>
+      <w:r>
+        <w:t>LINQ stands for “</w:t>
+      </w:r>
+      <w:r>
+        <w:t>Language-Integrated Query</w:t>
+      </w:r>
+      <w:r>
+        <w:t>”</w:t>
+      </w:r>
+    </w:p>
+    <w:p>
+      <w:pPr>
+        <w:pStyle w:val="NoSpacing"/>
+        <w:numPr>
+          <w:ilvl w:val="0"/>
+          <w:numId w:val="45"/>
+        </w:numPr>
+      </w:pPr>
+      <w:r>
+        <w:t>Creating the database:</w:t>
+      </w:r>
+    </w:p>
+    <w:p>
+      <w:pPr>
+        <w:pStyle w:val="NoSpacing"/>
+        <w:numPr>
+          <w:ilvl w:val="1"/>
+          <w:numId w:val="45"/>
+        </w:numPr>
+      </w:pPr>
+      <w:r>
+        <w:rPr>
+          <w:b/>
+        </w:rPr>
+        <w:t>Step 1:</w:t>
+      </w:r>
+      <w:r>
+        <w:t xml:space="preserve"> </w:t>
+      </w:r>
+      <w:r>
+        <w:t>Add Entity Framework to your project</w:t>
+      </w:r>
+    </w:p>
+    <w:p>
+      <w:pPr>
+        <w:pStyle w:val="NoSpacing"/>
+        <w:numPr>
+          <w:ilvl w:val="2"/>
+          <w:numId w:val="45"/>
+        </w:numPr>
+      </w:pPr>
+      <w:r>
+        <w:t>What we have been creating as classes such as User and Vendor we will now be calling those models for the tables where they will ultimately be used</w:t>
+      </w:r>
+    </w:p>
+    <w:p>
+      <w:pPr>
+        <w:pStyle w:val="NoSpacing"/>
+        <w:numPr>
+          <w:ilvl w:val="2"/>
+          <w:numId w:val="45"/>
+        </w:numPr>
+      </w:pPr>
+      <w:r>
+        <w:t>We will create the model in code, and then Entity Framework will create a database table for this model</w:t>
+      </w:r>
+      <w:r>
+        <w:t>—EF will generate all of the SQL statements we need to create that table</w:t>
+      </w:r>
+    </w:p>
+    <w:p>
+      <w:pPr>
+        <w:pStyle w:val="NoSpacing"/>
+        <w:numPr>
+          <w:ilvl w:val="2"/>
+          <w:numId w:val="45"/>
+        </w:numPr>
+      </w:pPr>
+      <w:r>
+        <w:t>If we need to add things later to the table then Entity Framework can go back and recreate the table based on the changes</w:t>
+      </w:r>
+    </w:p>
+    <w:p>
+      <w:pPr>
+        <w:pStyle w:val="NoSpacing"/>
+        <w:numPr>
+          <w:ilvl w:val="2"/>
+          <w:numId w:val="45"/>
+        </w:numPr>
+      </w:pPr>
+      <w:r>
+        <w:t>There is a table called migration history which tracks changes in the table</w:t>
+      </w:r>
+    </w:p>
+    <w:p>
+      <w:pPr>
+        <w:pStyle w:val="NoSpacing"/>
+        <w:numPr>
+          <w:ilvl w:val="1"/>
+          <w:numId w:val="45"/>
+        </w:numPr>
+      </w:pPr>
+      <w:r>
+        <w:rPr>
+          <w:b/>
+        </w:rPr>
+        <w:t>Step 2:</w:t>
+      </w:r>
+      <w:r>
+        <w:t xml:space="preserve"> “</w:t>
+      </w:r>
+      <w:r>
+        <w:t>en</w:t>
+      </w:r>
+      <w:r>
+        <w:t>able-migrations” -- command using power shell</w:t>
+      </w:r>
+    </w:p>
+    <w:p>
+      <w:pPr>
+        <w:pStyle w:val="NoSpacing"/>
+        <w:numPr>
+          <w:ilvl w:val="2"/>
+          <w:numId w:val="45"/>
+        </w:numPr>
+      </w:pPr>
+      <w:r>
+        <w:lastRenderedPageBreak/>
+        <w:t>This creates a migrations folder which tracks table changes – we can roll back changes via this tool</w:t>
+      </w:r>
+    </w:p>
+    <w:p>
+      <w:pPr>
+        <w:pStyle w:val="NoSpacing"/>
+        <w:numPr>
+          <w:ilvl w:val="2"/>
+          <w:numId w:val="45"/>
+        </w:numPr>
+      </w:pPr>
+      <w:r>
+        <w:t>This is similar to “git init” in that you only do it once</w:t>
+      </w:r>
+    </w:p>
+    <w:p>
+      <w:pPr>
+        <w:pStyle w:val="NoSpacing"/>
+        <w:numPr>
+          <w:ilvl w:val="2"/>
+          <w:numId w:val="45"/>
+        </w:numPr>
+      </w:pPr>
+      <w:r>
+        <w:t>Every time you change the model you issue these two commands:</w:t>
+      </w:r>
+    </w:p>
+    <w:p>
+      <w:pPr>
+        <w:pStyle w:val="NoSpacing"/>
+        <w:numPr>
+          <w:ilvl w:val="3"/>
+          <w:numId w:val="45"/>
+        </w:numPr>
+      </w:pPr>
+      <w:r>
+        <w:t>“</w:t>
+      </w:r>
+      <w:r>
+        <w:t>add-migration “[message]”</w:t>
+      </w:r>
+      <w:r>
+        <w:t>”</w:t>
+      </w:r>
+      <w:r>
+        <w:t xml:space="preserve"> – creates another source file in the migrations folder</w:t>
+      </w:r>
+    </w:p>
+    <w:p>
+      <w:pPr>
+        <w:pStyle w:val="NoSpacing"/>
+        <w:numPr>
+          <w:ilvl w:val="3"/>
+          <w:numId w:val="45"/>
+        </w:numPr>
+      </w:pPr>
+      <w:r>
+        <w:t>“update-database” – updates the database</w:t>
+      </w:r>
+    </w:p>
+    <w:p>
+      <w:pPr>
+        <w:pStyle w:val="NoSpacing"/>
+        <w:numPr>
+          <w:ilvl w:val="1"/>
+          <w:numId w:val="45"/>
+        </w:numPr>
+      </w:pPr>
+      <w:r>
+        <w:t>We are going to use Entity Framework 6 in class</w:t>
+      </w:r>
+    </w:p>
+    <w:p>
+      <w:pPr>
+        <w:pStyle w:val="NoSpacing"/>
+        <w:numPr>
+          <w:ilvl w:val="1"/>
+          <w:numId w:val="45"/>
+        </w:numPr>
+      </w:pPr>
+      <w:r>
+        <w:t xml:space="preserve">Package manager console – view </w:t>
+      </w:r>
+      <w:r>
+        <w:sym w:font="Wingdings" w:char="F0E0"/>
+      </w:r>
+      <w:r>
+        <w:t xml:space="preserve"> other windows </w:t>
+      </w:r>
+      <w:r>
+        <w:sym w:font="Wingdings" w:char="F0E0"/>
+      </w:r>
+      <w:r>
+        <w:t xml:space="preserve"> package manager console</w:t>
+      </w:r>
+    </w:p>
+    <w:p>
+      <w:pPr>
+        <w:pStyle w:val="NoSpacing"/>
+        <w:numPr>
+          <w:ilvl w:val="2"/>
+          <w:numId w:val="45"/>
+        </w:numPr>
+      </w:pPr>
+      <w:r>
+        <w:t>We want entity framework in the class library and not the main program</w:t>
+      </w:r>
+    </w:p>
+    <w:p>
+      <w:pPr>
+        <w:pStyle w:val="NoSpacing"/>
+        <w:numPr>
+          <w:ilvl w:val="2"/>
+          <w:numId w:val="45"/>
+        </w:numPr>
+      </w:pPr>
+      <w:r>
+        <w:t>We used package manger to add/install entity framework via the following command:</w:t>
+      </w:r>
+    </w:p>
+    <w:p>
+      <w:pPr>
+        <w:pStyle w:val="NoSpacing"/>
+        <w:numPr>
+          <w:ilvl w:val="3"/>
+          <w:numId w:val="45"/>
+        </w:numPr>
+      </w:pPr>
+      <w:r>
+        <w:t>“</w:t>
+      </w:r>
+      <w:r>
+        <w:t>install</w:t>
+      </w:r>
+      <w:r>
+        <w:t>-package entityframework</w:t>
+      </w:r>
+      <w:r>
+        <w:t>”</w:t>
+      </w:r>
+    </w:p>
+    <w:p>
+      <w:pPr>
+        <w:pStyle w:val="NoSpacing"/>
+        <w:numPr>
+          <w:ilvl w:val="1"/>
+          <w:numId w:val="45"/>
+        </w:numPr>
+      </w:pPr>
+      <w:r>
+        <w:t>We then went on to create a table via entity framework in Visual Studio</w:t>
+      </w:r>
+    </w:p>
+    <w:p>
+      <w:pPr>
+        <w:pStyle w:val="NoSpacing"/>
+        <w:numPr>
+          <w:ilvl w:val="2"/>
+          <w:numId w:val="45"/>
+        </w:numPr>
+      </w:pPr>
+      <w:r>
+        <w:t>I don’t have all of the steps written down unfortunately but it went something like below – this solution was named “PrsWithEfSolution</w:t>
+      </w:r>
+      <w:r>
+        <w:t>”</w:t>
+      </w:r>
+    </w:p>
+    <w:p>
+      <w:pPr>
+        <w:pStyle w:val="NoSpacing"/>
+        <w:numPr>
+          <w:ilvl w:val="3"/>
+          <w:numId w:val="45"/>
+        </w:numPr>
+      </w:pPr>
+      <w:r>
+        <w:t>Add new project</w:t>
+      </w:r>
+    </w:p>
+    <w:p>
+      <w:pPr>
+        <w:pStyle w:val="NoSpacing"/>
+        <w:numPr>
+          <w:ilvl w:val="3"/>
+          <w:numId w:val="45"/>
+        </w:numPr>
+      </w:pPr>
+      <w:r>
+        <w:t>Add new class which has base class of “DBContext”</w:t>
+      </w:r>
+    </w:p>
+    <w:p>
+      <w:pPr>
+        <w:pStyle w:val="NoSpacing"/>
+        <w:numPr>
+          <w:ilvl w:val="3"/>
+          <w:numId w:val="45"/>
+        </w:numPr>
+      </w:pPr>
+      <w:r>
+        <w:t>Reference new class in original project</w:t>
+      </w:r>
+    </w:p>
+    <w:p>
+      <w:pPr>
+        <w:pStyle w:val="NoSpacing"/>
+        <w:numPr>
+          <w:ilvl w:val="3"/>
+          <w:numId w:val="45"/>
+        </w:numPr>
+      </w:pPr>
+      <w:r>
+        <w:t>Install-package entity framework</w:t>
+      </w:r>
+    </w:p>
+    <w:p>
+      <w:pPr>
+        <w:pStyle w:val="NoSpacing"/>
+        <w:numPr>
+          <w:ilvl w:val="3"/>
+          <w:numId w:val="45"/>
+        </w:numPr>
+      </w:pPr>
+      <w:r>
+        <w:t>Enable-migrations</w:t>
+      </w:r>
+    </w:p>
+    <w:p>
+      <w:pPr>
+        <w:pStyle w:val="NoSpacing"/>
+        <w:numPr>
+          <w:ilvl w:val="3"/>
+          <w:numId w:val="45"/>
+        </w:numPr>
+      </w:pPr>
+      <w:r>
+        <w:t>a</w:t>
+      </w:r>
+      <w:r>
+        <w:t>dd-migration "Initialization"</w:t>
+      </w:r>
+      <w:r>
+        <w:t xml:space="preserve"> //this creates the initialization class which must have a unique name each time you create one</w:t>
+      </w:r>
+    </w:p>
+    <w:p>
+      <w:pPr>
+        <w:pStyle w:val="NoSpacing"/>
+        <w:numPr>
+          <w:ilvl w:val="4"/>
+          <w:numId w:val="45"/>
+        </w:numPr>
+      </w:pPr>
+      <w:r>
+        <w:t>Up() rolls it forward and Down() rolls it backward</w:t>
+      </w:r>
+    </w:p>
+    <w:p>
+      <w:pPr>
+        <w:pStyle w:val="NoSpacing"/>
+        <w:numPr>
+          <w:ilvl w:val="3"/>
+          <w:numId w:val="45"/>
+        </w:numPr>
+      </w:pPr>
+      <w:r>
+        <w:t>“Update-database” in package manager console</w:t>
+      </w:r>
+      <w:r>
+        <w:t xml:space="preserve"> – this creates the DB</w:t>
+      </w:r>
+    </w:p>
+    <w:p>
+      <w:pPr>
+        <w:pStyle w:val="NoSpacing"/>
+        <w:numPr>
+          <w:ilvl w:val="3"/>
+          <w:numId w:val="45"/>
+        </w:numPr>
+      </w:pPr>
+      <w:r>
+        <w:t>We also had to add EF to our main program: “install-package entityframework”</w:t>
+      </w:r>
+    </w:p>
+    <w:p>
+      <w:pPr>
+        <w:pStyle w:val="NoSpacing"/>
+        <w:numPr>
+          <w:ilvl w:val="1"/>
+          <w:numId w:val="45"/>
+        </w:numPr>
+      </w:pPr>
+      <w:r>
+        <w:t>“var” to initialize variable is okay but you must set it equal to something</w:t>
+      </w:r>
       <w:bookmarkStart w:id="0" w:name="_GoBack"/>
       <w:bookmarkEnd w:id="0"/>
     </w:p>
@@ -9948,7 +10603,7 @@
                 <w:bCs/>
                 <w:noProof/>
               </w:rPr>
-              <w:t>25</w:t>
+              <w:t>24</w:t>
             </w:r>
             <w:r>
               <w:rPr>
@@ -9993,7 +10648,7 @@
                 <w:bCs/>
                 <w:noProof/>
               </w:rPr>
-              <w:t>25</w:t>
+              <w:t>26</w:t>
             </w:r>
             <w:r>
               <w:rPr>
@@ -11267,7 +11922,7 @@
         <w:rFonts w:ascii="Courier New" w:hAnsi="Courier New" w:cs="Courier New" w:hint="default"/>
       </w:rPr>
     </w:lvl>
-    <w:lvl w:ilvl="2" w:tplc="04090005" w:tentative="1">
+    <w:lvl w:ilvl="2" w:tplc="04090005">
       <w:start w:val="1"/>
       <w:numFmt w:val="bullet"/>
       <w:lvlText w:val=""/>
@@ -11279,7 +11934,7 @@
         <w:rFonts w:ascii="Wingdings" w:hAnsi="Wingdings" w:hint="default"/>
       </w:rPr>
     </w:lvl>
-    <w:lvl w:ilvl="3" w:tplc="04090001" w:tentative="1">
+    <w:lvl w:ilvl="3" w:tplc="04090001">
       <w:start w:val="1"/>
       <w:numFmt w:val="bullet"/>
       <w:lvlText w:val=""/>
@@ -11291,7 +11946,7 @@
         <w:rFonts w:ascii="Symbol" w:hAnsi="Symbol" w:hint="default"/>
       </w:rPr>
     </w:lvl>
-    <w:lvl w:ilvl="4" w:tplc="04090003" w:tentative="1">
+    <w:lvl w:ilvl="4" w:tplc="04090003">
       <w:start w:val="1"/>
       <w:numFmt w:val="bullet"/>
       <w:lvlText w:val="o"/>

</xml_diff>

<commit_message>
added notes about how to create entity framework
</commit_message>
<xml_diff>
--- a/Notes.docx
+++ b/Notes.docx
@@ -51,7 +51,15 @@
         <w:ind w:left="720"/>
       </w:pPr>
       <w:r>
-        <w:t>Git and github are 2 technologies that perform one function</w:t>
+        <w:t xml:space="preserve">Git and </w:t>
+      </w:r>
+      <w:proofErr w:type="spellStart"/>
+      <w:r>
+        <w:t>github</w:t>
+      </w:r>
+      <w:proofErr w:type="spellEnd"/>
+      <w:r>
+        <w:t xml:space="preserve"> are 2 technologies that perform one function</w:t>
       </w:r>
     </w:p>
     <w:p>
@@ -66,7 +74,15 @@
         <w:t>GIT</w:t>
       </w:r>
       <w:r>
-        <w:t xml:space="preserve"> = source control management(SCM) / backs up to cloud</w:t>
+        <w:t xml:space="preserve"> = source control </w:t>
+      </w:r>
+      <w:proofErr w:type="gramStart"/>
+      <w:r>
+        <w:t>management(</w:t>
+      </w:r>
+      <w:proofErr w:type="gramEnd"/>
+      <w:r>
+        <w:t>SCM) / backs up to cloud</w:t>
       </w:r>
     </w:p>
     <w:p>
@@ -275,7 +291,15 @@
     <w:p>
       <w:r>
         <w:tab/>
-        <w:t>Git commands entered at command line (git cmd [opts}</w:t>
+        <w:t xml:space="preserve">Git commands entered at command line (git </w:t>
+      </w:r>
+      <w:proofErr w:type="spellStart"/>
+      <w:r>
+        <w:t>cmd</w:t>
+      </w:r>
+      <w:proofErr w:type="spellEnd"/>
+      <w:r>
+        <w:t xml:space="preserve"> [opts}</w:t>
       </w:r>
     </w:p>
     <w:p>
@@ -287,19 +311,43 @@
     <w:p>
       <w:r>
         <w:tab/>
-        <w:t>git: program name</w:t>
+      </w:r>
+      <w:proofErr w:type="gramStart"/>
+      <w:r>
+        <w:t>git</w:t>
+      </w:r>
+      <w:proofErr w:type="gramEnd"/>
+      <w:r>
+        <w:t>: program name</w:t>
       </w:r>
     </w:p>
     <w:p>
       <w:r>
         <w:tab/>
-        <w:t>cmd: what to do</w:t>
+      </w:r>
+      <w:proofErr w:type="spellStart"/>
+      <w:proofErr w:type="gramStart"/>
+      <w:r>
+        <w:t>cmd</w:t>
+      </w:r>
+      <w:proofErr w:type="spellEnd"/>
+      <w:proofErr w:type="gramEnd"/>
+      <w:r>
+        <w:t>: what to do</w:t>
       </w:r>
     </w:p>
     <w:p>
       <w:r>
         <w:tab/>
-        <w:t>[opts]: options based on command</w:t>
+        <w:t>[</w:t>
+      </w:r>
+      <w:proofErr w:type="gramStart"/>
+      <w:r>
+        <w:t>opts</w:t>
+      </w:r>
+      <w:proofErr w:type="gramEnd"/>
+      <w:r>
+        <w:t>]: options based on command</w:t>
       </w:r>
     </w:p>
     <w:p>
@@ -390,12 +438,33 @@
     </w:p>
     <w:p>
       <w:r>
-        <w:t>If you forget –m on message commits then add comments to top and “:X” in place of insert on text editor that pops up</w:t>
-      </w:r>
-    </w:p>
-    <w:p>
-      <w:r>
-        <w:t>Steps to add/commit things on github:(slide 17)</w:t>
+        <w:t>If you forget –m on message commits then add comments to top and “</w:t>
+      </w:r>
+      <w:proofErr w:type="gramStart"/>
+      <w:r>
+        <w:t>:X</w:t>
+      </w:r>
+      <w:proofErr w:type="gramEnd"/>
+      <w:r>
+        <w:t>” in place of insert on text editor that pops up</w:t>
+      </w:r>
+    </w:p>
+    <w:p>
+      <w:r>
+        <w:t xml:space="preserve">Steps to add/commit things on </w:t>
+      </w:r>
+      <w:proofErr w:type="spellStart"/>
+      <w:proofErr w:type="gramStart"/>
+      <w:r>
+        <w:t>github</w:t>
+      </w:r>
+      <w:proofErr w:type="spellEnd"/>
+      <w:r>
+        <w:t>:</w:t>
+      </w:r>
+      <w:proofErr w:type="gramEnd"/>
+      <w:r>
+        <w:t>(slide 17)</w:t>
       </w:r>
     </w:p>
     <w:p>
@@ -561,7 +630,23 @@
         </w:numPr>
       </w:pPr>
       <w:r>
-        <w:t>Primary key is a unique identifier (at least one column but can be more than one) when taken together makes the value of that row unique – can use integers and for the bootcamp we will always use “Id” incremented 1 integer at a time (i.e., 1,2,3,4…)</w:t>
+        <w:t xml:space="preserve">Primary key is a unique identifier (at least one column but can be more than one) when taken together makes the value of that row unique – can use integers and for the </w:t>
+      </w:r>
+      <w:proofErr w:type="spellStart"/>
+      <w:r>
+        <w:t>bootcamp</w:t>
+      </w:r>
+      <w:proofErr w:type="spellEnd"/>
+      <w:r>
+        <w:t xml:space="preserve"> we will always use “Id” incremented 1 integer at a time (i.e., 1</w:t>
+      </w:r>
+      <w:proofErr w:type="gramStart"/>
+      <w:r>
+        <w:t>,2,3,4</w:t>
+      </w:r>
+      <w:proofErr w:type="gramEnd"/>
+      <w:r>
+        <w:t>…)</w:t>
       </w:r>
     </w:p>
     <w:p>
@@ -609,7 +694,15 @@
         </w:numPr>
       </w:pPr>
       <w:r>
-        <w:t>can't have any columns in the list that do not have a correspoding "group by" when using a sum</w:t>
+        <w:t xml:space="preserve">can't have any columns in the list that do not have a </w:t>
+      </w:r>
+      <w:proofErr w:type="spellStart"/>
+      <w:r>
+        <w:t>correspoding</w:t>
+      </w:r>
+      <w:proofErr w:type="spellEnd"/>
+      <w:r>
+        <w:t xml:space="preserve"> "group by" when using a sum</w:t>
       </w:r>
     </w:p>
     <w:p>
@@ -723,8 +816,18 @@
                 <w:sz w:val="18"/>
                 <w:szCs w:val="18"/>
               </w:rPr>
-              <w:t>$ cd sqllesson</w:t>
-            </w:r>
+              <w:t xml:space="preserve">$ cd </w:t>
+            </w:r>
+            <w:proofErr w:type="spellStart"/>
+            <w:r>
+              <w:rPr>
+                <w:rFonts w:ascii="Lucida Console" w:hAnsi="Lucida Console" w:cs="Lucida Console"/>
+                <w:sz w:val="18"/>
+                <w:szCs w:val="18"/>
+              </w:rPr>
+              <w:t>sqllesson</w:t>
+            </w:r>
+            <w:proofErr w:type="spellEnd"/>
           </w:p>
           <w:p>
             <w:pPr>
@@ -775,8 +878,19 @@
                 <w:sz w:val="18"/>
                 <w:szCs w:val="18"/>
               </w:rPr>
-              <w:t>/c/repos/sqllesson</w:t>
-            </w:r>
+              <w:t>/c/repos/</w:t>
+            </w:r>
+            <w:proofErr w:type="spellStart"/>
+            <w:r>
+              <w:rPr>
+                <w:rFonts w:ascii="Lucida Console" w:hAnsi="Lucida Console" w:cs="Lucida Console"/>
+                <w:color w:val="BFBF00"/>
+                <w:sz w:val="18"/>
+                <w:szCs w:val="18"/>
+              </w:rPr>
+              <w:t>sqllesson</w:t>
+            </w:r>
+            <w:proofErr w:type="spellEnd"/>
             <w:r>
               <w:rPr>
                 <w:rFonts w:ascii="Lucida Console" w:hAnsi="Lucida Console" w:cs="Lucida Console"/>
@@ -931,6 +1045,7 @@
               </w:rPr>
               <w:t xml:space="preserve">        </w:t>
             </w:r>
+            <w:proofErr w:type="spellStart"/>
             <w:r>
               <w:rPr>
                 <w:rFonts w:ascii="Lucida Console" w:hAnsi="Lucida Console" w:cs="Lucida Console"/>
@@ -938,7 +1053,17 @@
                 <w:sz w:val="18"/>
                 <w:szCs w:val="18"/>
               </w:rPr>
-              <w:t>SqlLesson Queries/</w:t>
+              <w:t>SqlLesson</w:t>
+            </w:r>
+            <w:proofErr w:type="spellEnd"/>
+            <w:r>
+              <w:rPr>
+                <w:rFonts w:ascii="Lucida Console" w:hAnsi="Lucida Console" w:cs="Lucida Console"/>
+                <w:color w:val="BF0000"/>
+                <w:sz w:val="18"/>
+                <w:szCs w:val="18"/>
+              </w:rPr>
+              <w:t xml:space="preserve"> Queries/</w:t>
             </w:r>
           </w:p>
           <w:p>
@@ -1023,8 +1148,19 @@
                 <w:sz w:val="18"/>
                 <w:szCs w:val="18"/>
               </w:rPr>
-              <w:t>/c/repos/sqllesson</w:t>
-            </w:r>
+              <w:t>/c/repos/</w:t>
+            </w:r>
+            <w:proofErr w:type="spellStart"/>
+            <w:r>
+              <w:rPr>
+                <w:rFonts w:ascii="Lucida Console" w:hAnsi="Lucida Console" w:cs="Lucida Console"/>
+                <w:color w:val="BFBF00"/>
+                <w:sz w:val="18"/>
+                <w:szCs w:val="18"/>
+              </w:rPr>
+              <w:t>sqllesson</w:t>
+            </w:r>
+            <w:proofErr w:type="spellEnd"/>
             <w:r>
               <w:rPr>
                 <w:rFonts w:ascii="Lucida Console" w:hAnsi="Lucida Console" w:cs="Lucida Console"/>
@@ -1144,8 +1280,19 @@
                 <w:sz w:val="18"/>
                 <w:szCs w:val="18"/>
               </w:rPr>
-              <w:t>/c/repos/sqllesson</w:t>
-            </w:r>
+              <w:t>/c/repos/</w:t>
+            </w:r>
+            <w:proofErr w:type="spellStart"/>
+            <w:r>
+              <w:rPr>
+                <w:rFonts w:ascii="Lucida Console" w:hAnsi="Lucida Console" w:cs="Lucida Console"/>
+                <w:color w:val="BFBF00"/>
+                <w:sz w:val="18"/>
+                <w:szCs w:val="18"/>
+              </w:rPr>
+              <w:t>sqllesson</w:t>
+            </w:r>
+            <w:proofErr w:type="spellEnd"/>
             <w:r>
               <w:rPr>
                 <w:rFonts w:ascii="Lucida Console" w:hAnsi="Lucida Console" w:cs="Lucida Console"/>
@@ -1225,8 +1372,19 @@
                 <w:sz w:val="18"/>
                 <w:szCs w:val="18"/>
               </w:rPr>
-              <w:t>/c/repos/sqllesson</w:t>
-            </w:r>
+              <w:t>/c/repos/</w:t>
+            </w:r>
+            <w:proofErr w:type="spellStart"/>
+            <w:r>
+              <w:rPr>
+                <w:rFonts w:ascii="Lucida Console" w:hAnsi="Lucida Console" w:cs="Lucida Console"/>
+                <w:color w:val="BFBF00"/>
+                <w:sz w:val="18"/>
+                <w:szCs w:val="18"/>
+              </w:rPr>
+              <w:t>sqllesson</w:t>
+            </w:r>
+            <w:proofErr w:type="spellEnd"/>
             <w:r>
               <w:rPr>
                 <w:rFonts w:ascii="Lucida Console" w:hAnsi="Lucida Console" w:cs="Lucida Console"/>
@@ -1318,8 +1476,19 @@
                 <w:sz w:val="18"/>
                 <w:szCs w:val="18"/>
               </w:rPr>
-              <w:t>/c/repos/sqllesson</w:t>
-            </w:r>
+              <w:t>/c/repos/</w:t>
+            </w:r>
+            <w:proofErr w:type="spellStart"/>
+            <w:r>
+              <w:rPr>
+                <w:rFonts w:ascii="Lucida Console" w:hAnsi="Lucida Console" w:cs="Lucida Console"/>
+                <w:color w:val="BFBF00"/>
+                <w:sz w:val="18"/>
+                <w:szCs w:val="18"/>
+              </w:rPr>
+              <w:t>sqllesson</w:t>
+            </w:r>
+            <w:proofErr w:type="spellEnd"/>
             <w:r>
               <w:rPr>
                 <w:rFonts w:ascii="Lucida Console" w:hAnsi="Lucida Console" w:cs="Lucida Console"/>
@@ -1399,8 +1568,19 @@
                 <w:sz w:val="18"/>
                 <w:szCs w:val="18"/>
               </w:rPr>
-              <w:t>/c/repos/sqllesson</w:t>
-            </w:r>
+              <w:t>/c/repos/</w:t>
+            </w:r>
+            <w:proofErr w:type="spellStart"/>
+            <w:r>
+              <w:rPr>
+                <w:rFonts w:ascii="Lucida Console" w:hAnsi="Lucida Console" w:cs="Lucida Console"/>
+                <w:color w:val="BFBF00"/>
+                <w:sz w:val="18"/>
+                <w:szCs w:val="18"/>
+              </w:rPr>
+              <w:t>sqllesson</w:t>
+            </w:r>
+            <w:proofErr w:type="spellEnd"/>
             <w:r>
               <w:rPr>
                 <w:rFonts w:ascii="Lucida Console" w:hAnsi="Lucida Console" w:cs="Lucida Console"/>
@@ -1520,8 +1700,19 @@
                 <w:sz w:val="18"/>
                 <w:szCs w:val="18"/>
               </w:rPr>
-              <w:t>/c/repos/sqllesson</w:t>
-            </w:r>
+              <w:t>/c/repos/</w:t>
+            </w:r>
+            <w:proofErr w:type="spellStart"/>
+            <w:r>
+              <w:rPr>
+                <w:rFonts w:ascii="Lucida Console" w:hAnsi="Lucida Console" w:cs="Lucida Console"/>
+                <w:color w:val="BFBF00"/>
+                <w:sz w:val="18"/>
+                <w:szCs w:val="18"/>
+              </w:rPr>
+              <w:t>sqllesson</w:t>
+            </w:r>
+            <w:proofErr w:type="spellEnd"/>
             <w:r>
               <w:rPr>
                 <w:rFonts w:ascii="Lucida Console" w:hAnsi="Lucida Console" w:cs="Lucida Console"/>
@@ -1644,6 +1835,7 @@
               </w:rPr>
               <w:t xml:space="preserve">        </w:t>
             </w:r>
+            <w:proofErr w:type="spellStart"/>
             <w:r>
               <w:rPr>
                 <w:rFonts w:ascii="Lucida Console" w:hAnsi="Lucida Console" w:cs="Lucida Console"/>
@@ -1651,7 +1843,17 @@
                 <w:sz w:val="18"/>
                 <w:szCs w:val="18"/>
               </w:rPr>
-              <w:t>SqlLesson Queries/</w:t>
+              <w:t>SqlLesson</w:t>
+            </w:r>
+            <w:proofErr w:type="spellEnd"/>
+            <w:r>
+              <w:rPr>
+                <w:rFonts w:ascii="Lucida Console" w:hAnsi="Lucida Console" w:cs="Lucida Console"/>
+                <w:color w:val="BF0000"/>
+                <w:sz w:val="18"/>
+                <w:szCs w:val="18"/>
+              </w:rPr>
+              <w:t xml:space="preserve"> Queries/</w:t>
             </w:r>
           </w:p>
           <w:p>
@@ -1736,8 +1938,19 @@
                 <w:sz w:val="18"/>
                 <w:szCs w:val="18"/>
               </w:rPr>
-              <w:t>/c/repos/sqllesson</w:t>
-            </w:r>
+              <w:t>/c/repos/</w:t>
+            </w:r>
+            <w:proofErr w:type="spellStart"/>
+            <w:r>
+              <w:rPr>
+                <w:rFonts w:ascii="Lucida Console" w:hAnsi="Lucida Console" w:cs="Lucida Console"/>
+                <w:color w:val="BFBF00"/>
+                <w:sz w:val="18"/>
+                <w:szCs w:val="18"/>
+              </w:rPr>
+              <w:t>sqllesson</w:t>
+            </w:r>
+            <w:proofErr w:type="spellEnd"/>
             <w:r>
               <w:rPr>
                 <w:rFonts w:ascii="Lucida Console" w:hAnsi="Lucida Console" w:cs="Lucida Console"/>
@@ -1765,7 +1978,25 @@
                 <w:sz w:val="18"/>
                 <w:szCs w:val="18"/>
               </w:rPr>
-              <w:t>$ git add .</w:t>
+              <w:t xml:space="preserve">$ </w:t>
+            </w:r>
+            <w:proofErr w:type="gramStart"/>
+            <w:r>
+              <w:rPr>
+                <w:rFonts w:ascii="Lucida Console" w:hAnsi="Lucida Console" w:cs="Lucida Console"/>
+                <w:sz w:val="18"/>
+                <w:szCs w:val="18"/>
+              </w:rPr>
+              <w:t>git</w:t>
+            </w:r>
+            <w:proofErr w:type="gramEnd"/>
+            <w:r>
+              <w:rPr>
+                <w:rFonts w:ascii="Lucida Console" w:hAnsi="Lucida Console" w:cs="Lucida Console"/>
+                <w:sz w:val="18"/>
+                <w:szCs w:val="18"/>
+              </w:rPr>
+              <w:t xml:space="preserve"> add .</w:t>
             </w:r>
           </w:p>
           <w:p>
@@ -1817,8 +2048,19 @@
                 <w:sz w:val="18"/>
                 <w:szCs w:val="18"/>
               </w:rPr>
-              <w:t>/c/repos/sqllesson</w:t>
-            </w:r>
+              <w:t>/c/repos/</w:t>
+            </w:r>
+            <w:proofErr w:type="spellStart"/>
+            <w:r>
+              <w:rPr>
+                <w:rFonts w:ascii="Lucida Console" w:hAnsi="Lucida Console" w:cs="Lucida Console"/>
+                <w:color w:val="BFBF00"/>
+                <w:sz w:val="18"/>
+                <w:szCs w:val="18"/>
+              </w:rPr>
+              <w:t>sqllesson</w:t>
+            </w:r>
+            <w:proofErr w:type="spellEnd"/>
             <w:r>
               <w:rPr>
                 <w:rFonts w:ascii="Lucida Console" w:hAnsi="Lucida Console" w:cs="Lucida Console"/>
@@ -1906,7 +2148,25 @@
                 <w:sz w:val="18"/>
                 <w:szCs w:val="18"/>
               </w:rPr>
-              <w:t xml:space="preserve">  (use "git reset HEAD &lt;file&gt;..." to unstage)</w:t>
+              <w:t xml:space="preserve">  (use "git reset HEAD &lt;file&gt;..." to </w:t>
+            </w:r>
+            <w:proofErr w:type="spellStart"/>
+            <w:r>
+              <w:rPr>
+                <w:rFonts w:ascii="Lucida Console" w:hAnsi="Lucida Console" w:cs="Lucida Console"/>
+                <w:sz w:val="18"/>
+                <w:szCs w:val="18"/>
+              </w:rPr>
+              <w:t>unstage</w:t>
+            </w:r>
+            <w:proofErr w:type="spellEnd"/>
+            <w:r>
+              <w:rPr>
+                <w:rFonts w:ascii="Lucida Console" w:hAnsi="Lucida Console" w:cs="Lucida Console"/>
+                <w:sz w:val="18"/>
+                <w:szCs w:val="18"/>
+              </w:rPr>
+              <w:t>)</w:t>
             </w:r>
           </w:p>
           <w:p>
@@ -1948,8 +2208,59 @@
                 <w:sz w:val="18"/>
                 <w:szCs w:val="18"/>
               </w:rPr>
-              <w:t>new file:   SqlLesson Queries/Assignment(TotalByState).sql</w:t>
-            </w:r>
+              <w:t xml:space="preserve">new file:   </w:t>
+            </w:r>
+            <w:proofErr w:type="spellStart"/>
+            <w:r>
+              <w:rPr>
+                <w:rFonts w:ascii="Lucida Console" w:hAnsi="Lucida Console" w:cs="Lucida Console"/>
+                <w:color w:val="00BF00"/>
+                <w:sz w:val="18"/>
+                <w:szCs w:val="18"/>
+              </w:rPr>
+              <w:t>SqlLesson</w:t>
+            </w:r>
+            <w:proofErr w:type="spellEnd"/>
+            <w:r>
+              <w:rPr>
+                <w:rFonts w:ascii="Lucida Console" w:hAnsi="Lucida Console" w:cs="Lucida Console"/>
+                <w:color w:val="00BF00"/>
+                <w:sz w:val="18"/>
+                <w:szCs w:val="18"/>
+              </w:rPr>
+              <w:t xml:space="preserve"> Queries/Assignment(</w:t>
+            </w:r>
+            <w:proofErr w:type="spellStart"/>
+            <w:r>
+              <w:rPr>
+                <w:rFonts w:ascii="Lucida Console" w:hAnsi="Lucida Console" w:cs="Lucida Console"/>
+                <w:color w:val="00BF00"/>
+                <w:sz w:val="18"/>
+                <w:szCs w:val="18"/>
+              </w:rPr>
+              <w:t>TotalByState</w:t>
+            </w:r>
+            <w:proofErr w:type="spellEnd"/>
+            <w:r>
+              <w:rPr>
+                <w:rFonts w:ascii="Lucida Console" w:hAnsi="Lucida Console" w:cs="Lucida Console"/>
+                <w:color w:val="00BF00"/>
+                <w:sz w:val="18"/>
+                <w:szCs w:val="18"/>
+              </w:rPr>
+              <w:t>).</w:t>
+            </w:r>
+            <w:proofErr w:type="spellStart"/>
+            <w:r>
+              <w:rPr>
+                <w:rFonts w:ascii="Lucida Console" w:hAnsi="Lucida Console" w:cs="Lucida Console"/>
+                <w:color w:val="00BF00"/>
+                <w:sz w:val="18"/>
+                <w:szCs w:val="18"/>
+              </w:rPr>
+              <w:t>sql</w:t>
+            </w:r>
+            <w:proofErr w:type="spellEnd"/>
           </w:p>
           <w:p>
             <w:pPr>
@@ -1978,8 +2289,39 @@
                 <w:sz w:val="18"/>
                 <w:szCs w:val="18"/>
               </w:rPr>
-              <w:t>new file:   SqlLesson Queries/Average.sql</w:t>
-            </w:r>
+              <w:t xml:space="preserve">new file:   </w:t>
+            </w:r>
+            <w:proofErr w:type="spellStart"/>
+            <w:r>
+              <w:rPr>
+                <w:rFonts w:ascii="Lucida Console" w:hAnsi="Lucida Console" w:cs="Lucida Console"/>
+                <w:color w:val="00BF00"/>
+                <w:sz w:val="18"/>
+                <w:szCs w:val="18"/>
+              </w:rPr>
+              <w:t>SqlLesson</w:t>
+            </w:r>
+            <w:proofErr w:type="spellEnd"/>
+            <w:r>
+              <w:rPr>
+                <w:rFonts w:ascii="Lucida Console" w:hAnsi="Lucida Console" w:cs="Lucida Console"/>
+                <w:color w:val="00BF00"/>
+                <w:sz w:val="18"/>
+                <w:szCs w:val="18"/>
+              </w:rPr>
+              <w:t xml:space="preserve"> Queries/</w:t>
+            </w:r>
+            <w:proofErr w:type="spellStart"/>
+            <w:r>
+              <w:rPr>
+                <w:rFonts w:ascii="Lucida Console" w:hAnsi="Lucida Console" w:cs="Lucida Console"/>
+                <w:color w:val="00BF00"/>
+                <w:sz w:val="18"/>
+                <w:szCs w:val="18"/>
+              </w:rPr>
+              <w:t>Average.sql</w:t>
+            </w:r>
+            <w:proofErr w:type="spellEnd"/>
           </w:p>
           <w:p>
             <w:pPr>
@@ -2008,8 +2350,39 @@
                 <w:sz w:val="18"/>
                 <w:szCs w:val="18"/>
               </w:rPr>
-              <w:t>new file:   SqlLesson Queries/FromJupiterToSun.sql</w:t>
-            </w:r>
+              <w:t xml:space="preserve">new file:   </w:t>
+            </w:r>
+            <w:proofErr w:type="spellStart"/>
+            <w:r>
+              <w:rPr>
+                <w:rFonts w:ascii="Lucida Console" w:hAnsi="Lucida Console" w:cs="Lucida Console"/>
+                <w:color w:val="00BF00"/>
+                <w:sz w:val="18"/>
+                <w:szCs w:val="18"/>
+              </w:rPr>
+              <w:t>SqlLesson</w:t>
+            </w:r>
+            <w:proofErr w:type="spellEnd"/>
+            <w:r>
+              <w:rPr>
+                <w:rFonts w:ascii="Lucida Console" w:hAnsi="Lucida Console" w:cs="Lucida Console"/>
+                <w:color w:val="00BF00"/>
+                <w:sz w:val="18"/>
+                <w:szCs w:val="18"/>
+              </w:rPr>
+              <w:t xml:space="preserve"> Queries/</w:t>
+            </w:r>
+            <w:proofErr w:type="spellStart"/>
+            <w:r>
+              <w:rPr>
+                <w:rFonts w:ascii="Lucida Console" w:hAnsi="Lucida Console" w:cs="Lucida Console"/>
+                <w:color w:val="00BF00"/>
+                <w:sz w:val="18"/>
+                <w:szCs w:val="18"/>
+              </w:rPr>
+              <w:t>FromJupiterToSun.sql</w:t>
+            </w:r>
+            <w:proofErr w:type="spellEnd"/>
           </w:p>
           <w:p>
             <w:pPr>
@@ -2038,8 +2411,39 @@
                 <w:sz w:val="18"/>
                 <w:szCs w:val="18"/>
               </w:rPr>
-              <w:t>new file:   SqlLesson Queries/JoinSelectingOnlySpecificColumns.sql</w:t>
-            </w:r>
+              <w:t xml:space="preserve">new file:   </w:t>
+            </w:r>
+            <w:proofErr w:type="spellStart"/>
+            <w:r>
+              <w:rPr>
+                <w:rFonts w:ascii="Lucida Console" w:hAnsi="Lucida Console" w:cs="Lucida Console"/>
+                <w:color w:val="00BF00"/>
+                <w:sz w:val="18"/>
+                <w:szCs w:val="18"/>
+              </w:rPr>
+              <w:t>SqlLesson</w:t>
+            </w:r>
+            <w:proofErr w:type="spellEnd"/>
+            <w:r>
+              <w:rPr>
+                <w:rFonts w:ascii="Lucida Console" w:hAnsi="Lucida Console" w:cs="Lucida Console"/>
+                <w:color w:val="00BF00"/>
+                <w:sz w:val="18"/>
+                <w:szCs w:val="18"/>
+              </w:rPr>
+              <w:t xml:space="preserve"> Queries/</w:t>
+            </w:r>
+            <w:proofErr w:type="spellStart"/>
+            <w:r>
+              <w:rPr>
+                <w:rFonts w:ascii="Lucida Console" w:hAnsi="Lucida Console" w:cs="Lucida Console"/>
+                <w:color w:val="00BF00"/>
+                <w:sz w:val="18"/>
+                <w:szCs w:val="18"/>
+              </w:rPr>
+              <w:t>JoinSelectingOnlySpecificColumns.sql</w:t>
+            </w:r>
+            <w:proofErr w:type="spellEnd"/>
           </w:p>
           <w:p>
             <w:pPr>
@@ -2068,8 +2472,39 @@
                 <w:sz w:val="18"/>
                 <w:szCs w:val="18"/>
               </w:rPr>
-              <w:t>new file:   SqlLesson Queries/JoinViews.sql</w:t>
-            </w:r>
+              <w:t xml:space="preserve">new file:   </w:t>
+            </w:r>
+            <w:proofErr w:type="spellStart"/>
+            <w:r>
+              <w:rPr>
+                <w:rFonts w:ascii="Lucida Console" w:hAnsi="Lucida Console" w:cs="Lucida Console"/>
+                <w:color w:val="00BF00"/>
+                <w:sz w:val="18"/>
+                <w:szCs w:val="18"/>
+              </w:rPr>
+              <w:t>SqlLesson</w:t>
+            </w:r>
+            <w:proofErr w:type="spellEnd"/>
+            <w:r>
+              <w:rPr>
+                <w:rFonts w:ascii="Lucida Console" w:hAnsi="Lucida Console" w:cs="Lucida Console"/>
+                <w:color w:val="00BF00"/>
+                <w:sz w:val="18"/>
+                <w:szCs w:val="18"/>
+              </w:rPr>
+              <w:t xml:space="preserve"> Queries/</w:t>
+            </w:r>
+            <w:proofErr w:type="spellStart"/>
+            <w:r>
+              <w:rPr>
+                <w:rFonts w:ascii="Lucida Console" w:hAnsi="Lucida Console" w:cs="Lucida Console"/>
+                <w:color w:val="00BF00"/>
+                <w:sz w:val="18"/>
+                <w:szCs w:val="18"/>
+              </w:rPr>
+              <w:t>JoinViews.sql</w:t>
+            </w:r>
+            <w:proofErr w:type="spellEnd"/>
           </w:p>
           <w:p>
             <w:pPr>
@@ -2098,8 +2533,39 @@
                 <w:sz w:val="18"/>
                 <w:szCs w:val="18"/>
               </w:rPr>
-              <w:t>new file:   SqlLesson Queries/Name-City-State.sql</w:t>
-            </w:r>
+              <w:t xml:space="preserve">new file:   </w:t>
+            </w:r>
+            <w:proofErr w:type="spellStart"/>
+            <w:r>
+              <w:rPr>
+                <w:rFonts w:ascii="Lucida Console" w:hAnsi="Lucida Console" w:cs="Lucida Console"/>
+                <w:color w:val="00BF00"/>
+                <w:sz w:val="18"/>
+                <w:szCs w:val="18"/>
+              </w:rPr>
+              <w:t>SqlLesson</w:t>
+            </w:r>
+            <w:proofErr w:type="spellEnd"/>
+            <w:r>
+              <w:rPr>
+                <w:rFonts w:ascii="Lucida Console" w:hAnsi="Lucida Console" w:cs="Lucida Console"/>
+                <w:color w:val="00BF00"/>
+                <w:sz w:val="18"/>
+                <w:szCs w:val="18"/>
+              </w:rPr>
+              <w:t xml:space="preserve"> Queries/Name-City-</w:t>
+            </w:r>
+            <w:proofErr w:type="spellStart"/>
+            <w:r>
+              <w:rPr>
+                <w:rFonts w:ascii="Lucida Console" w:hAnsi="Lucida Console" w:cs="Lucida Console"/>
+                <w:color w:val="00BF00"/>
+                <w:sz w:val="18"/>
+                <w:szCs w:val="18"/>
+              </w:rPr>
+              <w:t>State.sql</w:t>
+            </w:r>
+            <w:proofErr w:type="spellEnd"/>
           </w:p>
           <w:p>
             <w:pPr>
@@ -2128,8 +2594,39 @@
                 <w:sz w:val="18"/>
                 <w:szCs w:val="18"/>
               </w:rPr>
-              <w:t>new file:   SqlLesson Queries/OuterJoinWithNullValue.sql</w:t>
-            </w:r>
+              <w:t xml:space="preserve">new file:   </w:t>
+            </w:r>
+            <w:proofErr w:type="spellStart"/>
+            <w:r>
+              <w:rPr>
+                <w:rFonts w:ascii="Lucida Console" w:hAnsi="Lucida Console" w:cs="Lucida Console"/>
+                <w:color w:val="00BF00"/>
+                <w:sz w:val="18"/>
+                <w:szCs w:val="18"/>
+              </w:rPr>
+              <w:t>SqlLesson</w:t>
+            </w:r>
+            <w:proofErr w:type="spellEnd"/>
+            <w:r>
+              <w:rPr>
+                <w:rFonts w:ascii="Lucida Console" w:hAnsi="Lucida Console" w:cs="Lucida Console"/>
+                <w:color w:val="00BF00"/>
+                <w:sz w:val="18"/>
+                <w:szCs w:val="18"/>
+              </w:rPr>
+              <w:t xml:space="preserve"> Queries/</w:t>
+            </w:r>
+            <w:proofErr w:type="spellStart"/>
+            <w:r>
+              <w:rPr>
+                <w:rFonts w:ascii="Lucida Console" w:hAnsi="Lucida Console" w:cs="Lucida Console"/>
+                <w:color w:val="00BF00"/>
+                <w:sz w:val="18"/>
+                <w:szCs w:val="18"/>
+              </w:rPr>
+              <w:t>OuterJoinWithNullValue.sql</w:t>
+            </w:r>
+            <w:proofErr w:type="spellEnd"/>
           </w:p>
           <w:p>
             <w:pPr>
@@ -2158,8 +2655,39 @@
                 <w:sz w:val="18"/>
                 <w:szCs w:val="18"/>
               </w:rPr>
-              <w:t>new file:   SqlLesson Queries/SelectAll.sql</w:t>
-            </w:r>
+              <w:t xml:space="preserve">new file:   </w:t>
+            </w:r>
+            <w:proofErr w:type="spellStart"/>
+            <w:r>
+              <w:rPr>
+                <w:rFonts w:ascii="Lucida Console" w:hAnsi="Lucida Console" w:cs="Lucida Console"/>
+                <w:color w:val="00BF00"/>
+                <w:sz w:val="18"/>
+                <w:szCs w:val="18"/>
+              </w:rPr>
+              <w:t>SqlLesson</w:t>
+            </w:r>
+            <w:proofErr w:type="spellEnd"/>
+            <w:r>
+              <w:rPr>
+                <w:rFonts w:ascii="Lucida Console" w:hAnsi="Lucida Console" w:cs="Lucida Console"/>
+                <w:color w:val="00BF00"/>
+                <w:sz w:val="18"/>
+                <w:szCs w:val="18"/>
+              </w:rPr>
+              <w:t xml:space="preserve"> Queries/</w:t>
+            </w:r>
+            <w:proofErr w:type="spellStart"/>
+            <w:r>
+              <w:rPr>
+                <w:rFonts w:ascii="Lucida Console" w:hAnsi="Lucida Console" w:cs="Lucida Console"/>
+                <w:color w:val="00BF00"/>
+                <w:sz w:val="18"/>
+                <w:szCs w:val="18"/>
+              </w:rPr>
+              <w:t>SelectAll.sql</w:t>
+            </w:r>
+            <w:proofErr w:type="spellEnd"/>
           </w:p>
           <w:p>
             <w:pPr>
@@ -2188,8 +2716,39 @@
                 <w:sz w:val="18"/>
                 <w:szCs w:val="18"/>
               </w:rPr>
-              <w:t>new file:   SqlLesson Queries/TotalSalesByCustomer.sql</w:t>
-            </w:r>
+              <w:t xml:space="preserve">new file:   </w:t>
+            </w:r>
+            <w:proofErr w:type="spellStart"/>
+            <w:r>
+              <w:rPr>
+                <w:rFonts w:ascii="Lucida Console" w:hAnsi="Lucida Console" w:cs="Lucida Console"/>
+                <w:color w:val="00BF00"/>
+                <w:sz w:val="18"/>
+                <w:szCs w:val="18"/>
+              </w:rPr>
+              <w:t>SqlLesson</w:t>
+            </w:r>
+            <w:proofErr w:type="spellEnd"/>
+            <w:r>
+              <w:rPr>
+                <w:rFonts w:ascii="Lucida Console" w:hAnsi="Lucida Console" w:cs="Lucida Console"/>
+                <w:color w:val="00BF00"/>
+                <w:sz w:val="18"/>
+                <w:szCs w:val="18"/>
+              </w:rPr>
+              <w:t xml:space="preserve"> Queries/</w:t>
+            </w:r>
+            <w:proofErr w:type="spellStart"/>
+            <w:r>
+              <w:rPr>
+                <w:rFonts w:ascii="Lucida Console" w:hAnsi="Lucida Console" w:cs="Lucida Console"/>
+                <w:color w:val="00BF00"/>
+                <w:sz w:val="18"/>
+                <w:szCs w:val="18"/>
+              </w:rPr>
+              <w:t>TotalSalesByCustomer.sql</w:t>
+            </w:r>
+            <w:proofErr w:type="spellEnd"/>
           </w:p>
           <w:p>
             <w:pPr>
@@ -2218,8 +2777,39 @@
                 <w:sz w:val="18"/>
                 <w:szCs w:val="18"/>
               </w:rPr>
-              <w:t>new file:   SqlLesson Queries/Union.sql</w:t>
-            </w:r>
+              <w:t xml:space="preserve">new file:   </w:t>
+            </w:r>
+            <w:proofErr w:type="spellStart"/>
+            <w:r>
+              <w:rPr>
+                <w:rFonts w:ascii="Lucida Console" w:hAnsi="Lucida Console" w:cs="Lucida Console"/>
+                <w:color w:val="00BF00"/>
+                <w:sz w:val="18"/>
+                <w:szCs w:val="18"/>
+              </w:rPr>
+              <w:t>SqlLesson</w:t>
+            </w:r>
+            <w:proofErr w:type="spellEnd"/>
+            <w:r>
+              <w:rPr>
+                <w:rFonts w:ascii="Lucida Console" w:hAnsi="Lucida Console" w:cs="Lucida Console"/>
+                <w:color w:val="00BF00"/>
+                <w:sz w:val="18"/>
+                <w:szCs w:val="18"/>
+              </w:rPr>
+              <w:t xml:space="preserve"> Queries/</w:t>
+            </w:r>
+            <w:proofErr w:type="spellStart"/>
+            <w:r>
+              <w:rPr>
+                <w:rFonts w:ascii="Lucida Console" w:hAnsi="Lucida Console" w:cs="Lucida Console"/>
+                <w:color w:val="00BF00"/>
+                <w:sz w:val="18"/>
+                <w:szCs w:val="18"/>
+              </w:rPr>
+              <w:t>Union.sql</w:t>
+            </w:r>
+            <w:proofErr w:type="spellEnd"/>
           </w:p>
           <w:p>
             <w:pPr>
@@ -2284,8 +2874,19 @@
                 <w:sz w:val="18"/>
                 <w:szCs w:val="18"/>
               </w:rPr>
-              <w:t>/c/repos/sqllesson</w:t>
-            </w:r>
+              <w:t>/c/repos/</w:t>
+            </w:r>
+            <w:proofErr w:type="spellStart"/>
+            <w:r>
+              <w:rPr>
+                <w:rFonts w:ascii="Lucida Console" w:hAnsi="Lucida Console" w:cs="Lucida Console"/>
+                <w:color w:val="BFBF00"/>
+                <w:sz w:val="18"/>
+                <w:szCs w:val="18"/>
+              </w:rPr>
+              <w:t>sqllesson</w:t>
+            </w:r>
+            <w:proofErr w:type="spellEnd"/>
             <w:r>
               <w:rPr>
                 <w:rFonts w:ascii="Lucida Console" w:hAnsi="Lucida Console" w:cs="Lucida Console"/>
@@ -2313,7 +2914,25 @@
                 <w:sz w:val="18"/>
                 <w:szCs w:val="18"/>
               </w:rPr>
-              <w:t>$ git commit -m "Updated Sql Lesson with Queries from class on 5/22/2018"</w:t>
+              <w:t xml:space="preserve">$ git commit -m "Updated </w:t>
+            </w:r>
+            <w:proofErr w:type="spellStart"/>
+            <w:r>
+              <w:rPr>
+                <w:rFonts w:ascii="Lucida Console" w:hAnsi="Lucida Console" w:cs="Lucida Console"/>
+                <w:sz w:val="18"/>
+                <w:szCs w:val="18"/>
+              </w:rPr>
+              <w:t>Sql</w:t>
+            </w:r>
+            <w:proofErr w:type="spellEnd"/>
+            <w:r>
+              <w:rPr>
+                <w:rFonts w:ascii="Lucida Console" w:hAnsi="Lucida Console" w:cs="Lucida Console"/>
+                <w:sz w:val="18"/>
+                <w:szCs w:val="18"/>
+              </w:rPr>
+              <w:t xml:space="preserve"> Lesson with Queries from class on 5/22/2018"</w:t>
             </w:r>
           </w:p>
           <w:p>
@@ -2333,7 +2952,25 @@
                 <w:sz w:val="18"/>
                 <w:szCs w:val="18"/>
               </w:rPr>
-              <w:t>[master 41f7d08] Updated Sql Lesson with Queries from class on 5/22/2018</w:t>
+              <w:t xml:space="preserve">[master 41f7d08] Updated </w:t>
+            </w:r>
+            <w:proofErr w:type="spellStart"/>
+            <w:r>
+              <w:rPr>
+                <w:rFonts w:ascii="Lucida Console" w:hAnsi="Lucida Console" w:cs="Lucida Console"/>
+                <w:sz w:val="18"/>
+                <w:szCs w:val="18"/>
+              </w:rPr>
+              <w:t>Sql</w:t>
+            </w:r>
+            <w:proofErr w:type="spellEnd"/>
+            <w:r>
+              <w:rPr>
+                <w:rFonts w:ascii="Lucida Console" w:hAnsi="Lucida Console" w:cs="Lucida Console"/>
+                <w:sz w:val="18"/>
+                <w:szCs w:val="18"/>
+              </w:rPr>
+              <w:t xml:space="preserve"> Lesson with Queries from class on 5/22/2018</w:t>
             </w:r>
           </w:p>
           <w:p>
@@ -2373,8 +3010,54 @@
                 <w:sz w:val="18"/>
                 <w:szCs w:val="18"/>
               </w:rPr>
-              <w:t xml:space="preserve"> create mode 100644 SqlLesson Queries/Assignment(TotalByState).sql</w:t>
-            </w:r>
+              <w:t xml:space="preserve"> create mode 100644 </w:t>
+            </w:r>
+            <w:proofErr w:type="spellStart"/>
+            <w:r>
+              <w:rPr>
+                <w:rFonts w:ascii="Lucida Console" w:hAnsi="Lucida Console" w:cs="Lucida Console"/>
+                <w:sz w:val="18"/>
+                <w:szCs w:val="18"/>
+              </w:rPr>
+              <w:t>SqlLesson</w:t>
+            </w:r>
+            <w:proofErr w:type="spellEnd"/>
+            <w:r>
+              <w:rPr>
+                <w:rFonts w:ascii="Lucida Console" w:hAnsi="Lucida Console" w:cs="Lucida Console"/>
+                <w:sz w:val="18"/>
+                <w:szCs w:val="18"/>
+              </w:rPr>
+              <w:t xml:space="preserve"> Queries/Assignment(</w:t>
+            </w:r>
+            <w:proofErr w:type="spellStart"/>
+            <w:r>
+              <w:rPr>
+                <w:rFonts w:ascii="Lucida Console" w:hAnsi="Lucida Console" w:cs="Lucida Console"/>
+                <w:sz w:val="18"/>
+                <w:szCs w:val="18"/>
+              </w:rPr>
+              <w:t>TotalByState</w:t>
+            </w:r>
+            <w:proofErr w:type="spellEnd"/>
+            <w:r>
+              <w:rPr>
+                <w:rFonts w:ascii="Lucida Console" w:hAnsi="Lucida Console" w:cs="Lucida Console"/>
+                <w:sz w:val="18"/>
+                <w:szCs w:val="18"/>
+              </w:rPr>
+              <w:t>).</w:t>
+            </w:r>
+            <w:proofErr w:type="spellStart"/>
+            <w:r>
+              <w:rPr>
+                <w:rFonts w:ascii="Lucida Console" w:hAnsi="Lucida Console" w:cs="Lucida Console"/>
+                <w:sz w:val="18"/>
+                <w:szCs w:val="18"/>
+              </w:rPr>
+              <w:t>sql</w:t>
+            </w:r>
+            <w:proofErr w:type="spellEnd"/>
           </w:p>
           <w:p>
             <w:pPr>
@@ -2393,8 +3076,36 @@
                 <w:sz w:val="18"/>
                 <w:szCs w:val="18"/>
               </w:rPr>
-              <w:t xml:space="preserve"> create mode 100644 SqlLesson Queries/Average.sql</w:t>
-            </w:r>
+              <w:t xml:space="preserve"> create mode 100644 </w:t>
+            </w:r>
+            <w:proofErr w:type="spellStart"/>
+            <w:r>
+              <w:rPr>
+                <w:rFonts w:ascii="Lucida Console" w:hAnsi="Lucida Console" w:cs="Lucida Console"/>
+                <w:sz w:val="18"/>
+                <w:szCs w:val="18"/>
+              </w:rPr>
+              <w:t>SqlLesson</w:t>
+            </w:r>
+            <w:proofErr w:type="spellEnd"/>
+            <w:r>
+              <w:rPr>
+                <w:rFonts w:ascii="Lucida Console" w:hAnsi="Lucida Console" w:cs="Lucida Console"/>
+                <w:sz w:val="18"/>
+                <w:szCs w:val="18"/>
+              </w:rPr>
+              <w:t xml:space="preserve"> Queries/</w:t>
+            </w:r>
+            <w:proofErr w:type="spellStart"/>
+            <w:r>
+              <w:rPr>
+                <w:rFonts w:ascii="Lucida Console" w:hAnsi="Lucida Console" w:cs="Lucida Console"/>
+                <w:sz w:val="18"/>
+                <w:szCs w:val="18"/>
+              </w:rPr>
+              <w:t>Average.sql</w:t>
+            </w:r>
+            <w:proofErr w:type="spellEnd"/>
           </w:p>
           <w:p>
             <w:pPr>
@@ -2413,8 +3124,36 @@
                 <w:sz w:val="18"/>
                 <w:szCs w:val="18"/>
               </w:rPr>
-              <w:t xml:space="preserve"> create mode 100644 SqlLesson Queries/FromJupiterToSun.sql</w:t>
-            </w:r>
+              <w:t xml:space="preserve"> create mode 100644 </w:t>
+            </w:r>
+            <w:proofErr w:type="spellStart"/>
+            <w:r>
+              <w:rPr>
+                <w:rFonts w:ascii="Lucida Console" w:hAnsi="Lucida Console" w:cs="Lucida Console"/>
+                <w:sz w:val="18"/>
+                <w:szCs w:val="18"/>
+              </w:rPr>
+              <w:t>SqlLesson</w:t>
+            </w:r>
+            <w:proofErr w:type="spellEnd"/>
+            <w:r>
+              <w:rPr>
+                <w:rFonts w:ascii="Lucida Console" w:hAnsi="Lucida Console" w:cs="Lucida Console"/>
+                <w:sz w:val="18"/>
+                <w:szCs w:val="18"/>
+              </w:rPr>
+              <w:t xml:space="preserve"> Queries/</w:t>
+            </w:r>
+            <w:proofErr w:type="spellStart"/>
+            <w:r>
+              <w:rPr>
+                <w:rFonts w:ascii="Lucida Console" w:hAnsi="Lucida Console" w:cs="Lucida Console"/>
+                <w:sz w:val="18"/>
+                <w:szCs w:val="18"/>
+              </w:rPr>
+              <w:t>FromJupiterToSun.sql</w:t>
+            </w:r>
+            <w:proofErr w:type="spellEnd"/>
           </w:p>
           <w:p>
             <w:pPr>
@@ -2433,8 +3172,36 @@
                 <w:sz w:val="18"/>
                 <w:szCs w:val="18"/>
               </w:rPr>
-              <w:t xml:space="preserve"> create mode 100644 SqlLesson Queries/JoinSelectingOnlySpecificColumns.sql</w:t>
-            </w:r>
+              <w:t xml:space="preserve"> create mode 100644 </w:t>
+            </w:r>
+            <w:proofErr w:type="spellStart"/>
+            <w:r>
+              <w:rPr>
+                <w:rFonts w:ascii="Lucida Console" w:hAnsi="Lucida Console" w:cs="Lucida Console"/>
+                <w:sz w:val="18"/>
+                <w:szCs w:val="18"/>
+              </w:rPr>
+              <w:t>SqlLesson</w:t>
+            </w:r>
+            <w:proofErr w:type="spellEnd"/>
+            <w:r>
+              <w:rPr>
+                <w:rFonts w:ascii="Lucida Console" w:hAnsi="Lucida Console" w:cs="Lucida Console"/>
+                <w:sz w:val="18"/>
+                <w:szCs w:val="18"/>
+              </w:rPr>
+              <w:t xml:space="preserve"> Queries/</w:t>
+            </w:r>
+            <w:proofErr w:type="spellStart"/>
+            <w:r>
+              <w:rPr>
+                <w:rFonts w:ascii="Lucida Console" w:hAnsi="Lucida Console" w:cs="Lucida Console"/>
+                <w:sz w:val="18"/>
+                <w:szCs w:val="18"/>
+              </w:rPr>
+              <w:t>JoinSelectingOnlySpecificColumns.sql</w:t>
+            </w:r>
+            <w:proofErr w:type="spellEnd"/>
           </w:p>
           <w:p>
             <w:pPr>
@@ -2453,8 +3220,36 @@
                 <w:sz w:val="18"/>
                 <w:szCs w:val="18"/>
               </w:rPr>
-              <w:t xml:space="preserve"> create mode 100644 SqlLesson Queries/JoinViews.sql</w:t>
-            </w:r>
+              <w:t xml:space="preserve"> create mode 100644 </w:t>
+            </w:r>
+            <w:proofErr w:type="spellStart"/>
+            <w:r>
+              <w:rPr>
+                <w:rFonts w:ascii="Lucida Console" w:hAnsi="Lucida Console" w:cs="Lucida Console"/>
+                <w:sz w:val="18"/>
+                <w:szCs w:val="18"/>
+              </w:rPr>
+              <w:t>SqlLesson</w:t>
+            </w:r>
+            <w:proofErr w:type="spellEnd"/>
+            <w:r>
+              <w:rPr>
+                <w:rFonts w:ascii="Lucida Console" w:hAnsi="Lucida Console" w:cs="Lucida Console"/>
+                <w:sz w:val="18"/>
+                <w:szCs w:val="18"/>
+              </w:rPr>
+              <w:t xml:space="preserve"> Queries/</w:t>
+            </w:r>
+            <w:proofErr w:type="spellStart"/>
+            <w:r>
+              <w:rPr>
+                <w:rFonts w:ascii="Lucida Console" w:hAnsi="Lucida Console" w:cs="Lucida Console"/>
+                <w:sz w:val="18"/>
+                <w:szCs w:val="18"/>
+              </w:rPr>
+              <w:t>JoinViews.sql</w:t>
+            </w:r>
+            <w:proofErr w:type="spellEnd"/>
           </w:p>
           <w:p>
             <w:pPr>
@@ -2473,8 +3268,36 @@
                 <w:sz w:val="18"/>
                 <w:szCs w:val="18"/>
               </w:rPr>
-              <w:t xml:space="preserve"> create mode 100644 SqlLesson Queries/Name-City-State.sql</w:t>
-            </w:r>
+              <w:t xml:space="preserve"> create mode 100644 </w:t>
+            </w:r>
+            <w:proofErr w:type="spellStart"/>
+            <w:r>
+              <w:rPr>
+                <w:rFonts w:ascii="Lucida Console" w:hAnsi="Lucida Console" w:cs="Lucida Console"/>
+                <w:sz w:val="18"/>
+                <w:szCs w:val="18"/>
+              </w:rPr>
+              <w:t>SqlLesson</w:t>
+            </w:r>
+            <w:proofErr w:type="spellEnd"/>
+            <w:r>
+              <w:rPr>
+                <w:rFonts w:ascii="Lucida Console" w:hAnsi="Lucida Console" w:cs="Lucida Console"/>
+                <w:sz w:val="18"/>
+                <w:szCs w:val="18"/>
+              </w:rPr>
+              <w:t xml:space="preserve"> Queries/Name-City-</w:t>
+            </w:r>
+            <w:proofErr w:type="spellStart"/>
+            <w:r>
+              <w:rPr>
+                <w:rFonts w:ascii="Lucida Console" w:hAnsi="Lucida Console" w:cs="Lucida Console"/>
+                <w:sz w:val="18"/>
+                <w:szCs w:val="18"/>
+              </w:rPr>
+              <w:t>State.sql</w:t>
+            </w:r>
+            <w:proofErr w:type="spellEnd"/>
           </w:p>
           <w:p>
             <w:pPr>
@@ -2493,8 +3316,36 @@
                 <w:sz w:val="18"/>
                 <w:szCs w:val="18"/>
               </w:rPr>
-              <w:t xml:space="preserve"> create mode 100644 SqlLesson Queries/OuterJoinWithNullValue.sql</w:t>
-            </w:r>
+              <w:t xml:space="preserve"> create mode 100644 </w:t>
+            </w:r>
+            <w:proofErr w:type="spellStart"/>
+            <w:r>
+              <w:rPr>
+                <w:rFonts w:ascii="Lucida Console" w:hAnsi="Lucida Console" w:cs="Lucida Console"/>
+                <w:sz w:val="18"/>
+                <w:szCs w:val="18"/>
+              </w:rPr>
+              <w:t>SqlLesson</w:t>
+            </w:r>
+            <w:proofErr w:type="spellEnd"/>
+            <w:r>
+              <w:rPr>
+                <w:rFonts w:ascii="Lucida Console" w:hAnsi="Lucida Console" w:cs="Lucida Console"/>
+                <w:sz w:val="18"/>
+                <w:szCs w:val="18"/>
+              </w:rPr>
+              <w:t xml:space="preserve"> Queries/</w:t>
+            </w:r>
+            <w:proofErr w:type="spellStart"/>
+            <w:r>
+              <w:rPr>
+                <w:rFonts w:ascii="Lucida Console" w:hAnsi="Lucida Console" w:cs="Lucida Console"/>
+                <w:sz w:val="18"/>
+                <w:szCs w:val="18"/>
+              </w:rPr>
+              <w:t>OuterJoinWithNullValue.sql</w:t>
+            </w:r>
+            <w:proofErr w:type="spellEnd"/>
           </w:p>
           <w:p>
             <w:pPr>
@@ -2513,8 +3364,36 @@
                 <w:sz w:val="18"/>
                 <w:szCs w:val="18"/>
               </w:rPr>
-              <w:t xml:space="preserve"> create mode 100644 SqlLesson Queries/SelectAll.sql</w:t>
-            </w:r>
+              <w:t xml:space="preserve"> create mode 100644 </w:t>
+            </w:r>
+            <w:proofErr w:type="spellStart"/>
+            <w:r>
+              <w:rPr>
+                <w:rFonts w:ascii="Lucida Console" w:hAnsi="Lucida Console" w:cs="Lucida Console"/>
+                <w:sz w:val="18"/>
+                <w:szCs w:val="18"/>
+              </w:rPr>
+              <w:t>SqlLesson</w:t>
+            </w:r>
+            <w:proofErr w:type="spellEnd"/>
+            <w:r>
+              <w:rPr>
+                <w:rFonts w:ascii="Lucida Console" w:hAnsi="Lucida Console" w:cs="Lucida Console"/>
+                <w:sz w:val="18"/>
+                <w:szCs w:val="18"/>
+              </w:rPr>
+              <w:t xml:space="preserve"> Queries/</w:t>
+            </w:r>
+            <w:proofErr w:type="spellStart"/>
+            <w:r>
+              <w:rPr>
+                <w:rFonts w:ascii="Lucida Console" w:hAnsi="Lucida Console" w:cs="Lucida Console"/>
+                <w:sz w:val="18"/>
+                <w:szCs w:val="18"/>
+              </w:rPr>
+              <w:t>SelectAll.sql</w:t>
+            </w:r>
+            <w:proofErr w:type="spellEnd"/>
           </w:p>
           <w:p>
             <w:pPr>
@@ -2533,8 +3412,36 @@
                 <w:sz w:val="18"/>
                 <w:szCs w:val="18"/>
               </w:rPr>
-              <w:t xml:space="preserve"> create mode 100644 SqlLesson Queries/TotalSalesByCustomer.sql</w:t>
-            </w:r>
+              <w:t xml:space="preserve"> create mode 100644 </w:t>
+            </w:r>
+            <w:proofErr w:type="spellStart"/>
+            <w:r>
+              <w:rPr>
+                <w:rFonts w:ascii="Lucida Console" w:hAnsi="Lucida Console" w:cs="Lucida Console"/>
+                <w:sz w:val="18"/>
+                <w:szCs w:val="18"/>
+              </w:rPr>
+              <w:t>SqlLesson</w:t>
+            </w:r>
+            <w:proofErr w:type="spellEnd"/>
+            <w:r>
+              <w:rPr>
+                <w:rFonts w:ascii="Lucida Console" w:hAnsi="Lucida Console" w:cs="Lucida Console"/>
+                <w:sz w:val="18"/>
+                <w:szCs w:val="18"/>
+              </w:rPr>
+              <w:t xml:space="preserve"> Queries/</w:t>
+            </w:r>
+            <w:proofErr w:type="spellStart"/>
+            <w:r>
+              <w:rPr>
+                <w:rFonts w:ascii="Lucida Console" w:hAnsi="Lucida Console" w:cs="Lucida Console"/>
+                <w:sz w:val="18"/>
+                <w:szCs w:val="18"/>
+              </w:rPr>
+              <w:t>TotalSalesByCustomer.sql</w:t>
+            </w:r>
+            <w:proofErr w:type="spellEnd"/>
           </w:p>
           <w:p>
             <w:pPr>
@@ -2553,8 +3460,36 @@
                 <w:sz w:val="18"/>
                 <w:szCs w:val="18"/>
               </w:rPr>
-              <w:t xml:space="preserve"> create mode 100644 SqlLesson Queries/Union.sql</w:t>
-            </w:r>
+              <w:t xml:space="preserve"> create mode 100644 </w:t>
+            </w:r>
+            <w:proofErr w:type="spellStart"/>
+            <w:r>
+              <w:rPr>
+                <w:rFonts w:ascii="Lucida Console" w:hAnsi="Lucida Console" w:cs="Lucida Console"/>
+                <w:sz w:val="18"/>
+                <w:szCs w:val="18"/>
+              </w:rPr>
+              <w:t>SqlLesson</w:t>
+            </w:r>
+            <w:proofErr w:type="spellEnd"/>
+            <w:r>
+              <w:rPr>
+                <w:rFonts w:ascii="Lucida Console" w:hAnsi="Lucida Console" w:cs="Lucida Console"/>
+                <w:sz w:val="18"/>
+                <w:szCs w:val="18"/>
+              </w:rPr>
+              <w:t xml:space="preserve"> Queries/</w:t>
+            </w:r>
+            <w:proofErr w:type="spellStart"/>
+            <w:r>
+              <w:rPr>
+                <w:rFonts w:ascii="Lucida Console" w:hAnsi="Lucida Console" w:cs="Lucida Console"/>
+                <w:sz w:val="18"/>
+                <w:szCs w:val="18"/>
+              </w:rPr>
+              <w:t>Union.sql</w:t>
+            </w:r>
+            <w:proofErr w:type="spellEnd"/>
           </w:p>
           <w:p>
             <w:pPr>
@@ -2605,8 +3540,19 @@
                 <w:sz w:val="18"/>
                 <w:szCs w:val="18"/>
               </w:rPr>
-              <w:t>/c/repos/sqllesson</w:t>
-            </w:r>
+              <w:t>/c/repos/</w:t>
+            </w:r>
+            <w:proofErr w:type="spellStart"/>
+            <w:r>
+              <w:rPr>
+                <w:rFonts w:ascii="Lucida Console" w:hAnsi="Lucida Console" w:cs="Lucida Console"/>
+                <w:color w:val="BFBF00"/>
+                <w:sz w:val="18"/>
+                <w:szCs w:val="18"/>
+              </w:rPr>
+              <w:t>sqllesson</w:t>
+            </w:r>
+            <w:proofErr w:type="spellEnd"/>
             <w:r>
               <w:rPr>
                 <w:rFonts w:ascii="Lucida Console" w:hAnsi="Lucida Console" w:cs="Lucida Console"/>
@@ -2748,13 +3694,23 @@
                 <w:szCs w:val="18"/>
               </w:rPr>
             </w:pPr>
-            <w:r>
-              <w:rPr>
-                <w:rFonts w:ascii="Lucida Console" w:hAnsi="Lucida Console" w:cs="Lucida Console"/>
-                <w:sz w:val="18"/>
-                <w:szCs w:val="18"/>
-              </w:rPr>
-              <w:t>remote: Resolving deltas: 100% (6/6), done.</w:t>
+            <w:proofErr w:type="gramStart"/>
+            <w:r>
+              <w:rPr>
+                <w:rFonts w:ascii="Lucida Console" w:hAnsi="Lucida Console" w:cs="Lucida Console"/>
+                <w:sz w:val="18"/>
+                <w:szCs w:val="18"/>
+              </w:rPr>
+              <w:t>remote</w:t>
+            </w:r>
+            <w:proofErr w:type="gramEnd"/>
+            <w:r>
+              <w:rPr>
+                <w:rFonts w:ascii="Lucida Console" w:hAnsi="Lucida Console" w:cs="Lucida Console"/>
+                <w:sz w:val="18"/>
+                <w:szCs w:val="18"/>
+              </w:rPr>
+              <w:t>: Resolving deltas: 100% (6/6), done.</w:t>
             </w:r>
           </w:p>
           <w:p>
@@ -3022,7 +3978,15 @@
         </w:numPr>
       </w:pPr>
       <w:r>
-        <w:t>Join customer and order, sort by order amount biggest first so desc, no id fields but all other columns in</w:t>
+        <w:t xml:space="preserve">Join customer and order, sort by order amount biggest first so </w:t>
+      </w:r>
+      <w:proofErr w:type="spellStart"/>
+      <w:r>
+        <w:t>desc</w:t>
+      </w:r>
+      <w:proofErr w:type="spellEnd"/>
+      <w:r>
+        <w:t>, no id fields but all other columns in</w:t>
       </w:r>
     </w:p>
     <w:p>
@@ -3107,7 +4071,15 @@
         </w:numPr>
       </w:pPr>
       <w:r>
-        <w:t>You can highlighted certain portions of code in Sql Server if you only want to run that particular portion of the code</w:t>
+        <w:t xml:space="preserve">You can highlighted certain portions of code in </w:t>
+      </w:r>
+      <w:proofErr w:type="spellStart"/>
+      <w:r>
+        <w:t>Sql</w:t>
+      </w:r>
+      <w:proofErr w:type="spellEnd"/>
+      <w:r>
+        <w:t xml:space="preserve"> Server if you only want to run that particular portion of the code</w:t>
       </w:r>
     </w:p>
     <w:p>
@@ -3119,8 +4091,13 @@
         </w:numPr>
       </w:pPr>
       <w:r>
-        <w:t>Comment group of lines shortcut key is ctrl+k+c</w:t>
-      </w:r>
+        <w:t xml:space="preserve">Comment group of lines shortcut key is </w:t>
+      </w:r>
+      <w:proofErr w:type="spellStart"/>
+      <w:r>
+        <w:t>ctrl+k+c</w:t>
+      </w:r>
+      <w:proofErr w:type="spellEnd"/>
     </w:p>
     <w:p>
       <w:pPr>
@@ -3131,8 +4108,13 @@
         </w:numPr>
       </w:pPr>
       <w:r>
-        <w:t>Uncomment group of lines shortcut key is ctrl+k+u</w:t>
-      </w:r>
+        <w:t xml:space="preserve">Uncomment group of lines shortcut key is </w:t>
+      </w:r>
+      <w:proofErr w:type="spellStart"/>
+      <w:r>
+        <w:t>ctrl+k+u</w:t>
+      </w:r>
+      <w:proofErr w:type="spellEnd"/>
     </w:p>
     <w:p>
       <w:pPr>
@@ -3179,8 +4161,13 @@
           <w:numId w:val="8"/>
         </w:numPr>
       </w:pPr>
-      <w:r>
-        <w:t>nvarchar is now the new way to define a string because of international languages where you need a double byte</w:t>
+      <w:proofErr w:type="spellStart"/>
+      <w:r>
+        <w:t>nvarchar</w:t>
+      </w:r>
+      <w:proofErr w:type="spellEnd"/>
+      <w:r>
+        <w:t xml:space="preserve"> is now the new way to define a string because of international languages where you need a double byte</w:t>
       </w:r>
     </w:p>
     <w:p>
@@ -3361,7 +4348,15 @@
         </w:numPr>
       </w:pPr>
       <w:r>
-        <w:t>To create a unique inex on a table:</w:t>
+        <w:t xml:space="preserve">To create a unique </w:t>
+      </w:r>
+      <w:proofErr w:type="spellStart"/>
+      <w:r>
+        <w:t>inex</w:t>
+      </w:r>
+      <w:proofErr w:type="spellEnd"/>
+      <w:r>
+        <w:t xml:space="preserve"> on a table:</w:t>
       </w:r>
     </w:p>
     <w:p>
@@ -3373,7 +4368,20 @@
         </w:numPr>
       </w:pPr>
       <w:r>
-        <w:t>Create (unique) index [name] on [tablename](col1,col2,…)</w:t>
+        <w:t>Create (unique) index [name] on [</w:t>
+      </w:r>
+      <w:proofErr w:type="spellStart"/>
+      <w:r>
+        <w:t>tablename</w:t>
+      </w:r>
+      <w:proofErr w:type="spellEnd"/>
+      <w:proofErr w:type="gramStart"/>
+      <w:r>
+        <w:t>](</w:t>
+      </w:r>
+      <w:proofErr w:type="gramEnd"/>
+      <w:r>
+        <w:t>col1,col2,…)</w:t>
       </w:r>
     </w:p>
     <w:p>
@@ -3397,8 +4405,13 @@
         </w:numPr>
       </w:pPr>
       <w:r>
-        <w:t>Basically creating functions for sql</w:t>
-      </w:r>
+        <w:t xml:space="preserve">Basically creating functions for </w:t>
+      </w:r>
+      <w:proofErr w:type="spellStart"/>
+      <w:r>
+        <w:t>sql</w:t>
+      </w:r>
+      <w:proofErr w:type="spellEnd"/>
     </w:p>
     <w:p>
       <w:pPr>
@@ -3515,7 +4528,15 @@
         </w:numPr>
       </w:pPr>
       <w:r>
-        <w:t xml:space="preserve">We will push our assignments to greg via </w:t>
+        <w:t xml:space="preserve">We will push our assignments to </w:t>
+      </w:r>
+      <w:proofErr w:type="spellStart"/>
+      <w:r>
+        <w:t>greg</w:t>
+      </w:r>
+      <w:proofErr w:type="spellEnd"/>
+      <w:r>
+        <w:t xml:space="preserve"> via </w:t>
       </w:r>
       <w:hyperlink r:id="rId9" w:history="1">
         <w:r>
@@ -3613,7 +4634,15 @@
         </w:numPr>
       </w:pPr>
       <w:r>
-        <w:t>Allows one to code procedures in sql server</w:t>
+        <w:t xml:space="preserve">Allows one to code procedures in </w:t>
+      </w:r>
+      <w:proofErr w:type="spellStart"/>
+      <w:r>
+        <w:t>sql</w:t>
+      </w:r>
+      <w:proofErr w:type="spellEnd"/>
+      <w:r>
+        <w:t xml:space="preserve"> server</w:t>
       </w:r>
     </w:p>
     <w:p>
@@ -3731,18 +4760,28 @@
         <w:t xml:space="preserve">Ask Greg how to go about solving a problem like </w:t>
       </w:r>
       <w:r>
-        <w:t xml:space="preserve">Practice&gt;SQLBasic Join&gt;Challenges </w:t>
+        <w:t>Practice&gt;</w:t>
+      </w:r>
+      <w:proofErr w:type="spellStart"/>
+      <w:r>
+        <w:t>SQLBasic</w:t>
+      </w:r>
+      <w:proofErr w:type="spellEnd"/>
+      <w:r>
+        <w:t xml:space="preserve"> Join&gt;Challenges </w:t>
       </w:r>
       <w:r>
         <w:t xml:space="preserve">on </w:t>
       </w:r>
       <w:hyperlink r:id="rId10" w:history="1">
+        <w:proofErr w:type="spellStart"/>
         <w:r>
           <w:rPr>
             <w:rStyle w:val="Hyperlink"/>
           </w:rPr>
           <w:t>HackerRank</w:t>
         </w:r>
+        <w:proofErr w:type="spellEnd"/>
       </w:hyperlink>
       <w:r>
         <w:t xml:space="preserve"> </w:t>
@@ -3774,6 +4813,7 @@
       <w:r>
         <w:t xml:space="preserve">How to implement </w:t>
       </w:r>
+      <w:proofErr w:type="spellStart"/>
       <w:r>
         <w:rPr>
           <w:highlight w:val="yellow"/>
@@ -3786,14 +4826,37 @@
         </w:rPr>
         <w:t>_</w:t>
       </w:r>
+      <w:proofErr w:type="gramStart"/>
       <w:r>
         <w:rPr>
           <w:highlight w:val="yellow"/>
         </w:rPr>
-        <w:t>number()</w:t>
-      </w:r>
-      <w:r>
-        <w:t xml:space="preserve"> in sql?</w:t>
+        <w:t>number</w:t>
+      </w:r>
+      <w:proofErr w:type="spellEnd"/>
+      <w:r>
+        <w:rPr>
+          <w:highlight w:val="yellow"/>
+        </w:rPr>
+        <w:t>(</w:t>
+      </w:r>
+      <w:proofErr w:type="gramEnd"/>
+      <w:r>
+        <w:rPr>
+          <w:highlight w:val="yellow"/>
+        </w:rPr>
+        <w:t>)</w:t>
+      </w:r>
+      <w:r>
+        <w:t xml:space="preserve"> in </w:t>
+      </w:r>
+      <w:proofErr w:type="spellStart"/>
+      <w:r>
+        <w:t>sql</w:t>
+      </w:r>
+      <w:proofErr w:type="spellEnd"/>
+      <w:r>
+        <w:t>?</w:t>
       </w:r>
     </w:p>
     <w:p>
@@ -3820,8 +4883,13 @@
         <w:t>t</w:t>
       </w:r>
       <w:r>
-        <w:t xml:space="preserve"> in sql</w:t>
-      </w:r>
+        <w:t xml:space="preserve"> in </w:t>
+      </w:r>
+      <w:proofErr w:type="spellStart"/>
+      <w:r>
+        <w:t>sql</w:t>
+      </w:r>
+      <w:proofErr w:type="spellEnd"/>
     </w:p>
     <w:p>
       <w:pPr>
@@ -4150,7 +5218,15 @@
         </w:numPr>
       </w:pPr>
       <w:r>
-        <w:t>Properties are things like fields, variables, etc. (thing of them like nouns—person,places,things)</w:t>
+        <w:t>Properties are things like fields, variables, etc. (thing of them like nouns—</w:t>
+      </w:r>
+      <w:proofErr w:type="spellStart"/>
+      <w:r>
+        <w:t>person,places,things</w:t>
+      </w:r>
+      <w:proofErr w:type="spellEnd"/>
+      <w:r>
+        <w:t>)</w:t>
       </w:r>
     </w:p>
     <w:p>
@@ -4328,7 +5404,20 @@
         </w:numPr>
       </w:pPr>
       <w:r>
-        <w:t>Scalar (int, bool, DateTime,Decimal…)</w:t>
+        <w:t xml:space="preserve">Scalar (int, bool, </w:t>
+      </w:r>
+      <w:proofErr w:type="spellStart"/>
+      <w:r>
+        <w:t>DateTime</w:t>
+      </w:r>
+      <w:proofErr w:type="gramStart"/>
+      <w:r>
+        <w:t>,Decimal</w:t>
+      </w:r>
+      <w:proofErr w:type="spellEnd"/>
+      <w:proofErr w:type="gramEnd"/>
+      <w:r>
+        <w:t>…)</w:t>
       </w:r>
     </w:p>
     <w:p>
@@ -4343,7 +5432,15 @@
         <w:t>Cannot be null by default</w:t>
       </w:r>
       <w:r>
-        <w:t xml:space="preserve"> – recently they have allowed null to help with sql issues where nulls are allowed in these data types</w:t>
+        <w:t xml:space="preserve"> – recently they have allowed null to help with </w:t>
+      </w:r>
+      <w:proofErr w:type="spellStart"/>
+      <w:r>
+        <w:t>sql</w:t>
+      </w:r>
+      <w:proofErr w:type="spellEnd"/>
+      <w:r>
+        <w:t xml:space="preserve"> issues where nulls are allowed in these data types</w:t>
       </w:r>
       <w:r>
         <w:tab/>
@@ -4394,7 +5491,15 @@
         </w:numPr>
       </w:pPr>
       <w:r>
-        <w:t>“struct” creates a new type that is a collection of other types</w:t>
+        <w:t>“</w:t>
+      </w:r>
+      <w:proofErr w:type="spellStart"/>
+      <w:r>
+        <w:t>struct</w:t>
+      </w:r>
+      <w:proofErr w:type="spellEnd"/>
+      <w:r>
+        <w:t>” creates a new type that is a collection of other types</w:t>
       </w:r>
     </w:p>
     <w:p>
@@ -4406,7 +5511,15 @@
         </w:numPr>
       </w:pPr>
       <w:r>
-        <w:t xml:space="preserve">Note that struct does not have to contain the same type while </w:t>
+        <w:t xml:space="preserve">Note that </w:t>
+      </w:r>
+      <w:proofErr w:type="spellStart"/>
+      <w:r>
+        <w:t>struct</w:t>
+      </w:r>
+      <w:proofErr w:type="spellEnd"/>
+      <w:r>
+        <w:t xml:space="preserve"> does not have to contain the same type while </w:t>
       </w:r>
       <w:r>
         <w:t>arrays must all be the same type</w:t>
@@ -4453,7 +5566,23 @@
           <w:b/>
           <w:i/>
         </w:rPr>
-        <w:t>Git -&gt; Github in Visual Studio:</w:t>
+        <w:t xml:space="preserve">Git -&gt; </w:t>
+      </w:r>
+      <w:proofErr w:type="spellStart"/>
+      <w:r>
+        <w:rPr>
+          <w:b/>
+          <w:i/>
+        </w:rPr>
+        <w:t>Github</w:t>
+      </w:r>
+      <w:proofErr w:type="spellEnd"/>
+      <w:r>
+        <w:rPr>
+          <w:b/>
+          <w:i/>
+        </w:rPr>
+        <w:t xml:space="preserve"> in Visual Studio:</w:t>
       </w:r>
     </w:p>
     <w:p>
@@ -4544,11 +5673,24 @@
           <w:numId w:val="13"/>
         </w:numPr>
       </w:pPr>
+      <w:proofErr w:type="spellStart"/>
       <w:r>
         <w:t>S</w:t>
       </w:r>
       <w:r>
-        <w:t>ourcetree = gitbash but with a GUI</w:t>
+        <w:t>ourcetree</w:t>
+      </w:r>
+      <w:proofErr w:type="spellEnd"/>
+      <w:r>
+        <w:t xml:space="preserve"> = </w:t>
+      </w:r>
+      <w:proofErr w:type="spellStart"/>
+      <w:r>
+        <w:t>gitbash</w:t>
+      </w:r>
+      <w:proofErr w:type="spellEnd"/>
+      <w:r>
+        <w:t xml:space="preserve"> but with a GUI</w:t>
       </w:r>
     </w:p>
     <w:p>
@@ -4560,8 +5702,13 @@
         </w:numPr>
       </w:pPr>
       <w:r>
-        <w:t>Greg stated some people he knows use this instead of gitbash</w:t>
-      </w:r>
+        <w:t xml:space="preserve">Greg stated some people he knows use this instead of </w:t>
+      </w:r>
+      <w:proofErr w:type="spellStart"/>
+      <w:r>
+        <w:t>gitbash</w:t>
+      </w:r>
+      <w:proofErr w:type="spellEnd"/>
     </w:p>
     <w:p>
       <w:pPr>
@@ -4637,7 +5784,31 @@
         </w:numPr>
       </w:pPr>
       <w:r>
-        <w:t>Also use &lt;param name = “args”&gt;Command line parameters as strings&lt;/param&gt;  -- didn’t catch what this was for</w:t>
+        <w:t>Also use &lt;</w:t>
+      </w:r>
+      <w:proofErr w:type="spellStart"/>
+      <w:r>
+        <w:t>param</w:t>
+      </w:r>
+      <w:proofErr w:type="spellEnd"/>
+      <w:r>
+        <w:t xml:space="preserve"> name = “</w:t>
+      </w:r>
+      <w:proofErr w:type="spellStart"/>
+      <w:r>
+        <w:t>args</w:t>
+      </w:r>
+      <w:proofErr w:type="spellEnd"/>
+      <w:r>
+        <w:t>”&gt;Command line parameters as strings&lt;/</w:t>
+      </w:r>
+      <w:proofErr w:type="spellStart"/>
+      <w:r>
+        <w:t>param</w:t>
+      </w:r>
+      <w:proofErr w:type="spellEnd"/>
+      <w:r>
+        <w:t>&gt;  -- didn’t catch what this was for</w:t>
       </w:r>
     </w:p>
     <w:p>
@@ -4649,7 +5820,15 @@
         </w:numPr>
       </w:pPr>
       <w:r>
-        <w:t>To comment out lines you can highlight them then click then “ctrl+e,c”</w:t>
+        <w:t>To comment out lines you can highlight them then click then “</w:t>
+      </w:r>
+      <w:proofErr w:type="spellStart"/>
+      <w:r>
+        <w:t>ctrl+e,c</w:t>
+      </w:r>
+      <w:proofErr w:type="spellEnd"/>
+      <w:r>
+        <w:t>”</w:t>
       </w:r>
     </w:p>
     <w:p>
@@ -4661,7 +5840,15 @@
         </w:numPr>
       </w:pPr>
       <w:r>
-        <w:t>To uncomment lines you can highlight the block of code then “ctrl+e,u”</w:t>
+        <w:t>To uncomment lines you can highlight the block of code then “</w:t>
+      </w:r>
+      <w:proofErr w:type="spellStart"/>
+      <w:r>
+        <w:t>ctrl+e,u</w:t>
+      </w:r>
+      <w:proofErr w:type="spellEnd"/>
+      <w:r>
+        <w:t>”</w:t>
       </w:r>
     </w:p>
     <w:p>
@@ -4687,8 +5874,13 @@
           <w:numId w:val="14"/>
         </w:numPr>
       </w:pPr>
-      <w:r>
-        <w:t>Console.ReadLine() returns a string</w:t>
+      <w:proofErr w:type="spellStart"/>
+      <w:r>
+        <w:t>Console.ReadLine</w:t>
+      </w:r>
+      <w:proofErr w:type="spellEnd"/>
+      <w:r>
+        <w:t>() returns a string</w:t>
       </w:r>
     </w:p>
     <w:p>
@@ -4777,8 +5969,13 @@
           <w:numId w:val="15"/>
         </w:numPr>
       </w:pPr>
-      <w:r>
-        <w:t>Ctrl+shift+b in visual studio does a build</w:t>
+      <w:proofErr w:type="spellStart"/>
+      <w:r>
+        <w:t>Ctrl+shift+b</w:t>
+      </w:r>
+      <w:proofErr w:type="spellEnd"/>
+      <w:r>
+        <w:t xml:space="preserve"> in visual studio does a build</w:t>
       </w:r>
     </w:p>
     <w:p>
@@ -4881,7 +6078,15 @@
         </w:numPr>
       </w:pPr>
       <w:r>
-        <w:t>“Main” is a method in “static void Main(string[] args)”</w:t>
+        <w:t xml:space="preserve">“Main” is a method in “static void Main(string[] </w:t>
+      </w:r>
+      <w:proofErr w:type="spellStart"/>
+      <w:r>
+        <w:t>args</w:t>
+      </w:r>
+      <w:proofErr w:type="spellEnd"/>
+      <w:r>
+        <w:t>)”</w:t>
       </w:r>
     </w:p>
     <w:p>
@@ -5021,7 +6226,15 @@
         </w:numPr>
       </w:pPr>
       <w:r>
-        <w:t>Random rnd = new Random();</w:t>
+        <w:t xml:space="preserve">Random </w:t>
+      </w:r>
+      <w:proofErr w:type="spellStart"/>
+      <w:r>
+        <w:t>rnd</w:t>
+      </w:r>
+      <w:proofErr w:type="spellEnd"/>
+      <w:r>
+        <w:t xml:space="preserve"> = new Random();</w:t>
       </w:r>
     </w:p>
     <w:p>
@@ -5033,7 +6246,23 @@
         </w:numPr>
       </w:pPr>
       <w:r>
-        <w:t>&gt; int nbr = rnd.Next(</w:t>
+        <w:t xml:space="preserve">&gt; int </w:t>
+      </w:r>
+      <w:proofErr w:type="spellStart"/>
+      <w:r>
+        <w:t>nbr</w:t>
+      </w:r>
+      <w:proofErr w:type="spellEnd"/>
+      <w:r>
+        <w:t xml:space="preserve"> = </w:t>
+      </w:r>
+      <w:proofErr w:type="spellStart"/>
+      <w:r>
+        <w:t>rnd.Next</w:t>
+      </w:r>
+      <w:proofErr w:type="spellEnd"/>
+      <w:r>
+        <w:t>(</w:t>
       </w:r>
       <w:r>
         <w:t>1,7</w:t>
@@ -5054,11 +6283,19 @@
         </w:numPr>
       </w:pPr>
       <w:hyperlink r:id="rId12" w:history="1">
+        <w:proofErr w:type="spellStart"/>
         <w:r>
           <w:rPr>
             <w:rStyle w:val="Hyperlink"/>
           </w:rPr>
-          <w:t>Random.Next Method (Int32, Int32)</w:t>
+          <w:t>Random.Next</w:t>
+        </w:r>
+        <w:proofErr w:type="spellEnd"/>
+        <w:r>
+          <w:rPr>
+            <w:rStyle w:val="Hyperlink"/>
+          </w:rPr>
+          <w:t xml:space="preserve"> Method (Int32, Int32)</w:t>
         </w:r>
       </w:hyperlink>
     </w:p>
@@ -5469,8 +6706,13 @@
           <w:numId w:val="20"/>
         </w:numPr>
       </w:pPr>
-      <w:r>
-        <w:t>Shift+Alt+C also works</w:t>
+      <w:proofErr w:type="spellStart"/>
+      <w:r>
+        <w:t>Shift+Alt+C</w:t>
+      </w:r>
+      <w:proofErr w:type="spellEnd"/>
+      <w:r>
+        <w:t xml:space="preserve"> also works</w:t>
       </w:r>
     </w:p>
     <w:p>
@@ -5572,7 +6814,23 @@
         </w:numPr>
       </w:pPr>
       <w:r>
-        <w:t>[Classname] [variable] = new [classname] ();</w:t>
+        <w:t>[</w:t>
+      </w:r>
+      <w:proofErr w:type="spellStart"/>
+      <w:r>
+        <w:t>Classname</w:t>
+      </w:r>
+      <w:proofErr w:type="spellEnd"/>
+      <w:r>
+        <w:t>] [variable] = new [</w:t>
+      </w:r>
+      <w:proofErr w:type="spellStart"/>
+      <w:r>
+        <w:t>classname</w:t>
+      </w:r>
+      <w:proofErr w:type="spellEnd"/>
+      <w:r>
+        <w:t>] ();</w:t>
       </w:r>
     </w:p>
     <w:p>
@@ -5584,8 +6842,13 @@
         </w:numPr>
       </w:pPr>
       <w:r>
-        <w:t>Interpolation ($”{a}”) – allows you to use variables in the quotes by putting dollar sign at beginning of Console.WriteLine</w:t>
-      </w:r>
+        <w:t xml:space="preserve">Interpolation ($”{a}”) – allows you to use variables in the quotes by putting dollar sign at beginning of </w:t>
+      </w:r>
+      <w:proofErr w:type="spellStart"/>
+      <w:r>
+        <w:t>Console.WriteLine</w:t>
+      </w:r>
+      <w:proofErr w:type="spellEnd"/>
     </w:p>
     <w:p>
       <w:pPr>
@@ -5724,7 +6987,15 @@
         <w:t xml:space="preserve"> – you can get there by putting your cursor after ending “}” for “</w:t>
       </w:r>
       <w:r>
-        <w:t>static void Main(string[] args)</w:t>
+        <w:t xml:space="preserve">static void Main(string[] </w:t>
+      </w:r>
+      <w:proofErr w:type="spellStart"/>
+      <w:r>
+        <w:t>args</w:t>
+      </w:r>
+      <w:proofErr w:type="spellEnd"/>
+      <w:r>
+        <w:t>)</w:t>
       </w:r>
       <w:r>
         <w:t>” then doing “Run to Cursor” then going back and right clicking on a given variable and going to “quick watch” via right click</w:t>
@@ -6079,8 +7350,13 @@
       <w:r>
         <w:t>“</w:t>
       </w:r>
-      <w:r>
-        <w:t>int? k = null;</w:t>
+      <w:proofErr w:type="gramStart"/>
+      <w:r>
+        <w:t>int</w:t>
+      </w:r>
+      <w:proofErr w:type="gramEnd"/>
+      <w:r>
+        <w:t>? k = null;</w:t>
       </w:r>
       <w:r>
         <w:t>”</w:t>
@@ -6170,7 +7446,15 @@
         </w:numPr>
       </w:pPr>
       <w:r>
-        <w:t>Key mapping (keymapping) in Visual Studio: Tools -&gt; Options -&gt; Environment -&gt; Keyboard</w:t>
+        <w:t>Key mapping (</w:t>
+      </w:r>
+      <w:proofErr w:type="spellStart"/>
+      <w:r>
+        <w:t>keymapping</w:t>
+      </w:r>
+      <w:proofErr w:type="spellEnd"/>
+      <w:r>
+        <w:t>) in Visual Studio: Tools -&gt; Options -&gt; Environment -&gt; Keyboard</w:t>
       </w:r>
     </w:p>
     <w:p>
@@ -6233,8 +7517,13 @@
         </w:numPr>
       </w:pPr>
       <w:r>
-        <w:t>You get there by clicking on “View Details” after doing our “Run to Cursor” at the last “}” in the program.cs</w:t>
-      </w:r>
+        <w:t xml:space="preserve">You get there by clicking on “View Details” after doing our “Run to Cursor” at the last “}” in the </w:t>
+      </w:r>
+      <w:proofErr w:type="spellStart"/>
+      <w:r>
+        <w:t>program.cs</w:t>
+      </w:r>
+      <w:proofErr w:type="spellEnd"/>
     </w:p>
     <w:p>
       <w:pPr>
@@ -6254,7 +7543,15 @@
         <w:ind w:firstLine="720"/>
       </w:pPr>
       <w:r>
-        <w:t>[statement]</w:t>
+        <w:t>[</w:t>
+      </w:r>
+      <w:proofErr w:type="gramStart"/>
+      <w:r>
+        <w:t>statement</w:t>
+      </w:r>
+      <w:proofErr w:type="gramEnd"/>
+      <w:r>
+        <w:t>]</w:t>
       </w:r>
     </w:p>
     <w:p>
@@ -6271,7 +7568,15 @@
         <w:ind w:firstLine="720"/>
       </w:pPr>
       <w:r>
-        <w:t>[statement]</w:t>
+        <w:t>[</w:t>
+      </w:r>
+      <w:proofErr w:type="gramStart"/>
+      <w:r>
+        <w:t>statement</w:t>
+      </w:r>
+      <w:proofErr w:type="gramEnd"/>
+      <w:r>
+        <w:t>]</w:t>
       </w:r>
     </w:p>
     <w:p>
@@ -6308,6 +7613,7 @@
           <w:szCs w:val="19"/>
         </w:rPr>
       </w:pPr>
+      <w:proofErr w:type="gramStart"/>
       <w:r>
         <w:rPr>
           <w:rFonts w:ascii="Consolas" w:hAnsi="Consolas" w:cs="Consolas"/>
@@ -6317,6 +7623,7 @@
         </w:rPr>
         <w:t>try</w:t>
       </w:r>
+      <w:proofErr w:type="gramEnd"/>
       <w:r>
         <w:rPr>
           <w:rFonts w:ascii="Consolas" w:hAnsi="Consolas" w:cs="Consolas"/>
@@ -6376,6 +7683,7 @@
         </w:rPr>
         <w:tab/>
       </w:r>
+      <w:proofErr w:type="gramStart"/>
       <w:r>
         <w:rPr>
           <w:rFonts w:ascii="Consolas" w:hAnsi="Consolas" w:cs="Consolas"/>
@@ -6385,6 +7693,7 @@
         </w:rPr>
         <w:t>int</w:t>
       </w:r>
+      <w:proofErr w:type="gramEnd"/>
       <w:r>
         <w:rPr>
           <w:rFonts w:ascii="Consolas" w:hAnsi="Consolas" w:cs="Consolas"/>
@@ -6444,6 +7753,7 @@
         </w:rPr>
         <w:tab/>
       </w:r>
+      <w:proofErr w:type="gramStart"/>
       <w:r>
         <w:rPr>
           <w:rFonts w:ascii="Consolas" w:hAnsi="Consolas" w:cs="Consolas"/>
@@ -6453,6 +7763,7 @@
         </w:rPr>
         <w:t>int</w:t>
       </w:r>
+      <w:proofErr w:type="gramEnd"/>
       <w:r>
         <w:rPr>
           <w:rFonts w:ascii="Consolas" w:hAnsi="Consolas" w:cs="Consolas"/>
@@ -6504,6 +7815,7 @@
         <w:tab/>
         <w:t xml:space="preserve">} </w:t>
       </w:r>
+      <w:proofErr w:type="gramStart"/>
       <w:r>
         <w:rPr>
           <w:rFonts w:ascii="Consolas" w:hAnsi="Consolas" w:cs="Consolas"/>
@@ -6520,8 +7832,9 @@
           <w:sz w:val="19"/>
           <w:szCs w:val="19"/>
         </w:rPr>
-        <w:t>(Exception ex) {</w:t>
-      </w:r>
+        <w:t>(</w:t>
+      </w:r>
+      <w:proofErr w:type="gramEnd"/>
       <w:r>
         <w:rPr>
           <w:rFonts w:ascii="Consolas" w:hAnsi="Consolas" w:cs="Consolas"/>
@@ -6529,6 +7842,15 @@
           <w:sz w:val="19"/>
           <w:szCs w:val="19"/>
         </w:rPr>
+        <w:t>Exception ex) {</w:t>
+      </w:r>
+      <w:r>
+        <w:rPr>
+          <w:rFonts w:ascii="Consolas" w:hAnsi="Consolas" w:cs="Consolas"/>
+          <w:color w:val="000000"/>
+          <w:sz w:val="19"/>
+          <w:szCs w:val="19"/>
+        </w:rPr>
         <w:t xml:space="preserve"> //</w:t>
       </w:r>
       <w:r>
@@ -6538,8 +7860,19 @@
           <w:sz w:val="16"/>
           <w:szCs w:val="19"/>
         </w:rPr>
-        <w:t>can also use the type of DivideByZeroException</w:t>
-      </w:r>
+        <w:t xml:space="preserve">can also use the type of </w:t>
+      </w:r>
+      <w:proofErr w:type="spellStart"/>
+      <w:r>
+        <w:rPr>
+          <w:rFonts w:ascii="Consolas" w:hAnsi="Consolas" w:cs="Consolas"/>
+          <w:color w:val="000000"/>
+          <w:sz w:val="16"/>
+          <w:szCs w:val="19"/>
+        </w:rPr>
+        <w:t>DivideByZeroException</w:t>
+      </w:r>
+      <w:proofErr w:type="spellEnd"/>
     </w:p>
     <w:p>
       <w:pPr>
@@ -6589,8 +7922,29 @@
           <w:szCs w:val="19"/>
         </w:rPr>
         <w:tab/>
-        <w:t>Console.WriteLine(</w:t>
-      </w:r>
+      </w:r>
+      <w:proofErr w:type="spellStart"/>
+      <w:proofErr w:type="gramStart"/>
+      <w:r>
+        <w:rPr>
+          <w:rFonts w:ascii="Consolas" w:hAnsi="Consolas" w:cs="Consolas"/>
+          <w:color w:val="000000"/>
+          <w:sz w:val="19"/>
+          <w:szCs w:val="19"/>
+        </w:rPr>
+        <w:t>Console.WriteLine</w:t>
+      </w:r>
+      <w:proofErr w:type="spellEnd"/>
+      <w:r>
+        <w:rPr>
+          <w:rFonts w:ascii="Consolas" w:hAnsi="Consolas" w:cs="Consolas"/>
+          <w:color w:val="000000"/>
+          <w:sz w:val="19"/>
+          <w:szCs w:val="19"/>
+        </w:rPr>
+        <w:t>(</w:t>
+      </w:r>
+      <w:proofErr w:type="gramEnd"/>
       <w:r>
         <w:rPr>
           <w:rFonts w:ascii="Consolas" w:hAnsi="Consolas" w:cs="Consolas"/>
@@ -6933,10 +8287,18 @@
         <w:t>Case “a”</w:t>
       </w:r>
       <w:r>
-        <w:t>: //same as saying if variable</w:t>
-      </w:r>
-      <w:r>
-        <w:t>(v)</w:t>
+        <w:t xml:space="preserve">: //same as saying if </w:t>
+      </w:r>
+      <w:proofErr w:type="gramStart"/>
+      <w:r>
+        <w:t>variable</w:t>
+      </w:r>
+      <w:r>
+        <w:t>(</w:t>
+      </w:r>
+      <w:proofErr w:type="gramEnd"/>
+      <w:r>
+        <w:t>v)</w:t>
       </w:r>
       <w:r>
         <w:t xml:space="preserve"> is equal to “a”</w:t>
@@ -6948,7 +8310,15 @@
         <w:ind w:left="1440" w:firstLine="720"/>
       </w:pPr>
       <w:r>
-        <w:t>[statement]</w:t>
+        <w:t>[</w:t>
+      </w:r>
+      <w:proofErr w:type="gramStart"/>
+      <w:r>
+        <w:t>statement</w:t>
+      </w:r>
+      <w:proofErr w:type="gramEnd"/>
+      <w:r>
+        <w:t>]</w:t>
       </w:r>
     </w:p>
     <w:p>
@@ -6956,8 +8326,13 @@
         <w:pStyle w:val="NoSpacing"/>
         <w:ind w:left="1440" w:firstLine="720"/>
       </w:pPr>
-      <w:r>
-        <w:t>break;</w:t>
+      <w:proofErr w:type="gramStart"/>
+      <w:r>
+        <w:t>break</w:t>
+      </w:r>
+      <w:proofErr w:type="gramEnd"/>
+      <w:r>
+        <w:t>;</w:t>
       </w:r>
       <w:r>
         <w:t xml:space="preserve"> </w:t>
@@ -6978,7 +8353,15 @@
         <w:ind w:left="1440" w:firstLine="720"/>
       </w:pPr>
       <w:r>
-        <w:t>[statement]</w:t>
+        <w:t>[</w:t>
+      </w:r>
+      <w:proofErr w:type="gramStart"/>
+      <w:r>
+        <w:t>statement</w:t>
+      </w:r>
+      <w:proofErr w:type="gramEnd"/>
+      <w:r>
+        <w:t>]</w:t>
       </w:r>
     </w:p>
     <w:p>
@@ -6986,8 +8369,13 @@
         <w:pStyle w:val="NoSpacing"/>
         <w:ind w:left="1440" w:firstLine="720"/>
       </w:pPr>
-      <w:r>
-        <w:t>break;</w:t>
+      <w:proofErr w:type="gramStart"/>
+      <w:r>
+        <w:t>break</w:t>
+      </w:r>
+      <w:proofErr w:type="gramEnd"/>
+      <w:r>
+        <w:t>;</w:t>
       </w:r>
     </w:p>
     <w:p>
@@ -6999,7 +8387,14 @@
       </w:r>
       <w:r>
         <w:tab/>
-        <w:t>default: //this is essentially the “else” clause</w:t>
+      </w:r>
+      <w:proofErr w:type="gramStart"/>
+      <w:r>
+        <w:t>default</w:t>
+      </w:r>
+      <w:proofErr w:type="gramEnd"/>
+      <w:r>
+        <w:t>: //this is essentially the “else” clause</w:t>
       </w:r>
       <w:r>
         <w:t xml:space="preserve"> of switch-case</w:t>
@@ -7017,7 +8412,15 @@
       </w:r>
       <w:r>
         <w:tab/>
-        <w:t>[statement]</w:t>
+        <w:t>[</w:t>
+      </w:r>
+      <w:proofErr w:type="gramStart"/>
+      <w:r>
+        <w:t>statement</w:t>
+      </w:r>
+      <w:proofErr w:type="gramEnd"/>
+      <w:r>
+        <w:t>]</w:t>
       </w:r>
     </w:p>
     <w:p>
@@ -7032,7 +8435,14 @@
       </w:r>
       <w:r>
         <w:tab/>
-        <w:t>break;</w:t>
+      </w:r>
+      <w:proofErr w:type="gramStart"/>
+      <w:r>
+        <w:t>break</w:t>
+      </w:r>
+      <w:proofErr w:type="gramEnd"/>
+      <w:r>
+        <w:t>;</w:t>
       </w:r>
     </w:p>
     <w:p>
@@ -7242,7 +8652,15 @@
         </w:numPr>
       </w:pPr>
       <w:r>
-        <w:t>One example would be something like “enum TransType” where 1 = send and 2 = receive</w:t>
+        <w:t xml:space="preserve">One example would be something like “enum </w:t>
+      </w:r>
+      <w:proofErr w:type="spellStart"/>
+      <w:r>
+        <w:t>TransType</w:t>
+      </w:r>
+      <w:proofErr w:type="spellEnd"/>
+      <w:r>
+        <w:t>” where 1 = send and 2 = receive</w:t>
       </w:r>
     </w:p>
     <w:p>
@@ -7257,7 +8675,15 @@
         <w:t>e</w:t>
       </w:r>
       <w:r>
-        <w:t>num TransType {</w:t>
+        <w:t xml:space="preserve">num </w:t>
+      </w:r>
+      <w:proofErr w:type="spellStart"/>
+      <w:r>
+        <w:t>TransType</w:t>
+      </w:r>
+      <w:proofErr w:type="spellEnd"/>
+      <w:r>
+        <w:t xml:space="preserve"> {</w:t>
       </w:r>
     </w:p>
     <w:p>
@@ -7266,8 +8692,13 @@
         <w:ind w:left="1440"/>
       </w:pPr>
       <w:r>
-        <w:t>Send, //system assigns a value of 1 to Send</w:t>
-      </w:r>
+        <w:t xml:space="preserve">Send, //system assigns a value of 1 to </w:t>
+      </w:r>
+      <w:proofErr w:type="gramStart"/>
+      <w:r>
+        <w:t>Send</w:t>
+      </w:r>
+      <w:proofErr w:type="gramEnd"/>
     </w:p>
     <w:p>
       <w:pPr>
@@ -7302,13 +8733,45 @@
         </w:numPr>
       </w:pPr>
       <w:r>
-        <w:t>the difference it makes is that we can now use an if statement such as “if (TransId == TransType.Send)” in our if statement instead of “if (TransId ==1)”</w:t>
+        <w:t>the difference it makes is that we can now use an if statement such as “if (</w:t>
+      </w:r>
+      <w:proofErr w:type="spellStart"/>
+      <w:r>
+        <w:t>TransId</w:t>
+      </w:r>
+      <w:proofErr w:type="spellEnd"/>
+      <w:r>
+        <w:t xml:space="preserve"> == </w:t>
+      </w:r>
+      <w:proofErr w:type="spellStart"/>
+      <w:r>
+        <w:t>TransType.Send</w:t>
+      </w:r>
+      <w:proofErr w:type="spellEnd"/>
+      <w:r>
+        <w:t>)” in our if statement instead of “if (</w:t>
+      </w:r>
+      <w:proofErr w:type="spellStart"/>
+      <w:r>
+        <w:t>TransId</w:t>
+      </w:r>
+      <w:proofErr w:type="spellEnd"/>
+      <w:r>
+        <w:t xml:space="preserve"> ==1)”</w:t>
       </w:r>
       <w:r>
         <w:t xml:space="preserve"> –this documents our code a heck of a lot better</w:t>
       </w:r>
       <w:r>
-        <w:t xml:space="preserve"> – also this assumes that we are receiving TransId with a value of 1 or 2 </w:t>
+        <w:t xml:space="preserve"> – also this assumes that we are receiving </w:t>
+      </w:r>
+      <w:proofErr w:type="spellStart"/>
+      <w:r>
+        <w:t>TransId</w:t>
+      </w:r>
+      <w:proofErr w:type="spellEnd"/>
+      <w:r>
+        <w:t xml:space="preserve"> with a value of 1 or 2 </w:t>
       </w:r>
       <w:r>
         <w:t>where 1==</w:t>
@@ -7453,7 +8916,20 @@
         </w:numPr>
       </w:pPr>
       <w:r>
-        <w:t>You access a static member using the type name instead of a reference or a value, e.g., Guid.NewGuid().</w:t>
+        <w:t xml:space="preserve">You access a static member using the type name instead of a reference or a value, e.g., </w:t>
+      </w:r>
+      <w:proofErr w:type="spellStart"/>
+      <w:proofErr w:type="gramStart"/>
+      <w:r>
+        <w:t>Guid.NewGuid</w:t>
+      </w:r>
+      <w:proofErr w:type="spellEnd"/>
+      <w:r>
+        <w:t>(</w:t>
+      </w:r>
+      <w:proofErr w:type="gramEnd"/>
+      <w:r>
+        <w:t>).</w:t>
       </w:r>
     </w:p>
     <w:p>
@@ -7572,10 +9048,18 @@
         </w:numPr>
       </w:pPr>
       <w:r>
-        <w:t>See St</w:t>
-      </w:r>
-      <w:r>
-        <w:t>aticExampleSolution for example that we did in class</w:t>
+        <w:t xml:space="preserve">See </w:t>
+      </w:r>
+      <w:proofErr w:type="spellStart"/>
+      <w:r>
+        <w:t>St</w:t>
+      </w:r>
+      <w:r>
+        <w:t>aticExampleSolution</w:t>
+      </w:r>
+      <w:proofErr w:type="spellEnd"/>
+      <w:r>
+        <w:t xml:space="preserve"> for example that we did in class</w:t>
       </w:r>
     </w:p>
     <w:p>
@@ -7712,7 +9196,15 @@
         </w:numPr>
       </w:pPr>
       <w:r>
-        <w:t>Class GermanShepard : Dog</w:t>
+        <w:t xml:space="preserve">Class </w:t>
+      </w:r>
+      <w:proofErr w:type="spellStart"/>
+      <w:r>
+        <w:t>GermanShepard</w:t>
+      </w:r>
+      <w:proofErr w:type="spellEnd"/>
+      <w:r>
+        <w:t xml:space="preserve"> : Dog</w:t>
       </w:r>
       <w:r>
         <w:t xml:space="preserve"> {</w:t>
@@ -7724,7 +9216,15 @@
         <w:ind w:left="1800" w:firstLine="360"/>
       </w:pPr>
       <w:r>
-        <w:t>[statement block]</w:t>
+        <w:t>[</w:t>
+      </w:r>
+      <w:proofErr w:type="gramStart"/>
+      <w:r>
+        <w:t>statement</w:t>
+      </w:r>
+      <w:proofErr w:type="gramEnd"/>
+      <w:r>
+        <w:t xml:space="preserve"> block]</w:t>
       </w:r>
     </w:p>
     <w:p>
@@ -7928,7 +9428,23 @@
         </w:numPr>
       </w:pPr>
       <w:r>
-        <w:t>This is where the virtual—override stuff comes in to choose the right print method, for instance, based on what the type really is vs. what variable we place it into – see the “InheritanceSolution” for anexample of this</w:t>
+        <w:t>This is where the virtual—override stuff comes in to choose the right print method, for instance, based on what the type really is vs. what variable we place it into – see the “</w:t>
+      </w:r>
+      <w:proofErr w:type="spellStart"/>
+      <w:r>
+        <w:t>InheritanceSolution</w:t>
+      </w:r>
+      <w:proofErr w:type="spellEnd"/>
+      <w:r>
+        <w:t xml:space="preserve">” for </w:t>
+      </w:r>
+      <w:proofErr w:type="spellStart"/>
+      <w:r>
+        <w:t>anexample</w:t>
+      </w:r>
+      <w:proofErr w:type="spellEnd"/>
+      <w:r>
+        <w:t xml:space="preserve"> of this</w:t>
       </w:r>
     </w:p>
     <w:p>
@@ -8113,8 +9629,15 @@
           <w:numId w:val="35"/>
         </w:numPr>
       </w:pPr>
-      <w:r>
-        <w:t>nbr (number)</w:t>
+      <w:proofErr w:type="spellStart"/>
+      <w:proofErr w:type="gramStart"/>
+      <w:r>
+        <w:t>nbr</w:t>
+      </w:r>
+      <w:proofErr w:type="spellEnd"/>
+      <w:proofErr w:type="gramEnd"/>
+      <w:r>
+        <w:t xml:space="preserve"> (number)</w:t>
       </w:r>
       <w:r>
         <w:t xml:space="preserve"> //string</w:t>
@@ -8224,8 +9747,13 @@
           <w:numId w:val="35"/>
         </w:numPr>
       </w:pPr>
-      <w:r>
-        <w:t xml:space="preserve">GetBalance </w:t>
+      <w:proofErr w:type="spellStart"/>
+      <w:r>
+        <w:t>GetBalance</w:t>
+      </w:r>
+      <w:proofErr w:type="spellEnd"/>
+      <w:r>
+        <w:t xml:space="preserve"> </w:t>
       </w:r>
       <w:r>
         <w:t xml:space="preserve"> //return balance so decimal return type</w:t>
@@ -8254,8 +9782,13 @@
           <w:numId w:val="35"/>
         </w:numPr>
       </w:pPr>
-      <w:r>
-        <w:t>IntRate (double type since more than 2 decimals may be needed)j</w:t>
+      <w:proofErr w:type="spellStart"/>
+      <w:r>
+        <w:t>IntRate</w:t>
+      </w:r>
+      <w:proofErr w:type="spellEnd"/>
+      <w:r>
+        <w:t xml:space="preserve"> (double type since more than 2 decimals may be needed)j</w:t>
       </w:r>
     </w:p>
     <w:p>
@@ -8267,7 +9800,15 @@
         </w:numPr>
       </w:pPr>
       <w:r>
-        <w:t>Method for CalcInterest()</w:t>
+        <w:t xml:space="preserve">Method for </w:t>
+      </w:r>
+      <w:proofErr w:type="spellStart"/>
+      <w:r>
+        <w:t>CalcInterest</w:t>
+      </w:r>
+      <w:proofErr w:type="spellEnd"/>
+      <w:r>
+        <w:t>()</w:t>
       </w:r>
       <w:r>
         <w:t xml:space="preserve"> //do simple interest</w:t>
@@ -8321,7 +9862,15 @@
         </w:numPr>
       </w:pPr>
       <w:r>
-        <w:t>When you create a set of classes for a customer to use don’t use Console.WriteLine, rather use exceptions because they may be running on different platforms</w:t>
+        <w:t xml:space="preserve">When you create a set of classes for a customer to use don’t use </w:t>
+      </w:r>
+      <w:proofErr w:type="spellStart"/>
+      <w:r>
+        <w:t>Console.WriteLine</w:t>
+      </w:r>
+      <w:proofErr w:type="spellEnd"/>
+      <w:r>
+        <w:t>, rather use exceptions because they may be running on different platforms</w:t>
       </w:r>
     </w:p>
     <w:p>
@@ -8467,7 +10016,15 @@
         <w:t>We create interfaces same way as classes</w:t>
       </w:r>
       <w:r>
-        <w:t xml:space="preserve"> so IPrint below</w:t>
+        <w:t xml:space="preserve"> so </w:t>
+      </w:r>
+      <w:proofErr w:type="spellStart"/>
+      <w:r>
+        <w:t>IPrint</w:t>
+      </w:r>
+      <w:proofErr w:type="spellEnd"/>
+      <w:r>
+        <w:t xml:space="preserve"> below</w:t>
       </w:r>
     </w:p>
     <w:p>
@@ -8479,7 +10036,15 @@
         </w:numPr>
       </w:pPr>
       <w:r>
-        <w:t>Example in class was for a print method – Print(string, bool, int, DateTime)</w:t>
+        <w:t xml:space="preserve">Example in class was for a print method – Print(string, bool, int, </w:t>
+      </w:r>
+      <w:proofErr w:type="spellStart"/>
+      <w:r>
+        <w:t>DateTime</w:t>
+      </w:r>
+      <w:proofErr w:type="spellEnd"/>
+      <w:r>
+        <w:t>)</w:t>
       </w:r>
     </w:p>
     <w:p>
@@ -8512,7 +10077,15 @@
         <w:ind w:left="1080" w:firstLine="720"/>
       </w:pPr>
       <w:r>
-        <w:t>Interface IPrint {</w:t>
+        <w:t xml:space="preserve">Interface </w:t>
+      </w:r>
+      <w:proofErr w:type="spellStart"/>
+      <w:r>
+        <w:t>IPrint</w:t>
+      </w:r>
+      <w:proofErr w:type="spellEnd"/>
+      <w:r>
+        <w:t xml:space="preserve"> {</w:t>
       </w:r>
     </w:p>
     <w:p>
@@ -8522,7 +10095,15 @@
       </w:pPr>
       <w:r>
         <w:tab/>
-        <w:t>Void Print (string, bool, int, DateTime);</w:t>
+        <w:t xml:space="preserve">Void Print (string, bool, int, </w:t>
+      </w:r>
+      <w:proofErr w:type="spellStart"/>
+      <w:r>
+        <w:t>DateTime</w:t>
+      </w:r>
+      <w:proofErr w:type="spellEnd"/>
+      <w:r>
+        <w:t>);</w:t>
       </w:r>
     </w:p>
     <w:p>
@@ -8579,20 +10160,41 @@
         </w:numPr>
       </w:pPr>
       <w:r>
-        <w:t>When we create our backend we will be using IEnumerable and we will need to make the call on using either a static or dynamic array</w:t>
+        <w:t xml:space="preserve">When we create our backend we will be using </w:t>
+      </w:r>
+      <w:proofErr w:type="spellStart"/>
+      <w:r>
+        <w:t>IEnumerable</w:t>
+      </w:r>
+      <w:proofErr w:type="spellEnd"/>
+      <w:r>
+        <w:t xml:space="preserve"> and we will need to make the call on using either a static or dynamic array</w:t>
       </w:r>
       <w:r>
         <w:t xml:space="preserve"> –</w:t>
       </w:r>
       <w:r>
-        <w:t xml:space="preserve"> IE</w:t>
+        <w:t xml:space="preserve"> </w:t>
+      </w:r>
+      <w:proofErr w:type="spellStart"/>
+      <w:r>
+        <w:t>IE</w:t>
       </w:r>
       <w:r>
         <w:t>num</w:t>
       </w:r>
       <w:r>
-        <w:t>erable is in InterfacesSolution</w:t>
-      </w:r>
+        <w:t>erable</w:t>
+      </w:r>
+      <w:proofErr w:type="spellEnd"/>
+      <w:r>
+        <w:t xml:space="preserve"> is in </w:t>
+      </w:r>
+      <w:proofErr w:type="spellStart"/>
+      <w:r>
+        <w:t>InterfacesSolution</w:t>
+      </w:r>
+      <w:proofErr w:type="spellEnd"/>
     </w:p>
     <w:p>
       <w:pPr>
@@ -8627,7 +10229,39 @@
         </w:numPr>
       </w:pPr>
       <w:r>
-        <w:t>When you instantiate an interface you can only do so in the InterfacesSolution program via the Printer class so “IPrint printer = new IPrint();” won’t work but “IPrint printer = new Printer();” will work</w:t>
+        <w:t xml:space="preserve">When you instantiate an interface you can only do so in the </w:t>
+      </w:r>
+      <w:proofErr w:type="spellStart"/>
+      <w:r>
+        <w:t>InterfacesSolution</w:t>
+      </w:r>
+      <w:proofErr w:type="spellEnd"/>
+      <w:r>
+        <w:t xml:space="preserve"> program via the Printer class so “</w:t>
+      </w:r>
+      <w:proofErr w:type="spellStart"/>
+      <w:r>
+        <w:t>IPrint</w:t>
+      </w:r>
+      <w:proofErr w:type="spellEnd"/>
+      <w:r>
+        <w:t xml:space="preserve"> printer = new </w:t>
+      </w:r>
+      <w:proofErr w:type="spellStart"/>
+      <w:r>
+        <w:t>IPrint</w:t>
+      </w:r>
+      <w:proofErr w:type="spellEnd"/>
+      <w:r>
+        <w:t>();” won’t work but “</w:t>
+      </w:r>
+      <w:proofErr w:type="spellStart"/>
+      <w:r>
+        <w:t>IPrint</w:t>
+      </w:r>
+      <w:proofErr w:type="spellEnd"/>
+      <w:r>
+        <w:t xml:space="preserve"> printer = new Printer();” will work</w:t>
       </w:r>
     </w:p>
     <w:p>
@@ -8677,8 +10311,13 @@
           <w:numId w:val="39"/>
         </w:numPr>
       </w:pPr>
-      <w:r>
-        <w:t>System.Diagnostics.Debug.WriteLine(s); //this writes to the "Output" tab below</w:t>
+      <w:proofErr w:type="spellStart"/>
+      <w:r>
+        <w:t>System.Diagnostics.Debug.WriteLine</w:t>
+      </w:r>
+      <w:proofErr w:type="spellEnd"/>
+      <w:r>
+        <w:t>(s); //this writes to the "Output" tab below</w:t>
       </w:r>
       <w:r>
         <w:t xml:space="preserve"> the “s” value</w:t>
@@ -8739,7 +10378,28 @@
         </w:numPr>
       </w:pPr>
       <w:r>
-        <w:t>Interfaces can implement other interfaces. A class might include an interface multiple times through base classes that it inherits or through interfaces that other interfaces implement. However, the class can provide an implementation of an interface only one time and only if the class declares the interface as part of the definition of the class (class ClassName : InterfaceName). If the interface is inherited because you inherited a base class that implements the interface, the base class provides the implementation of the members of the interface. However, the derived class can re</w:t>
+        <w:t xml:space="preserve">Interfaces can implement other interfaces. A class might include an interface multiple times through base classes that it inherits or through interfaces that other interfaces implement. However, the class can provide an implementation of an interface only one time and only if the class declares the interface as part of the definition of the class (class </w:t>
+      </w:r>
+      <w:proofErr w:type="spellStart"/>
+      <w:proofErr w:type="gramStart"/>
+      <w:r>
+        <w:t>ClassName</w:t>
+      </w:r>
+      <w:proofErr w:type="spellEnd"/>
+      <w:r>
+        <w:t xml:space="preserve"> :</w:t>
+      </w:r>
+      <w:proofErr w:type="gramEnd"/>
+      <w:r>
+        <w:t xml:space="preserve"> </w:t>
+      </w:r>
+      <w:proofErr w:type="spellStart"/>
+      <w:r>
+        <w:t>InterfaceName</w:t>
+      </w:r>
+      <w:proofErr w:type="spellEnd"/>
+      <w:r>
+        <w:t>). If the interface is inherited because you inherited a base class that implements the interface, the base class provides the implementation of the members of the interface. However, the derived class can re</w:t>
       </w:r>
       <w:r>
         <w:t>-</w:t>
@@ -8788,12 +10448,21 @@
       <w:r>
         <w:tab/>
       </w:r>
+      <w:proofErr w:type="spellStart"/>
       <w:r>
         <w:rPr>
           <w:b/>
           <w:i/>
         </w:rPr>
-        <w:t>SQLConnection:</w:t>
+        <w:t>SQLConnection</w:t>
+      </w:r>
+      <w:proofErr w:type="spellEnd"/>
+      <w:r>
+        <w:rPr>
+          <w:b/>
+          <w:i/>
+        </w:rPr>
+        <w:t>:</w:t>
       </w:r>
     </w:p>
     <w:p>
@@ -8805,7 +10474,15 @@
         </w:numPr>
       </w:pPr>
       <w:r>
-        <w:t>This is a class in C# -- used via “using System.Data.SqlClient;”</w:t>
+        <w:t xml:space="preserve">This is a class in C# -- used via “using </w:t>
+      </w:r>
+      <w:proofErr w:type="spellStart"/>
+      <w:r>
+        <w:t>System.Data.SqlClient</w:t>
+      </w:r>
+      <w:proofErr w:type="spellEnd"/>
+      <w:r>
+        <w:t>;”</w:t>
       </w:r>
     </w:p>
     <w:p>
@@ -8910,12 +10587,26 @@
         <w:rPr>
           <w:sz w:val="20"/>
         </w:rPr>
-        <w:t xml:space="preserve">tring connStr = </w:t>
-      </w:r>
+        <w:t xml:space="preserve">tring </w:t>
+      </w:r>
+      <w:proofErr w:type="spellStart"/>
       <w:r>
         <w:rPr>
           <w:sz w:val="20"/>
         </w:rPr>
+        <w:t>connStr</w:t>
+      </w:r>
+      <w:proofErr w:type="spellEnd"/>
+      <w:r>
+        <w:rPr>
+          <w:sz w:val="20"/>
+        </w:rPr>
+        <w:t xml:space="preserve"> = </w:t>
+      </w:r>
+      <w:r>
+        <w:rPr>
+          <w:sz w:val="20"/>
+        </w:rPr>
         <w:t>@</w:t>
       </w:r>
       <w:r>
@@ -8936,11 +10627,19 @@
         </w:rPr>
         <w:t>; database=[name of database];</w:t>
       </w:r>
+      <w:proofErr w:type="spellStart"/>
       <w:r>
         <w:rPr>
           <w:sz w:val="20"/>
         </w:rPr>
-        <w:t>Trusted_connection=true</w:t>
+        <w:t>Trusted_connection</w:t>
+      </w:r>
+      <w:proofErr w:type="spellEnd"/>
+      <w:r>
+        <w:rPr>
+          <w:sz w:val="20"/>
+        </w:rPr>
+        <w:t>=true</w:t>
       </w:r>
       <w:r>
         <w:rPr>
@@ -8979,7 +10678,15 @@
         <w:t>Use a constructor that uses the above sequence to connect</w:t>
       </w:r>
       <w:r>
-        <w:t xml:space="preserve"> via the SqlConnection class</w:t>
+        <w:t xml:space="preserve"> via the </w:t>
+      </w:r>
+      <w:proofErr w:type="spellStart"/>
+      <w:r>
+        <w:t>SqlConnection</w:t>
+      </w:r>
+      <w:proofErr w:type="spellEnd"/>
+      <w:r>
+        <w:t xml:space="preserve"> class</w:t>
       </w:r>
     </w:p>
     <w:p>
@@ -8990,8 +10697,29 @@
           <w:numId w:val="41"/>
         </w:numPr>
       </w:pPr>
-      <w:r>
-        <w:t>SqlConnection conn = new SqlConnection(connStr);</w:t>
+      <w:proofErr w:type="spellStart"/>
+      <w:r>
+        <w:t>SqlConnection</w:t>
+      </w:r>
+      <w:proofErr w:type="spellEnd"/>
+      <w:r>
+        <w:t xml:space="preserve"> conn = new </w:t>
+      </w:r>
+      <w:proofErr w:type="spellStart"/>
+      <w:r>
+        <w:t>SqlConnection</w:t>
+      </w:r>
+      <w:proofErr w:type="spellEnd"/>
+      <w:r>
+        <w:t>(</w:t>
+      </w:r>
+      <w:proofErr w:type="spellStart"/>
+      <w:r>
+        <w:t>connStr</w:t>
+      </w:r>
+      <w:proofErr w:type="spellEnd"/>
+      <w:r>
+        <w:t>);</w:t>
       </w:r>
       <w:r>
         <w:tab/>
@@ -9006,8 +10734,13 @@
           <w:numId w:val="41"/>
         </w:numPr>
       </w:pPr>
-      <w:r>
-        <w:t>conn.Open();</w:t>
+      <w:proofErr w:type="spellStart"/>
+      <w:r>
+        <w:t>conn.Open</w:t>
+      </w:r>
+      <w:proofErr w:type="spellEnd"/>
+      <w:r>
+        <w:t>();</w:t>
       </w:r>
       <w:r>
         <w:t xml:space="preserve">   //opens the connection</w:t>
@@ -9033,11 +10766,29 @@
         <w:pStyle w:val="NoSpacing"/>
         <w:ind w:left="2520"/>
       </w:pPr>
-      <w:r>
-        <w:t>if(conn.Sta</w:t>
-      </w:r>
-      <w:r>
-        <w:t>te != ConnectionState.Open) {</w:t>
+      <w:proofErr w:type="gramStart"/>
+      <w:r>
+        <w:t>if(</w:t>
+      </w:r>
+      <w:proofErr w:type="spellStart"/>
+      <w:proofErr w:type="gramEnd"/>
+      <w:r>
+        <w:t>conn.Sta</w:t>
+      </w:r>
+      <w:r>
+        <w:t>te</w:t>
+      </w:r>
+      <w:proofErr w:type="spellEnd"/>
+      <w:r>
+        <w:t xml:space="preserve"> != </w:t>
+      </w:r>
+      <w:proofErr w:type="spellStart"/>
+      <w:r>
+        <w:t>ConnectionState.Open</w:t>
+      </w:r>
+      <w:proofErr w:type="spellEnd"/>
+      <w:r>
+        <w:t>) {</w:t>
       </w:r>
     </w:p>
     <w:p>
@@ -9045,8 +10796,21 @@
         <w:pStyle w:val="NoSpacing"/>
         <w:ind w:left="2520" w:firstLine="360"/>
       </w:pPr>
-      <w:r>
-        <w:t>throw new ApplicationException(“Connection did not open”)</w:t>
+      <w:proofErr w:type="gramStart"/>
+      <w:r>
+        <w:t>throw</w:t>
+      </w:r>
+      <w:proofErr w:type="gramEnd"/>
+      <w:r>
+        <w:t xml:space="preserve"> new </w:t>
+      </w:r>
+      <w:proofErr w:type="spellStart"/>
+      <w:r>
+        <w:t>ApplicationException</w:t>
+      </w:r>
+      <w:proofErr w:type="spellEnd"/>
+      <w:r>
+        <w:t>(“Connection did not open”)</w:t>
       </w:r>
       <w:r>
         <w:t>;</w:t>
@@ -9081,9 +10845,11 @@
           <w:numId w:val="41"/>
         </w:numPr>
       </w:pPr>
+      <w:proofErr w:type="spellStart"/>
       <w:r>
         <w:t>CSharpToSqlSolution</w:t>
       </w:r>
+      <w:proofErr w:type="spellEnd"/>
     </w:p>
     <w:p>
       <w:pPr>
@@ -9094,7 +10860,23 @@
         </w:numPr>
       </w:pPr>
       <w:r>
-        <w:t>Pro tip: Run your sql statement for C# in sql server first to make sure that it works</w:t>
+        <w:t xml:space="preserve">Pro tip: Run your </w:t>
+      </w:r>
+      <w:proofErr w:type="spellStart"/>
+      <w:r>
+        <w:t>sql</w:t>
+      </w:r>
+      <w:proofErr w:type="spellEnd"/>
+      <w:r>
+        <w:t xml:space="preserve"> statement for C# in </w:t>
+      </w:r>
+      <w:proofErr w:type="spellStart"/>
+      <w:r>
+        <w:t>sql</w:t>
+      </w:r>
+      <w:proofErr w:type="spellEnd"/>
+      <w:r>
+        <w:t xml:space="preserve"> server first to make sure that it works</w:t>
       </w:r>
     </w:p>
     <w:p>
@@ -9106,8 +10888,37 @@
         </w:numPr>
       </w:pPr>
       <w:r>
-        <w:t>Make sure to handle all potential errors where a value can be null in sql and not be null in c#..best practice is to add default value via an if statement in c#</w:t>
-      </w:r>
+        <w:t xml:space="preserve">Make sure to handle all potential errors where a value can be null in </w:t>
+      </w:r>
+      <w:proofErr w:type="spellStart"/>
+      <w:r>
+        <w:t>sql</w:t>
+      </w:r>
+      <w:proofErr w:type="spellEnd"/>
+      <w:r>
+        <w:t xml:space="preserve"> and not be null in </w:t>
+      </w:r>
+      <w:proofErr w:type="spellStart"/>
+      <w:r>
+        <w:t>c#</w:t>
+      </w:r>
+      <w:proofErr w:type="gramStart"/>
+      <w:r>
+        <w:t>..</w:t>
+      </w:r>
+      <w:proofErr w:type="gramEnd"/>
+      <w:r>
+        <w:t>best</w:t>
+      </w:r>
+      <w:proofErr w:type="spellEnd"/>
+      <w:r>
+        <w:t xml:space="preserve"> practice is to add default value via an if statement in </w:t>
+      </w:r>
+      <w:proofErr w:type="spellStart"/>
+      <w:r>
+        <w:t>c#</w:t>
+      </w:r>
+      <w:proofErr w:type="spellEnd"/>
     </w:p>
     <w:p>
       <w:pPr>
@@ -9176,7 +10987,15 @@
         <w:t xml:space="preserve"> -- </w:t>
       </w:r>
       <w:r>
-        <w:t>“CSharpToSqlSolution”</w:t>
+        <w:t>“</w:t>
+      </w:r>
+      <w:proofErr w:type="spellStart"/>
+      <w:r>
+        <w:t>CSharpToSqlSolution</w:t>
+      </w:r>
+      <w:proofErr w:type="spellEnd"/>
+      <w:r>
+        <w:t>”</w:t>
       </w:r>
     </w:p>
     <w:p>
@@ -9254,7 +11073,15 @@
         </w:numPr>
       </w:pPr>
       <w:r>
-        <w:t>We can use the “CSharpToSqlLibrarySolution” as a template for a lot of our other work</w:t>
+        <w:t>We can use the “</w:t>
+      </w:r>
+      <w:proofErr w:type="spellStart"/>
+      <w:r>
+        <w:t>CSharpToSqlLibrarySolution</w:t>
+      </w:r>
+      <w:proofErr w:type="spellEnd"/>
+      <w:r>
+        <w:t>” as a template for a lot of our other work</w:t>
       </w:r>
     </w:p>
     <w:p>
@@ -9359,7 +11186,15 @@
         </w:numPr>
       </w:pPr>
       <w:r>
-        <w:t>In the controller apps (e.g., UsersController) there are generally 5 methods that you need:</w:t>
+        <w:t xml:space="preserve">In the controller apps (e.g., </w:t>
+      </w:r>
+      <w:proofErr w:type="spellStart"/>
+      <w:r>
+        <w:t>UsersController</w:t>
+      </w:r>
+      <w:proofErr w:type="spellEnd"/>
+      <w:r>
+        <w:t>) there are generally 5 methods that you need:</w:t>
       </w:r>
     </w:p>
     <w:p>
@@ -9425,7 +11260,15 @@
         <w:t>user instance)</w:t>
       </w:r>
       <w:r>
-        <w:t xml:space="preserve"> –return bool value of did it work or not?</w:t>
+        <w:t xml:space="preserve"> –return </w:t>
+      </w:r>
+      <w:proofErr w:type="spellStart"/>
+      <w:r>
+        <w:t>bool</w:t>
+      </w:r>
+      <w:proofErr w:type="spellEnd"/>
+      <w:r>
+        <w:t xml:space="preserve"> value of did it work or not?</w:t>
       </w:r>
     </w:p>
     <w:p>
@@ -9455,7 +11298,15 @@
         <w:t xml:space="preserve"> user instance)</w:t>
       </w:r>
       <w:r>
-        <w:t xml:space="preserve"> -- return bool value of did it work or not?</w:t>
+        <w:t xml:space="preserve"> -- return </w:t>
+      </w:r>
+      <w:proofErr w:type="spellStart"/>
+      <w:r>
+        <w:t>bool</w:t>
+      </w:r>
+      <w:proofErr w:type="spellEnd"/>
+      <w:r>
+        <w:t xml:space="preserve"> value of did it work or not?</w:t>
       </w:r>
     </w:p>
     <w:p>
@@ -9479,7 +11330,15 @@
         <w:t xml:space="preserve"> user instance)</w:t>
       </w:r>
       <w:r>
-        <w:t xml:space="preserve"> -- return bool value of did it work or not?</w:t>
+        <w:t xml:space="preserve"> -- return </w:t>
+      </w:r>
+      <w:proofErr w:type="spellStart"/>
+      <w:r>
+        <w:t>bool</w:t>
+      </w:r>
+      <w:proofErr w:type="spellEnd"/>
+      <w:r>
+        <w:t xml:space="preserve"> value of did it work or not?</w:t>
       </w:r>
     </w:p>
     <w:p>
@@ -9497,21 +11356,36 @@
         <w:rPr>
           <w:b/>
         </w:rPr>
-        <w:t>MAKE SURE TO SHOWCASE “CSharpToSqlLibrarySolution” TO POTENTIAL EMPLOYERS</w:t>
-      </w:r>
-    </w:p>
-    <w:p>
-      <w:pPr>
-        <w:pStyle w:val="NoSpacing"/>
+        <w:t>MAKE SURE TO SHOWCASE “</w:t>
+      </w:r>
+      <w:proofErr w:type="spellStart"/>
+      <w:r>
         <w:rPr>
           <w:b/>
         </w:rPr>
-      </w:pPr>
-    </w:p>
-    <w:p>
-      <w:pPr>
-        <w:pStyle w:val="NoSpacing"/>
-      </w:pPr>
+        <w:t>CSharpToSqlLibrarySolution</w:t>
+      </w:r>
+      <w:proofErr w:type="spellEnd"/>
+      <w:r>
+        <w:rPr>
+          <w:b/>
+        </w:rPr>
+        <w:t>” TO POTENTIAL EMPLOYERS</w:t>
+      </w:r>
+    </w:p>
+    <w:p>
+      <w:pPr>
+        <w:pStyle w:val="NoSpacing"/>
+        <w:rPr>
+          <w:b/>
+        </w:rPr>
+      </w:pPr>
+    </w:p>
+    <w:p>
+      <w:pPr>
+        <w:pStyle w:val="NoSpacing"/>
+      </w:pPr>
+      <w:proofErr w:type="gramStart"/>
       <w:r>
         <w:rPr>
           <w:b/>
@@ -9530,7 +11404,11 @@
         <w:t xml:space="preserve"> </w:t>
       </w:r>
       <w:r>
-        <w:t>provides objects (of type Type) that describe assemblies, modules and types. You can use reflection to dynamically create an instance of a type, bind the type to an existing object, or get the type from an existing object and invoke its methods or access its fields and properties. If you are using attributes in your code, reflection enables you to access them. For more information, see Attributes.</w:t>
+        <w:t>provides</w:t>
+      </w:r>
+      <w:proofErr w:type="gramEnd"/>
+      <w:r>
+        <w:t xml:space="preserve"> objects (of type Type) that describe assemblies, modules and types. You can use reflection to dynamically create an instance of a type, bind the type to an existing object, or get the type from an existing object and invoke its methods or access its fields and properties. If you are using attributes in your code, reflection enables you to access them. For more information, see Attributes.</w:t>
       </w:r>
     </w:p>
     <w:p>
@@ -9703,7 +11581,15 @@
         </w:numPr>
       </w:pPr>
       <w:r>
-        <w:t>BE STRONG ABOUT WRITING BUSINESS APPLICATIONS SUCH AS THE “CSharpToSqlLibarySolution” we worked on 6/7/2018</w:t>
+        <w:t>BE STRONG ABOUT WRITING BUSINESS APPLICATIONS SUCH AS THE “</w:t>
+      </w:r>
+      <w:proofErr w:type="spellStart"/>
+      <w:r>
+        <w:t>CSharpToSqlLibarySolution</w:t>
+      </w:r>
+      <w:proofErr w:type="spellEnd"/>
+      <w:r>
+        <w:t>” we worked on 6/7/2018</w:t>
       </w:r>
     </w:p>
     <w:p>
@@ -10038,7 +11924,15 @@
         <w:t xml:space="preserve"> to call all of your SQL commands</w:t>
       </w:r>
       <w:r>
-        <w:t xml:space="preserve"> such as “db.Users.ToList();</w:t>
+        <w:t xml:space="preserve"> such as “</w:t>
+      </w:r>
+      <w:proofErr w:type="spellStart"/>
+      <w:r>
+        <w:t>db.Users.ToList</w:t>
+      </w:r>
+      <w:proofErr w:type="spellEnd"/>
+      <w:r>
+        <w:t>();</w:t>
       </w:r>
       <w:r>
         <w:t>”</w:t>
@@ -10053,7 +11947,15 @@
         </w:numPr>
       </w:pPr>
       <w:r>
-        <w:t>So db is the database, Users is the table, and ToList() is the method of what to call (i.e. the SQL query)</w:t>
+        <w:t xml:space="preserve">So db is the database, Users is the table, and </w:t>
+      </w:r>
+      <w:proofErr w:type="spellStart"/>
+      <w:r>
+        <w:t>ToList</w:t>
+      </w:r>
+      <w:proofErr w:type="spellEnd"/>
+      <w:r>
+        <w:t>() is the method of what to call (i.e. the SQL query)</w:t>
       </w:r>
     </w:p>
     <w:p>
@@ -10369,8 +12271,19 @@
         </w:numPr>
       </w:pPr>
       <w:r>
-        <w:t>I don’t have all of the steps written down unfortunately but it went something like below – this solution was named “PrsWithEfSolution</w:t>
-      </w:r>
+        <w:t xml:space="preserve">I don’t </w:t>
+      </w:r>
+      <w:r>
+        <w:t xml:space="preserve">think I </w:t>
+      </w:r>
+      <w:r>
+        <w:t>have all of the steps written down unfortunately but it went something like below – this solution was named “</w:t>
+      </w:r>
+      <w:proofErr w:type="spellStart"/>
+      <w:r>
+        <w:t>PrsWithEfSolution</w:t>
+      </w:r>
+      <w:proofErr w:type="spellEnd"/>
       <w:r>
         <w:t>”</w:t>
       </w:r>
@@ -10501,13 +12414,485 @@
         </w:numPr>
       </w:pPr>
       <w:r>
-        <w:t>“var” to initialize variable is okay but you must set it equal to something</w:t>
-      </w:r>
-      <w:bookmarkStart w:id="0" w:name="_GoBack"/>
-      <w:bookmarkEnd w:id="0"/>
+        <w:t>“</w:t>
+      </w:r>
+      <w:proofErr w:type="spellStart"/>
+      <w:r>
+        <w:t>var</w:t>
+      </w:r>
+      <w:proofErr w:type="spellEnd"/>
+      <w:r>
+        <w:t>” to initialize variable is okay but you must set it equal to something</w:t>
+      </w:r>
+    </w:p>
+    <w:p>
+      <w:pPr>
+        <w:pStyle w:val="NoSpacing"/>
+        <w:numPr>
+          <w:ilvl w:val="1"/>
+          <w:numId w:val="45"/>
+        </w:numPr>
+      </w:pPr>
+      <w:r>
+        <w:t>Any time you change your model of the DB you have to go through a migration via package manager: (1) “add-migration “Limiting all string sizes”” (2) “update-database”</w:t>
+      </w:r>
+    </w:p>
+    <w:p>
+      <w:pPr>
+        <w:pStyle w:val="NoSpacing"/>
+        <w:numPr>
+          <w:ilvl w:val="1"/>
+          <w:numId w:val="45"/>
+        </w:numPr>
+      </w:pPr>
+      <w:r>
+        <w:t xml:space="preserve">Validation errors: Greg showed us this by adding too many numbers for the phone number “DBEntityValidationException – Validation </w:t>
+      </w:r>
+      <w:r>
+        <w:t>failed for one or more entities”</w:t>
+      </w:r>
+      <w:r>
+        <w:t xml:space="preserve"> – can use quickwatch to dive in to what is wrong; get to quickwatch via the </w:t>
+      </w:r>
+      <w:r>
+        <w:t>“View Details”</w:t>
+      </w:r>
+      <w:r>
+        <w:t xml:space="preserve"> option in the error bubble that pops up</w:t>
+      </w:r>
+      <w:r>
+        <w:t xml:space="preserve">—if you dive in deep down into the </w:t>
+      </w:r>
+      <w:r>
+        <w:t>EntityValidationErrors--</w:t>
+      </w:r>
+      <w:r>
+        <w:t>Validation Errors” dropdown errors it will tell you what data field is wrong</w:t>
+      </w:r>
+    </w:p>
+    <w:p>
+      <w:pPr>
+        <w:pStyle w:val="NoSpacing"/>
+        <w:numPr>
+          <w:ilvl w:val="1"/>
+          <w:numId w:val="45"/>
+        </w:numPr>
+      </w:pPr>
+      <w:r>
+        <w:t>If we try to update and it fails then we may get an inner exception which we can expand to see which update fails</w:t>
+      </w:r>
+    </w:p>
+    <w:p>
+      <w:pPr>
+        <w:pStyle w:val="NoSpacing"/>
+        <w:numPr>
+          <w:ilvl w:val="1"/>
+          <w:numId w:val="45"/>
+        </w:numPr>
+      </w:pPr>
+      <w:r>
+        <w:t>Entity Framework Code First Data Annotations</w:t>
+      </w:r>
+      <w:r>
+        <w:t xml:space="preserve"> : </w:t>
+      </w:r>
+      <w:hyperlink r:id="rId16" w:history="1">
+        <w:r>
+          <w:rPr>
+            <w:rStyle w:val="Hyperlink"/>
+          </w:rPr>
+          <w:t>https://msdn.microsoft.com/en-us/library/jj591583(v=vs.113).aspx</w:t>
+        </w:r>
+      </w:hyperlink>
+    </w:p>
+    <w:p>
+      <w:pPr>
+        <w:pStyle w:val="NoSpacing"/>
+        <w:numPr>
+          <w:ilvl w:val="2"/>
+          <w:numId w:val="45"/>
+        </w:numPr>
+      </w:pPr>
+      <w:proofErr w:type="spellStart"/>
+      <w:r>
+        <w:t>DataAnnotations</w:t>
+      </w:r>
+      <w:proofErr w:type="spellEnd"/>
+      <w:r>
+        <w:t xml:space="preserve"> not only let you describe client and server side validation in your code first classes, but they also allow you to enhance and even correct the assumptions that code first will make about your classes based on its conventions. With </w:t>
+      </w:r>
+      <w:proofErr w:type="spellStart"/>
+      <w:r>
+        <w:t>DataAnnotations</w:t>
+      </w:r>
+      <w:proofErr w:type="spellEnd"/>
+      <w:r>
+        <w:t xml:space="preserve"> you can not only drive database schema generation, but you can also map your code first classes to a pre-existing database.</w:t>
+      </w:r>
+    </w:p>
+    <w:p>
+      <w:pPr>
+        <w:pStyle w:val="NoSpacing"/>
+        <w:numPr>
+          <w:ilvl w:val="2"/>
+          <w:numId w:val="45"/>
+        </w:numPr>
+      </w:pPr>
+      <w:r>
+        <w:lastRenderedPageBreak/>
+        <w:t xml:space="preserve">While they are very flexible, keep in mind that </w:t>
+      </w:r>
+      <w:proofErr w:type="spellStart"/>
+      <w:r>
+        <w:t>DataAnnotations</w:t>
+      </w:r>
+      <w:proofErr w:type="spellEnd"/>
+      <w:r>
+        <w:t xml:space="preserve"> provide only the most commonly needed configuration changes you can make on your code first classes. To configure your classes for some of the edge cases, you should look to the alternate configuration mechanism, Code First’s Fluent API</w:t>
+      </w:r>
+    </w:p>
+    <w:p>
+      <w:pPr>
+        <w:pStyle w:val="NoSpacing"/>
+        <w:numPr>
+          <w:ilvl w:val="1"/>
+          <w:numId w:val="45"/>
+        </w:numPr>
+      </w:pPr>
+      <w:r>
+        <w:t>STEPS TO CREATE ENTITY FRAMEWORK</w:t>
+      </w:r>
+    </w:p>
+    <w:p>
+      <w:pPr>
+        <w:pStyle w:val="NoSpacing"/>
+        <w:numPr>
+          <w:ilvl w:val="2"/>
+          <w:numId w:val="45"/>
+        </w:numPr>
+      </w:pPr>
+      <w:r>
+        <w:t xml:space="preserve">Create </w:t>
+      </w:r>
+      <w:r>
+        <w:t>AppDbContext</w:t>
+      </w:r>
+      <w:r>
+        <w:t xml:space="preserve"> </w:t>
+      </w:r>
+      <w:r>
+        <w:t>: D</w:t>
+      </w:r>
+      <w:r>
+        <w:t xml:space="preserve">bContext </w:t>
+      </w:r>
+      <w:r>
+        <w:t>class</w:t>
+      </w:r>
+    </w:p>
+    <w:p>
+      <w:pPr>
+        <w:pStyle w:val="NoSpacing"/>
+        <w:numPr>
+          <w:ilvl w:val="3"/>
+          <w:numId w:val="45"/>
+        </w:numPr>
+      </w:pPr>
+      <w:r>
+        <w:t>Add a using statement to make the DBContext usable</w:t>
+      </w:r>
+    </w:p>
+    <w:p>
+      <w:pPr>
+        <w:pStyle w:val="NoSpacing"/>
+        <w:numPr>
+          <w:ilvl w:val="2"/>
+          <w:numId w:val="45"/>
+        </w:numPr>
+      </w:pPr>
+      <w:r>
+        <w:t>Create model class</w:t>
+      </w:r>
+    </w:p>
+    <w:p>
+      <w:pPr>
+        <w:pStyle w:val="NoSpacing"/>
+        <w:numPr>
+          <w:ilvl w:val="3"/>
+          <w:numId w:val="45"/>
+        </w:numPr>
+      </w:pPr>
+      <w:r>
+        <w:t>Contains things like user, vendor, product, etc.</w:t>
+      </w:r>
+    </w:p>
+    <w:p>
+      <w:pPr>
+        <w:pStyle w:val="NoSpacing"/>
+        <w:numPr>
+          <w:ilvl w:val="2"/>
+          <w:numId w:val="45"/>
+        </w:numPr>
+      </w:pPr>
+      <w:r>
+        <w:t>Add your model class to AppDbContext as a property</w:t>
+      </w:r>
+    </w:p>
+    <w:p>
+      <w:pPr>
+        <w:pStyle w:val="NoSpacing"/>
+        <w:numPr>
+          <w:ilvl w:val="2"/>
+          <w:numId w:val="45"/>
+        </w:numPr>
+      </w:pPr>
+      <w:r>
+        <w:t>Build</w:t>
+      </w:r>
+    </w:p>
+    <w:p>
+      <w:pPr>
+        <w:pStyle w:val="NoSpacing"/>
+        <w:numPr>
+          <w:ilvl w:val="2"/>
+          <w:numId w:val="45"/>
+        </w:numPr>
+      </w:pPr>
+      <w:r>
+        <w:t>Package Manager(PM)</w:t>
+      </w:r>
+      <w:r>
+        <w:t>: “</w:t>
+      </w:r>
+      <w:r>
+        <w:t>install-package entityframework”</w:t>
+      </w:r>
+    </w:p>
+    <w:p>
+      <w:pPr>
+        <w:pStyle w:val="NoSpacing"/>
+        <w:numPr>
+          <w:ilvl w:val="2"/>
+          <w:numId w:val="45"/>
+        </w:numPr>
+      </w:pPr>
+      <w:r>
+        <w:t>PM: “enable-migrations”</w:t>
+      </w:r>
+    </w:p>
+    <w:p>
+      <w:pPr>
+        <w:pStyle w:val="NoSpacing"/>
+        <w:numPr>
+          <w:ilvl w:val="2"/>
+          <w:numId w:val="45"/>
+        </w:numPr>
+      </w:pPr>
+      <w:r>
+        <w:t>PM: “add-migration “[name]””</w:t>
+      </w:r>
+    </w:p>
+    <w:p>
+      <w:pPr>
+        <w:pStyle w:val="NoSpacing"/>
+        <w:numPr>
+          <w:ilvl w:val="2"/>
+          <w:numId w:val="45"/>
+        </w:numPr>
+      </w:pPr>
+      <w:r>
+        <w:t>PM: “update-database”</w:t>
+      </w:r>
+    </w:p>
+    <w:p>
+      <w:pPr>
+        <w:pStyle w:val="NoSpacing"/>
+        <w:numPr>
+          <w:ilvl w:val="2"/>
+          <w:numId w:val="45"/>
+        </w:numPr>
+      </w:pPr>
+      <w:r>
+        <w:t>Additionally, don’t forget to add a reference to the c</w:t>
+      </w:r>
+      <w:r>
+        <w:t>lass library if you add one here</w:t>
+      </w:r>
+    </w:p>
+    <w:p>
+      <w:pPr>
+        <w:pStyle w:val="NoSpacing"/>
+        <w:numPr>
+          <w:ilvl w:val="1"/>
+          <w:numId w:val="45"/>
+        </w:numPr>
+      </w:pPr>
+      <w:r>
+        <w:t xml:space="preserve">Recreate an entity framework for </w:t>
+      </w:r>
+      <w:proofErr w:type="spellStart"/>
+      <w:r>
+        <w:t>PurchaseRequest</w:t>
+      </w:r>
+      <w:proofErr w:type="spellEnd"/>
+      <w:r>
+        <w:t xml:space="preserve"> and </w:t>
+      </w:r>
+      <w:proofErr w:type="spellStart"/>
+      <w:r>
+        <w:t>PurchaseRequestLineItem</w:t>
+      </w:r>
+      <w:proofErr w:type="spellEnd"/>
+      <w:r>
+        <w:t xml:space="preserve"> tonight</w:t>
+      </w:r>
+    </w:p>
+    <w:p>
+      <w:pPr>
+        <w:pStyle w:val="NoSpacing"/>
+        <w:ind w:left="1440"/>
+      </w:pPr>
+    </w:p>
+    <w:p>
+      <w:pPr>
+        <w:pStyle w:val="NoSpacing"/>
+        <w:numPr>
+          <w:ilvl w:val="1"/>
+          <w:numId w:val="45"/>
+        </w:numPr>
+      </w:pPr>
+      <w:r>
+        <w:t>CODING CHALLENGE</w:t>
+      </w:r>
+      <w:r>
+        <w:t>/PROGRAMMING PUZZLE</w:t>
+      </w:r>
+      <w:r>
+        <w:t>:</w:t>
+      </w:r>
+    </w:p>
+    <w:p>
+      <w:pPr>
+        <w:pStyle w:val="NoSpacing"/>
+        <w:numPr>
+          <w:ilvl w:val="2"/>
+          <w:numId w:val="45"/>
+        </w:numPr>
+      </w:pPr>
+      <w:r>
+        <w:t>Make it elegant and functional as much as possible</w:t>
+      </w:r>
+    </w:p>
+    <w:p>
+      <w:pPr>
+        <w:pStyle w:val="NoSpacing"/>
+        <w:numPr>
+          <w:ilvl w:val="2"/>
+          <w:numId w:val="45"/>
+        </w:numPr>
+      </w:pPr>
+      <w:r>
+        <w:t>Find a subset of areas where a total of exactly 100,000 people lie, assuming the census estimates are exactly right.</w:t>
+      </w:r>
+    </w:p>
+    <w:p>
+      <w:pPr>
+        <w:pStyle w:val="NoSpacing"/>
+        <w:numPr>
+          <w:ilvl w:val="2"/>
+          <w:numId w:val="45"/>
+        </w:numPr>
+      </w:pPr>
+      <w:r>
+        <w:t>The actual question is on slack</w:t>
+      </w:r>
+      <w:r>
+        <w:t xml:space="preserve"> and below:</w:t>
+      </w:r>
+    </w:p>
+    <w:p>
+      <w:pPr>
+        <w:pStyle w:val="NoSpacing"/>
+      </w:pPr>
+    </w:p>
+    <w:tbl>
+      <w:tblPr>
+        <w:tblStyle w:val="TableGrid"/>
+        <w:tblW w:w="0" w:type="auto"/>
+        <w:tblInd w:w="1885" w:type="dxa"/>
+        <w:tblLook w:val="04A0" w:firstRow="1" w:lastRow="0" w:firstColumn="1" w:lastColumn="0" w:noHBand="0" w:noVBand="1"/>
+      </w:tblPr>
+      <w:tblGrid>
+        <w:gridCol w:w="5130"/>
+      </w:tblGrid>
+      <w:tr>
+        <w:tc>
+          <w:tcPr>
+            <w:tcW w:w="5130" w:type="dxa"/>
+          </w:tcPr>
+          <w:p>
+            <w:pPr>
+              <w:pStyle w:val="NoSpacing"/>
+            </w:pPr>
+            <w:r>
+              <w:t>Solve this puzzle</w:t>
+            </w:r>
+          </w:p>
+          <w:p>
+            <w:pPr>
+              <w:pStyle w:val="NoSpacing"/>
+            </w:pPr>
+            <w:r>
+              <w:t>Can you solve this puzzle? While not a requirement, we give priority consideration to candidates supplying a solution.</w:t>
+            </w:r>
+          </w:p>
+          <w:p>
+            <w:pPr>
+              <w:pStyle w:val="NoSpacing"/>
+              <w:ind w:left="2160"/>
+            </w:pPr>
+            <w:bookmarkStart w:id="0" w:name="_GoBack"/>
+            <w:bookmarkEnd w:id="0"/>
+          </w:p>
+          <w:p>
+            <w:pPr>
+              <w:pStyle w:val="NoSpacing"/>
+            </w:pPr>
+            <w:r>
+              <w:t>The 2010 Census puts populations of 26 largest US metro areas at 18897109, 12828837, 9461105, 6371773, 5965343, 5946800, 5582170, 5564635, 5268860, 4552402, 4335391, 4296250, 4224851, 4192887, 3439809, 3279833, 3095313, 2812896, 2783243, 2710489, 2543482, 2356285, 2226009,</w:t>
+            </w:r>
+            <w:r>
+              <w:t xml:space="preserve"> 2149127, 2142508, and 2134411.</w:t>
+            </w:r>
+          </w:p>
+          <w:p>
+            <w:pPr>
+              <w:pStyle w:val="NoSpacing"/>
+            </w:pPr>
+          </w:p>
+          <w:p>
+            <w:pPr>
+              <w:pStyle w:val="NoSpacing"/>
+            </w:pPr>
+            <w:r>
+              <w:t>Can you find a subset of these areas where a total of exactly 100,000,000 people live, assuming the census estimates are exactly right?</w:t>
+            </w:r>
+          </w:p>
+          <w:p>
+            <w:pPr>
+              <w:pStyle w:val="NoSpacing"/>
+            </w:pPr>
+          </w:p>
+        </w:tc>
+      </w:tr>
+    </w:tbl>
+    <w:p>
+      <w:pPr>
+        <w:pStyle w:val="NoSpacing"/>
+      </w:pPr>
     </w:p>
     <w:sectPr>
-      <w:footerReference w:type="default" r:id="rId16"/>
+      <w:footerReference w:type="default" r:id="rId17"/>
       <w:pgSz w:w="12240" w:h="15840"/>
       <w:pgMar w:top="1440" w:right="1440" w:bottom="1440" w:left="1440" w:header="720" w:footer="720" w:gutter="0"/>
       <w:cols w:space="720"/>
@@ -10603,7 +12988,7 @@
                 <w:bCs/>
                 <w:noProof/>
               </w:rPr>
-              <w:t>24</w:t>
+              <w:t>26</w:t>
             </w:r>
             <w:r>
               <w:rPr>
@@ -10648,7 +13033,7 @@
                 <w:bCs/>
                 <w:noProof/>
               </w:rPr>
-              <w:t>26</w:t>
+              <w:t>27</w:t>
             </w:r>
             <w:r>
               <w:rPr>

</xml_diff>

<commit_message>
added notes from AM 6/25/2018
</commit_message>
<xml_diff>
--- a/Notes.docx
+++ b/Notes.docx
@@ -17993,17 +17993,2364 @@
     </w:p>
     <w:p>
       <w:pPr>
-        <w:pStyle w:val="ListParagraph"/>
-        <w:numPr>
-          <w:ilvl w:val="0"/>
-          <w:numId w:val="49"/>
-        </w:numPr>
+        <w:rPr>
+          <w:rFonts w:cs="Consolas"/>
+          <w:color w:val="000000"/>
+        </w:rPr>
+      </w:pPr>
+      <w:r>
+        <w:rPr>
+          <w:rFonts w:cs="Consolas"/>
+          <w:color w:val="000000"/>
+        </w:rPr>
+        <w:br w:type="page"/>
+      </w:r>
+    </w:p>
+    <w:p>
+      <w:pPr>
         <w:autoSpaceDE w:val="0"/>
         <w:autoSpaceDN w:val="0"/>
         <w:adjustRightInd w:val="0"/>
         <w:spacing w:after="0" w:line="240" w:lineRule="auto"/>
         <w:rPr>
           <w:rFonts w:cs="Consolas"/>
+          <w:b/>
+          <w:i/>
+          <w:color w:val="000000"/>
+        </w:rPr>
+      </w:pPr>
+      <w:r>
+        <w:rPr>
+          <w:rFonts w:cs="Consolas"/>
+          <w:b/>
+          <w:i/>
+          <w:color w:val="000000"/>
+        </w:rPr>
+        <w:lastRenderedPageBreak/>
+        <w:t>6/25/2018 (Day 25):</w:t>
+      </w:r>
+    </w:p>
+    <w:p>
+      <w:pPr>
+        <w:autoSpaceDE w:val="0"/>
+        <w:autoSpaceDN w:val="0"/>
+        <w:adjustRightInd w:val="0"/>
+        <w:spacing w:after="0" w:line="240" w:lineRule="auto"/>
+        <w:rPr>
+          <w:rFonts w:cs="Consolas"/>
+          <w:b/>
+          <w:i/>
+          <w:color w:val="000000"/>
+        </w:rPr>
+      </w:pPr>
+      <w:r>
+        <w:rPr>
+          <w:rFonts w:cs="Consolas"/>
+          <w:b/>
+          <w:i/>
+          <w:color w:val="000000"/>
+        </w:rPr>
+        <w:t>Document Object Model</w:t>
+      </w:r>
+      <w:r>
+        <w:rPr>
+          <w:rFonts w:cs="Consolas"/>
+          <w:b/>
+          <w:i/>
+          <w:color w:val="000000"/>
+        </w:rPr>
+        <w:t>:</w:t>
+      </w:r>
+    </w:p>
+    <w:p>
+      <w:pPr>
+        <w:pStyle w:val="ListParagraph"/>
+        <w:numPr>
+          <w:ilvl w:val="0"/>
+          <w:numId w:val="49"/>
+        </w:numPr>
+        <w:autoSpaceDE w:val="0"/>
+        <w:autoSpaceDN w:val="0"/>
+        <w:adjustRightInd w:val="0"/>
+        <w:spacing w:after="0" w:line="240" w:lineRule="auto"/>
+        <w:rPr>
+          <w:rFonts w:cs="Consolas"/>
+          <w:color w:val="000000"/>
+        </w:rPr>
+      </w:pPr>
+      <w:r>
+        <w:rPr>
+          <w:rFonts w:cs="Consolas"/>
+          <w:color w:val="000000"/>
+        </w:rPr>
+        <w:t>Module 2 of the JavaScript section of our workbook</w:t>
+      </w:r>
+      <w:r>
+        <w:rPr>
+          <w:rFonts w:cs="Consolas"/>
+          <w:color w:val="000000"/>
+        </w:rPr>
+        <w:t xml:space="preserve"> regarding the Document Object Model (“DOM”)</w:t>
+      </w:r>
+    </w:p>
+    <w:p>
+      <w:pPr>
+        <w:pStyle w:val="ListParagraph"/>
+        <w:numPr>
+          <w:ilvl w:val="0"/>
+          <w:numId w:val="49"/>
+        </w:numPr>
+        <w:autoSpaceDE w:val="0"/>
+        <w:autoSpaceDN w:val="0"/>
+        <w:adjustRightInd w:val="0"/>
+        <w:spacing w:after="0" w:line="240" w:lineRule="auto"/>
+        <w:rPr>
+          <w:rFonts w:cs="Consolas"/>
+          <w:color w:val="000000"/>
+        </w:rPr>
+      </w:pPr>
+      <w:r>
+        <w:rPr>
+          <w:rFonts w:cs="Consolas"/>
+          <w:color w:val="000000"/>
+        </w:rPr>
+        <w:t>These typically start with the “document.”</w:t>
+      </w:r>
+    </w:p>
+    <w:p>
+      <w:pPr>
+        <w:pStyle w:val="ListParagraph"/>
+        <w:numPr>
+          <w:ilvl w:val="1"/>
+          <w:numId w:val="49"/>
+        </w:numPr>
+        <w:autoSpaceDE w:val="0"/>
+        <w:autoSpaceDN w:val="0"/>
+        <w:adjustRightInd w:val="0"/>
+        <w:spacing w:after="0" w:line="240" w:lineRule="auto"/>
+        <w:rPr>
+          <w:rFonts w:cs="Consolas"/>
+          <w:color w:val="000000"/>
+        </w:rPr>
+      </w:pPr>
+      <w:r>
+        <w:rPr>
+          <w:rFonts w:cs="Consolas"/>
+          <w:color w:val="000000"/>
+        </w:rPr>
+        <w:t>Then document.firstChild which is the first html tag in  your page (i.e., the HTML tag itself)</w:t>
+      </w:r>
+    </w:p>
+    <w:p>
+      <w:pPr>
+        <w:pStyle w:val="ListParagraph"/>
+        <w:numPr>
+          <w:ilvl w:val="1"/>
+          <w:numId w:val="49"/>
+        </w:numPr>
+        <w:autoSpaceDE w:val="0"/>
+        <w:autoSpaceDN w:val="0"/>
+        <w:adjustRightInd w:val="0"/>
+        <w:spacing w:after="0" w:line="240" w:lineRule="auto"/>
+        <w:rPr>
+          <w:rFonts w:cs="Consolas"/>
+          <w:color w:val="000000"/>
+        </w:rPr>
+      </w:pPr>
+      <w:r>
+        <w:rPr>
+          <w:rFonts w:cs="Consolas"/>
+          <w:color w:val="000000"/>
+        </w:rPr>
+        <w:t>This can be done down through the child of child and so on</w:t>
+      </w:r>
+    </w:p>
+    <w:p>
+      <w:pPr>
+        <w:pStyle w:val="ListParagraph"/>
+        <w:numPr>
+          <w:ilvl w:val="0"/>
+          <w:numId w:val="49"/>
+        </w:numPr>
+        <w:autoSpaceDE w:val="0"/>
+        <w:autoSpaceDN w:val="0"/>
+        <w:adjustRightInd w:val="0"/>
+        <w:spacing w:after="0" w:line="240" w:lineRule="auto"/>
+        <w:rPr>
+          <w:rFonts w:cs="Consolas"/>
+          <w:color w:val="000000"/>
+        </w:rPr>
+      </w:pPr>
+      <w:r>
+        <w:rPr>
+          <w:rFonts w:cs="Consolas"/>
+          <w:color w:val="000000"/>
+        </w:rPr>
+        <w:t>We use these by (for instance) looping through the children, getting a div and getting all the attributes in that div so we can programmatically alter things within</w:t>
+      </w:r>
+    </w:p>
+    <w:p>
+      <w:pPr>
+        <w:pStyle w:val="ListParagraph"/>
+        <w:numPr>
+          <w:ilvl w:val="0"/>
+          <w:numId w:val="49"/>
+        </w:numPr>
+        <w:autoSpaceDE w:val="0"/>
+        <w:autoSpaceDN w:val="0"/>
+        <w:adjustRightInd w:val="0"/>
+        <w:spacing w:after="0" w:line="240" w:lineRule="auto"/>
+        <w:rPr>
+          <w:rFonts w:cs="Consolas"/>
+          <w:color w:val="000000"/>
+        </w:rPr>
+      </w:pPr>
+      <w:r>
+        <w:rPr>
+          <w:rFonts w:cs="Consolas"/>
+          <w:color w:val="000000"/>
+        </w:rPr>
+        <w:t>document.firstChild.childNodes would give us the head/body tag in an array</w:t>
+      </w:r>
+    </w:p>
+    <w:p>
+      <w:pPr>
+        <w:pStyle w:val="ListParagraph"/>
+        <w:numPr>
+          <w:ilvl w:val="1"/>
+          <w:numId w:val="49"/>
+        </w:numPr>
+        <w:autoSpaceDE w:val="0"/>
+        <w:autoSpaceDN w:val="0"/>
+        <w:adjustRightInd w:val="0"/>
+        <w:spacing w:after="0" w:line="240" w:lineRule="auto"/>
+        <w:rPr>
+          <w:rFonts w:cs="Consolas"/>
+          <w:color w:val="000000"/>
+        </w:rPr>
+      </w:pPr>
+      <w:r>
+        <w:rPr>
+          <w:rFonts w:cs="Consolas"/>
+          <w:color w:val="000000"/>
+        </w:rPr>
+        <w:t xml:space="preserve">And </w:t>
+      </w:r>
+      <w:r>
+        <w:rPr>
+          <w:rFonts w:cs="Consolas"/>
+          <w:color w:val="000000"/>
+        </w:rPr>
+        <w:t>document.firstChild.childNod</w:t>
+      </w:r>
+      <w:r>
+        <w:rPr>
+          <w:rFonts w:cs="Consolas"/>
+          <w:color w:val="000000"/>
+        </w:rPr>
+        <w:t>es[1] would give us the body tag</w:t>
+      </w:r>
+    </w:p>
+    <w:p>
+      <w:pPr>
+        <w:pStyle w:val="ListParagraph"/>
+        <w:numPr>
+          <w:ilvl w:val="1"/>
+          <w:numId w:val="49"/>
+        </w:numPr>
+        <w:autoSpaceDE w:val="0"/>
+        <w:autoSpaceDN w:val="0"/>
+        <w:adjustRightInd w:val="0"/>
+        <w:spacing w:after="0" w:line="240" w:lineRule="auto"/>
+        <w:rPr>
+          <w:rFonts w:cs="Consolas"/>
+          <w:color w:val="000000"/>
+        </w:rPr>
+      </w:pPr>
+      <w:r>
+        <w:rPr>
+          <w:rFonts w:cs="Consolas"/>
+          <w:color w:val="000000"/>
+        </w:rPr>
+        <w:t xml:space="preserve">And </w:t>
+      </w:r>
+      <w:r>
+        <w:rPr>
+          <w:rFonts w:cs="Consolas"/>
+          <w:color w:val="000000"/>
+        </w:rPr>
+        <w:t>document.firstChild.childNod</w:t>
+      </w:r>
+      <w:r>
+        <w:rPr>
+          <w:rFonts w:cs="Consolas"/>
+          <w:color w:val="000000"/>
+        </w:rPr>
+        <w:t>es[1].childNodes would give us all the body tags</w:t>
+      </w:r>
+    </w:p>
+    <w:p>
+      <w:pPr>
+        <w:pStyle w:val="ListParagraph"/>
+        <w:numPr>
+          <w:ilvl w:val="1"/>
+          <w:numId w:val="49"/>
+        </w:numPr>
+        <w:autoSpaceDE w:val="0"/>
+        <w:autoSpaceDN w:val="0"/>
+        <w:adjustRightInd w:val="0"/>
+        <w:spacing w:after="0" w:line="240" w:lineRule="auto"/>
+        <w:rPr>
+          <w:rFonts w:cs="Consolas"/>
+          <w:color w:val="000000"/>
+        </w:rPr>
+      </w:pPr>
+      <w:r>
+        <w:rPr>
+          <w:rFonts w:cs="Consolas"/>
+          <w:color w:val="000000"/>
+        </w:rPr>
+        <w:t>Usually just use document.body rather than the above to get the body</w:t>
+      </w:r>
+    </w:p>
+    <w:p>
+      <w:pPr>
+        <w:pStyle w:val="ListParagraph"/>
+        <w:numPr>
+          <w:ilvl w:val="0"/>
+          <w:numId w:val="49"/>
+        </w:numPr>
+        <w:autoSpaceDE w:val="0"/>
+        <w:autoSpaceDN w:val="0"/>
+        <w:adjustRightInd w:val="0"/>
+        <w:spacing w:after="0" w:line="240" w:lineRule="auto"/>
+        <w:rPr>
+          <w:rFonts w:cs="Consolas"/>
+          <w:color w:val="000000"/>
+        </w:rPr>
+      </w:pPr>
+      <w:r>
+        <w:rPr>
+          <w:rFonts w:cs="Consolas"/>
+          <w:color w:val="000000"/>
+        </w:rPr>
+        <w:t>We use document methods to find elements</w:t>
+      </w:r>
+    </w:p>
+    <w:p>
+      <w:pPr>
+        <w:pStyle w:val="ListParagraph"/>
+        <w:numPr>
+          <w:ilvl w:val="0"/>
+          <w:numId w:val="49"/>
+        </w:numPr>
+        <w:autoSpaceDE w:val="0"/>
+        <w:autoSpaceDN w:val="0"/>
+        <w:adjustRightInd w:val="0"/>
+        <w:spacing w:after="0" w:line="240" w:lineRule="auto"/>
+        <w:rPr>
+          <w:rFonts w:cs="Consolas"/>
+          <w:color w:val="000000"/>
+        </w:rPr>
+      </w:pPr>
+      <w:r>
+        <w:rPr>
+          <w:rFonts w:cs="Consolas"/>
+          <w:color w:val="000000"/>
+        </w:rPr>
+        <w:t>Three ways to style are (1) class, (2) Id, and (3) tag</w:t>
+      </w:r>
+    </w:p>
+    <w:p>
+      <w:pPr>
+        <w:pStyle w:val="ListParagraph"/>
+        <w:numPr>
+          <w:ilvl w:val="0"/>
+          <w:numId w:val="49"/>
+        </w:numPr>
+        <w:autoSpaceDE w:val="0"/>
+        <w:autoSpaceDN w:val="0"/>
+        <w:adjustRightInd w:val="0"/>
+        <w:spacing w:after="0" w:line="240" w:lineRule="auto"/>
+        <w:rPr>
+          <w:rFonts w:cs="Consolas"/>
+          <w:color w:val="000000"/>
+        </w:rPr>
+      </w:pPr>
+      <w:r>
+        <w:rPr>
+          <w:rFonts w:cs="Consolas"/>
+          <w:color w:val="000000"/>
+        </w:rPr>
+        <w:t>Greg stated he uses getElementById() more than any others when searching for elements (pg.23)</w:t>
+      </w:r>
+    </w:p>
+    <w:p>
+      <w:pPr>
+        <w:pStyle w:val="ListParagraph"/>
+        <w:numPr>
+          <w:ilvl w:val="1"/>
+          <w:numId w:val="49"/>
+        </w:numPr>
+        <w:autoSpaceDE w:val="0"/>
+        <w:autoSpaceDN w:val="0"/>
+        <w:adjustRightInd w:val="0"/>
+        <w:spacing w:after="0" w:line="240" w:lineRule="auto"/>
+        <w:rPr>
+          <w:rFonts w:cs="Consolas"/>
+          <w:color w:val="000000"/>
+        </w:rPr>
+      </w:pPr>
+      <w:r>
+        <w:rPr>
+          <w:rFonts w:cs="Consolas"/>
+          <w:color w:val="000000"/>
+        </w:rPr>
+        <w:t>Once we get the Id we can set properties on that HTML tag</w:t>
+      </w:r>
+    </w:p>
+    <w:p>
+      <w:pPr>
+        <w:pStyle w:val="ListParagraph"/>
+        <w:numPr>
+          <w:ilvl w:val="1"/>
+          <w:numId w:val="49"/>
+        </w:numPr>
+        <w:autoSpaceDE w:val="0"/>
+        <w:autoSpaceDN w:val="0"/>
+        <w:adjustRightInd w:val="0"/>
+        <w:spacing w:after="0" w:line="240" w:lineRule="auto"/>
+        <w:rPr>
+          <w:rFonts w:cs="Consolas"/>
+          <w:color w:val="000000"/>
+        </w:rPr>
+      </w:pPr>
+      <w:r>
+        <w:rPr>
+          <w:rFonts w:cs="Consolas"/>
+          <w:color w:val="000000"/>
+        </w:rPr>
+        <w:t xml:space="preserve">Typically this is for </w:t>
+      </w:r>
+      <w:r>
+        <w:rPr>
+          <w:rFonts w:cs="Consolas"/>
+          <w:color w:val="000000"/>
+        </w:rPr>
+        <w:t>form controls such as input data</w:t>
+      </w:r>
+    </w:p>
+    <w:p>
+      <w:pPr>
+        <w:pStyle w:val="ListParagraph"/>
+        <w:numPr>
+          <w:ilvl w:val="0"/>
+          <w:numId w:val="49"/>
+        </w:numPr>
+        <w:autoSpaceDE w:val="0"/>
+        <w:autoSpaceDN w:val="0"/>
+        <w:adjustRightInd w:val="0"/>
+        <w:spacing w:after="0" w:line="240" w:lineRule="auto"/>
+        <w:rPr>
+          <w:rFonts w:cs="Consolas"/>
+          <w:color w:val="000000"/>
+        </w:rPr>
+      </w:pPr>
+      <w:r>
+        <w:rPr>
+          <w:rFonts w:cs="Consolas"/>
+          <w:color w:val="000000"/>
+        </w:rPr>
+        <w:t>var tagCtrl = document.getElementById(“[Idname]”);</w:t>
+      </w:r>
+    </w:p>
+    <w:p>
+      <w:pPr>
+        <w:pStyle w:val="ListParagraph"/>
+        <w:numPr>
+          <w:ilvl w:val="1"/>
+          <w:numId w:val="49"/>
+        </w:numPr>
+        <w:autoSpaceDE w:val="0"/>
+        <w:autoSpaceDN w:val="0"/>
+        <w:adjustRightInd w:val="0"/>
+        <w:spacing w:after="0" w:line="240" w:lineRule="auto"/>
+        <w:rPr>
+          <w:rFonts w:cs="Consolas"/>
+          <w:color w:val="000000"/>
+        </w:rPr>
+      </w:pPr>
+      <w:r>
+        <w:rPr>
+          <w:rFonts w:cs="Consolas"/>
+          <w:color w:val="000000"/>
+        </w:rPr>
+        <w:t>Greg uses “var tagCtrl” by conv</w:t>
+      </w:r>
+      <w:r>
+        <w:rPr>
+          <w:rFonts w:cs="Consolas"/>
+          <w:color w:val="000000"/>
+        </w:rPr>
+        <w:t>ention</w:t>
+      </w:r>
+    </w:p>
+    <w:p>
+      <w:pPr>
+        <w:pStyle w:val="ListParagraph"/>
+        <w:numPr>
+          <w:ilvl w:val="1"/>
+          <w:numId w:val="49"/>
+        </w:numPr>
+        <w:autoSpaceDE w:val="0"/>
+        <w:autoSpaceDN w:val="0"/>
+        <w:adjustRightInd w:val="0"/>
+        <w:spacing w:after="0" w:line="240" w:lineRule="auto"/>
+        <w:rPr>
+          <w:rFonts w:cs="Consolas"/>
+          <w:color w:val="000000"/>
+        </w:rPr>
+      </w:pPr>
+      <w:r>
+        <w:rPr>
+          <w:rFonts w:cs="Consolas"/>
+          <w:color w:val="000000"/>
+        </w:rPr>
+        <w:t>So…tagCtrl.value allows you to access the value property and it will give you what they keyed in</w:t>
+      </w:r>
+    </w:p>
+    <w:p>
+      <w:pPr>
+        <w:pStyle w:val="ListParagraph"/>
+        <w:numPr>
+          <w:ilvl w:val="0"/>
+          <w:numId w:val="49"/>
+        </w:numPr>
+        <w:autoSpaceDE w:val="0"/>
+        <w:autoSpaceDN w:val="0"/>
+        <w:adjustRightInd w:val="0"/>
+        <w:spacing w:after="0" w:line="240" w:lineRule="auto"/>
+        <w:rPr>
+          <w:rFonts w:cs="Consolas"/>
+          <w:color w:val="000000"/>
+        </w:rPr>
+      </w:pPr>
+      <w:r>
+        <w:rPr>
+          <w:rFonts w:cs="Consolas"/>
+          <w:color w:val="000000"/>
+        </w:rPr>
+        <w:t>If you try to call a property on a misspelled div then it will retur</w:t>
+      </w:r>
+      <w:r>
+        <w:rPr>
+          <w:rFonts w:cs="Consolas"/>
+          <w:color w:val="000000"/>
+        </w:rPr>
+        <w:t>n null and your program may fail</w:t>
+      </w:r>
+    </w:p>
+    <w:p>
+      <w:pPr>
+        <w:pStyle w:val="ListParagraph"/>
+        <w:numPr>
+          <w:ilvl w:val="0"/>
+          <w:numId w:val="49"/>
+        </w:numPr>
+        <w:autoSpaceDE w:val="0"/>
+        <w:autoSpaceDN w:val="0"/>
+        <w:adjustRightInd w:val="0"/>
+        <w:spacing w:after="0" w:line="240" w:lineRule="auto"/>
+        <w:rPr>
+          <w:rFonts w:cs="Consolas"/>
+          <w:color w:val="000000"/>
+        </w:rPr>
+      </w:pPr>
+      <w:r>
+        <w:rPr>
+          <w:rFonts w:cs="Consolas"/>
+          <w:color w:val="000000"/>
+        </w:rPr>
+        <w:t>Greg stated he has never used searching for elements using CSS selectors</w:t>
+      </w:r>
+    </w:p>
+    <w:p>
+      <w:pPr>
+        <w:pStyle w:val="ListParagraph"/>
+        <w:numPr>
+          <w:ilvl w:val="0"/>
+          <w:numId w:val="49"/>
+        </w:numPr>
+        <w:autoSpaceDE w:val="0"/>
+        <w:autoSpaceDN w:val="0"/>
+        <w:adjustRightInd w:val="0"/>
+        <w:spacing w:after="0" w:line="240" w:lineRule="auto"/>
+        <w:rPr>
+          <w:rFonts w:cs="Consolas"/>
+          <w:color w:val="000000"/>
+        </w:rPr>
+      </w:pPr>
+      <w:r>
+        <w:rPr>
+          <w:rFonts w:cs="Consolas"/>
+          <w:color w:val="000000"/>
+        </w:rPr>
+        <w:t xml:space="preserve">We will use </w:t>
+      </w:r>
+      <w:r>
+        <w:rPr>
+          <w:rFonts w:cs="Consolas"/>
+          <w:color w:val="000000"/>
+        </w:rPr>
+        <w:t xml:space="preserve">“onclick“ </w:t>
+      </w:r>
+      <w:r>
+        <w:rPr>
+          <w:rFonts w:cs="Consolas"/>
+          <w:color w:val="000000"/>
+        </w:rPr>
+        <w:t>more than any other of the common events (pg.25)</w:t>
+      </w:r>
+    </w:p>
+    <w:p>
+      <w:pPr>
+        <w:pStyle w:val="ListParagraph"/>
+        <w:numPr>
+          <w:ilvl w:val="1"/>
+          <w:numId w:val="49"/>
+        </w:numPr>
+        <w:autoSpaceDE w:val="0"/>
+        <w:autoSpaceDN w:val="0"/>
+        <w:adjustRightInd w:val="0"/>
+        <w:spacing w:after="0" w:line="240" w:lineRule="auto"/>
+        <w:rPr>
+          <w:rFonts w:cs="Consolas"/>
+          <w:color w:val="000000"/>
+        </w:rPr>
+      </w:pPr>
+      <w:r>
+        <w:rPr>
+          <w:rFonts w:cs="Consolas"/>
+          <w:color w:val="000000"/>
+        </w:rPr>
+        <w:t>onclick events will usually call a JavaScript function that you created to do something</w:t>
+      </w:r>
+    </w:p>
+    <w:p>
+      <w:pPr>
+        <w:pStyle w:val="ListParagraph"/>
+        <w:numPr>
+          <w:ilvl w:val="0"/>
+          <w:numId w:val="49"/>
+        </w:numPr>
+        <w:autoSpaceDE w:val="0"/>
+        <w:autoSpaceDN w:val="0"/>
+        <w:adjustRightInd w:val="0"/>
+        <w:spacing w:after="0" w:line="240" w:lineRule="auto"/>
+        <w:rPr>
+          <w:rFonts w:cs="Consolas"/>
+          <w:color w:val="000000"/>
+        </w:rPr>
+      </w:pPr>
+      <w:r>
+        <w:rPr>
+          <w:rFonts w:cs="Consolas"/>
+          <w:color w:val="000000"/>
+        </w:rPr>
+        <w:t>we skipped event bubbling/event propagation --- we are going to stop this from occurring on our website --- Greg said to review it once we learn this well</w:t>
+      </w:r>
+    </w:p>
+    <w:p>
+      <w:pPr>
+        <w:pStyle w:val="ListParagraph"/>
+        <w:numPr>
+          <w:ilvl w:val="0"/>
+          <w:numId w:val="49"/>
+        </w:numPr>
+        <w:autoSpaceDE w:val="0"/>
+        <w:autoSpaceDN w:val="0"/>
+        <w:adjustRightInd w:val="0"/>
+        <w:spacing w:after="0" w:line="240" w:lineRule="auto"/>
+        <w:rPr>
+          <w:rFonts w:cs="Consolas"/>
+          <w:color w:val="000000"/>
+        </w:rPr>
+      </w:pPr>
+      <w:r>
+        <w:rPr>
+          <w:rFonts w:cs="Consolas"/>
+          <w:color w:val="000000"/>
+        </w:rPr>
+        <w:t xml:space="preserve">Adding elements to the DOM </w:t>
+      </w:r>
+      <w:r>
+        <w:rPr>
+          <w:rFonts w:cs="Consolas"/>
+          <w:color w:val="000000"/>
+        </w:rPr>
+        <w:t xml:space="preserve">-- </w:t>
+      </w:r>
+      <w:r>
+        <w:rPr>
+          <w:rFonts w:cs="Consolas"/>
+          <w:color w:val="000000"/>
+        </w:rPr>
+        <w:t xml:space="preserve">we will be doing </w:t>
+      </w:r>
+      <w:r>
+        <w:rPr>
+          <w:rFonts w:cs="Consolas"/>
+          <w:color w:val="000000"/>
+        </w:rPr>
+        <w:t xml:space="preserve">this </w:t>
+      </w:r>
+      <w:r>
+        <w:rPr>
+          <w:rFonts w:cs="Consolas"/>
+          <w:color w:val="000000"/>
+        </w:rPr>
+        <w:t>often in our Capstone Project</w:t>
+      </w:r>
+      <w:r>
+        <w:rPr>
+          <w:rFonts w:cs="Consolas"/>
+          <w:color w:val="000000"/>
+        </w:rPr>
+        <w:t xml:space="preserve"> </w:t>
+      </w:r>
+      <w:r>
+        <w:rPr>
+          <w:rFonts w:cs="Consolas"/>
+          <w:color w:val="000000"/>
+        </w:rPr>
+        <w:t>(pg.28)</w:t>
+      </w:r>
+    </w:p>
+    <w:p>
+      <w:pPr>
+        <w:pStyle w:val="ListParagraph"/>
+        <w:numPr>
+          <w:ilvl w:val="1"/>
+          <w:numId w:val="49"/>
+        </w:numPr>
+        <w:autoSpaceDE w:val="0"/>
+        <w:autoSpaceDN w:val="0"/>
+        <w:adjustRightInd w:val="0"/>
+        <w:spacing w:after="0" w:line="240" w:lineRule="auto"/>
+        <w:rPr>
+          <w:rFonts w:cs="Consolas"/>
+          <w:color w:val="000000"/>
+        </w:rPr>
+      </w:pPr>
+      <w:r>
+        <w:rPr>
+          <w:rFonts w:cs="Consolas"/>
+          <w:color w:val="000000"/>
+        </w:rPr>
+        <w:t>We build rows to put in tables dynamically from json packages</w:t>
+      </w:r>
+    </w:p>
+    <w:p>
+      <w:pPr>
+        <w:pStyle w:val="ListParagraph"/>
+        <w:numPr>
+          <w:ilvl w:val="1"/>
+          <w:numId w:val="49"/>
+        </w:numPr>
+        <w:autoSpaceDE w:val="0"/>
+        <w:autoSpaceDN w:val="0"/>
+        <w:adjustRightInd w:val="0"/>
+        <w:spacing w:after="0" w:line="240" w:lineRule="auto"/>
+        <w:rPr>
+          <w:rFonts w:cs="Consolas"/>
+          <w:color w:val="000000"/>
+        </w:rPr>
+      </w:pPr>
+      <w:r>
+        <w:rPr>
+          <w:rFonts w:cs="Consolas"/>
+          <w:color w:val="000000"/>
+        </w:rPr>
+        <w:t>we practiced this in blank chrome tab in developer mode</w:t>
+      </w:r>
+      <w:r>
+        <w:rPr>
+          <w:rFonts w:cs="Consolas"/>
+          <w:color w:val="000000"/>
+        </w:rPr>
+        <w:t>:</w:t>
+      </w:r>
+    </w:p>
+    <w:p>
+      <w:pPr>
+        <w:autoSpaceDE w:val="0"/>
+        <w:autoSpaceDN w:val="0"/>
+        <w:adjustRightInd w:val="0"/>
+        <w:spacing w:after="0" w:line="240" w:lineRule="auto"/>
+        <w:ind w:left="720"/>
+        <w:rPr>
+          <w:rFonts w:cs="Consolas"/>
+          <w:color w:val="000000"/>
+        </w:rPr>
+      </w:pPr>
+      <w:r>
+        <w:rPr>
+          <w:noProof/>
+        </w:rPr>
+        <w:drawing>
+          <wp:inline distT="0" distB="0" distL="0" distR="0" wp14:anchorId="7273F673" wp14:editId="0954AD7A">
+            <wp:extent cx="3800475" cy="2136549"/>
+            <wp:effectExtent l="0" t="0" r="0" b="0"/>
+            <wp:docPr id="16" name="Picture 16"/>
+            <wp:cNvGraphicFramePr>
+              <a:graphicFrameLocks xmlns:a="http://schemas.openxmlformats.org/drawingml/2006/main" noChangeAspect="1"/>
+            </wp:cNvGraphicFramePr>
+            <a:graphic xmlns:a="http://schemas.openxmlformats.org/drawingml/2006/main">
+              <a:graphicData uri="http://schemas.openxmlformats.org/drawingml/2006/picture">
+                <pic:pic xmlns:pic="http://schemas.openxmlformats.org/drawingml/2006/picture">
+                  <pic:nvPicPr>
+                    <pic:cNvPr id="1" name=""/>
+                    <pic:cNvPicPr/>
+                  </pic:nvPicPr>
+                  <pic:blipFill>
+                    <a:blip r:embed="rId29"/>
+                    <a:stretch>
+                      <a:fillRect/>
+                    </a:stretch>
+                  </pic:blipFill>
+                  <pic:spPr>
+                    <a:xfrm>
+                      <a:off x="0" y="0"/>
+                      <a:ext cx="3804384" cy="2138746"/>
+                    </a:xfrm>
+                    <a:prstGeom prst="rect">
+                      <a:avLst/>
+                    </a:prstGeom>
+                  </pic:spPr>
+                </pic:pic>
+              </a:graphicData>
+            </a:graphic>
+          </wp:inline>
+        </w:drawing>
+      </w:r>
+    </w:p>
+    <w:p>
+      <w:pPr>
+        <w:autoSpaceDE w:val="0"/>
+        <w:autoSpaceDN w:val="0"/>
+        <w:adjustRightInd w:val="0"/>
+        <w:spacing w:after="0" w:line="240" w:lineRule="auto"/>
+        <w:ind w:left="720"/>
+        <w:rPr>
+          <w:noProof/>
+        </w:rPr>
+      </w:pPr>
+      <w:r>
+        <w:rPr>
+          <w:noProof/>
+        </w:rPr>
+        <w:lastRenderedPageBreak/>
+        <w:drawing>
+          <wp:inline distT="0" distB="0" distL="0" distR="0" wp14:anchorId="5D10B9ED" wp14:editId="3428D8F5">
+            <wp:extent cx="5124450" cy="2880861"/>
+            <wp:effectExtent l="0" t="0" r="0" b="0"/>
+            <wp:docPr id="18" name="Picture 18"/>
+            <wp:cNvGraphicFramePr>
+              <a:graphicFrameLocks xmlns:a="http://schemas.openxmlformats.org/drawingml/2006/main" noChangeAspect="1"/>
+            </wp:cNvGraphicFramePr>
+            <a:graphic xmlns:a="http://schemas.openxmlformats.org/drawingml/2006/main">
+              <a:graphicData uri="http://schemas.openxmlformats.org/drawingml/2006/picture">
+                <pic:pic xmlns:pic="http://schemas.openxmlformats.org/drawingml/2006/picture">
+                  <pic:nvPicPr>
+                    <pic:cNvPr id="1" name=""/>
+                    <pic:cNvPicPr/>
+                  </pic:nvPicPr>
+                  <pic:blipFill>
+                    <a:blip r:embed="rId30"/>
+                    <a:stretch>
+                      <a:fillRect/>
+                    </a:stretch>
+                  </pic:blipFill>
+                  <pic:spPr>
+                    <a:xfrm>
+                      <a:off x="0" y="0"/>
+                      <a:ext cx="5129640" cy="2883779"/>
+                    </a:xfrm>
+                    <a:prstGeom prst="rect">
+                      <a:avLst/>
+                    </a:prstGeom>
+                  </pic:spPr>
+                </pic:pic>
+              </a:graphicData>
+            </a:graphic>
+          </wp:inline>
+        </w:drawing>
+      </w:r>
+      <w:r>
+        <w:rPr>
+          <w:noProof/>
+        </w:rPr>
+        <w:drawing>
+          <wp:inline distT="0" distB="0" distL="0" distR="0" wp14:anchorId="4D2E3323" wp14:editId="514ED596">
+            <wp:extent cx="4533900" cy="2548866"/>
+            <wp:effectExtent l="0" t="0" r="0" b="4445"/>
+            <wp:docPr id="19" name="Picture 19"/>
+            <wp:cNvGraphicFramePr>
+              <a:graphicFrameLocks xmlns:a="http://schemas.openxmlformats.org/drawingml/2006/main" noChangeAspect="1"/>
+            </wp:cNvGraphicFramePr>
+            <a:graphic xmlns:a="http://schemas.openxmlformats.org/drawingml/2006/main">
+              <a:graphicData uri="http://schemas.openxmlformats.org/drawingml/2006/picture">
+                <pic:pic xmlns:pic="http://schemas.openxmlformats.org/drawingml/2006/picture">
+                  <pic:nvPicPr>
+                    <pic:cNvPr id="1" name=""/>
+                    <pic:cNvPicPr/>
+                  </pic:nvPicPr>
+                  <pic:blipFill>
+                    <a:blip r:embed="rId31"/>
+                    <a:stretch>
+                      <a:fillRect/>
+                    </a:stretch>
+                  </pic:blipFill>
+                  <pic:spPr>
+                    <a:xfrm>
+                      <a:off x="0" y="0"/>
+                      <a:ext cx="4540227" cy="2552423"/>
+                    </a:xfrm>
+                    <a:prstGeom prst="rect">
+                      <a:avLst/>
+                    </a:prstGeom>
+                  </pic:spPr>
+                </pic:pic>
+              </a:graphicData>
+            </a:graphic>
+          </wp:inline>
+        </w:drawing>
+      </w:r>
+      <w:r>
+        <w:rPr>
+          <w:noProof/>
+        </w:rPr>
+        <w:t xml:space="preserve"> </w:t>
+      </w:r>
+      <w:r>
+        <w:rPr>
+          <w:noProof/>
+        </w:rPr>
+        <w:lastRenderedPageBreak/>
+        <w:drawing>
+          <wp:inline distT="0" distB="0" distL="0" distR="0" wp14:anchorId="074A6BD5" wp14:editId="4D2DCBB1">
+            <wp:extent cx="5162550" cy="2902279"/>
+            <wp:effectExtent l="0" t="0" r="0" b="0"/>
+            <wp:docPr id="20" name="Picture 20"/>
+            <wp:cNvGraphicFramePr>
+              <a:graphicFrameLocks xmlns:a="http://schemas.openxmlformats.org/drawingml/2006/main" noChangeAspect="1"/>
+            </wp:cNvGraphicFramePr>
+            <a:graphic xmlns:a="http://schemas.openxmlformats.org/drawingml/2006/main">
+              <a:graphicData uri="http://schemas.openxmlformats.org/drawingml/2006/picture">
+                <pic:pic xmlns:pic="http://schemas.openxmlformats.org/drawingml/2006/picture">
+                  <pic:nvPicPr>
+                    <pic:cNvPr id="1" name=""/>
+                    <pic:cNvPicPr/>
+                  </pic:nvPicPr>
+                  <pic:blipFill>
+                    <a:blip r:embed="rId32"/>
+                    <a:stretch>
+                      <a:fillRect/>
+                    </a:stretch>
+                  </pic:blipFill>
+                  <pic:spPr>
+                    <a:xfrm>
+                      <a:off x="0" y="0"/>
+                      <a:ext cx="5168261" cy="2905489"/>
+                    </a:xfrm>
+                    <a:prstGeom prst="rect">
+                      <a:avLst/>
+                    </a:prstGeom>
+                  </pic:spPr>
+                </pic:pic>
+              </a:graphicData>
+            </a:graphic>
+          </wp:inline>
+        </w:drawing>
+      </w:r>
+      <w:r>
+        <w:rPr>
+          <w:noProof/>
+        </w:rPr>
+        <w:t xml:space="preserve"> </w:t>
+      </w:r>
+      <w:r>
+        <w:rPr>
+          <w:noProof/>
+        </w:rPr>
+        <w:drawing>
+          <wp:inline distT="0" distB="0" distL="0" distR="0" wp14:anchorId="4D240D7F" wp14:editId="4ED60752">
+            <wp:extent cx="5320098" cy="2990850"/>
+            <wp:effectExtent l="0" t="0" r="0" b="0"/>
+            <wp:docPr id="21" name="Picture 21"/>
+            <wp:cNvGraphicFramePr>
+              <a:graphicFrameLocks xmlns:a="http://schemas.openxmlformats.org/drawingml/2006/main" noChangeAspect="1"/>
+            </wp:cNvGraphicFramePr>
+            <a:graphic xmlns:a="http://schemas.openxmlformats.org/drawingml/2006/main">
+              <a:graphicData uri="http://schemas.openxmlformats.org/drawingml/2006/picture">
+                <pic:pic xmlns:pic="http://schemas.openxmlformats.org/drawingml/2006/picture">
+                  <pic:nvPicPr>
+                    <pic:cNvPr id="1" name=""/>
+                    <pic:cNvPicPr/>
+                  </pic:nvPicPr>
+                  <pic:blipFill>
+                    <a:blip r:embed="rId33"/>
+                    <a:stretch>
+                      <a:fillRect/>
+                    </a:stretch>
+                  </pic:blipFill>
+                  <pic:spPr>
+                    <a:xfrm>
+                      <a:off x="0" y="0"/>
+                      <a:ext cx="5327787" cy="2995173"/>
+                    </a:xfrm>
+                    <a:prstGeom prst="rect">
+                      <a:avLst/>
+                    </a:prstGeom>
+                  </pic:spPr>
+                </pic:pic>
+              </a:graphicData>
+            </a:graphic>
+          </wp:inline>
+        </w:drawing>
+      </w:r>
+    </w:p>
+    <w:p>
+      <w:pPr>
+        <w:autoSpaceDE w:val="0"/>
+        <w:autoSpaceDN w:val="0"/>
+        <w:adjustRightInd w:val="0"/>
+        <w:spacing w:after="0" w:line="240" w:lineRule="auto"/>
+        <w:ind w:left="720"/>
+        <w:rPr>
+          <w:noProof/>
+        </w:rPr>
+      </w:pPr>
+    </w:p>
+    <w:p>
+      <w:pPr>
+        <w:autoSpaceDE w:val="0"/>
+        <w:autoSpaceDN w:val="0"/>
+        <w:adjustRightInd w:val="0"/>
+        <w:spacing w:after="0" w:line="240" w:lineRule="auto"/>
+        <w:ind w:left="720"/>
+        <w:rPr>
+          <w:noProof/>
+        </w:rPr>
+      </w:pPr>
+    </w:p>
+    <w:p>
+      <w:pPr>
+        <w:autoSpaceDE w:val="0"/>
+        <w:autoSpaceDN w:val="0"/>
+        <w:adjustRightInd w:val="0"/>
+        <w:spacing w:after="0" w:line="240" w:lineRule="auto"/>
+        <w:ind w:left="720"/>
+        <w:rPr>
+          <w:noProof/>
+        </w:rPr>
+      </w:pPr>
+      <w:r>
+        <w:rPr>
+          <w:noProof/>
+        </w:rPr>
+        <w:lastRenderedPageBreak/>
+        <w:drawing>
+          <wp:inline distT="0" distB="0" distL="0" distR="0" wp14:anchorId="00A66AB3" wp14:editId="0B5811DF">
+            <wp:extent cx="5114925" cy="2875505"/>
+            <wp:effectExtent l="0" t="0" r="0" b="1270"/>
+            <wp:docPr id="22" name="Picture 22"/>
+            <wp:cNvGraphicFramePr>
+              <a:graphicFrameLocks xmlns:a="http://schemas.openxmlformats.org/drawingml/2006/main" noChangeAspect="1"/>
+            </wp:cNvGraphicFramePr>
+            <a:graphic xmlns:a="http://schemas.openxmlformats.org/drawingml/2006/main">
+              <a:graphicData uri="http://schemas.openxmlformats.org/drawingml/2006/picture">
+                <pic:pic xmlns:pic="http://schemas.openxmlformats.org/drawingml/2006/picture">
+                  <pic:nvPicPr>
+                    <pic:cNvPr id="1" name=""/>
+                    <pic:cNvPicPr/>
+                  </pic:nvPicPr>
+                  <pic:blipFill>
+                    <a:blip r:embed="rId34"/>
+                    <a:stretch>
+                      <a:fillRect/>
+                    </a:stretch>
+                  </pic:blipFill>
+                  <pic:spPr>
+                    <a:xfrm>
+                      <a:off x="0" y="0"/>
+                      <a:ext cx="5121954" cy="2879456"/>
+                    </a:xfrm>
+                    <a:prstGeom prst="rect">
+                      <a:avLst/>
+                    </a:prstGeom>
+                  </pic:spPr>
+                </pic:pic>
+              </a:graphicData>
+            </a:graphic>
+          </wp:inline>
+        </w:drawing>
+      </w:r>
+    </w:p>
+    <w:p>
+      <w:pPr>
+        <w:autoSpaceDE w:val="0"/>
+        <w:autoSpaceDN w:val="0"/>
+        <w:adjustRightInd w:val="0"/>
+        <w:spacing w:after="0" w:line="240" w:lineRule="auto"/>
+        <w:ind w:left="720"/>
+        <w:rPr>
+          <w:rFonts w:cs="Consolas"/>
+          <w:color w:val="000000"/>
+        </w:rPr>
+      </w:pPr>
+    </w:p>
+    <w:p>
+      <w:pPr>
+        <w:pStyle w:val="ListParagraph"/>
+        <w:numPr>
+          <w:ilvl w:val="0"/>
+          <w:numId w:val="51"/>
+        </w:numPr>
+        <w:autoSpaceDE w:val="0"/>
+        <w:autoSpaceDN w:val="0"/>
+        <w:adjustRightInd w:val="0"/>
+        <w:spacing w:after="0" w:line="240" w:lineRule="auto"/>
+        <w:rPr>
+          <w:rFonts w:cs="Consolas"/>
+          <w:color w:val="000000"/>
+        </w:rPr>
+      </w:pPr>
+      <w:r>
+        <w:rPr>
+          <w:rFonts w:cs="Consolas"/>
+          <w:color w:val="000000"/>
+        </w:rPr>
+        <w:t>we can also create new elements via document.createElement(“[element name]”) such as document.createElement(“table”)</w:t>
+      </w:r>
+      <w:r>
+        <w:rPr>
+          <w:rFonts w:cs="Consolas"/>
+          <w:color w:val="000000"/>
+        </w:rPr>
+        <w:t xml:space="preserve"> (pg.29)</w:t>
+      </w:r>
+    </w:p>
+    <w:p>
+      <w:pPr>
+        <w:pStyle w:val="ListParagraph"/>
+        <w:numPr>
+          <w:ilvl w:val="1"/>
+          <w:numId w:val="51"/>
+        </w:numPr>
+        <w:autoSpaceDE w:val="0"/>
+        <w:autoSpaceDN w:val="0"/>
+        <w:adjustRightInd w:val="0"/>
+        <w:spacing w:after="0" w:line="240" w:lineRule="auto"/>
+        <w:rPr>
+          <w:rFonts w:cs="Consolas"/>
+          <w:color w:val="000000"/>
+        </w:rPr>
+      </w:pPr>
+      <w:r>
+        <w:rPr>
+          <w:rFonts w:cs="Consolas"/>
+          <w:color w:val="000000"/>
+        </w:rPr>
+        <w:t>you can then style as follows:</w:t>
+      </w:r>
+    </w:p>
+    <w:p>
+      <w:pPr>
+        <w:pStyle w:val="ListParagraph"/>
+        <w:numPr>
+          <w:ilvl w:val="2"/>
+          <w:numId w:val="51"/>
+        </w:numPr>
+        <w:autoSpaceDE w:val="0"/>
+        <w:autoSpaceDN w:val="0"/>
+        <w:adjustRightInd w:val="0"/>
+        <w:spacing w:after="0" w:line="240" w:lineRule="auto"/>
+        <w:rPr>
+          <w:rFonts w:cs="Consolas"/>
+          <w:color w:val="000000"/>
+        </w:rPr>
+      </w:pPr>
+      <w:r>
+        <w:rPr>
+          <w:rFonts w:cs="Consolas"/>
+          <w:color w:val="000000"/>
+        </w:rPr>
+        <w:t>var newTable = document.createElement(“table”);</w:t>
+      </w:r>
+    </w:p>
+    <w:p>
+      <w:pPr>
+        <w:pStyle w:val="ListParagraph"/>
+        <w:numPr>
+          <w:ilvl w:val="2"/>
+          <w:numId w:val="51"/>
+        </w:numPr>
+        <w:autoSpaceDE w:val="0"/>
+        <w:autoSpaceDN w:val="0"/>
+        <w:adjustRightInd w:val="0"/>
+        <w:spacing w:after="0" w:line="240" w:lineRule="auto"/>
+        <w:rPr>
+          <w:rFonts w:cs="Consolas"/>
+          <w:color w:val="000000"/>
+        </w:rPr>
+      </w:pPr>
+      <w:r>
+        <w:rPr>
+          <w:rFonts w:cs="Consolas"/>
+          <w:color w:val="000000"/>
+        </w:rPr>
+        <w:t>newTable.border.color = “red”;</w:t>
+      </w:r>
+      <w:r>
+        <w:rPr>
+          <w:rFonts w:cs="Consolas"/>
+          <w:color w:val="000000"/>
+        </w:rPr>
+        <w:t xml:space="preserve"> //chan</w:t>
+      </w:r>
+      <w:r>
+        <w:rPr>
+          <w:rFonts w:cs="Consolas"/>
+          <w:color w:val="000000"/>
+        </w:rPr>
+        <w:t>ges border of table color to red</w:t>
+      </w:r>
+    </w:p>
+    <w:p>
+      <w:pPr>
+        <w:pStyle w:val="ListParagraph"/>
+        <w:numPr>
+          <w:ilvl w:val="0"/>
+          <w:numId w:val="51"/>
+        </w:numPr>
+        <w:autoSpaceDE w:val="0"/>
+        <w:autoSpaceDN w:val="0"/>
+        <w:adjustRightInd w:val="0"/>
+        <w:spacing w:after="0" w:line="240" w:lineRule="auto"/>
+        <w:rPr>
+          <w:rFonts w:cs="Consolas"/>
+          <w:color w:val="000000"/>
+        </w:rPr>
+      </w:pPr>
+      <w:r>
+        <w:rPr>
+          <w:rFonts w:cs="Consolas"/>
+          <w:color w:val="000000"/>
+        </w:rPr>
+        <w:t>adding attributes is done similarly as above for adding elements (pg.29)</w:t>
+      </w:r>
+    </w:p>
+    <w:p>
+      <w:pPr>
+        <w:pStyle w:val="ListParagraph"/>
+        <w:numPr>
+          <w:ilvl w:val="0"/>
+          <w:numId w:val="51"/>
+        </w:numPr>
+        <w:autoSpaceDE w:val="0"/>
+        <w:autoSpaceDN w:val="0"/>
+        <w:adjustRightInd w:val="0"/>
+        <w:spacing w:after="0" w:line="240" w:lineRule="auto"/>
+        <w:rPr>
+          <w:rFonts w:cs="Consolas"/>
+          <w:color w:val="000000"/>
+        </w:rPr>
+      </w:pPr>
+      <w:r>
+        <w:rPr>
+          <w:rFonts w:cs="Consolas"/>
+          <w:color w:val="000000"/>
+        </w:rPr>
+        <w:t>removing things (pgs.31-32)</w:t>
+      </w:r>
+    </w:p>
+    <w:p>
+      <w:pPr>
+        <w:pStyle w:val="ListParagraph"/>
+        <w:numPr>
+          <w:ilvl w:val="0"/>
+          <w:numId w:val="51"/>
+        </w:numPr>
+        <w:autoSpaceDE w:val="0"/>
+        <w:autoSpaceDN w:val="0"/>
+        <w:adjustRightInd w:val="0"/>
+        <w:spacing w:after="0" w:line="240" w:lineRule="auto"/>
+        <w:rPr>
+          <w:rFonts w:cs="Consolas"/>
+          <w:color w:val="000000"/>
+        </w:rPr>
+      </w:pPr>
+      <w:r>
+        <w:rPr>
+          <w:rFonts w:cs="Consolas"/>
+          <w:color w:val="000000"/>
+        </w:rPr>
+        <w:t>delete in reverse order (pgs.33-34)</w:t>
+      </w:r>
+    </w:p>
+    <w:p>
+      <w:pPr>
+        <w:pStyle w:val="ListParagraph"/>
+        <w:autoSpaceDE w:val="0"/>
+        <w:autoSpaceDN w:val="0"/>
+        <w:adjustRightInd w:val="0"/>
+        <w:spacing w:after="0" w:line="240" w:lineRule="auto"/>
+        <w:ind w:left="360"/>
+        <w:rPr>
+          <w:rFonts w:cs="Consolas"/>
+          <w:color w:val="000000"/>
+        </w:rPr>
+      </w:pPr>
+    </w:p>
+    <w:p>
+      <w:pPr>
+        <w:autoSpaceDE w:val="0"/>
+        <w:autoSpaceDN w:val="0"/>
+        <w:adjustRightInd w:val="0"/>
+        <w:spacing w:after="0" w:line="240" w:lineRule="auto"/>
+        <w:rPr>
+          <w:rFonts w:cs="Consolas"/>
+          <w:b/>
+          <w:i/>
+          <w:color w:val="000000"/>
+        </w:rPr>
+      </w:pPr>
+      <w:r>
+        <w:rPr>
+          <w:rFonts w:cs="Consolas"/>
+          <w:b/>
+          <w:i/>
+          <w:color w:val="000000"/>
+        </w:rPr>
+        <w:t>Module 5: Diving Deeper (pgs.59-86):</w:t>
+      </w:r>
+    </w:p>
+    <w:p>
+      <w:pPr>
+        <w:pStyle w:val="ListParagraph"/>
+        <w:numPr>
+          <w:ilvl w:val="0"/>
+          <w:numId w:val="52"/>
+        </w:numPr>
+        <w:autoSpaceDE w:val="0"/>
+        <w:autoSpaceDN w:val="0"/>
+        <w:adjustRightInd w:val="0"/>
+        <w:spacing w:after="0" w:line="240" w:lineRule="auto"/>
+        <w:rPr>
+          <w:rFonts w:cs="Consolas"/>
+          <w:color w:val="000000"/>
+        </w:rPr>
+      </w:pPr>
+      <w:r>
+        <w:rPr>
+          <w:rFonts w:cs="Consolas"/>
+          <w:color w:val="000000"/>
+        </w:rPr>
+        <w:t>JavaScript</w:t>
+      </w:r>
+      <w:r>
+        <w:rPr>
+          <w:rFonts w:cs="Consolas"/>
+          <w:color w:val="000000"/>
+        </w:rPr>
+        <w:t xml:space="preserve"> is not compiled</w:t>
+      </w:r>
+    </w:p>
+    <w:p>
+      <w:pPr>
+        <w:pStyle w:val="ListParagraph"/>
+        <w:numPr>
+          <w:ilvl w:val="0"/>
+          <w:numId w:val="52"/>
+        </w:numPr>
+        <w:autoSpaceDE w:val="0"/>
+        <w:autoSpaceDN w:val="0"/>
+        <w:adjustRightInd w:val="0"/>
+        <w:spacing w:after="0" w:line="240" w:lineRule="auto"/>
+        <w:rPr>
+          <w:rFonts w:cs="Consolas"/>
+          <w:color w:val="000000"/>
+        </w:rPr>
+      </w:pPr>
+      <w:r>
+        <w:rPr>
+          <w:rFonts w:cs="Consolas"/>
+          <w:color w:val="000000"/>
+        </w:rPr>
+        <w:t>eval() function lets you dynamically interpret and Greg suggested we never use this because it’s hard to debut</w:t>
+      </w:r>
+    </w:p>
+    <w:p>
+      <w:pPr>
+        <w:pStyle w:val="ListParagraph"/>
+        <w:numPr>
+          <w:ilvl w:val="0"/>
+          <w:numId w:val="52"/>
+        </w:numPr>
+        <w:autoSpaceDE w:val="0"/>
+        <w:autoSpaceDN w:val="0"/>
+        <w:adjustRightInd w:val="0"/>
+        <w:spacing w:after="0" w:line="240" w:lineRule="auto"/>
+        <w:rPr>
+          <w:rFonts w:cs="Consolas"/>
+          <w:color w:val="000000"/>
+        </w:rPr>
+      </w:pPr>
+      <w:r>
+        <w:rPr>
+          <w:rFonts w:cs="Consolas"/>
+          <w:color w:val="000000"/>
+        </w:rPr>
+        <w:t>Json.stringify turns the json into a valid string ---probably won’t have to use this ourselves but will see it with other technologies</w:t>
+      </w:r>
+    </w:p>
+    <w:p>
+      <w:pPr>
+        <w:pStyle w:val="ListParagraph"/>
+        <w:numPr>
+          <w:ilvl w:val="0"/>
+          <w:numId w:val="52"/>
+        </w:numPr>
+        <w:autoSpaceDE w:val="0"/>
+        <w:autoSpaceDN w:val="0"/>
+        <w:adjustRightInd w:val="0"/>
+        <w:spacing w:after="0" w:line="240" w:lineRule="auto"/>
+        <w:rPr>
+          <w:rFonts w:cs="Consolas"/>
+          <w:color w:val="000000"/>
+        </w:rPr>
+      </w:pPr>
+      <w:r>
+        <w:rPr>
+          <w:rFonts w:cs="Consolas"/>
+          <w:color w:val="000000"/>
+        </w:rPr>
+        <w:t>console.warn shows up in different color than console.log</w:t>
+      </w:r>
+    </w:p>
+    <w:p>
+      <w:pPr>
+        <w:pStyle w:val="ListParagraph"/>
+        <w:numPr>
+          <w:ilvl w:val="1"/>
+          <w:numId w:val="52"/>
+        </w:numPr>
+        <w:autoSpaceDE w:val="0"/>
+        <w:autoSpaceDN w:val="0"/>
+        <w:adjustRightInd w:val="0"/>
+        <w:spacing w:after="0" w:line="240" w:lineRule="auto"/>
+        <w:rPr>
+          <w:rFonts w:cs="Consolas"/>
+          <w:color w:val="000000"/>
+        </w:rPr>
+      </w:pPr>
+      <w:r>
+        <w:rPr>
+          <w:rFonts w:cs="Consolas"/>
+          <w:color w:val="000000"/>
+        </w:rPr>
+        <w:t>usually we are the only one that sees these and are generally used while we program</w:t>
+      </w:r>
+    </w:p>
+    <w:p>
+      <w:pPr>
+        <w:pStyle w:val="ListParagraph"/>
+        <w:numPr>
+          <w:ilvl w:val="0"/>
+          <w:numId w:val="52"/>
+        </w:numPr>
+        <w:autoSpaceDE w:val="0"/>
+        <w:autoSpaceDN w:val="0"/>
+        <w:adjustRightInd w:val="0"/>
+        <w:spacing w:after="0" w:line="240" w:lineRule="auto"/>
+        <w:rPr>
+          <w:rFonts w:cs="Consolas"/>
+          <w:color w:val="000000"/>
+        </w:rPr>
+      </w:pPr>
+      <w:r>
+        <w:rPr>
+          <w:rFonts w:cs="Consolas"/>
+          <w:color w:val="000000"/>
+        </w:rPr>
+        <w:t>navigator properties (pg.64) are used to see what version of the browser will be running your code</w:t>
+      </w:r>
+    </w:p>
+    <w:p>
+      <w:pPr>
+        <w:pStyle w:val="ListParagraph"/>
+        <w:numPr>
+          <w:ilvl w:val="0"/>
+          <w:numId w:val="52"/>
+        </w:numPr>
+        <w:autoSpaceDE w:val="0"/>
+        <w:autoSpaceDN w:val="0"/>
+        <w:adjustRightInd w:val="0"/>
+        <w:spacing w:after="0" w:line="240" w:lineRule="auto"/>
+        <w:rPr>
+          <w:rFonts w:cs="Consolas"/>
+          <w:color w:val="000000"/>
+        </w:rPr>
+      </w:pPr>
+      <w:r>
+        <w:rPr>
+          <w:rFonts w:cs="Consolas"/>
+          <w:color w:val="000000"/>
+        </w:rPr>
+        <w:t>Number variables (pg.68)</w:t>
+      </w:r>
+    </w:p>
+    <w:p>
+      <w:pPr>
+        <w:pStyle w:val="ListParagraph"/>
+        <w:numPr>
+          <w:ilvl w:val="1"/>
+          <w:numId w:val="52"/>
+        </w:numPr>
+        <w:autoSpaceDE w:val="0"/>
+        <w:autoSpaceDN w:val="0"/>
+        <w:adjustRightInd w:val="0"/>
+        <w:spacing w:after="0" w:line="240" w:lineRule="auto"/>
+        <w:rPr>
+          <w:rFonts w:cs="Consolas"/>
+          <w:color w:val="000000"/>
+        </w:rPr>
+      </w:pPr>
+      <w:r>
+        <w:rPr>
+          <w:rFonts w:cs="Consolas"/>
+          <w:color w:val="000000"/>
+        </w:rPr>
+        <w:t>toLocaleString(locale,options) good for formatting money (i.e., dollar signs)</w:t>
+      </w:r>
+    </w:p>
+    <w:p>
+      <w:pPr>
+        <w:pStyle w:val="ListParagraph"/>
+        <w:numPr>
+          <w:ilvl w:val="0"/>
+          <w:numId w:val="52"/>
+        </w:numPr>
+        <w:autoSpaceDE w:val="0"/>
+        <w:autoSpaceDN w:val="0"/>
+        <w:adjustRightInd w:val="0"/>
+        <w:spacing w:after="0" w:line="240" w:lineRule="auto"/>
+        <w:rPr>
+          <w:rFonts w:cs="Consolas"/>
+          <w:color w:val="000000"/>
+        </w:rPr>
+      </w:pPr>
+      <w:r>
+        <w:rPr>
+          <w:rFonts w:cs="Consolas"/>
+          <w:color w:val="000000"/>
+        </w:rPr>
+        <w:t>useful math functions:</w:t>
+      </w:r>
+    </w:p>
+    <w:p>
+      <w:pPr>
+        <w:pStyle w:val="ListParagraph"/>
+        <w:numPr>
+          <w:ilvl w:val="1"/>
+          <w:numId w:val="52"/>
+        </w:numPr>
+        <w:autoSpaceDE w:val="0"/>
+        <w:autoSpaceDN w:val="0"/>
+        <w:adjustRightInd w:val="0"/>
+        <w:spacing w:after="0" w:line="240" w:lineRule="auto"/>
+        <w:rPr>
+          <w:rFonts w:cs="Consolas"/>
+          <w:color w:val="000000"/>
+        </w:rPr>
+      </w:pPr>
+      <w:r>
+        <w:rPr>
+          <w:rFonts w:cs="Consolas"/>
+          <w:color w:val="000000"/>
+        </w:rPr>
+        <w:t>ceil</w:t>
+      </w:r>
+    </w:p>
+    <w:p>
+      <w:pPr>
+        <w:pStyle w:val="ListParagraph"/>
+        <w:numPr>
+          <w:ilvl w:val="1"/>
+          <w:numId w:val="52"/>
+        </w:numPr>
+        <w:autoSpaceDE w:val="0"/>
+        <w:autoSpaceDN w:val="0"/>
+        <w:adjustRightInd w:val="0"/>
+        <w:spacing w:after="0" w:line="240" w:lineRule="auto"/>
+        <w:rPr>
+          <w:rFonts w:cs="Consolas"/>
+          <w:color w:val="000000"/>
+        </w:rPr>
+      </w:pPr>
+      <w:r>
+        <w:rPr>
+          <w:rFonts w:cs="Consolas"/>
+          <w:color w:val="000000"/>
+        </w:rPr>
+        <w:t>pow</w:t>
+      </w:r>
+    </w:p>
+    <w:p>
+      <w:pPr>
+        <w:pStyle w:val="ListParagraph"/>
+        <w:numPr>
+          <w:ilvl w:val="1"/>
+          <w:numId w:val="52"/>
+        </w:numPr>
+        <w:autoSpaceDE w:val="0"/>
+        <w:autoSpaceDN w:val="0"/>
+        <w:adjustRightInd w:val="0"/>
+        <w:spacing w:after="0" w:line="240" w:lineRule="auto"/>
+        <w:rPr>
+          <w:rFonts w:cs="Consolas"/>
+          <w:color w:val="000000"/>
+        </w:rPr>
+      </w:pPr>
+      <w:r>
+        <w:rPr>
+          <w:rFonts w:cs="Consolas"/>
+          <w:color w:val="000000"/>
+        </w:rPr>
+        <w:t>random</w:t>
+      </w:r>
+    </w:p>
+    <w:p>
+      <w:pPr>
+        <w:pStyle w:val="ListParagraph"/>
+        <w:numPr>
+          <w:ilvl w:val="1"/>
+          <w:numId w:val="52"/>
+        </w:numPr>
+        <w:autoSpaceDE w:val="0"/>
+        <w:autoSpaceDN w:val="0"/>
+        <w:adjustRightInd w:val="0"/>
+        <w:spacing w:after="0" w:line="240" w:lineRule="auto"/>
+        <w:rPr>
+          <w:rFonts w:cs="Consolas"/>
+          <w:color w:val="000000"/>
+        </w:rPr>
+      </w:pPr>
+      <w:r>
+        <w:rPr>
+          <w:rFonts w:cs="Consolas"/>
+          <w:color w:val="000000"/>
+        </w:rPr>
+        <w:t>round</w:t>
+      </w:r>
+    </w:p>
+    <w:p>
+      <w:pPr>
+        <w:pStyle w:val="ListParagraph"/>
+        <w:numPr>
+          <w:ilvl w:val="1"/>
+          <w:numId w:val="52"/>
+        </w:numPr>
+        <w:autoSpaceDE w:val="0"/>
+        <w:autoSpaceDN w:val="0"/>
+        <w:adjustRightInd w:val="0"/>
+        <w:spacing w:after="0" w:line="240" w:lineRule="auto"/>
+        <w:rPr>
+          <w:rFonts w:cs="Consolas"/>
+          <w:color w:val="000000"/>
+        </w:rPr>
+      </w:pPr>
+      <w:r>
+        <w:rPr>
+          <w:rFonts w:cs="Consolas"/>
+          <w:color w:val="000000"/>
+        </w:rPr>
+        <w:t>min</w:t>
+      </w:r>
+    </w:p>
+    <w:p>
+      <w:pPr>
+        <w:pStyle w:val="ListParagraph"/>
+        <w:numPr>
+          <w:ilvl w:val="0"/>
+          <w:numId w:val="52"/>
+        </w:numPr>
+        <w:autoSpaceDE w:val="0"/>
+        <w:autoSpaceDN w:val="0"/>
+        <w:adjustRightInd w:val="0"/>
+        <w:spacing w:after="0" w:line="240" w:lineRule="auto"/>
+        <w:rPr>
+          <w:rFonts w:cs="Consolas"/>
+          <w:color w:val="000000"/>
+        </w:rPr>
+      </w:pPr>
+      <w:r>
+        <w:rPr>
+          <w:rFonts w:cs="Consolas"/>
+          <w:color w:val="000000"/>
+        </w:rPr>
+        <w:t>escape characters (pg.69)</w:t>
+      </w:r>
+    </w:p>
+    <w:p>
+      <w:pPr>
+        <w:pStyle w:val="ListParagraph"/>
+        <w:numPr>
+          <w:ilvl w:val="0"/>
+          <w:numId w:val="52"/>
+        </w:numPr>
+        <w:autoSpaceDE w:val="0"/>
+        <w:autoSpaceDN w:val="0"/>
+        <w:adjustRightInd w:val="0"/>
+        <w:spacing w:after="0" w:line="240" w:lineRule="auto"/>
+        <w:rPr>
+          <w:rFonts w:cs="Consolas"/>
+          <w:color w:val="000000"/>
+        </w:rPr>
+      </w:pPr>
+      <w:r>
+        <w:rPr>
+          <w:rFonts w:cs="Consolas"/>
+          <w:color w:val="000000"/>
+        </w:rPr>
+        <w:t>String methods (pg.70) – Greg said to make not of these because they are valuable when you have to parse strings in a variety of ways</w:t>
+      </w:r>
+    </w:p>
+    <w:p>
+      <w:pPr>
+        <w:pStyle w:val="ListParagraph"/>
+        <w:numPr>
+          <w:ilvl w:val="0"/>
+          <w:numId w:val="52"/>
+        </w:numPr>
+        <w:autoSpaceDE w:val="0"/>
+        <w:autoSpaceDN w:val="0"/>
+        <w:adjustRightInd w:val="0"/>
+        <w:spacing w:after="0" w:line="240" w:lineRule="auto"/>
+        <w:rPr>
+          <w:rFonts w:cs="Consolas"/>
+          <w:color w:val="000000"/>
+        </w:rPr>
+      </w:pPr>
+      <w:r>
+        <w:rPr>
+          <w:rFonts w:cs="Consolas"/>
+          <w:color w:val="000000"/>
+        </w:rPr>
+        <w:lastRenderedPageBreak/>
+        <w:t>Global scope (pg.73)</w:t>
+      </w:r>
+    </w:p>
+    <w:p>
+      <w:pPr>
+        <w:pStyle w:val="ListParagraph"/>
+        <w:numPr>
+          <w:ilvl w:val="1"/>
+          <w:numId w:val="52"/>
+        </w:numPr>
+        <w:autoSpaceDE w:val="0"/>
+        <w:autoSpaceDN w:val="0"/>
+        <w:adjustRightInd w:val="0"/>
+        <w:spacing w:after="0" w:line="240" w:lineRule="auto"/>
+        <w:rPr>
+          <w:rFonts w:cs="Consolas"/>
+          <w:color w:val="000000"/>
+        </w:rPr>
+      </w:pPr>
+      <w:r>
+        <w:rPr>
+          <w:rFonts w:cs="Consolas"/>
+          <w:color w:val="000000"/>
+        </w:rPr>
+        <w:t>We may run across code that has this</w:t>
+      </w:r>
+    </w:p>
+    <w:p>
+      <w:pPr>
+        <w:pStyle w:val="ListParagraph"/>
+        <w:numPr>
+          <w:ilvl w:val="1"/>
+          <w:numId w:val="52"/>
+        </w:numPr>
+        <w:autoSpaceDE w:val="0"/>
+        <w:autoSpaceDN w:val="0"/>
+        <w:adjustRightInd w:val="0"/>
+        <w:spacing w:after="0" w:line="240" w:lineRule="auto"/>
+        <w:rPr>
+          <w:rFonts w:cs="Consolas"/>
+          <w:color w:val="000000"/>
+        </w:rPr>
+      </w:pPr>
+      <w:r>
+        <w:rPr>
+          <w:rFonts w:cs="Consolas"/>
+          <w:color w:val="000000"/>
+        </w:rPr>
+        <w:t>Global scope means it is accessible from anywhere</w:t>
+      </w:r>
+      <w:r>
+        <w:rPr>
+          <w:rFonts w:cs="Consolas"/>
+          <w:color w:val="000000"/>
+        </w:rPr>
+        <w:t xml:space="preserve"> – they are defined outside of any function with or without var or defined within a function without using var</w:t>
+      </w:r>
+    </w:p>
+    <w:p>
+      <w:pPr>
+        <w:pStyle w:val="ListParagraph"/>
+        <w:numPr>
+          <w:ilvl w:val="1"/>
+          <w:numId w:val="52"/>
+        </w:numPr>
+        <w:autoSpaceDE w:val="0"/>
+        <w:autoSpaceDN w:val="0"/>
+        <w:adjustRightInd w:val="0"/>
+        <w:spacing w:after="0" w:line="240" w:lineRule="auto"/>
+        <w:rPr>
+          <w:rFonts w:cs="Consolas"/>
+          <w:color w:val="000000"/>
+        </w:rPr>
+      </w:pPr>
+      <w:r>
+        <w:rPr>
+          <w:rFonts w:cs="Consolas"/>
+          <w:color w:val="000000"/>
+        </w:rPr>
+        <w:t>If you add “use strict” to a scope then attempts to create variables without declaring them with “var” will cause an error</w:t>
+      </w:r>
+      <w:r>
+        <w:rPr>
+          <w:rFonts w:cs="Consolas"/>
+          <w:color w:val="000000"/>
+        </w:rPr>
+        <w:t xml:space="preserve"> – we will use this at top of our Javascript files</w:t>
+      </w:r>
+      <w:r>
+        <w:rPr>
+          <w:rFonts w:cs="Consolas"/>
+          <w:color w:val="000000"/>
+        </w:rPr>
+        <w:t xml:space="preserve"> – covered in detail on pg.74</w:t>
+      </w:r>
+    </w:p>
+    <w:p>
+      <w:pPr>
+        <w:pStyle w:val="ListParagraph"/>
+        <w:numPr>
+          <w:ilvl w:val="1"/>
+          <w:numId w:val="52"/>
+        </w:numPr>
+        <w:autoSpaceDE w:val="0"/>
+        <w:autoSpaceDN w:val="0"/>
+        <w:adjustRightInd w:val="0"/>
+        <w:spacing w:after="0" w:line="240" w:lineRule="auto"/>
+        <w:rPr>
+          <w:rFonts w:cs="Consolas"/>
+          <w:color w:val="000000"/>
+        </w:rPr>
+      </w:pPr>
+      <w:r>
+        <w:rPr>
+          <w:rFonts w:cs="Consolas"/>
+          <w:color w:val="000000"/>
+        </w:rPr>
+        <w:t>Greg said don’t use global variables as they cause a lot of trouble</w:t>
+      </w:r>
+    </w:p>
+    <w:p>
+      <w:pPr>
+        <w:pStyle w:val="ListParagraph"/>
+        <w:numPr>
+          <w:ilvl w:val="0"/>
+          <w:numId w:val="52"/>
+        </w:numPr>
+        <w:autoSpaceDE w:val="0"/>
+        <w:autoSpaceDN w:val="0"/>
+        <w:adjustRightInd w:val="0"/>
+        <w:spacing w:after="0" w:line="240" w:lineRule="auto"/>
+        <w:rPr>
+          <w:rFonts w:cs="Consolas"/>
+          <w:color w:val="000000"/>
+        </w:rPr>
+      </w:pPr>
+      <w:r>
+        <w:rPr>
+          <w:rFonts w:cs="Consolas"/>
+          <w:color w:val="000000"/>
+        </w:rPr>
+        <w:t>Anonymous functions(pg.77)</w:t>
+      </w:r>
+    </w:p>
+    <w:p>
+      <w:pPr>
+        <w:pStyle w:val="ListParagraph"/>
+        <w:numPr>
+          <w:ilvl w:val="1"/>
+          <w:numId w:val="52"/>
+        </w:numPr>
+        <w:autoSpaceDE w:val="0"/>
+        <w:autoSpaceDN w:val="0"/>
+        <w:adjustRightInd w:val="0"/>
+        <w:spacing w:after="0" w:line="240" w:lineRule="auto"/>
+        <w:rPr>
+          <w:rFonts w:cs="Consolas"/>
+          <w:color w:val="000000"/>
+        </w:rPr>
+      </w:pPr>
+      <w:r>
+        <w:rPr>
+          <w:rFonts w:cs="Consolas"/>
+          <w:color w:val="000000"/>
+        </w:rPr>
+        <w:t>Anonymous function is simply a function without a name</w:t>
+      </w:r>
+    </w:p>
+    <w:p>
+      <w:pPr>
+        <w:pStyle w:val="ListParagraph"/>
+        <w:numPr>
+          <w:ilvl w:val="1"/>
+          <w:numId w:val="52"/>
+        </w:numPr>
+        <w:autoSpaceDE w:val="0"/>
+        <w:autoSpaceDN w:val="0"/>
+        <w:adjustRightInd w:val="0"/>
+        <w:spacing w:after="0" w:line="240" w:lineRule="auto"/>
+        <w:rPr>
+          <w:rFonts w:cs="Consolas"/>
+          <w:color w:val="000000"/>
+        </w:rPr>
+      </w:pPr>
+      <w:r>
+        <w:rPr>
+          <w:rFonts w:cs="Consolas"/>
+          <w:color w:val="000000"/>
+        </w:rPr>
+        <w:t>“var x = function() {}”</w:t>
+      </w:r>
+      <w:r>
+        <w:rPr>
+          <w:rFonts w:cs="Consolas"/>
+          <w:color w:val="000000"/>
+        </w:rPr>
+        <w:t>(var function)</w:t>
+      </w:r>
+      <w:r>
+        <w:rPr>
+          <w:rFonts w:cs="Consolas"/>
+          <w:color w:val="000000"/>
+        </w:rPr>
+        <w:t xml:space="preserve"> is the same as “function x() {}”</w:t>
+      </w:r>
+      <w:r>
+        <w:rPr>
+          <w:rFonts w:cs="Consolas"/>
+          <w:color w:val="000000"/>
+        </w:rPr>
+        <w:t>(named function)</w:t>
+      </w:r>
+      <w:r>
+        <w:rPr>
+          <w:rFonts w:cs="Consolas"/>
+          <w:color w:val="000000"/>
+        </w:rPr>
+        <w:t xml:space="preserve"> and we would call both with “x()”</w:t>
+      </w:r>
+    </w:p>
+    <w:p>
+      <w:pPr>
+        <w:pStyle w:val="ListParagraph"/>
+        <w:numPr>
+          <w:ilvl w:val="2"/>
+          <w:numId w:val="52"/>
+        </w:numPr>
+        <w:autoSpaceDE w:val="0"/>
+        <w:autoSpaceDN w:val="0"/>
+        <w:adjustRightInd w:val="0"/>
+        <w:spacing w:after="0" w:line="240" w:lineRule="auto"/>
+        <w:rPr>
+          <w:rFonts w:cs="Consolas"/>
+          <w:color w:val="000000"/>
+        </w:rPr>
+      </w:pPr>
+      <w:r>
+        <w:rPr>
+          <w:rFonts w:cs="Consolas"/>
+          <w:color w:val="000000"/>
+        </w:rPr>
+        <w:t>Can only be used inline and not called with something else</w:t>
+      </w:r>
+    </w:p>
+    <w:p>
+      <w:pPr>
+        <w:pStyle w:val="ListParagraph"/>
+        <w:numPr>
+          <w:ilvl w:val="2"/>
+          <w:numId w:val="52"/>
+        </w:numPr>
+        <w:autoSpaceDE w:val="0"/>
+        <w:autoSpaceDN w:val="0"/>
+        <w:adjustRightInd w:val="0"/>
+        <w:spacing w:after="0" w:line="240" w:lineRule="auto"/>
+        <w:rPr>
+          <w:rFonts w:cs="Consolas"/>
+          <w:color w:val="000000"/>
+        </w:rPr>
+      </w:pPr>
+      <w:r>
+        <w:rPr>
+          <w:rFonts w:cs="Consolas"/>
+          <w:color w:val="000000"/>
+        </w:rPr>
+        <w:t>Different between the two above is if created at a function scope, the name function is “hoisted” to the Global scope while the function assigned using “var” is at the function scope</w:t>
+      </w:r>
+    </w:p>
+    <w:p>
+      <w:pPr>
+        <w:pStyle w:val="ListParagraph"/>
+        <w:numPr>
+          <w:ilvl w:val="1"/>
+          <w:numId w:val="52"/>
+        </w:numPr>
+        <w:autoSpaceDE w:val="0"/>
+        <w:autoSpaceDN w:val="0"/>
+        <w:adjustRightInd w:val="0"/>
+        <w:spacing w:after="0" w:line="240" w:lineRule="auto"/>
+        <w:rPr>
+          <w:rFonts w:cs="Consolas"/>
+          <w:color w:val="000000"/>
+        </w:rPr>
+      </w:pPr>
+      <w:r>
+        <w:rPr>
+          <w:rFonts w:cs="Consolas"/>
+          <w:color w:val="000000"/>
+        </w:rPr>
+        <w:t>These are functions in every way but only gets executed when an event of some kind happens</w:t>
+      </w:r>
+    </w:p>
+    <w:p>
+      <w:pPr>
+        <w:pStyle w:val="ListParagraph"/>
+        <w:numPr>
+          <w:ilvl w:val="2"/>
+          <w:numId w:val="52"/>
+        </w:numPr>
+        <w:autoSpaceDE w:val="0"/>
+        <w:autoSpaceDN w:val="0"/>
+        <w:adjustRightInd w:val="0"/>
+        <w:spacing w:after="0" w:line="240" w:lineRule="auto"/>
+        <w:rPr>
+          <w:rFonts w:cs="Consolas"/>
+          <w:color w:val="000000"/>
+        </w:rPr>
+      </w:pPr>
+      <w:r>
+        <w:rPr>
+          <w:rFonts w:cs="Consolas"/>
+          <w:color w:val="000000"/>
+        </w:rPr>
+        <w:t>e</w:t>
+      </w:r>
+      <w:r>
+        <w:rPr>
+          <w:rFonts w:cs="Consolas"/>
+          <w:color w:val="000000"/>
+        </w:rPr>
+        <w:t>.g., mybutton.onclick=function() {alert(“you clicked me”)}</w:t>
+      </w:r>
+      <w:r>
+        <w:rPr>
+          <w:rFonts w:cs="Consolas"/>
+          <w:color w:val="000000"/>
+        </w:rPr>
+        <w:t>;</w:t>
+      </w:r>
+    </w:p>
+    <w:p>
+      <w:pPr>
+        <w:pStyle w:val="ListParagraph"/>
+        <w:numPr>
+          <w:ilvl w:val="0"/>
+          <w:numId w:val="52"/>
+        </w:numPr>
+        <w:autoSpaceDE w:val="0"/>
+        <w:autoSpaceDN w:val="0"/>
+        <w:adjustRightInd w:val="0"/>
+        <w:spacing w:after="0" w:line="240" w:lineRule="auto"/>
+        <w:rPr>
+          <w:rFonts w:cs="Consolas"/>
+          <w:color w:val="000000"/>
+        </w:rPr>
+      </w:pPr>
+      <w:r>
+        <w:rPr>
+          <w:rFonts w:cs="Consolas"/>
+          <w:color w:val="000000"/>
+        </w:rPr>
+        <w:t>The “this” keyword (pg.80)</w:t>
+      </w:r>
+    </w:p>
+    <w:p>
+      <w:pPr>
+        <w:pStyle w:val="ListParagraph"/>
+        <w:numPr>
+          <w:ilvl w:val="1"/>
+          <w:numId w:val="52"/>
+        </w:numPr>
+        <w:autoSpaceDE w:val="0"/>
+        <w:autoSpaceDN w:val="0"/>
+        <w:adjustRightInd w:val="0"/>
+        <w:spacing w:after="0" w:line="240" w:lineRule="auto"/>
+        <w:rPr>
+          <w:rFonts w:cs="Consolas"/>
+          <w:color w:val="000000"/>
+        </w:rPr>
+      </w:pPr>
+      <w:r>
+        <w:rPr>
+          <w:rFonts w:cs="Consolas"/>
+          <w:color w:val="000000"/>
+        </w:rPr>
+        <w:t>Refers to owner of the function where the keyword is used or, if not a function, then it refers to the window object</w:t>
+      </w:r>
+    </w:p>
+    <w:p>
+      <w:pPr>
+        <w:pStyle w:val="ListParagraph"/>
+        <w:numPr>
+          <w:ilvl w:val="1"/>
+          <w:numId w:val="52"/>
+        </w:numPr>
+        <w:autoSpaceDE w:val="0"/>
+        <w:autoSpaceDN w:val="0"/>
+        <w:adjustRightInd w:val="0"/>
+        <w:spacing w:after="0" w:line="240" w:lineRule="auto"/>
+        <w:rPr>
+          <w:rFonts w:cs="Consolas"/>
+          <w:color w:val="000000"/>
+        </w:rPr>
+      </w:pPr>
+      <w:r>
+        <w:rPr>
+          <w:rFonts w:cs="Consolas"/>
+          <w:color w:val="000000"/>
+        </w:rPr>
+        <w:t>Most common use of “this” is to pass an element to a function</w:t>
+      </w:r>
+    </w:p>
+    <w:p>
+      <w:pPr>
+        <w:pStyle w:val="ListParagraph"/>
+        <w:numPr>
+          <w:ilvl w:val="0"/>
+          <w:numId w:val="52"/>
+        </w:numPr>
+        <w:autoSpaceDE w:val="0"/>
+        <w:autoSpaceDN w:val="0"/>
+        <w:adjustRightInd w:val="0"/>
+        <w:spacing w:after="0" w:line="240" w:lineRule="auto"/>
+        <w:rPr>
+          <w:rFonts w:cs="Consolas"/>
+          <w:color w:val="000000"/>
+        </w:rPr>
+      </w:pPr>
+      <w:r>
+        <w:rPr>
+          <w:rFonts w:cs="Consolas"/>
+          <w:color w:val="000000"/>
+        </w:rPr>
+        <w:t>Greg said to use Module 5 as a reference as this is a tough chapter</w:t>
+      </w:r>
+    </w:p>
+    <w:p>
+      <w:pPr>
+        <w:autoSpaceDE w:val="0"/>
+        <w:autoSpaceDN w:val="0"/>
+        <w:adjustRightInd w:val="0"/>
+        <w:spacing w:after="0" w:line="240" w:lineRule="auto"/>
+        <w:rPr>
+          <w:rFonts w:cs="Consolas"/>
+          <w:color w:val="000000"/>
+        </w:rPr>
+      </w:pPr>
+    </w:p>
+    <w:p>
+      <w:pPr>
+        <w:autoSpaceDE w:val="0"/>
+        <w:autoSpaceDN w:val="0"/>
+        <w:adjustRightInd w:val="0"/>
+        <w:spacing w:after="0" w:line="240" w:lineRule="auto"/>
+        <w:rPr>
+          <w:rFonts w:cs="Consolas"/>
+          <w:b/>
+          <w:i/>
+          <w:color w:val="000000"/>
+        </w:rPr>
+      </w:pPr>
+      <w:r>
+        <w:rPr>
+          <w:rFonts w:cs="Consolas"/>
+          <w:b/>
+          <w:i/>
+          <w:color w:val="000000"/>
+        </w:rPr>
+        <w:t>Visual Studio Code</w:t>
+      </w:r>
+      <w:r>
+        <w:rPr>
+          <w:rFonts w:cs="Consolas"/>
+          <w:b/>
+          <w:i/>
+          <w:color w:val="000000"/>
+        </w:rPr>
+        <w:t xml:space="preserve"> </w:t>
+      </w:r>
+      <w:r>
+        <w:rPr>
+          <w:rFonts w:cs="Consolas"/>
+          <w:b/>
+          <w:i/>
+          <w:color w:val="000000"/>
+        </w:rPr>
+        <w:t>(JavaScript):</w:t>
+      </w:r>
+    </w:p>
+    <w:p>
+      <w:pPr>
+        <w:pStyle w:val="ListParagraph"/>
+        <w:numPr>
+          <w:ilvl w:val="0"/>
+          <w:numId w:val="52"/>
+        </w:numPr>
+        <w:autoSpaceDE w:val="0"/>
+        <w:autoSpaceDN w:val="0"/>
+        <w:adjustRightInd w:val="0"/>
+        <w:spacing w:after="0" w:line="240" w:lineRule="auto"/>
+        <w:rPr>
+          <w:rFonts w:cs="Consolas"/>
+          <w:color w:val="000000"/>
+        </w:rPr>
+      </w:pPr>
+      <w:r>
+        <w:rPr>
+          <w:rFonts w:cs="Consolas"/>
+          <w:color w:val="000000"/>
+        </w:rPr>
+        <w:t>We then practiced some JavaScript in Visual Studio Code</w:t>
+      </w:r>
+    </w:p>
+    <w:p>
+      <w:pPr>
+        <w:pStyle w:val="ListParagraph"/>
+        <w:numPr>
+          <w:ilvl w:val="1"/>
+          <w:numId w:val="52"/>
+        </w:numPr>
+        <w:autoSpaceDE w:val="0"/>
+        <w:autoSpaceDN w:val="0"/>
+        <w:adjustRightInd w:val="0"/>
+        <w:spacing w:after="0" w:line="240" w:lineRule="auto"/>
+        <w:rPr>
+          <w:rFonts w:cs="Consolas"/>
+          <w:color w:val="000000"/>
+        </w:rPr>
+      </w:pPr>
+      <w:r>
+        <w:rPr>
+          <w:rFonts w:cs="Consolas"/>
+          <w:color w:val="000000"/>
+        </w:rPr>
+        <w:t>Filename: button-click.html</w:t>
+      </w:r>
+    </w:p>
+    <w:p>
+      <w:pPr>
+        <w:pStyle w:val="ListParagraph"/>
+        <w:numPr>
+          <w:ilvl w:val="1"/>
+          <w:numId w:val="52"/>
+        </w:numPr>
+        <w:autoSpaceDE w:val="0"/>
+        <w:autoSpaceDN w:val="0"/>
+        <w:adjustRightInd w:val="0"/>
+        <w:spacing w:after="0" w:line="240" w:lineRule="auto"/>
+        <w:rPr>
+          <w:rFonts w:cs="Consolas"/>
+          <w:color w:val="000000"/>
+        </w:rPr>
+      </w:pPr>
+      <w:r>
+        <w:rPr>
+          <w:rFonts w:cs="Consolas"/>
+          <w:color w:val="000000"/>
+        </w:rPr>
+        <w:t>Filename: button-click.js</w:t>
+      </w:r>
+    </w:p>
+    <w:p>
+      <w:pPr>
+        <w:pStyle w:val="ListParagraph"/>
+        <w:numPr>
+          <w:ilvl w:val="0"/>
+          <w:numId w:val="52"/>
+        </w:numPr>
+        <w:autoSpaceDE w:val="0"/>
+        <w:autoSpaceDN w:val="0"/>
+        <w:adjustRightInd w:val="0"/>
+        <w:spacing w:after="0" w:line="240" w:lineRule="auto"/>
+        <w:rPr>
+          <w:rFonts w:cs="Consolas"/>
+          <w:color w:val="000000"/>
+        </w:rPr>
+      </w:pPr>
+      <w:r>
+        <w:rPr>
+          <w:rFonts w:cs="Consolas"/>
+          <w:color w:val="000000"/>
+        </w:rPr>
+        <w:t>Minified version helps make your code hard to read so people can’t copy it and reuse it easily</w:t>
+      </w:r>
+      <w:r>
+        <w:rPr>
+          <w:rFonts w:cs="Consolas"/>
+          <w:color w:val="000000"/>
+        </w:rPr>
+        <w:t xml:space="preserve"> (e.g., bootstrap.js vs bootstrap.min.js)</w:t>
+      </w:r>
+      <w:r>
+        <w:rPr>
+          <w:rFonts w:cs="Consolas"/>
+          <w:color w:val="000000"/>
+        </w:rPr>
+        <w:t xml:space="preserve"> – downside of using minified version are unreadable or incomprehensible error messages</w:t>
+      </w:r>
+    </w:p>
+    <w:p>
+      <w:pPr>
+        <w:pStyle w:val="ListParagraph"/>
+        <w:numPr>
+          <w:ilvl w:val="0"/>
+          <w:numId w:val="52"/>
+        </w:numPr>
+        <w:autoSpaceDE w:val="0"/>
+        <w:autoSpaceDN w:val="0"/>
+        <w:adjustRightInd w:val="0"/>
+        <w:spacing w:after="0" w:line="240" w:lineRule="auto"/>
+        <w:rPr>
+          <w:rFonts w:cs="Consolas"/>
           <w:color w:val="000000"/>
         </w:rPr>
       </w:pPr>
@@ -18011,7 +20358,7 @@
       <w:bookmarkEnd w:id="0"/>
     </w:p>
     <w:sectPr>
-      <w:footerReference w:type="default" r:id="rId29"/>
+      <w:footerReference w:type="default" r:id="rId35"/>
       <w:pgSz w:w="12240" w:h="15840"/>
       <w:pgMar w:top="1440" w:right="1440" w:bottom="1440" w:left="1440" w:header="720" w:footer="720" w:gutter="0"/>
       <w:cols w:space="720"/>
@@ -18105,7 +20452,7 @@
                 <w:bCs/>
                 <w:noProof/>
               </w:rPr>
-              <w:t>47</w:t>
+              <w:t>52</w:t>
             </w:r>
             <w:r>
               <w:rPr>
@@ -18150,7 +20497,7 @@
                 <w:bCs/>
                 <w:noProof/>
               </w:rPr>
-              <w:t>47</w:t>
+              <w:t>52</w:t>
             </w:r>
             <w:r>
               <w:rPr>
@@ -21546,7 +23893,7 @@
   <w:abstractNum w:abstractNumId="30" w15:restartNumberingAfterBreak="0">
     <w:nsid w:val="4AF443DE"/>
     <w:multiLevelType w:val="hybridMultilevel"/>
-    <w:tmpl w:val="C2DE7058"/>
+    <w:tmpl w:val="BE2E9322"/>
     <w:lvl w:ilvl="0" w:tplc="04090001">
       <w:start w:val="1"/>
       <w:numFmt w:val="bullet"/>
@@ -21657,6 +24004,119 @@
     </w:lvl>
   </w:abstractNum>
   <w:abstractNum w:abstractNumId="31" w15:restartNumberingAfterBreak="0">
+    <w:nsid w:val="4CB171DA"/>
+    <w:multiLevelType w:val="hybridMultilevel"/>
+    <w:tmpl w:val="03B225FE"/>
+    <w:lvl w:ilvl="0" w:tplc="04090001">
+      <w:start w:val="1"/>
+      <w:numFmt w:val="bullet"/>
+      <w:lvlText w:val=""/>
+      <w:lvlJc w:val="left"/>
+      <w:pPr>
+        <w:ind w:left="360" w:hanging="360"/>
+      </w:pPr>
+      <w:rPr>
+        <w:rFonts w:ascii="Symbol" w:hAnsi="Symbol" w:hint="default"/>
+      </w:rPr>
+    </w:lvl>
+    <w:lvl w:ilvl="1" w:tplc="04090003">
+      <w:start w:val="1"/>
+      <w:numFmt w:val="bullet"/>
+      <w:lvlText w:val="o"/>
+      <w:lvlJc w:val="left"/>
+      <w:pPr>
+        <w:ind w:left="1080" w:hanging="360"/>
+      </w:pPr>
+      <w:rPr>
+        <w:rFonts w:ascii="Courier New" w:hAnsi="Courier New" w:cs="Courier New" w:hint="default"/>
+      </w:rPr>
+    </w:lvl>
+    <w:lvl w:ilvl="2" w:tplc="04090005">
+      <w:start w:val="1"/>
+      <w:numFmt w:val="bullet"/>
+      <w:lvlText w:val=""/>
+      <w:lvlJc w:val="left"/>
+      <w:pPr>
+        <w:ind w:left="1800" w:hanging="360"/>
+      </w:pPr>
+      <w:rPr>
+        <w:rFonts w:ascii="Wingdings" w:hAnsi="Wingdings" w:hint="default"/>
+      </w:rPr>
+    </w:lvl>
+    <w:lvl w:ilvl="3" w:tplc="04090001" w:tentative="1">
+      <w:start w:val="1"/>
+      <w:numFmt w:val="bullet"/>
+      <w:lvlText w:val=""/>
+      <w:lvlJc w:val="left"/>
+      <w:pPr>
+        <w:ind w:left="2520" w:hanging="360"/>
+      </w:pPr>
+      <w:rPr>
+        <w:rFonts w:ascii="Symbol" w:hAnsi="Symbol" w:hint="default"/>
+      </w:rPr>
+    </w:lvl>
+    <w:lvl w:ilvl="4" w:tplc="04090003" w:tentative="1">
+      <w:start w:val="1"/>
+      <w:numFmt w:val="bullet"/>
+      <w:lvlText w:val="o"/>
+      <w:lvlJc w:val="left"/>
+      <w:pPr>
+        <w:ind w:left="3240" w:hanging="360"/>
+      </w:pPr>
+      <w:rPr>
+        <w:rFonts w:ascii="Courier New" w:hAnsi="Courier New" w:cs="Courier New" w:hint="default"/>
+      </w:rPr>
+    </w:lvl>
+    <w:lvl w:ilvl="5" w:tplc="04090005" w:tentative="1">
+      <w:start w:val="1"/>
+      <w:numFmt w:val="bullet"/>
+      <w:lvlText w:val=""/>
+      <w:lvlJc w:val="left"/>
+      <w:pPr>
+        <w:ind w:left="3960" w:hanging="360"/>
+      </w:pPr>
+      <w:rPr>
+        <w:rFonts w:ascii="Wingdings" w:hAnsi="Wingdings" w:hint="default"/>
+      </w:rPr>
+    </w:lvl>
+    <w:lvl w:ilvl="6" w:tplc="04090001" w:tentative="1">
+      <w:start w:val="1"/>
+      <w:numFmt w:val="bullet"/>
+      <w:lvlText w:val=""/>
+      <w:lvlJc w:val="left"/>
+      <w:pPr>
+        <w:ind w:left="4680" w:hanging="360"/>
+      </w:pPr>
+      <w:rPr>
+        <w:rFonts w:ascii="Symbol" w:hAnsi="Symbol" w:hint="default"/>
+      </w:rPr>
+    </w:lvl>
+    <w:lvl w:ilvl="7" w:tplc="04090003" w:tentative="1">
+      <w:start w:val="1"/>
+      <w:numFmt w:val="bullet"/>
+      <w:lvlText w:val="o"/>
+      <w:lvlJc w:val="left"/>
+      <w:pPr>
+        <w:ind w:left="5400" w:hanging="360"/>
+      </w:pPr>
+      <w:rPr>
+        <w:rFonts w:ascii="Courier New" w:hAnsi="Courier New" w:cs="Courier New" w:hint="default"/>
+      </w:rPr>
+    </w:lvl>
+    <w:lvl w:ilvl="8" w:tplc="04090005" w:tentative="1">
+      <w:start w:val="1"/>
+      <w:numFmt w:val="bullet"/>
+      <w:lvlText w:val=""/>
+      <w:lvlJc w:val="left"/>
+      <w:pPr>
+        <w:ind w:left="6120" w:hanging="360"/>
+      </w:pPr>
+      <w:rPr>
+        <w:rFonts w:ascii="Wingdings" w:hAnsi="Wingdings" w:hint="default"/>
+      </w:rPr>
+    </w:lvl>
+  </w:abstractNum>
+  <w:abstractNum w:abstractNumId="32" w15:restartNumberingAfterBreak="0">
     <w:nsid w:val="4CDB20F1"/>
     <w:multiLevelType w:val="hybridMultilevel"/>
     <w:tmpl w:val="C69E46F8"/>
@@ -21769,7 +24229,7 @@
       </w:rPr>
     </w:lvl>
   </w:abstractNum>
-  <w:abstractNum w:abstractNumId="32" w15:restartNumberingAfterBreak="0">
+  <w:abstractNum w:abstractNumId="33" w15:restartNumberingAfterBreak="0">
     <w:nsid w:val="4E6B2B3F"/>
     <w:multiLevelType w:val="hybridMultilevel"/>
     <w:tmpl w:val="9FE24E80"/>
@@ -21882,7 +24342,7 @@
       </w:rPr>
     </w:lvl>
   </w:abstractNum>
-  <w:abstractNum w:abstractNumId="33" w15:restartNumberingAfterBreak="0">
+  <w:abstractNum w:abstractNumId="34" w15:restartNumberingAfterBreak="0">
     <w:nsid w:val="56913DDF"/>
     <w:multiLevelType w:val="hybridMultilevel"/>
     <w:tmpl w:val="E4ECACAA"/>
@@ -21995,7 +24455,7 @@
       </w:rPr>
     </w:lvl>
   </w:abstractNum>
-  <w:abstractNum w:abstractNumId="34" w15:restartNumberingAfterBreak="0">
+  <w:abstractNum w:abstractNumId="35" w15:restartNumberingAfterBreak="0">
     <w:nsid w:val="5AAB1AD7"/>
     <w:multiLevelType w:val="hybridMultilevel"/>
     <w:tmpl w:val="C804CCFA"/>
@@ -22108,7 +24568,7 @@
       </w:rPr>
     </w:lvl>
   </w:abstractNum>
-  <w:abstractNum w:abstractNumId="35" w15:restartNumberingAfterBreak="0">
+  <w:abstractNum w:abstractNumId="36" w15:restartNumberingAfterBreak="0">
     <w:nsid w:val="5B506322"/>
     <w:multiLevelType w:val="hybridMultilevel"/>
     <w:tmpl w:val="8C5AE6F2"/>
@@ -22221,7 +24681,7 @@
       </w:rPr>
     </w:lvl>
   </w:abstractNum>
-  <w:abstractNum w:abstractNumId="36" w15:restartNumberingAfterBreak="0">
+  <w:abstractNum w:abstractNumId="37" w15:restartNumberingAfterBreak="0">
     <w:nsid w:val="5BE76D8F"/>
     <w:multiLevelType w:val="hybridMultilevel"/>
     <w:tmpl w:val="C9AA2640"/>
@@ -22334,7 +24794,7 @@
       </w:rPr>
     </w:lvl>
   </w:abstractNum>
-  <w:abstractNum w:abstractNumId="37" w15:restartNumberingAfterBreak="0">
+  <w:abstractNum w:abstractNumId="38" w15:restartNumberingAfterBreak="0">
     <w:nsid w:val="5E13453C"/>
     <w:multiLevelType w:val="hybridMultilevel"/>
     <w:tmpl w:val="B33CA904"/>
@@ -22420,7 +24880,7 @@
       </w:pPr>
     </w:lvl>
   </w:abstractNum>
-  <w:abstractNum w:abstractNumId="38" w15:restartNumberingAfterBreak="0">
+  <w:abstractNum w:abstractNumId="39" w15:restartNumberingAfterBreak="0">
     <w:nsid w:val="5E7867D0"/>
     <w:multiLevelType w:val="hybridMultilevel"/>
     <w:tmpl w:val="DE2CE6FC"/>
@@ -22533,7 +24993,7 @@
       </w:rPr>
     </w:lvl>
   </w:abstractNum>
-  <w:abstractNum w:abstractNumId="39" w15:restartNumberingAfterBreak="0">
+  <w:abstractNum w:abstractNumId="40" w15:restartNumberingAfterBreak="0">
     <w:nsid w:val="5EEE1CF1"/>
     <w:multiLevelType w:val="hybridMultilevel"/>
     <w:tmpl w:val="E2964ADE"/>
@@ -22619,7 +25079,7 @@
       </w:pPr>
     </w:lvl>
   </w:abstractNum>
-  <w:abstractNum w:abstractNumId="40" w15:restartNumberingAfterBreak="0">
+  <w:abstractNum w:abstractNumId="41" w15:restartNumberingAfterBreak="0">
     <w:nsid w:val="5EF360B4"/>
     <w:multiLevelType w:val="hybridMultilevel"/>
     <w:tmpl w:val="52C47B08"/>
@@ -22732,7 +25192,120 @@
       </w:rPr>
     </w:lvl>
   </w:abstractNum>
-  <w:abstractNum w:abstractNumId="41" w15:restartNumberingAfterBreak="0">
+  <w:abstractNum w:abstractNumId="42" w15:restartNumberingAfterBreak="0">
+    <w:nsid w:val="5FDF38E0"/>
+    <w:multiLevelType w:val="hybridMultilevel"/>
+    <w:tmpl w:val="88385CFE"/>
+    <w:lvl w:ilvl="0" w:tplc="04090001">
+      <w:start w:val="1"/>
+      <w:numFmt w:val="bullet"/>
+      <w:lvlText w:val=""/>
+      <w:lvlJc w:val="left"/>
+      <w:pPr>
+        <w:ind w:left="360" w:hanging="360"/>
+      </w:pPr>
+      <w:rPr>
+        <w:rFonts w:ascii="Symbol" w:hAnsi="Symbol" w:hint="default"/>
+      </w:rPr>
+    </w:lvl>
+    <w:lvl w:ilvl="1" w:tplc="04090003">
+      <w:start w:val="1"/>
+      <w:numFmt w:val="bullet"/>
+      <w:lvlText w:val="o"/>
+      <w:lvlJc w:val="left"/>
+      <w:pPr>
+        <w:ind w:left="1080" w:hanging="360"/>
+      </w:pPr>
+      <w:rPr>
+        <w:rFonts w:ascii="Courier New" w:hAnsi="Courier New" w:cs="Courier New" w:hint="default"/>
+      </w:rPr>
+    </w:lvl>
+    <w:lvl w:ilvl="2" w:tplc="04090005">
+      <w:start w:val="1"/>
+      <w:numFmt w:val="bullet"/>
+      <w:lvlText w:val=""/>
+      <w:lvlJc w:val="left"/>
+      <w:pPr>
+        <w:ind w:left="1800" w:hanging="360"/>
+      </w:pPr>
+      <w:rPr>
+        <w:rFonts w:ascii="Wingdings" w:hAnsi="Wingdings" w:hint="default"/>
+      </w:rPr>
+    </w:lvl>
+    <w:lvl w:ilvl="3" w:tplc="04090001" w:tentative="1">
+      <w:start w:val="1"/>
+      <w:numFmt w:val="bullet"/>
+      <w:lvlText w:val=""/>
+      <w:lvlJc w:val="left"/>
+      <w:pPr>
+        <w:ind w:left="2520" w:hanging="360"/>
+      </w:pPr>
+      <w:rPr>
+        <w:rFonts w:ascii="Symbol" w:hAnsi="Symbol" w:hint="default"/>
+      </w:rPr>
+    </w:lvl>
+    <w:lvl w:ilvl="4" w:tplc="04090003" w:tentative="1">
+      <w:start w:val="1"/>
+      <w:numFmt w:val="bullet"/>
+      <w:lvlText w:val="o"/>
+      <w:lvlJc w:val="left"/>
+      <w:pPr>
+        <w:ind w:left="3240" w:hanging="360"/>
+      </w:pPr>
+      <w:rPr>
+        <w:rFonts w:ascii="Courier New" w:hAnsi="Courier New" w:cs="Courier New" w:hint="default"/>
+      </w:rPr>
+    </w:lvl>
+    <w:lvl w:ilvl="5" w:tplc="04090005" w:tentative="1">
+      <w:start w:val="1"/>
+      <w:numFmt w:val="bullet"/>
+      <w:lvlText w:val=""/>
+      <w:lvlJc w:val="left"/>
+      <w:pPr>
+        <w:ind w:left="3960" w:hanging="360"/>
+      </w:pPr>
+      <w:rPr>
+        <w:rFonts w:ascii="Wingdings" w:hAnsi="Wingdings" w:hint="default"/>
+      </w:rPr>
+    </w:lvl>
+    <w:lvl w:ilvl="6" w:tplc="04090001" w:tentative="1">
+      <w:start w:val="1"/>
+      <w:numFmt w:val="bullet"/>
+      <w:lvlText w:val=""/>
+      <w:lvlJc w:val="left"/>
+      <w:pPr>
+        <w:ind w:left="4680" w:hanging="360"/>
+      </w:pPr>
+      <w:rPr>
+        <w:rFonts w:ascii="Symbol" w:hAnsi="Symbol" w:hint="default"/>
+      </w:rPr>
+    </w:lvl>
+    <w:lvl w:ilvl="7" w:tplc="04090003" w:tentative="1">
+      <w:start w:val="1"/>
+      <w:numFmt w:val="bullet"/>
+      <w:lvlText w:val="o"/>
+      <w:lvlJc w:val="left"/>
+      <w:pPr>
+        <w:ind w:left="5400" w:hanging="360"/>
+      </w:pPr>
+      <w:rPr>
+        <w:rFonts w:ascii="Courier New" w:hAnsi="Courier New" w:cs="Courier New" w:hint="default"/>
+      </w:rPr>
+    </w:lvl>
+    <w:lvl w:ilvl="8" w:tplc="04090005" w:tentative="1">
+      <w:start w:val="1"/>
+      <w:numFmt w:val="bullet"/>
+      <w:lvlText w:val=""/>
+      <w:lvlJc w:val="left"/>
+      <w:pPr>
+        <w:ind w:left="6120" w:hanging="360"/>
+      </w:pPr>
+      <w:rPr>
+        <w:rFonts w:ascii="Wingdings" w:hAnsi="Wingdings" w:hint="default"/>
+      </w:rPr>
+    </w:lvl>
+  </w:abstractNum>
+  <w:abstractNum w:abstractNumId="43" w15:restartNumberingAfterBreak="0">
     <w:nsid w:val="68B77FFA"/>
     <w:multiLevelType w:val="hybridMultilevel"/>
     <w:tmpl w:val="A642C844"/>
@@ -22821,7 +25394,7 @@
       </w:pPr>
     </w:lvl>
   </w:abstractNum>
-  <w:abstractNum w:abstractNumId="42" w15:restartNumberingAfterBreak="0">
+  <w:abstractNum w:abstractNumId="44" w15:restartNumberingAfterBreak="0">
     <w:nsid w:val="6B254AE2"/>
     <w:multiLevelType w:val="hybridMultilevel"/>
     <w:tmpl w:val="EB8AC65E"/>
@@ -22934,7 +25507,7 @@
       </w:rPr>
     </w:lvl>
   </w:abstractNum>
-  <w:abstractNum w:abstractNumId="43" w15:restartNumberingAfterBreak="0">
+  <w:abstractNum w:abstractNumId="45" w15:restartNumberingAfterBreak="0">
     <w:nsid w:val="6C5247D4"/>
     <w:multiLevelType w:val="hybridMultilevel"/>
     <w:tmpl w:val="B356621A"/>
@@ -23047,7 +25620,7 @@
       </w:rPr>
     </w:lvl>
   </w:abstractNum>
-  <w:abstractNum w:abstractNumId="44" w15:restartNumberingAfterBreak="0">
+  <w:abstractNum w:abstractNumId="46" w15:restartNumberingAfterBreak="0">
     <w:nsid w:val="6DA22FF2"/>
     <w:multiLevelType w:val="hybridMultilevel"/>
     <w:tmpl w:val="E3525E8A"/>
@@ -23160,7 +25733,7 @@
       </w:rPr>
     </w:lvl>
   </w:abstractNum>
-  <w:abstractNum w:abstractNumId="45" w15:restartNumberingAfterBreak="0">
+  <w:abstractNum w:abstractNumId="47" w15:restartNumberingAfterBreak="0">
     <w:nsid w:val="6E2313DF"/>
     <w:multiLevelType w:val="hybridMultilevel"/>
     <w:tmpl w:val="2586DD6E"/>
@@ -23273,7 +25846,7 @@
       </w:rPr>
     </w:lvl>
   </w:abstractNum>
-  <w:abstractNum w:abstractNumId="46" w15:restartNumberingAfterBreak="0">
+  <w:abstractNum w:abstractNumId="48" w15:restartNumberingAfterBreak="0">
     <w:nsid w:val="77CC1B3C"/>
     <w:multiLevelType w:val="hybridMultilevel"/>
     <w:tmpl w:val="3386E5AA"/>
@@ -23386,7 +25959,7 @@
       </w:rPr>
     </w:lvl>
   </w:abstractNum>
-  <w:abstractNum w:abstractNumId="47" w15:restartNumberingAfterBreak="0">
+  <w:abstractNum w:abstractNumId="49" w15:restartNumberingAfterBreak="0">
     <w:nsid w:val="789B35D9"/>
     <w:multiLevelType w:val="hybridMultilevel"/>
     <w:tmpl w:val="069E2626"/>
@@ -23499,7 +26072,7 @@
       </w:rPr>
     </w:lvl>
   </w:abstractNum>
-  <w:abstractNum w:abstractNumId="48" w15:restartNumberingAfterBreak="0">
+  <w:abstractNum w:abstractNumId="50" w15:restartNumberingAfterBreak="0">
     <w:nsid w:val="7A293CC5"/>
     <w:multiLevelType w:val="hybridMultilevel"/>
     <w:tmpl w:val="1FBA674C"/>
@@ -23612,7 +26185,7 @@
       </w:rPr>
     </w:lvl>
   </w:abstractNum>
-  <w:abstractNum w:abstractNumId="49" w15:restartNumberingAfterBreak="0">
+  <w:abstractNum w:abstractNumId="51" w15:restartNumberingAfterBreak="0">
     <w:nsid w:val="7BA41126"/>
     <w:multiLevelType w:val="hybridMultilevel"/>
     <w:tmpl w:val="1C6491E8"/>
@@ -23729,7 +26302,7 @@
     <w:abstractNumId w:val="4"/>
   </w:num>
   <w:num w:numId="2">
-    <w:abstractNumId w:val="41"/>
+    <w:abstractNumId w:val="43"/>
   </w:num>
   <w:num w:numId="3">
     <w:abstractNumId w:val="0"/>
@@ -23738,31 +26311,31 @@
     <w:abstractNumId w:val="22"/>
   </w:num>
   <w:num w:numId="5">
-    <w:abstractNumId w:val="31"/>
+    <w:abstractNumId w:val="32"/>
   </w:num>
   <w:num w:numId="6">
     <w:abstractNumId w:val="23"/>
   </w:num>
   <w:num w:numId="7">
-    <w:abstractNumId w:val="36"/>
+    <w:abstractNumId w:val="37"/>
   </w:num>
   <w:num w:numId="8">
     <w:abstractNumId w:val="13"/>
   </w:num>
   <w:num w:numId="9">
-    <w:abstractNumId w:val="35"/>
+    <w:abstractNumId w:val="36"/>
   </w:num>
   <w:num w:numId="10">
-    <w:abstractNumId w:val="44"/>
+    <w:abstractNumId w:val="46"/>
   </w:num>
   <w:num w:numId="11">
-    <w:abstractNumId w:val="47"/>
+    <w:abstractNumId w:val="49"/>
   </w:num>
   <w:num w:numId="12">
     <w:abstractNumId w:val="6"/>
   </w:num>
   <w:num w:numId="13">
-    <w:abstractNumId w:val="33"/>
+    <w:abstractNumId w:val="34"/>
   </w:num>
   <w:num w:numId="14">
     <w:abstractNumId w:val="27"/>
@@ -23771,7 +26344,7 @@
     <w:abstractNumId w:val="28"/>
   </w:num>
   <w:num w:numId="16">
-    <w:abstractNumId w:val="42"/>
+    <w:abstractNumId w:val="44"/>
   </w:num>
   <w:num w:numId="17">
     <w:abstractNumId w:val="2"/>
@@ -23786,7 +26359,7 @@
     <w:abstractNumId w:val="14"/>
   </w:num>
   <w:num w:numId="21">
-    <w:abstractNumId w:val="40"/>
+    <w:abstractNumId w:val="41"/>
   </w:num>
   <w:num w:numId="22">
     <w:abstractNumId w:val="18"/>
@@ -23801,25 +26374,25 @@
     <w:abstractNumId w:val="8"/>
   </w:num>
   <w:num w:numId="26">
-    <w:abstractNumId w:val="34"/>
+    <w:abstractNumId w:val="35"/>
   </w:num>
   <w:num w:numId="27">
-    <w:abstractNumId w:val="45"/>
+    <w:abstractNumId w:val="47"/>
   </w:num>
   <w:num w:numId="28">
-    <w:abstractNumId w:val="49"/>
+    <w:abstractNumId w:val="51"/>
   </w:num>
   <w:num w:numId="29">
     <w:abstractNumId w:val="25"/>
   </w:num>
   <w:num w:numId="30">
-    <w:abstractNumId w:val="38"/>
+    <w:abstractNumId w:val="39"/>
   </w:num>
   <w:num w:numId="31">
     <w:abstractNumId w:val="15"/>
   </w:num>
   <w:num w:numId="32">
-    <w:abstractNumId w:val="46"/>
+    <w:abstractNumId w:val="48"/>
   </w:num>
   <w:num w:numId="33">
     <w:abstractNumId w:val="16"/>
@@ -23834,16 +26407,16 @@
     <w:abstractNumId w:val="3"/>
   </w:num>
   <w:num w:numId="37">
-    <w:abstractNumId w:val="39"/>
+    <w:abstractNumId w:val="40"/>
   </w:num>
   <w:num w:numId="38">
-    <w:abstractNumId w:val="32"/>
+    <w:abstractNumId w:val="33"/>
   </w:num>
   <w:num w:numId="39">
     <w:abstractNumId w:val="17"/>
   </w:num>
   <w:num w:numId="40">
-    <w:abstractNumId w:val="43"/>
+    <w:abstractNumId w:val="45"/>
   </w:num>
   <w:num w:numId="41">
     <w:abstractNumId w:val="11"/>
@@ -23855,7 +26428,7 @@
     <w:abstractNumId w:val="5"/>
   </w:num>
   <w:num w:numId="44">
-    <w:abstractNumId w:val="37"/>
+    <w:abstractNumId w:val="38"/>
   </w:num>
   <w:num w:numId="45">
     <w:abstractNumId w:val="10"/>
@@ -23864,7 +26437,7 @@
     <w:abstractNumId w:val="19"/>
   </w:num>
   <w:num w:numId="47">
-    <w:abstractNumId w:val="48"/>
+    <w:abstractNumId w:val="50"/>
   </w:num>
   <w:num w:numId="48">
     <w:abstractNumId w:val="29"/>
@@ -23874,6 +26447,12 @@
   </w:num>
   <w:num w:numId="50">
     <w:abstractNumId w:val="21"/>
+  </w:num>
+  <w:num w:numId="51">
+    <w:abstractNumId w:val="31"/>
+  </w:num>
+  <w:num w:numId="52">
+    <w:abstractNumId w:val="42"/>
   </w:num>
   <w:numIdMacAtCleanup w:val="50"/>
 </w:numbering>
@@ -24705,7 +27284,7 @@
 </file>
 
 <file path=customXml/itemProps1.xml><?xml version="1.0" encoding="utf-8"?>
-<ds:datastoreItem xmlns:ds="http://schemas.openxmlformats.org/officeDocument/2006/customXml" ds:itemID="{2691EAB5-2AB4-48F2-8BCA-2195876EA170}">
+<ds:datastoreItem xmlns:ds="http://schemas.openxmlformats.org/officeDocument/2006/customXml" ds:itemID="{C26B036F-A142-4109-BC17-502A7725DC0A}">
   <ds:schemaRefs>
     <ds:schemaRef ds:uri="http://schemas.openxmlformats.org/officeDocument/2006/bibliography"/>
   </ds:schemaRefs>

</xml_diff>